<commit_message>
atualização e teste do codigo e junit
</commit_message>
<xml_diff>
--- a/Testes/1.AdiçãoCodigos.docx
+++ b/Testes/1.AdiçãoCodigos.docx
@@ -22,27 +22,14 @@
         </w:numPr>
       </w:pPr>
       <w:r>
-        <w:t xml:space="preserve">Segue agora a </w:t>
-      </w:r>
-      <w:proofErr w:type="spellStart"/>
-      <w:r>
-        <w:t>Junit</w:t>
-      </w:r>
-      <w:proofErr w:type="spellEnd"/>
-      <w:r>
-        <w:t xml:space="preserve"> da primeira parte e o código feitos.</w:t>
+        <w:t>Segue agora a Junit da primeira parte e o código feitos.</w:t>
       </w:r>
     </w:p>
     <w:p/>
     <w:p>
       <w:r>
-        <w:t>-</w:t>
-      </w:r>
-      <w:proofErr w:type="spellStart"/>
-      <w:r>
-        <w:t>Codigo</w:t>
-      </w:r>
-      <w:proofErr w:type="spellEnd"/>
+        <w:t>-Codigo</w:t>
+      </w:r>
     </w:p>
     <w:p>
       <w:pPr>
@@ -61,7 +48,6 @@
           <w:szCs w:val="20"/>
         </w:rPr>
       </w:pPr>
-      <w:proofErr w:type="spellStart"/>
       <w:r>
         <w:rPr>
           <w:rFonts w:ascii="Consolas" w:hAnsi="Consolas" w:cs="Consolas"/>
@@ -73,7 +59,6 @@
         </w:rPr>
         <w:t>public</w:t>
       </w:r>
-      <w:proofErr w:type="spellEnd"/>
       <w:r>
         <w:rPr>
           <w:rFonts w:ascii="Consolas" w:hAnsi="Consolas" w:cs="Consolas"/>
@@ -83,7 +68,6 @@
         </w:rPr>
         <w:t xml:space="preserve"> </w:t>
       </w:r>
-      <w:proofErr w:type="spellStart"/>
       <w:r>
         <w:rPr>
           <w:rFonts w:ascii="Consolas" w:hAnsi="Consolas" w:cs="Consolas"/>
@@ -95,35 +79,14 @@
         </w:rPr>
         <w:t>class</w:t>
       </w:r>
-      <w:proofErr w:type="spellEnd"/>
-      <w:r>
-        <w:rPr>
-          <w:rFonts w:ascii="Consolas" w:hAnsi="Consolas" w:cs="Consolas"/>
-          <w:color w:val="000000"/>
-          <w:sz w:val="20"/>
-          <w:szCs w:val="20"/>
-        </w:rPr>
-        <w:t xml:space="preserve"> </w:t>
-      </w:r>
-      <w:proofErr w:type="spellStart"/>
-      <w:r>
-        <w:rPr>
-          <w:rFonts w:ascii="Consolas" w:hAnsi="Consolas" w:cs="Consolas"/>
-          <w:color w:val="000000"/>
-          <w:sz w:val="20"/>
-          <w:szCs w:val="20"/>
-        </w:rPr>
-        <w:t>JulgamentoPrisioneiro</w:t>
-      </w:r>
-      <w:proofErr w:type="spellEnd"/>
-      <w:r>
-        <w:rPr>
-          <w:rFonts w:ascii="Consolas" w:hAnsi="Consolas" w:cs="Consolas"/>
-          <w:color w:val="000000"/>
-          <w:sz w:val="20"/>
-          <w:szCs w:val="20"/>
-        </w:rPr>
-        <w:t xml:space="preserve"> {</w:t>
+      <w:r>
+        <w:rPr>
+          <w:rFonts w:ascii="Consolas" w:hAnsi="Consolas" w:cs="Consolas"/>
+          <w:color w:val="000000"/>
+          <w:sz w:val="20"/>
+          <w:szCs w:val="20"/>
+        </w:rPr>
+        <w:t xml:space="preserve"> JulgamentoPrisioneiro {</w:t>
       </w:r>
     </w:p>
     <w:p>
@@ -152,7 +115,6 @@
         </w:rPr>
         <w:tab/>
       </w:r>
-      <w:proofErr w:type="spellStart"/>
       <w:r>
         <w:rPr>
           <w:rFonts w:ascii="Consolas" w:hAnsi="Consolas" w:cs="Consolas"/>
@@ -164,7 +126,6 @@
         </w:rPr>
         <w:t>private</w:t>
       </w:r>
-      <w:proofErr w:type="spellEnd"/>
       <w:r>
         <w:rPr>
           <w:rFonts w:ascii="Consolas" w:hAnsi="Consolas" w:cs="Consolas"/>
@@ -174,7 +135,6 @@
         </w:rPr>
         <w:t xml:space="preserve"> </w:t>
       </w:r>
-      <w:proofErr w:type="spellStart"/>
       <w:r>
         <w:rPr>
           <w:rFonts w:ascii="Consolas" w:hAnsi="Consolas" w:cs="Consolas"/>
@@ -186,7 +146,6 @@
         </w:rPr>
         <w:t>int</w:t>
       </w:r>
-      <w:proofErr w:type="spellEnd"/>
       <w:r>
         <w:rPr>
           <w:rFonts w:ascii="Consolas" w:hAnsi="Consolas" w:cs="Consolas"/>
@@ -241,7 +200,6 @@
         </w:rPr>
         <w:tab/>
       </w:r>
-      <w:proofErr w:type="spellStart"/>
       <w:r>
         <w:rPr>
           <w:rFonts w:ascii="Consolas" w:hAnsi="Consolas" w:cs="Consolas"/>
@@ -253,7 +211,6 @@
         </w:rPr>
         <w:t>private</w:t>
       </w:r>
-      <w:proofErr w:type="spellEnd"/>
       <w:r>
         <w:rPr>
           <w:rFonts w:ascii="Consolas" w:hAnsi="Consolas" w:cs="Consolas"/>
@@ -263,7 +220,6 @@
         </w:rPr>
         <w:t xml:space="preserve"> </w:t>
       </w:r>
-      <w:proofErr w:type="spellStart"/>
       <w:r>
         <w:rPr>
           <w:rFonts w:ascii="Consolas" w:hAnsi="Consolas" w:cs="Consolas"/>
@@ -275,7 +231,6 @@
         </w:rPr>
         <w:t>int</w:t>
       </w:r>
-      <w:proofErr w:type="spellEnd"/>
       <w:r>
         <w:rPr>
           <w:rFonts w:ascii="Consolas" w:hAnsi="Consolas" w:cs="Consolas"/>
@@ -292,19 +247,8 @@
           <w:sz w:val="20"/>
           <w:szCs w:val="20"/>
         </w:rPr>
-        <w:t>PENA_CONDENACAO_</w:t>
-      </w:r>
-      <w:proofErr w:type="gramStart"/>
-      <w:r>
-        <w:rPr>
-          <w:rFonts w:ascii="Consolas" w:hAnsi="Consolas" w:cs="Consolas"/>
-          <w:color w:val="0000C0"/>
-          <w:sz w:val="20"/>
-          <w:szCs w:val="20"/>
-        </w:rPr>
-        <w:t>MUTUA</w:t>
-      </w:r>
-      <w:proofErr w:type="gramEnd"/>
+        <w:t>PENA_CONDENACAO_MUTUA</w:t>
+      </w:r>
       <w:r>
         <w:rPr>
           <w:rFonts w:ascii="Consolas" w:hAnsi="Consolas" w:cs="Consolas"/>
@@ -341,7 +285,6 @@
         </w:rPr>
         <w:tab/>
       </w:r>
-      <w:proofErr w:type="spellStart"/>
       <w:r>
         <w:rPr>
           <w:rFonts w:ascii="Consolas" w:hAnsi="Consolas" w:cs="Consolas"/>
@@ -353,7 +296,6 @@
         </w:rPr>
         <w:t>private</w:t>
       </w:r>
-      <w:proofErr w:type="spellEnd"/>
       <w:r>
         <w:rPr>
           <w:rFonts w:ascii="Consolas" w:hAnsi="Consolas" w:cs="Consolas"/>
@@ -363,7 +305,6 @@
         </w:rPr>
         <w:t xml:space="preserve"> </w:t>
       </w:r>
-      <w:proofErr w:type="spellStart"/>
       <w:r>
         <w:rPr>
           <w:rFonts w:ascii="Consolas" w:hAnsi="Consolas" w:cs="Consolas"/>
@@ -375,7 +316,6 @@
         </w:rPr>
         <w:t>int</w:t>
       </w:r>
-      <w:proofErr w:type="spellEnd"/>
       <w:r>
         <w:rPr>
           <w:rFonts w:ascii="Consolas" w:hAnsi="Consolas" w:cs="Consolas"/>
@@ -430,7 +370,6 @@
         </w:rPr>
         <w:tab/>
       </w:r>
-      <w:proofErr w:type="spellStart"/>
       <w:r>
         <w:rPr>
           <w:rFonts w:ascii="Consolas" w:hAnsi="Consolas" w:cs="Consolas"/>
@@ -442,7 +381,6 @@
         </w:rPr>
         <w:t>private</w:t>
       </w:r>
-      <w:proofErr w:type="spellEnd"/>
       <w:r>
         <w:rPr>
           <w:rFonts w:ascii="Consolas" w:hAnsi="Consolas" w:cs="Consolas"/>
@@ -452,7 +390,6 @@
         </w:rPr>
         <w:t xml:space="preserve"> </w:t>
       </w:r>
-      <w:proofErr w:type="spellStart"/>
       <w:r>
         <w:rPr>
           <w:rFonts w:ascii="Consolas" w:hAnsi="Consolas" w:cs="Consolas"/>
@@ -464,7 +401,6 @@
         </w:rPr>
         <w:t>int</w:t>
       </w:r>
-      <w:proofErr w:type="spellEnd"/>
       <w:r>
         <w:rPr>
           <w:rFonts w:ascii="Consolas" w:hAnsi="Consolas" w:cs="Consolas"/>
@@ -537,7 +473,6 @@
         </w:rPr>
         <w:tab/>
       </w:r>
-      <w:proofErr w:type="spellStart"/>
       <w:r>
         <w:rPr>
           <w:rFonts w:ascii="Consolas" w:hAnsi="Consolas" w:cs="Consolas"/>
@@ -549,7 +484,6 @@
         </w:rPr>
         <w:t>public</w:t>
       </w:r>
-      <w:proofErr w:type="spellEnd"/>
       <w:r>
         <w:rPr>
           <w:rFonts w:ascii="Consolas" w:hAnsi="Consolas" w:cs="Consolas"/>
@@ -559,7 +493,6 @@
         </w:rPr>
         <w:t xml:space="preserve"> </w:t>
       </w:r>
-      <w:proofErr w:type="spellStart"/>
       <w:r>
         <w:rPr>
           <w:rFonts w:ascii="Consolas" w:hAnsi="Consolas" w:cs="Consolas"/>
@@ -571,7 +504,25 @@
         </w:rPr>
         <w:t>int</w:t>
       </w:r>
-      <w:proofErr w:type="spellEnd"/>
+      <w:r>
+        <w:rPr>
+          <w:rFonts w:ascii="Consolas" w:hAnsi="Consolas" w:cs="Consolas"/>
+          <w:color w:val="000000"/>
+          <w:sz w:val="20"/>
+          <w:szCs w:val="20"/>
+        </w:rPr>
+        <w:t xml:space="preserve"> calculaPena(</w:t>
+      </w:r>
+      <w:r>
+        <w:rPr>
+          <w:rFonts w:ascii="Consolas" w:hAnsi="Consolas" w:cs="Consolas"/>
+          <w:color w:val="000000"/>
+          <w:sz w:val="20"/>
+          <w:szCs w:val="20"/>
+          <w:shd w:val="clear" w:color="auto" w:fill="D4D4D4"/>
+        </w:rPr>
+        <w:t>Resposta</w:t>
+      </w:r>
       <w:r>
         <w:rPr>
           <w:rFonts w:ascii="Consolas" w:hAnsi="Consolas" w:cs="Consolas"/>
@@ -581,28 +532,24 @@
         </w:rPr>
         <w:t xml:space="preserve"> </w:t>
       </w:r>
-      <w:proofErr w:type="spellStart"/>
-      <w:proofErr w:type="gramStart"/>
-      <w:r>
-        <w:rPr>
-          <w:rFonts w:ascii="Consolas" w:hAnsi="Consolas" w:cs="Consolas"/>
-          <w:color w:val="000000"/>
-          <w:sz w:val="20"/>
-          <w:szCs w:val="20"/>
-        </w:rPr>
-        <w:t>calculaPena</w:t>
-      </w:r>
-      <w:proofErr w:type="spellEnd"/>
-      <w:r>
-        <w:rPr>
-          <w:rFonts w:ascii="Consolas" w:hAnsi="Consolas" w:cs="Consolas"/>
-          <w:color w:val="000000"/>
-          <w:sz w:val="20"/>
-          <w:szCs w:val="20"/>
-        </w:rPr>
-        <w:t>(</w:t>
-      </w:r>
-      <w:proofErr w:type="gramEnd"/>
+      <w:r>
+        <w:rPr>
+          <w:rFonts w:ascii="Consolas" w:hAnsi="Consolas" w:cs="Consolas"/>
+          <w:color w:val="6A3E3E"/>
+          <w:sz w:val="20"/>
+          <w:szCs w:val="20"/>
+        </w:rPr>
+        <w:t>respostaPrisioneiroA</w:t>
+      </w:r>
+      <w:r>
+        <w:rPr>
+          <w:rFonts w:ascii="Consolas" w:hAnsi="Consolas" w:cs="Consolas"/>
+          <w:color w:val="000000"/>
+          <w:sz w:val="20"/>
+          <w:szCs w:val="20"/>
+        </w:rPr>
+        <w:t xml:space="preserve">, </w:t>
+      </w:r>
       <w:r>
         <w:rPr>
           <w:rFonts w:ascii="Consolas" w:hAnsi="Consolas" w:cs="Consolas"/>
@@ -622,7 +569,6 @@
         </w:rPr>
         <w:t xml:space="preserve"> </w:t>
       </w:r>
-      <w:proofErr w:type="spellStart"/>
       <w:r>
         <w:rPr>
           <w:rFonts w:ascii="Consolas" w:hAnsi="Consolas" w:cs="Consolas"/>
@@ -630,48 +576,8 @@
           <w:sz w:val="20"/>
           <w:szCs w:val="20"/>
         </w:rPr>
-        <w:t>respostaPrisioneiroA</w:t>
-      </w:r>
-      <w:proofErr w:type="spellEnd"/>
-      <w:r>
-        <w:rPr>
-          <w:rFonts w:ascii="Consolas" w:hAnsi="Consolas" w:cs="Consolas"/>
-          <w:color w:val="000000"/>
-          <w:sz w:val="20"/>
-          <w:szCs w:val="20"/>
-        </w:rPr>
-        <w:t xml:space="preserve">, </w:t>
-      </w:r>
-      <w:r>
-        <w:rPr>
-          <w:rFonts w:ascii="Consolas" w:hAnsi="Consolas" w:cs="Consolas"/>
-          <w:color w:val="000000"/>
-          <w:sz w:val="20"/>
-          <w:szCs w:val="20"/>
-          <w:shd w:val="clear" w:color="auto" w:fill="D4D4D4"/>
-        </w:rPr>
-        <w:t>Resposta</w:t>
-      </w:r>
-      <w:r>
-        <w:rPr>
-          <w:rFonts w:ascii="Consolas" w:hAnsi="Consolas" w:cs="Consolas"/>
-          <w:color w:val="000000"/>
-          <w:sz w:val="20"/>
-          <w:szCs w:val="20"/>
-        </w:rPr>
-        <w:t xml:space="preserve"> </w:t>
-      </w:r>
-      <w:proofErr w:type="spellStart"/>
-      <w:r>
-        <w:rPr>
-          <w:rFonts w:ascii="Consolas" w:hAnsi="Consolas" w:cs="Consolas"/>
-          <w:color w:val="6A3E3E"/>
-          <w:sz w:val="20"/>
-          <w:szCs w:val="20"/>
-        </w:rPr>
         <w:t>respostaPrisioneiroB</w:t>
       </w:r>
-      <w:proofErr w:type="spellEnd"/>
       <w:r>
         <w:rPr>
           <w:rFonts w:ascii="Consolas" w:hAnsi="Consolas" w:cs="Consolas"/>
@@ -717,7 +623,6 @@
         </w:rPr>
         <w:tab/>
       </w:r>
-      <w:proofErr w:type="spellStart"/>
       <w:r>
         <w:rPr>
           <w:rFonts w:ascii="Consolas" w:hAnsi="Consolas" w:cs="Consolas"/>
@@ -729,7 +634,6 @@
         </w:rPr>
         <w:t>if</w:t>
       </w:r>
-      <w:proofErr w:type="spellEnd"/>
       <w:r>
         <w:rPr>
           <w:rFonts w:ascii="Consolas" w:hAnsi="Consolas" w:cs="Consolas"/>
@@ -739,7 +643,6 @@
         </w:rPr>
         <w:t xml:space="preserve"> (</w:t>
       </w:r>
-      <w:proofErr w:type="spellStart"/>
       <w:r>
         <w:rPr>
           <w:rFonts w:ascii="Consolas" w:hAnsi="Consolas" w:cs="Consolas"/>
@@ -749,7 +652,6 @@
         </w:rPr>
         <w:t>respostaPrisioneiroA</w:t>
       </w:r>
-      <w:proofErr w:type="spellEnd"/>
       <w:r>
         <w:rPr>
           <w:rFonts w:ascii="Consolas" w:hAnsi="Consolas" w:cs="Consolas"/>
@@ -759,7 +661,6 @@
         </w:rPr>
         <w:t xml:space="preserve"> == </w:t>
       </w:r>
-      <w:proofErr w:type="spellStart"/>
       <w:r>
         <w:rPr>
           <w:rFonts w:ascii="Consolas" w:hAnsi="Consolas" w:cs="Consolas"/>
@@ -789,7 +690,6 @@
         </w:rPr>
         <w:t>DELACAO</w:t>
       </w:r>
-      <w:proofErr w:type="spellEnd"/>
       <w:r>
         <w:rPr>
           <w:rFonts w:ascii="Consolas" w:hAnsi="Consolas" w:cs="Consolas"/>
@@ -844,7 +744,6 @@
         </w:rPr>
         <w:tab/>
       </w:r>
-      <w:proofErr w:type="spellStart"/>
       <w:r>
         <w:rPr>
           <w:rFonts w:ascii="Consolas" w:hAnsi="Consolas" w:cs="Consolas"/>
@@ -856,7 +755,6 @@
         </w:rPr>
         <w:t>if</w:t>
       </w:r>
-      <w:proofErr w:type="spellEnd"/>
       <w:r>
         <w:rPr>
           <w:rFonts w:ascii="Consolas" w:hAnsi="Consolas" w:cs="Consolas"/>
@@ -866,7 +764,6 @@
         </w:rPr>
         <w:t xml:space="preserve"> (</w:t>
       </w:r>
-      <w:proofErr w:type="spellStart"/>
       <w:r>
         <w:rPr>
           <w:rFonts w:ascii="Consolas" w:hAnsi="Consolas" w:cs="Consolas"/>
@@ -876,7 +773,6 @@
         </w:rPr>
         <w:t>respostaPrisioneiroB</w:t>
       </w:r>
-      <w:proofErr w:type="spellEnd"/>
       <w:r>
         <w:rPr>
           <w:rFonts w:ascii="Consolas" w:hAnsi="Consolas" w:cs="Consolas"/>
@@ -886,7 +782,6 @@
         </w:rPr>
         <w:t xml:space="preserve"> == </w:t>
       </w:r>
-      <w:proofErr w:type="spellStart"/>
       <w:r>
         <w:rPr>
           <w:rFonts w:ascii="Consolas" w:hAnsi="Consolas" w:cs="Consolas"/>
@@ -916,7 +811,6 @@
         </w:rPr>
         <w:t>DELACAO</w:t>
       </w:r>
-      <w:proofErr w:type="spellEnd"/>
       <w:r>
         <w:rPr>
           <w:rFonts w:ascii="Consolas" w:hAnsi="Consolas" w:cs="Consolas"/>
@@ -980,7 +874,6 @@
         </w:rPr>
         <w:tab/>
       </w:r>
-      <w:proofErr w:type="spellStart"/>
       <w:r>
         <w:rPr>
           <w:rFonts w:ascii="Consolas" w:hAnsi="Consolas" w:cs="Consolas"/>
@@ -992,7 +885,6 @@
         </w:rPr>
         <w:t>return</w:t>
       </w:r>
-      <w:proofErr w:type="spellEnd"/>
       <w:r>
         <w:rPr>
           <w:rFonts w:ascii="Consolas" w:hAnsi="Consolas" w:cs="Consolas"/>
@@ -1009,19 +901,8 @@
           <w:sz w:val="20"/>
           <w:szCs w:val="20"/>
         </w:rPr>
-        <w:t>PENA_CONDENACAO_</w:t>
-      </w:r>
-      <w:proofErr w:type="gramStart"/>
-      <w:r>
-        <w:rPr>
-          <w:rFonts w:ascii="Consolas" w:hAnsi="Consolas" w:cs="Consolas"/>
-          <w:color w:val="0000C0"/>
-          <w:sz w:val="20"/>
-          <w:szCs w:val="20"/>
-        </w:rPr>
-        <w:t>MUTUA</w:t>
-      </w:r>
-      <w:proofErr w:type="gramEnd"/>
+        <w:t>PENA_CONDENACAO_MUTUA</w:t>
+      </w:r>
       <w:r>
         <w:rPr>
           <w:rFonts w:ascii="Consolas" w:hAnsi="Consolas" w:cs="Consolas"/>
@@ -1077,7 +958,6 @@
         <w:tab/>
         <w:t xml:space="preserve">} </w:t>
       </w:r>
-      <w:proofErr w:type="spellStart"/>
       <w:r>
         <w:rPr>
           <w:rFonts w:ascii="Consolas" w:hAnsi="Consolas" w:cs="Consolas"/>
@@ -1089,7 +969,6 @@
         </w:rPr>
         <w:t>else</w:t>
       </w:r>
-      <w:proofErr w:type="spellEnd"/>
       <w:r>
         <w:rPr>
           <w:rFonts w:ascii="Consolas" w:hAnsi="Consolas" w:cs="Consolas"/>
@@ -1153,7 +1032,6 @@
         </w:rPr>
         <w:tab/>
       </w:r>
-      <w:proofErr w:type="spellStart"/>
       <w:r>
         <w:rPr>
           <w:rFonts w:ascii="Consolas" w:hAnsi="Consolas" w:cs="Consolas"/>
@@ -1165,7 +1043,6 @@
         </w:rPr>
         <w:t>return</w:t>
       </w:r>
-      <w:proofErr w:type="spellEnd"/>
       <w:r>
         <w:rPr>
           <w:rFonts w:ascii="Consolas" w:hAnsi="Consolas" w:cs="Consolas"/>
@@ -1276,7 +1153,6 @@
         <w:tab/>
         <w:t xml:space="preserve">} </w:t>
       </w:r>
-      <w:proofErr w:type="spellStart"/>
       <w:r>
         <w:rPr>
           <w:rFonts w:ascii="Consolas" w:hAnsi="Consolas" w:cs="Consolas"/>
@@ -1288,7 +1164,6 @@
         </w:rPr>
         <w:t>else</w:t>
       </w:r>
-      <w:proofErr w:type="spellEnd"/>
       <w:r>
         <w:rPr>
           <w:rFonts w:ascii="Consolas" w:hAnsi="Consolas" w:cs="Consolas"/>
@@ -1343,7 +1218,6 @@
         </w:rPr>
         <w:tab/>
       </w:r>
-      <w:proofErr w:type="spellStart"/>
       <w:r>
         <w:rPr>
           <w:rFonts w:ascii="Consolas" w:hAnsi="Consolas" w:cs="Consolas"/>
@@ -1355,7 +1229,6 @@
         </w:rPr>
         <w:t>if</w:t>
       </w:r>
-      <w:proofErr w:type="spellEnd"/>
       <w:r>
         <w:rPr>
           <w:rFonts w:ascii="Consolas" w:hAnsi="Consolas" w:cs="Consolas"/>
@@ -1365,7 +1238,6 @@
         </w:rPr>
         <w:t xml:space="preserve"> (</w:t>
       </w:r>
-      <w:proofErr w:type="spellStart"/>
       <w:r>
         <w:rPr>
           <w:rFonts w:ascii="Consolas" w:hAnsi="Consolas" w:cs="Consolas"/>
@@ -1375,7 +1247,6 @@
         </w:rPr>
         <w:t>respostaPrisioneiroB</w:t>
       </w:r>
-      <w:proofErr w:type="spellEnd"/>
       <w:r>
         <w:rPr>
           <w:rFonts w:ascii="Consolas" w:hAnsi="Consolas" w:cs="Consolas"/>
@@ -1385,7 +1256,6 @@
         </w:rPr>
         <w:t xml:space="preserve"> == </w:t>
       </w:r>
-      <w:proofErr w:type="spellStart"/>
       <w:r>
         <w:rPr>
           <w:rFonts w:ascii="Consolas" w:hAnsi="Consolas" w:cs="Consolas"/>
@@ -1415,7 +1285,6 @@
         </w:rPr>
         <w:t>DELACAO</w:t>
       </w:r>
-      <w:proofErr w:type="spellEnd"/>
       <w:r>
         <w:rPr>
           <w:rFonts w:ascii="Consolas" w:hAnsi="Consolas" w:cs="Consolas"/>
@@ -1479,7 +1348,6 @@
         </w:rPr>
         <w:tab/>
       </w:r>
-      <w:proofErr w:type="spellStart"/>
       <w:r>
         <w:rPr>
           <w:rFonts w:ascii="Consolas" w:hAnsi="Consolas" w:cs="Consolas"/>
@@ -1491,7 +1359,6 @@
         </w:rPr>
         <w:t>return</w:t>
       </w:r>
-      <w:proofErr w:type="spellEnd"/>
       <w:r>
         <w:rPr>
           <w:rFonts w:ascii="Consolas" w:hAnsi="Consolas" w:cs="Consolas"/>
@@ -1565,7 +1432,6 @@
         <w:tab/>
         <w:t xml:space="preserve">} </w:t>
       </w:r>
-      <w:proofErr w:type="spellStart"/>
       <w:r>
         <w:rPr>
           <w:rFonts w:ascii="Consolas" w:hAnsi="Consolas" w:cs="Consolas"/>
@@ -1577,7 +1443,6 @@
         </w:rPr>
         <w:t>else</w:t>
       </w:r>
-      <w:proofErr w:type="spellEnd"/>
       <w:r>
         <w:rPr>
           <w:rFonts w:ascii="Consolas" w:hAnsi="Consolas" w:cs="Consolas"/>
@@ -1641,7 +1506,6 @@
         </w:rPr>
         <w:tab/>
       </w:r>
-      <w:proofErr w:type="spellStart"/>
       <w:r>
         <w:rPr>
           <w:rFonts w:ascii="Consolas" w:hAnsi="Consolas" w:cs="Consolas"/>
@@ -1653,7 +1517,6 @@
         </w:rPr>
         <w:t>return</w:t>
       </w:r>
-      <w:proofErr w:type="spellEnd"/>
       <w:r>
         <w:rPr>
           <w:rFonts w:ascii="Consolas" w:hAnsi="Consolas" w:cs="Consolas"/>
@@ -1818,17 +1681,10 @@
           <w:u w:val="single"/>
         </w:rPr>
       </w:pPr>
-      <w:bookmarkStart w:id="0" w:name="_GoBack"/>
-      <w:r>
-        <w:t>-</w:t>
-      </w:r>
-      <w:proofErr w:type="spellStart"/>
-      <w:r>
-        <w:t>Junit</w:t>
-      </w:r>
-      <w:proofErr w:type="spellEnd"/>
-    </w:p>
-    <w:bookmarkEnd w:id="0"/>
+      <w:r>
+        <w:t>-Junit</w:t>
+      </w:r>
+    </w:p>
     <w:p>
       <w:pPr>
         <w:autoSpaceDE w:val="0"/>
@@ -1884,30 +1740,7 @@
           <w:szCs w:val="20"/>
           <w:lang w:val="en-US"/>
         </w:rPr>
-        <w:t xml:space="preserve"> </w:t>
-      </w:r>
-      <w:proofErr w:type="spellStart"/>
-      <w:proofErr w:type="gramStart"/>
-      <w:r>
-        <w:rPr>
-          <w:rFonts w:ascii="Consolas" w:hAnsi="Consolas" w:cs="Consolas"/>
-          <w:color w:val="000000"/>
-          <w:sz w:val="20"/>
-          <w:szCs w:val="20"/>
-          <w:lang w:val="en-US"/>
-        </w:rPr>
-        <w:t>org.junit</w:t>
-      </w:r>
-      <w:proofErr w:type="gramEnd"/>
-      <w:r>
-        <w:rPr>
-          <w:rFonts w:ascii="Consolas" w:hAnsi="Consolas" w:cs="Consolas"/>
-          <w:color w:val="000000"/>
-          <w:sz w:val="20"/>
-          <w:szCs w:val="20"/>
-          <w:lang w:val="en-US"/>
-        </w:rPr>
-        <w:t>.Assert.</w:t>
+        <w:t xml:space="preserve"> org.junit.Assert.</w:t>
       </w:r>
       <w:r>
         <w:rPr>
@@ -1921,7 +1754,6 @@
         </w:rPr>
         <w:t>assertEquals</w:t>
       </w:r>
-      <w:proofErr w:type="spellEnd"/>
       <w:r>
         <w:rPr>
           <w:rFonts w:ascii="Consolas" w:hAnsi="Consolas" w:cs="Consolas"/>
@@ -1980,21 +1812,70 @@
           <w:szCs w:val="20"/>
           <w:lang w:val="en-US"/>
         </w:rPr>
+        <w:t xml:space="preserve"> org.junit.Test;</w:t>
+      </w:r>
+    </w:p>
+    <w:p>
+      <w:pPr>
+        <w:autoSpaceDE w:val="0"/>
+        <w:autoSpaceDN w:val="0"/>
+        <w:adjustRightInd w:val="0"/>
+        <w:spacing w:after="0" w:line="240" w:lineRule="auto"/>
+        <w:rPr>
+          <w:rFonts w:ascii="Consolas" w:hAnsi="Consolas" w:cs="Consolas"/>
+          <w:sz w:val="20"/>
+          <w:szCs w:val="20"/>
+          <w:lang w:val="en-US"/>
+        </w:rPr>
+      </w:pPr>
+    </w:p>
+    <w:p>
+      <w:pPr>
+        <w:autoSpaceDE w:val="0"/>
+        <w:autoSpaceDN w:val="0"/>
+        <w:adjustRightInd w:val="0"/>
+        <w:spacing w:after="0" w:line="240" w:lineRule="auto"/>
+        <w:rPr>
+          <w:rFonts w:ascii="Consolas" w:hAnsi="Consolas" w:cs="Consolas"/>
+          <w:sz w:val="20"/>
+          <w:szCs w:val="20"/>
+          <w:lang w:val="en-US"/>
+        </w:rPr>
+      </w:pPr>
+      <w:r>
+        <w:rPr>
+          <w:rFonts w:ascii="Consolas" w:hAnsi="Consolas" w:cs="Consolas"/>
+          <w:b/>
+          <w:bCs/>
+          <w:color w:val="7F0055"/>
+          <w:sz w:val="20"/>
+          <w:szCs w:val="20"/>
+          <w:lang w:val="en-US"/>
+        </w:rPr>
+        <w:t>public</w:t>
+      </w:r>
+      <w:r>
+        <w:rPr>
+          <w:rFonts w:ascii="Consolas" w:hAnsi="Consolas" w:cs="Consolas"/>
+          <w:color w:val="000000"/>
+          <w:sz w:val="20"/>
+          <w:szCs w:val="20"/>
+          <w:lang w:val="en-US"/>
+        </w:rPr>
         <w:t xml:space="preserve"> </w:t>
       </w:r>
-      <w:proofErr w:type="spellStart"/>
-      <w:proofErr w:type="gramStart"/>
-      <w:r>
-        <w:rPr>
-          <w:rFonts w:ascii="Consolas" w:hAnsi="Consolas" w:cs="Consolas"/>
-          <w:color w:val="000000"/>
+      <w:r>
+        <w:rPr>
+          <w:rFonts w:ascii="Consolas" w:hAnsi="Consolas" w:cs="Consolas"/>
+          <w:b/>
+          <w:bCs/>
+          <w:color w:val="7F0055"/>
           <w:sz w:val="20"/>
           <w:szCs w:val="20"/>
           <w:lang w:val="en-US"/>
         </w:rPr>
-        <w:t>org.junit</w:t>
-      </w:r>
-      <w:proofErr w:type="gramEnd"/>
+        <w:t>class</w:t>
+      </w:r>
       <w:r>
         <w:rPr>
           <w:rFonts w:ascii="Consolas" w:hAnsi="Consolas" w:cs="Consolas"/>
@@ -2003,17 +1884,213 @@
           <w:szCs w:val="20"/>
           <w:lang w:val="en-US"/>
         </w:rPr>
-        <w:t>.Test</w:t>
-      </w:r>
-      <w:proofErr w:type="spellEnd"/>
-      <w:r>
-        <w:rPr>
-          <w:rFonts w:ascii="Consolas" w:hAnsi="Consolas" w:cs="Consolas"/>
-          <w:color w:val="000000"/>
+        <w:t xml:space="preserve"> Resposta {</w:t>
+      </w:r>
+    </w:p>
+    <w:p>
+      <w:pPr>
+        <w:autoSpaceDE w:val="0"/>
+        <w:autoSpaceDN w:val="0"/>
+        <w:adjustRightInd w:val="0"/>
+        <w:spacing w:after="0" w:line="240" w:lineRule="auto"/>
+        <w:rPr>
+          <w:rFonts w:ascii="Consolas" w:hAnsi="Consolas" w:cs="Consolas"/>
           <w:sz w:val="20"/>
           <w:szCs w:val="20"/>
           <w:lang w:val="en-US"/>
         </w:rPr>
+      </w:pPr>
+    </w:p>
+    <w:p>
+      <w:pPr>
+        <w:autoSpaceDE w:val="0"/>
+        <w:autoSpaceDN w:val="0"/>
+        <w:adjustRightInd w:val="0"/>
+        <w:spacing w:after="0" w:line="240" w:lineRule="auto"/>
+        <w:rPr>
+          <w:rFonts w:ascii="Consolas" w:hAnsi="Consolas" w:cs="Consolas"/>
+          <w:sz w:val="20"/>
+          <w:szCs w:val="20"/>
+        </w:rPr>
+      </w:pPr>
+      <w:r>
+        <w:rPr>
+          <w:rFonts w:ascii="Consolas" w:hAnsi="Consolas" w:cs="Consolas"/>
+          <w:color w:val="000000"/>
+          <w:sz w:val="20"/>
+          <w:szCs w:val="20"/>
+          <w:lang w:val="en-US"/>
+        </w:rPr>
+        <w:tab/>
+      </w:r>
+      <w:r>
+        <w:rPr>
+          <w:rFonts w:ascii="Consolas" w:hAnsi="Consolas" w:cs="Consolas"/>
+          <w:color w:val="646464"/>
+          <w:sz w:val="20"/>
+          <w:szCs w:val="20"/>
+        </w:rPr>
+        <w:t>@Test</w:t>
+      </w:r>
+    </w:p>
+    <w:p>
+      <w:pPr>
+        <w:autoSpaceDE w:val="0"/>
+        <w:autoSpaceDN w:val="0"/>
+        <w:adjustRightInd w:val="0"/>
+        <w:spacing w:after="0" w:line="240" w:lineRule="auto"/>
+        <w:rPr>
+          <w:rFonts w:ascii="Consolas" w:hAnsi="Consolas" w:cs="Consolas"/>
+          <w:sz w:val="20"/>
+          <w:szCs w:val="20"/>
+        </w:rPr>
+      </w:pPr>
+      <w:r>
+        <w:rPr>
+          <w:rFonts w:ascii="Consolas" w:hAnsi="Consolas" w:cs="Consolas"/>
+          <w:color w:val="000000"/>
+          <w:sz w:val="20"/>
+          <w:szCs w:val="20"/>
+        </w:rPr>
+        <w:tab/>
+      </w:r>
+      <w:r>
+        <w:rPr>
+          <w:rFonts w:ascii="Consolas" w:hAnsi="Consolas" w:cs="Consolas"/>
+          <w:b/>
+          <w:bCs/>
+          <w:color w:val="7F0055"/>
+          <w:sz w:val="20"/>
+          <w:szCs w:val="20"/>
+        </w:rPr>
+        <w:t>public</w:t>
+      </w:r>
+      <w:r>
+        <w:rPr>
+          <w:rFonts w:ascii="Consolas" w:hAnsi="Consolas" w:cs="Consolas"/>
+          <w:color w:val="000000"/>
+          <w:sz w:val="20"/>
+          <w:szCs w:val="20"/>
+        </w:rPr>
+        <w:t xml:space="preserve"> </w:t>
+      </w:r>
+      <w:r>
+        <w:rPr>
+          <w:rFonts w:ascii="Consolas" w:hAnsi="Consolas" w:cs="Consolas"/>
+          <w:b/>
+          <w:bCs/>
+          <w:color w:val="7F0055"/>
+          <w:sz w:val="20"/>
+          <w:szCs w:val="20"/>
+        </w:rPr>
+        <w:t>void</w:t>
+      </w:r>
+      <w:r>
+        <w:rPr>
+          <w:rFonts w:ascii="Consolas" w:hAnsi="Consolas" w:cs="Consolas"/>
+          <w:color w:val="000000"/>
+          <w:sz w:val="20"/>
+          <w:szCs w:val="20"/>
+        </w:rPr>
+        <w:t xml:space="preserve"> testCondeMutua() {</w:t>
+      </w:r>
+    </w:p>
+    <w:p>
+      <w:pPr>
+        <w:autoSpaceDE w:val="0"/>
+        <w:autoSpaceDN w:val="0"/>
+        <w:adjustRightInd w:val="0"/>
+        <w:spacing w:after="0" w:line="240" w:lineRule="auto"/>
+        <w:rPr>
+          <w:rFonts w:ascii="Consolas" w:hAnsi="Consolas" w:cs="Consolas"/>
+          <w:sz w:val="20"/>
+          <w:szCs w:val="20"/>
+        </w:rPr>
+      </w:pPr>
+      <w:r>
+        <w:rPr>
+          <w:rFonts w:ascii="Consolas" w:hAnsi="Consolas" w:cs="Consolas"/>
+          <w:color w:val="000000"/>
+          <w:sz w:val="20"/>
+          <w:szCs w:val="20"/>
+        </w:rPr>
+        <w:tab/>
+      </w:r>
+      <w:r>
+        <w:rPr>
+          <w:rFonts w:ascii="Consolas" w:hAnsi="Consolas" w:cs="Consolas"/>
+          <w:color w:val="000000"/>
+          <w:sz w:val="20"/>
+          <w:szCs w:val="20"/>
+        </w:rPr>
+        <w:tab/>
+      </w:r>
+    </w:p>
+    <w:p>
+      <w:pPr>
+        <w:autoSpaceDE w:val="0"/>
+        <w:autoSpaceDN w:val="0"/>
+        <w:adjustRightInd w:val="0"/>
+        <w:spacing w:after="0" w:line="240" w:lineRule="auto"/>
+        <w:rPr>
+          <w:rFonts w:ascii="Consolas" w:hAnsi="Consolas" w:cs="Consolas"/>
+          <w:sz w:val="20"/>
+          <w:szCs w:val="20"/>
+        </w:rPr>
+      </w:pPr>
+      <w:r>
+        <w:rPr>
+          <w:rFonts w:ascii="Consolas" w:hAnsi="Consolas" w:cs="Consolas"/>
+          <w:color w:val="000000"/>
+          <w:sz w:val="20"/>
+          <w:szCs w:val="20"/>
+        </w:rPr>
+        <w:tab/>
+      </w:r>
+      <w:r>
+        <w:rPr>
+          <w:rFonts w:ascii="Consolas" w:hAnsi="Consolas" w:cs="Consolas"/>
+          <w:color w:val="000000"/>
+          <w:sz w:val="20"/>
+          <w:szCs w:val="20"/>
+        </w:rPr>
+        <w:tab/>
+        <w:t xml:space="preserve">String </w:t>
+      </w:r>
+      <w:r>
+        <w:rPr>
+          <w:rFonts w:ascii="Consolas" w:hAnsi="Consolas" w:cs="Consolas"/>
+          <w:color w:val="6A3E3E"/>
+          <w:sz w:val="20"/>
+          <w:szCs w:val="20"/>
+        </w:rPr>
+        <w:t>PrisioneiroA</w:t>
+      </w:r>
+      <w:r>
+        <w:rPr>
+          <w:rFonts w:ascii="Consolas" w:hAnsi="Consolas" w:cs="Consolas"/>
+          <w:color w:val="000000"/>
+          <w:sz w:val="20"/>
+          <w:szCs w:val="20"/>
+        </w:rPr>
+        <w:t xml:space="preserve"> = </w:t>
+      </w:r>
+      <w:r>
+        <w:rPr>
+          <w:rFonts w:ascii="Consolas" w:hAnsi="Consolas" w:cs="Consolas"/>
+          <w:color w:val="2A00FF"/>
+          <w:sz w:val="20"/>
+          <w:szCs w:val="20"/>
+        </w:rPr>
+        <w:t>"Culpado"</w:t>
+      </w:r>
+      <w:r>
+        <w:rPr>
+          <w:rFonts w:ascii="Consolas" w:hAnsi="Consolas" w:cs="Consolas"/>
+          <w:color w:val="000000"/>
+          <w:sz w:val="20"/>
+          <w:szCs w:val="20"/>
+        </w:rPr>
         <w:t>;</w:t>
       </w:r>
     </w:p>
@@ -2027,213 +2104,299 @@
           <w:rFonts w:ascii="Consolas" w:hAnsi="Consolas" w:cs="Consolas"/>
           <w:sz w:val="20"/>
           <w:szCs w:val="20"/>
-          <w:lang w:val="en-US"/>
-        </w:rPr>
-      </w:pPr>
-    </w:p>
-    <w:p>
-      <w:pPr>
-        <w:autoSpaceDE w:val="0"/>
-        <w:autoSpaceDN w:val="0"/>
-        <w:adjustRightInd w:val="0"/>
-        <w:spacing w:after="0" w:line="240" w:lineRule="auto"/>
-        <w:rPr>
-          <w:rFonts w:ascii="Consolas" w:hAnsi="Consolas" w:cs="Consolas"/>
-          <w:sz w:val="20"/>
-          <w:szCs w:val="20"/>
-          <w:lang w:val="en-US"/>
-        </w:rPr>
-      </w:pPr>
-      <w:r>
-        <w:rPr>
-          <w:rFonts w:ascii="Consolas" w:hAnsi="Consolas" w:cs="Consolas"/>
-          <w:b/>
-          <w:bCs/>
-          <w:color w:val="7F0055"/>
-          <w:sz w:val="20"/>
-          <w:szCs w:val="20"/>
-          <w:lang w:val="en-US"/>
-        </w:rPr>
-        <w:t>public</w:t>
-      </w:r>
-      <w:r>
-        <w:rPr>
-          <w:rFonts w:ascii="Consolas" w:hAnsi="Consolas" w:cs="Consolas"/>
-          <w:color w:val="000000"/>
-          <w:sz w:val="20"/>
-          <w:szCs w:val="20"/>
-          <w:lang w:val="en-US"/>
+        </w:rPr>
+      </w:pPr>
+      <w:r>
+        <w:rPr>
+          <w:rFonts w:ascii="Consolas" w:hAnsi="Consolas" w:cs="Consolas"/>
+          <w:color w:val="000000"/>
+          <w:sz w:val="20"/>
+          <w:szCs w:val="20"/>
+        </w:rPr>
+        <w:tab/>
+      </w:r>
+      <w:r>
+        <w:rPr>
+          <w:rFonts w:ascii="Consolas" w:hAnsi="Consolas" w:cs="Consolas"/>
+          <w:color w:val="000000"/>
+          <w:sz w:val="20"/>
+          <w:szCs w:val="20"/>
+        </w:rPr>
+        <w:tab/>
+        <w:t xml:space="preserve">String </w:t>
+      </w:r>
+      <w:r>
+        <w:rPr>
+          <w:rFonts w:ascii="Consolas" w:hAnsi="Consolas" w:cs="Consolas"/>
+          <w:color w:val="6A3E3E"/>
+          <w:sz w:val="20"/>
+          <w:szCs w:val="20"/>
+        </w:rPr>
+        <w:t>PrisioneiroB</w:t>
+      </w:r>
+      <w:r>
+        <w:rPr>
+          <w:rFonts w:ascii="Consolas" w:hAnsi="Consolas" w:cs="Consolas"/>
+          <w:color w:val="000000"/>
+          <w:sz w:val="20"/>
+          <w:szCs w:val="20"/>
+        </w:rPr>
+        <w:t xml:space="preserve"> = </w:t>
+      </w:r>
+      <w:r>
+        <w:rPr>
+          <w:rFonts w:ascii="Consolas" w:hAnsi="Consolas" w:cs="Consolas"/>
+          <w:color w:val="2A00FF"/>
+          <w:sz w:val="20"/>
+          <w:szCs w:val="20"/>
+        </w:rPr>
+        <w:t>"Culpado"</w:t>
+      </w:r>
+      <w:r>
+        <w:rPr>
+          <w:rFonts w:ascii="Consolas" w:hAnsi="Consolas" w:cs="Consolas"/>
+          <w:color w:val="000000"/>
+          <w:sz w:val="20"/>
+          <w:szCs w:val="20"/>
+        </w:rPr>
+        <w:t>;</w:t>
+      </w:r>
+    </w:p>
+    <w:p>
+      <w:pPr>
+        <w:autoSpaceDE w:val="0"/>
+        <w:autoSpaceDN w:val="0"/>
+        <w:adjustRightInd w:val="0"/>
+        <w:spacing w:after="0" w:line="240" w:lineRule="auto"/>
+        <w:rPr>
+          <w:rFonts w:ascii="Consolas" w:hAnsi="Consolas" w:cs="Consolas"/>
+          <w:sz w:val="20"/>
+          <w:szCs w:val="20"/>
+        </w:rPr>
+      </w:pPr>
+      <w:r>
+        <w:rPr>
+          <w:rFonts w:ascii="Consolas" w:hAnsi="Consolas" w:cs="Consolas"/>
+          <w:color w:val="000000"/>
+          <w:sz w:val="20"/>
+          <w:szCs w:val="20"/>
+        </w:rPr>
+        <w:tab/>
+      </w:r>
+      <w:r>
+        <w:rPr>
+          <w:rFonts w:ascii="Consolas" w:hAnsi="Consolas" w:cs="Consolas"/>
+          <w:color w:val="000000"/>
+          <w:sz w:val="20"/>
+          <w:szCs w:val="20"/>
+        </w:rPr>
+        <w:tab/>
+        <w:t xml:space="preserve">JulgamentoPrisioneiro </w:t>
+      </w:r>
+      <w:r>
+        <w:rPr>
+          <w:rFonts w:ascii="Consolas" w:hAnsi="Consolas" w:cs="Consolas"/>
+          <w:color w:val="6A3E3E"/>
+          <w:sz w:val="20"/>
+          <w:szCs w:val="20"/>
+        </w:rPr>
+        <w:t>jp</w:t>
+      </w:r>
+      <w:r>
+        <w:rPr>
+          <w:rFonts w:ascii="Consolas" w:hAnsi="Consolas" w:cs="Consolas"/>
+          <w:color w:val="000000"/>
+          <w:sz w:val="20"/>
+          <w:szCs w:val="20"/>
+        </w:rPr>
+        <w:t xml:space="preserve"> = </w:t>
+      </w:r>
+      <w:r>
+        <w:rPr>
+          <w:rFonts w:ascii="Consolas" w:hAnsi="Consolas" w:cs="Consolas"/>
+          <w:b/>
+          <w:bCs/>
+          <w:color w:val="7F0055"/>
+          <w:sz w:val="20"/>
+          <w:szCs w:val="20"/>
+        </w:rPr>
+        <w:t>new</w:t>
+      </w:r>
+      <w:r>
+        <w:rPr>
+          <w:rFonts w:ascii="Consolas" w:hAnsi="Consolas" w:cs="Consolas"/>
+          <w:color w:val="000000"/>
+          <w:sz w:val="20"/>
+          <w:szCs w:val="20"/>
+        </w:rPr>
+        <w:t xml:space="preserve"> JulgamentoPrisioneiro();</w:t>
+      </w:r>
+    </w:p>
+    <w:p>
+      <w:pPr>
+        <w:autoSpaceDE w:val="0"/>
+        <w:autoSpaceDN w:val="0"/>
+        <w:adjustRightInd w:val="0"/>
+        <w:spacing w:after="0" w:line="240" w:lineRule="auto"/>
+        <w:rPr>
+          <w:rFonts w:ascii="Consolas" w:hAnsi="Consolas" w:cs="Consolas"/>
+          <w:sz w:val="20"/>
+          <w:szCs w:val="20"/>
+        </w:rPr>
+      </w:pPr>
+      <w:r>
+        <w:rPr>
+          <w:rFonts w:ascii="Consolas" w:hAnsi="Consolas" w:cs="Consolas"/>
+          <w:color w:val="000000"/>
+          <w:sz w:val="20"/>
+          <w:szCs w:val="20"/>
+        </w:rPr>
+        <w:tab/>
+      </w:r>
+      <w:r>
+        <w:rPr>
+          <w:rFonts w:ascii="Consolas" w:hAnsi="Consolas" w:cs="Consolas"/>
+          <w:color w:val="000000"/>
+          <w:sz w:val="20"/>
+          <w:szCs w:val="20"/>
+        </w:rPr>
+        <w:tab/>
+      </w:r>
+      <w:r>
+        <w:rPr>
+          <w:rFonts w:ascii="Consolas" w:hAnsi="Consolas" w:cs="Consolas"/>
+          <w:b/>
+          <w:bCs/>
+          <w:color w:val="7F0055"/>
+          <w:sz w:val="20"/>
+          <w:szCs w:val="20"/>
+        </w:rPr>
+        <w:t>int</w:t>
+      </w:r>
+      <w:r>
+        <w:rPr>
+          <w:rFonts w:ascii="Consolas" w:hAnsi="Consolas" w:cs="Consolas"/>
+          <w:color w:val="000000"/>
+          <w:sz w:val="20"/>
+          <w:szCs w:val="20"/>
         </w:rPr>
         <w:t xml:space="preserve"> </w:t>
       </w:r>
       <w:r>
         <w:rPr>
           <w:rFonts w:ascii="Consolas" w:hAnsi="Consolas" w:cs="Consolas"/>
-          <w:b/>
-          <w:bCs/>
-          <w:color w:val="7F0055"/>
-          <w:sz w:val="20"/>
-          <w:szCs w:val="20"/>
-          <w:lang w:val="en-US"/>
-        </w:rPr>
-        <w:t>class</w:t>
-      </w:r>
-      <w:r>
-        <w:rPr>
-          <w:rFonts w:ascii="Consolas" w:hAnsi="Consolas" w:cs="Consolas"/>
-          <w:color w:val="000000"/>
-          <w:sz w:val="20"/>
-          <w:szCs w:val="20"/>
-          <w:lang w:val="en-US"/>
+          <w:color w:val="6A3E3E"/>
+          <w:sz w:val="20"/>
+          <w:szCs w:val="20"/>
+        </w:rPr>
+        <w:t>resultadoEsperado</w:t>
+      </w:r>
+      <w:r>
+        <w:rPr>
+          <w:rFonts w:ascii="Consolas" w:hAnsi="Consolas" w:cs="Consolas"/>
+          <w:color w:val="000000"/>
+          <w:sz w:val="20"/>
+          <w:szCs w:val="20"/>
+        </w:rPr>
+        <w:t>= 5;</w:t>
+      </w:r>
+    </w:p>
+    <w:p>
+      <w:pPr>
+        <w:autoSpaceDE w:val="0"/>
+        <w:autoSpaceDN w:val="0"/>
+        <w:adjustRightInd w:val="0"/>
+        <w:spacing w:after="0" w:line="240" w:lineRule="auto"/>
+        <w:rPr>
+          <w:rFonts w:ascii="Consolas" w:hAnsi="Consolas" w:cs="Consolas"/>
+          <w:sz w:val="20"/>
+          <w:szCs w:val="20"/>
+        </w:rPr>
+      </w:pPr>
+      <w:r>
+        <w:rPr>
+          <w:rFonts w:ascii="Consolas" w:hAnsi="Consolas" w:cs="Consolas"/>
+          <w:color w:val="000000"/>
+          <w:sz w:val="20"/>
+          <w:szCs w:val="20"/>
+        </w:rPr>
+        <w:tab/>
+      </w:r>
+      <w:r>
+        <w:rPr>
+          <w:rFonts w:ascii="Consolas" w:hAnsi="Consolas" w:cs="Consolas"/>
+          <w:color w:val="000000"/>
+          <w:sz w:val="20"/>
+          <w:szCs w:val="20"/>
+        </w:rPr>
+        <w:tab/>
+      </w:r>
+      <w:r>
+        <w:rPr>
+          <w:rFonts w:ascii="Consolas" w:hAnsi="Consolas" w:cs="Consolas"/>
+          <w:b/>
+          <w:bCs/>
+          <w:color w:val="7F0055"/>
+          <w:sz w:val="20"/>
+          <w:szCs w:val="20"/>
+        </w:rPr>
+        <w:t>int</w:t>
+      </w:r>
+      <w:r>
+        <w:rPr>
+          <w:rFonts w:ascii="Consolas" w:hAnsi="Consolas" w:cs="Consolas"/>
+          <w:color w:val="000000"/>
+          <w:sz w:val="20"/>
+          <w:szCs w:val="20"/>
         </w:rPr>
         <w:t xml:space="preserve"> </w:t>
       </w:r>
-      <w:proofErr w:type="spellStart"/>
-      <w:r>
-        <w:rPr>
-          <w:rFonts w:ascii="Consolas" w:hAnsi="Consolas" w:cs="Consolas"/>
-          <w:color w:val="000000"/>
-          <w:sz w:val="20"/>
-          <w:szCs w:val="20"/>
-          <w:lang w:val="en-US"/>
-        </w:rPr>
-        <w:t>Resposta</w:t>
-      </w:r>
-      <w:proofErr w:type="spellEnd"/>
-      <w:r>
-        <w:rPr>
-          <w:rFonts w:ascii="Consolas" w:hAnsi="Consolas" w:cs="Consolas"/>
-          <w:color w:val="000000"/>
-          <w:sz w:val="20"/>
-          <w:szCs w:val="20"/>
-          <w:lang w:val="en-US"/>
-        </w:rPr>
-        <w:t xml:space="preserve"> {</w:t>
-      </w:r>
-    </w:p>
-    <w:p>
-      <w:pPr>
-        <w:autoSpaceDE w:val="0"/>
-        <w:autoSpaceDN w:val="0"/>
-        <w:adjustRightInd w:val="0"/>
-        <w:spacing w:after="0" w:line="240" w:lineRule="auto"/>
-        <w:rPr>
-          <w:rFonts w:ascii="Consolas" w:hAnsi="Consolas" w:cs="Consolas"/>
-          <w:sz w:val="20"/>
-          <w:szCs w:val="20"/>
-          <w:lang w:val="en-US"/>
-        </w:rPr>
-      </w:pPr>
-    </w:p>
-    <w:p>
-      <w:pPr>
-        <w:autoSpaceDE w:val="0"/>
-        <w:autoSpaceDN w:val="0"/>
-        <w:adjustRightInd w:val="0"/>
-        <w:spacing w:after="0" w:line="240" w:lineRule="auto"/>
-        <w:rPr>
-          <w:rFonts w:ascii="Consolas" w:hAnsi="Consolas" w:cs="Consolas"/>
-          <w:sz w:val="20"/>
-          <w:szCs w:val="20"/>
-        </w:rPr>
-      </w:pPr>
-      <w:r>
-        <w:rPr>
-          <w:rFonts w:ascii="Consolas" w:hAnsi="Consolas" w:cs="Consolas"/>
-          <w:color w:val="000000"/>
-          <w:sz w:val="20"/>
-          <w:szCs w:val="20"/>
-          <w:lang w:val="en-US"/>
-        </w:rPr>
-        <w:tab/>
-      </w:r>
-      <w:r>
-        <w:rPr>
-          <w:rFonts w:ascii="Consolas" w:hAnsi="Consolas" w:cs="Consolas"/>
-          <w:color w:val="646464"/>
-          <w:sz w:val="20"/>
-          <w:szCs w:val="20"/>
-        </w:rPr>
-        <w:t>@Test</w:t>
-      </w:r>
-    </w:p>
-    <w:p>
-      <w:pPr>
-        <w:autoSpaceDE w:val="0"/>
-        <w:autoSpaceDN w:val="0"/>
-        <w:adjustRightInd w:val="0"/>
-        <w:spacing w:after="0" w:line="240" w:lineRule="auto"/>
-        <w:rPr>
-          <w:rFonts w:ascii="Consolas" w:hAnsi="Consolas" w:cs="Consolas"/>
-          <w:sz w:val="20"/>
-          <w:szCs w:val="20"/>
-        </w:rPr>
-      </w:pPr>
-      <w:r>
-        <w:rPr>
-          <w:rFonts w:ascii="Consolas" w:hAnsi="Consolas" w:cs="Consolas"/>
-          <w:color w:val="000000"/>
-          <w:sz w:val="20"/>
-          <w:szCs w:val="20"/>
-        </w:rPr>
-        <w:tab/>
-      </w:r>
-      <w:proofErr w:type="spellStart"/>
-      <w:r>
-        <w:rPr>
-          <w:rFonts w:ascii="Consolas" w:hAnsi="Consolas" w:cs="Consolas"/>
-          <w:b/>
-          <w:bCs/>
-          <w:color w:val="7F0055"/>
-          <w:sz w:val="20"/>
-          <w:szCs w:val="20"/>
-        </w:rPr>
-        <w:t>public</w:t>
-      </w:r>
-      <w:proofErr w:type="spellEnd"/>
-      <w:r>
-        <w:rPr>
-          <w:rFonts w:ascii="Consolas" w:hAnsi="Consolas" w:cs="Consolas"/>
-          <w:color w:val="000000"/>
-          <w:sz w:val="20"/>
-          <w:szCs w:val="20"/>
-        </w:rPr>
-        <w:t xml:space="preserve"> </w:t>
-      </w:r>
-      <w:proofErr w:type="spellStart"/>
-      <w:r>
-        <w:rPr>
-          <w:rFonts w:ascii="Consolas" w:hAnsi="Consolas" w:cs="Consolas"/>
-          <w:b/>
-          <w:bCs/>
-          <w:color w:val="7F0055"/>
-          <w:sz w:val="20"/>
-          <w:szCs w:val="20"/>
-        </w:rPr>
-        <w:t>void</w:t>
-      </w:r>
-      <w:proofErr w:type="spellEnd"/>
-      <w:r>
-        <w:rPr>
-          <w:rFonts w:ascii="Consolas" w:hAnsi="Consolas" w:cs="Consolas"/>
-          <w:color w:val="000000"/>
-          <w:sz w:val="20"/>
-          <w:szCs w:val="20"/>
-        </w:rPr>
-        <w:t xml:space="preserve"> </w:t>
-      </w:r>
-      <w:proofErr w:type="spellStart"/>
-      <w:proofErr w:type="gramStart"/>
-      <w:r>
-        <w:rPr>
-          <w:rFonts w:ascii="Consolas" w:hAnsi="Consolas" w:cs="Consolas"/>
-          <w:color w:val="000000"/>
-          <w:sz w:val="20"/>
-          <w:szCs w:val="20"/>
-        </w:rPr>
-        <w:t>testCondeMutua</w:t>
-      </w:r>
-      <w:proofErr w:type="spellEnd"/>
+      <w:r>
+        <w:rPr>
+          <w:rFonts w:ascii="Consolas" w:hAnsi="Consolas" w:cs="Consolas"/>
+          <w:color w:val="6A3E3E"/>
+          <w:sz w:val="20"/>
+          <w:szCs w:val="20"/>
+        </w:rPr>
+        <w:t>resultadoReal</w:t>
+      </w:r>
+      <w:r>
+        <w:rPr>
+          <w:rFonts w:ascii="Consolas" w:hAnsi="Consolas" w:cs="Consolas"/>
+          <w:color w:val="000000"/>
+          <w:sz w:val="20"/>
+          <w:szCs w:val="20"/>
+        </w:rPr>
+        <w:t xml:space="preserve">= </w:t>
+      </w:r>
+      <w:r>
+        <w:rPr>
+          <w:rFonts w:ascii="Consolas" w:hAnsi="Consolas" w:cs="Consolas"/>
+          <w:color w:val="6A3E3E"/>
+          <w:sz w:val="20"/>
+          <w:szCs w:val="20"/>
+        </w:rPr>
+        <w:t>jp</w:t>
+      </w:r>
+      <w:r>
+        <w:rPr>
+          <w:rFonts w:ascii="Consolas" w:hAnsi="Consolas" w:cs="Consolas"/>
+          <w:color w:val="000000"/>
+          <w:sz w:val="20"/>
+          <w:szCs w:val="20"/>
+        </w:rPr>
+        <w:t>.</w:t>
+      </w:r>
+      <w:r>
+        <w:rPr>
+          <w:rFonts w:ascii="Consolas" w:hAnsi="Consolas" w:cs="Consolas"/>
+          <w:color w:val="000000"/>
+          <w:sz w:val="20"/>
+          <w:szCs w:val="20"/>
+          <w:u w:val="single"/>
+        </w:rPr>
+        <w:t>calculaPena</w:t>
+      </w:r>
       <w:r>
         <w:rPr>
           <w:rFonts w:ascii="Consolas" w:hAnsi="Consolas" w:cs="Consolas"/>
@@ -2243,99 +2406,6 @@
         </w:rPr>
         <w:t>(</w:t>
       </w:r>
-      <w:proofErr w:type="gramEnd"/>
-      <w:r>
-        <w:rPr>
-          <w:rFonts w:ascii="Consolas" w:hAnsi="Consolas" w:cs="Consolas"/>
-          <w:color w:val="000000"/>
-          <w:sz w:val="20"/>
-          <w:szCs w:val="20"/>
-        </w:rPr>
-        <w:t>) {</w:t>
-      </w:r>
-    </w:p>
-    <w:p>
-      <w:pPr>
-        <w:autoSpaceDE w:val="0"/>
-        <w:autoSpaceDN w:val="0"/>
-        <w:adjustRightInd w:val="0"/>
-        <w:spacing w:after="0" w:line="240" w:lineRule="auto"/>
-        <w:rPr>
-          <w:rFonts w:ascii="Consolas" w:hAnsi="Consolas" w:cs="Consolas"/>
-          <w:sz w:val="20"/>
-          <w:szCs w:val="20"/>
-        </w:rPr>
-      </w:pPr>
-      <w:r>
-        <w:rPr>
-          <w:rFonts w:ascii="Consolas" w:hAnsi="Consolas" w:cs="Consolas"/>
-          <w:color w:val="000000"/>
-          <w:sz w:val="20"/>
-          <w:szCs w:val="20"/>
-        </w:rPr>
-        <w:tab/>
-      </w:r>
-      <w:r>
-        <w:rPr>
-          <w:rFonts w:ascii="Consolas" w:hAnsi="Consolas" w:cs="Consolas"/>
-          <w:color w:val="000000"/>
-          <w:sz w:val="20"/>
-          <w:szCs w:val="20"/>
-        </w:rPr>
-        <w:tab/>
-      </w:r>
-    </w:p>
-    <w:p>
-      <w:pPr>
-        <w:autoSpaceDE w:val="0"/>
-        <w:autoSpaceDN w:val="0"/>
-        <w:adjustRightInd w:val="0"/>
-        <w:spacing w:after="0" w:line="240" w:lineRule="auto"/>
-        <w:rPr>
-          <w:rFonts w:ascii="Consolas" w:hAnsi="Consolas" w:cs="Consolas"/>
-          <w:sz w:val="20"/>
-          <w:szCs w:val="20"/>
-        </w:rPr>
-      </w:pPr>
-      <w:r>
-        <w:rPr>
-          <w:rFonts w:ascii="Consolas" w:hAnsi="Consolas" w:cs="Consolas"/>
-          <w:color w:val="000000"/>
-          <w:sz w:val="20"/>
-          <w:szCs w:val="20"/>
-        </w:rPr>
-        <w:tab/>
-      </w:r>
-      <w:r>
-        <w:rPr>
-          <w:rFonts w:ascii="Consolas" w:hAnsi="Consolas" w:cs="Consolas"/>
-          <w:color w:val="000000"/>
-          <w:sz w:val="20"/>
-          <w:szCs w:val="20"/>
-        </w:rPr>
-        <w:tab/>
-      </w:r>
-      <w:proofErr w:type="spellStart"/>
-      <w:r>
-        <w:rPr>
-          <w:rFonts w:ascii="Consolas" w:hAnsi="Consolas" w:cs="Consolas"/>
-          <w:color w:val="000000"/>
-          <w:sz w:val="20"/>
-          <w:szCs w:val="20"/>
-        </w:rPr>
-        <w:t>String</w:t>
-      </w:r>
-      <w:proofErr w:type="spellEnd"/>
-      <w:r>
-        <w:rPr>
-          <w:rFonts w:ascii="Consolas" w:hAnsi="Consolas" w:cs="Consolas"/>
-          <w:color w:val="000000"/>
-          <w:sz w:val="20"/>
-          <w:szCs w:val="20"/>
-        </w:rPr>
-        <w:t xml:space="preserve"> </w:t>
-      </w:r>
-      <w:proofErr w:type="spellStart"/>
       <w:r>
         <w:rPr>
           <w:rFonts w:ascii="Consolas" w:hAnsi="Consolas" w:cs="Consolas"/>
@@ -2345,86 +2415,15 @@
         </w:rPr>
         <w:t>PrisioneiroA</w:t>
       </w:r>
-      <w:proofErr w:type="spellEnd"/>
-      <w:r>
-        <w:rPr>
-          <w:rFonts w:ascii="Consolas" w:hAnsi="Consolas" w:cs="Consolas"/>
-          <w:color w:val="000000"/>
-          <w:sz w:val="20"/>
-          <w:szCs w:val="20"/>
-        </w:rPr>
-        <w:t xml:space="preserve"> = </w:t>
-      </w:r>
-      <w:r>
-        <w:rPr>
-          <w:rFonts w:ascii="Consolas" w:hAnsi="Consolas" w:cs="Consolas"/>
-          <w:color w:val="2A00FF"/>
-          <w:sz w:val="20"/>
-          <w:szCs w:val="20"/>
-        </w:rPr>
-        <w:t>"Culpado"</w:t>
-      </w:r>
-      <w:r>
-        <w:rPr>
-          <w:rFonts w:ascii="Consolas" w:hAnsi="Consolas" w:cs="Consolas"/>
-          <w:color w:val="000000"/>
-          <w:sz w:val="20"/>
-          <w:szCs w:val="20"/>
-        </w:rPr>
-        <w:t>;</w:t>
-      </w:r>
-    </w:p>
-    <w:p>
-      <w:pPr>
-        <w:autoSpaceDE w:val="0"/>
-        <w:autoSpaceDN w:val="0"/>
-        <w:adjustRightInd w:val="0"/>
-        <w:spacing w:after="0" w:line="240" w:lineRule="auto"/>
-        <w:rPr>
-          <w:rFonts w:ascii="Consolas" w:hAnsi="Consolas" w:cs="Consolas"/>
-          <w:sz w:val="20"/>
-          <w:szCs w:val="20"/>
-        </w:rPr>
-      </w:pPr>
-      <w:r>
-        <w:rPr>
-          <w:rFonts w:ascii="Consolas" w:hAnsi="Consolas" w:cs="Consolas"/>
-          <w:color w:val="000000"/>
-          <w:sz w:val="20"/>
-          <w:szCs w:val="20"/>
-        </w:rPr>
-        <w:tab/>
-      </w:r>
-      <w:r>
-        <w:rPr>
-          <w:rFonts w:ascii="Consolas" w:hAnsi="Consolas" w:cs="Consolas"/>
-          <w:color w:val="000000"/>
-          <w:sz w:val="20"/>
-          <w:szCs w:val="20"/>
-        </w:rPr>
-        <w:tab/>
-      </w:r>
-      <w:proofErr w:type="spellStart"/>
-      <w:r>
-        <w:rPr>
-          <w:rFonts w:ascii="Consolas" w:hAnsi="Consolas" w:cs="Consolas"/>
-          <w:color w:val="000000"/>
-          <w:sz w:val="20"/>
-          <w:szCs w:val="20"/>
-        </w:rPr>
-        <w:t>String</w:t>
-      </w:r>
-      <w:proofErr w:type="spellEnd"/>
-      <w:r>
-        <w:rPr>
-          <w:rFonts w:ascii="Consolas" w:hAnsi="Consolas" w:cs="Consolas"/>
-          <w:color w:val="000000"/>
-          <w:sz w:val="20"/>
-          <w:szCs w:val="20"/>
-        </w:rPr>
-        <w:t xml:space="preserve"> </w:t>
-      </w:r>
-      <w:proofErr w:type="spellStart"/>
+      <w:r>
+        <w:rPr>
+          <w:rFonts w:ascii="Consolas" w:hAnsi="Consolas" w:cs="Consolas"/>
+          <w:color w:val="000000"/>
+          <w:sz w:val="20"/>
+          <w:szCs w:val="20"/>
+        </w:rPr>
+        <w:t xml:space="preserve">, </w:t>
+      </w:r>
       <w:r>
         <w:rPr>
           <w:rFonts w:ascii="Consolas" w:hAnsi="Consolas" w:cs="Consolas"/>
@@ -2434,147 +2433,6 @@
         </w:rPr>
         <w:t>PrisioneiroB</w:t>
       </w:r>
-      <w:proofErr w:type="spellEnd"/>
-      <w:r>
-        <w:rPr>
-          <w:rFonts w:ascii="Consolas" w:hAnsi="Consolas" w:cs="Consolas"/>
-          <w:color w:val="000000"/>
-          <w:sz w:val="20"/>
-          <w:szCs w:val="20"/>
-        </w:rPr>
-        <w:t xml:space="preserve"> = </w:t>
-      </w:r>
-      <w:r>
-        <w:rPr>
-          <w:rFonts w:ascii="Consolas" w:hAnsi="Consolas" w:cs="Consolas"/>
-          <w:color w:val="2A00FF"/>
-          <w:sz w:val="20"/>
-          <w:szCs w:val="20"/>
-        </w:rPr>
-        <w:t>"Culpado"</w:t>
-      </w:r>
-      <w:r>
-        <w:rPr>
-          <w:rFonts w:ascii="Consolas" w:hAnsi="Consolas" w:cs="Consolas"/>
-          <w:color w:val="000000"/>
-          <w:sz w:val="20"/>
-          <w:szCs w:val="20"/>
-        </w:rPr>
-        <w:t>;</w:t>
-      </w:r>
-    </w:p>
-    <w:p>
-      <w:pPr>
-        <w:autoSpaceDE w:val="0"/>
-        <w:autoSpaceDN w:val="0"/>
-        <w:adjustRightInd w:val="0"/>
-        <w:spacing w:after="0" w:line="240" w:lineRule="auto"/>
-        <w:rPr>
-          <w:rFonts w:ascii="Consolas" w:hAnsi="Consolas" w:cs="Consolas"/>
-          <w:sz w:val="20"/>
-          <w:szCs w:val="20"/>
-        </w:rPr>
-      </w:pPr>
-      <w:r>
-        <w:rPr>
-          <w:rFonts w:ascii="Consolas" w:hAnsi="Consolas" w:cs="Consolas"/>
-          <w:color w:val="000000"/>
-          <w:sz w:val="20"/>
-          <w:szCs w:val="20"/>
-        </w:rPr>
-        <w:tab/>
-      </w:r>
-      <w:r>
-        <w:rPr>
-          <w:rFonts w:ascii="Consolas" w:hAnsi="Consolas" w:cs="Consolas"/>
-          <w:color w:val="000000"/>
-          <w:sz w:val="20"/>
-          <w:szCs w:val="20"/>
-        </w:rPr>
-        <w:tab/>
-      </w:r>
-      <w:proofErr w:type="spellStart"/>
-      <w:r>
-        <w:rPr>
-          <w:rFonts w:ascii="Consolas" w:hAnsi="Consolas" w:cs="Consolas"/>
-          <w:color w:val="000000"/>
-          <w:sz w:val="20"/>
-          <w:szCs w:val="20"/>
-        </w:rPr>
-        <w:t>JulgamentoPrisioneiro</w:t>
-      </w:r>
-      <w:proofErr w:type="spellEnd"/>
-      <w:r>
-        <w:rPr>
-          <w:rFonts w:ascii="Consolas" w:hAnsi="Consolas" w:cs="Consolas"/>
-          <w:color w:val="000000"/>
-          <w:sz w:val="20"/>
-          <w:szCs w:val="20"/>
-        </w:rPr>
-        <w:t xml:space="preserve"> </w:t>
-      </w:r>
-      <w:proofErr w:type="spellStart"/>
-      <w:r>
-        <w:rPr>
-          <w:rFonts w:ascii="Consolas" w:hAnsi="Consolas" w:cs="Consolas"/>
-          <w:color w:val="6A3E3E"/>
-          <w:sz w:val="20"/>
-          <w:szCs w:val="20"/>
-        </w:rPr>
-        <w:t>jp</w:t>
-      </w:r>
-      <w:proofErr w:type="spellEnd"/>
-      <w:r>
-        <w:rPr>
-          <w:rFonts w:ascii="Consolas" w:hAnsi="Consolas" w:cs="Consolas"/>
-          <w:color w:val="000000"/>
-          <w:sz w:val="20"/>
-          <w:szCs w:val="20"/>
-        </w:rPr>
-        <w:t xml:space="preserve"> = </w:t>
-      </w:r>
-      <w:r>
-        <w:rPr>
-          <w:rFonts w:ascii="Consolas" w:hAnsi="Consolas" w:cs="Consolas"/>
-          <w:b/>
-          <w:bCs/>
-          <w:color w:val="7F0055"/>
-          <w:sz w:val="20"/>
-          <w:szCs w:val="20"/>
-        </w:rPr>
-        <w:t>new</w:t>
-      </w:r>
-      <w:r>
-        <w:rPr>
-          <w:rFonts w:ascii="Consolas" w:hAnsi="Consolas" w:cs="Consolas"/>
-          <w:color w:val="000000"/>
-          <w:sz w:val="20"/>
-          <w:szCs w:val="20"/>
-        </w:rPr>
-        <w:t xml:space="preserve"> </w:t>
-      </w:r>
-      <w:proofErr w:type="spellStart"/>
-      <w:proofErr w:type="gramStart"/>
-      <w:r>
-        <w:rPr>
-          <w:rFonts w:ascii="Consolas" w:hAnsi="Consolas" w:cs="Consolas"/>
-          <w:color w:val="000000"/>
-          <w:sz w:val="20"/>
-          <w:szCs w:val="20"/>
-        </w:rPr>
-        <w:t>JulgamentoPrisioneiro</w:t>
-      </w:r>
-      <w:proofErr w:type="spellEnd"/>
-      <w:r>
-        <w:rPr>
-          <w:rFonts w:ascii="Consolas" w:hAnsi="Consolas" w:cs="Consolas"/>
-          <w:color w:val="000000"/>
-          <w:sz w:val="20"/>
-          <w:szCs w:val="20"/>
-        </w:rPr>
-        <w:t>(</w:t>
-      </w:r>
-      <w:proofErr w:type="gramEnd"/>
       <w:r>
         <w:rPr>
           <w:rFonts w:ascii="Consolas" w:hAnsi="Consolas" w:cs="Consolas"/>
@@ -2615,235 +2473,6 @@
         </w:rPr>
         <w:tab/>
       </w:r>
-      <w:proofErr w:type="spellStart"/>
-      <w:r>
-        <w:rPr>
-          <w:rFonts w:ascii="Consolas" w:hAnsi="Consolas" w:cs="Consolas"/>
-          <w:b/>
-          <w:bCs/>
-          <w:color w:val="7F0055"/>
-          <w:sz w:val="20"/>
-          <w:szCs w:val="20"/>
-        </w:rPr>
-        <w:t>int</w:t>
-      </w:r>
-      <w:proofErr w:type="spellEnd"/>
-      <w:r>
-        <w:rPr>
-          <w:rFonts w:ascii="Consolas" w:hAnsi="Consolas" w:cs="Consolas"/>
-          <w:color w:val="000000"/>
-          <w:sz w:val="20"/>
-          <w:szCs w:val="20"/>
-        </w:rPr>
-        <w:t xml:space="preserve"> </w:t>
-      </w:r>
-      <w:proofErr w:type="spellStart"/>
-      <w:r>
-        <w:rPr>
-          <w:rFonts w:ascii="Consolas" w:hAnsi="Consolas" w:cs="Consolas"/>
-          <w:color w:val="6A3E3E"/>
-          <w:sz w:val="20"/>
-          <w:szCs w:val="20"/>
-        </w:rPr>
-        <w:t>resultadoEsperado</w:t>
-      </w:r>
-      <w:proofErr w:type="spellEnd"/>
-      <w:r>
-        <w:rPr>
-          <w:rFonts w:ascii="Consolas" w:hAnsi="Consolas" w:cs="Consolas"/>
-          <w:color w:val="000000"/>
-          <w:sz w:val="20"/>
-          <w:szCs w:val="20"/>
-        </w:rPr>
-        <w:t>= 5;</w:t>
-      </w:r>
-    </w:p>
-    <w:p>
-      <w:pPr>
-        <w:autoSpaceDE w:val="0"/>
-        <w:autoSpaceDN w:val="0"/>
-        <w:adjustRightInd w:val="0"/>
-        <w:spacing w:after="0" w:line="240" w:lineRule="auto"/>
-        <w:rPr>
-          <w:rFonts w:ascii="Consolas" w:hAnsi="Consolas" w:cs="Consolas"/>
-          <w:sz w:val="20"/>
-          <w:szCs w:val="20"/>
-        </w:rPr>
-      </w:pPr>
-      <w:r>
-        <w:rPr>
-          <w:rFonts w:ascii="Consolas" w:hAnsi="Consolas" w:cs="Consolas"/>
-          <w:color w:val="000000"/>
-          <w:sz w:val="20"/>
-          <w:szCs w:val="20"/>
-        </w:rPr>
-        <w:tab/>
-      </w:r>
-      <w:r>
-        <w:rPr>
-          <w:rFonts w:ascii="Consolas" w:hAnsi="Consolas" w:cs="Consolas"/>
-          <w:color w:val="000000"/>
-          <w:sz w:val="20"/>
-          <w:szCs w:val="20"/>
-        </w:rPr>
-        <w:tab/>
-      </w:r>
-      <w:proofErr w:type="spellStart"/>
-      <w:r>
-        <w:rPr>
-          <w:rFonts w:ascii="Consolas" w:hAnsi="Consolas" w:cs="Consolas"/>
-          <w:b/>
-          <w:bCs/>
-          <w:color w:val="7F0055"/>
-          <w:sz w:val="20"/>
-          <w:szCs w:val="20"/>
-        </w:rPr>
-        <w:t>int</w:t>
-      </w:r>
-      <w:proofErr w:type="spellEnd"/>
-      <w:r>
-        <w:rPr>
-          <w:rFonts w:ascii="Consolas" w:hAnsi="Consolas" w:cs="Consolas"/>
-          <w:color w:val="000000"/>
-          <w:sz w:val="20"/>
-          <w:szCs w:val="20"/>
-        </w:rPr>
-        <w:t xml:space="preserve"> </w:t>
-      </w:r>
-      <w:proofErr w:type="spellStart"/>
-      <w:r>
-        <w:rPr>
-          <w:rFonts w:ascii="Consolas" w:hAnsi="Consolas" w:cs="Consolas"/>
-          <w:color w:val="6A3E3E"/>
-          <w:sz w:val="20"/>
-          <w:szCs w:val="20"/>
-        </w:rPr>
-        <w:t>resultadoReal</w:t>
-      </w:r>
-      <w:proofErr w:type="spellEnd"/>
-      <w:r>
-        <w:rPr>
-          <w:rFonts w:ascii="Consolas" w:hAnsi="Consolas" w:cs="Consolas"/>
-          <w:color w:val="000000"/>
-          <w:sz w:val="20"/>
-          <w:szCs w:val="20"/>
-        </w:rPr>
-        <w:t xml:space="preserve">= </w:t>
-      </w:r>
-      <w:proofErr w:type="spellStart"/>
-      <w:proofErr w:type="gramStart"/>
-      <w:r>
-        <w:rPr>
-          <w:rFonts w:ascii="Consolas" w:hAnsi="Consolas" w:cs="Consolas"/>
-          <w:color w:val="6A3E3E"/>
-          <w:sz w:val="20"/>
-          <w:szCs w:val="20"/>
-        </w:rPr>
-        <w:t>jp</w:t>
-      </w:r>
-      <w:r>
-        <w:rPr>
-          <w:rFonts w:ascii="Consolas" w:hAnsi="Consolas" w:cs="Consolas"/>
-          <w:color w:val="000000"/>
-          <w:sz w:val="20"/>
-          <w:szCs w:val="20"/>
-        </w:rPr>
-        <w:t>.</w:t>
-      </w:r>
-      <w:r>
-        <w:rPr>
-          <w:rFonts w:ascii="Consolas" w:hAnsi="Consolas" w:cs="Consolas"/>
-          <w:color w:val="000000"/>
-          <w:sz w:val="20"/>
-          <w:szCs w:val="20"/>
-          <w:u w:val="single"/>
-        </w:rPr>
-        <w:t>calculaPena</w:t>
-      </w:r>
-      <w:proofErr w:type="spellEnd"/>
-      <w:proofErr w:type="gramEnd"/>
-      <w:r>
-        <w:rPr>
-          <w:rFonts w:ascii="Consolas" w:hAnsi="Consolas" w:cs="Consolas"/>
-          <w:color w:val="000000"/>
-          <w:sz w:val="20"/>
-          <w:szCs w:val="20"/>
-        </w:rPr>
-        <w:t>(</w:t>
-      </w:r>
-      <w:proofErr w:type="spellStart"/>
-      <w:r>
-        <w:rPr>
-          <w:rFonts w:ascii="Consolas" w:hAnsi="Consolas" w:cs="Consolas"/>
-          <w:color w:val="6A3E3E"/>
-          <w:sz w:val="20"/>
-          <w:szCs w:val="20"/>
-        </w:rPr>
-        <w:t>PrisioneiroA</w:t>
-      </w:r>
-      <w:proofErr w:type="spellEnd"/>
-      <w:r>
-        <w:rPr>
-          <w:rFonts w:ascii="Consolas" w:hAnsi="Consolas" w:cs="Consolas"/>
-          <w:color w:val="000000"/>
-          <w:sz w:val="20"/>
-          <w:szCs w:val="20"/>
-        </w:rPr>
-        <w:t xml:space="preserve">, </w:t>
-      </w:r>
-      <w:proofErr w:type="spellStart"/>
-      <w:r>
-        <w:rPr>
-          <w:rFonts w:ascii="Consolas" w:hAnsi="Consolas" w:cs="Consolas"/>
-          <w:color w:val="6A3E3E"/>
-          <w:sz w:val="20"/>
-          <w:szCs w:val="20"/>
-        </w:rPr>
-        <w:t>PrisioneiroB</w:t>
-      </w:r>
-      <w:proofErr w:type="spellEnd"/>
-      <w:r>
-        <w:rPr>
-          <w:rFonts w:ascii="Consolas" w:hAnsi="Consolas" w:cs="Consolas"/>
-          <w:color w:val="000000"/>
-          <w:sz w:val="20"/>
-          <w:szCs w:val="20"/>
-        </w:rPr>
-        <w:t>);</w:t>
-      </w:r>
-    </w:p>
-    <w:p>
-      <w:pPr>
-        <w:autoSpaceDE w:val="0"/>
-        <w:autoSpaceDN w:val="0"/>
-        <w:adjustRightInd w:val="0"/>
-        <w:spacing w:after="0" w:line="240" w:lineRule="auto"/>
-        <w:rPr>
-          <w:rFonts w:ascii="Consolas" w:hAnsi="Consolas" w:cs="Consolas"/>
-          <w:sz w:val="20"/>
-          <w:szCs w:val="20"/>
-        </w:rPr>
-      </w:pPr>
-      <w:r>
-        <w:rPr>
-          <w:rFonts w:ascii="Consolas" w:hAnsi="Consolas" w:cs="Consolas"/>
-          <w:color w:val="000000"/>
-          <w:sz w:val="20"/>
-          <w:szCs w:val="20"/>
-        </w:rPr>
-        <w:tab/>
-      </w:r>
-      <w:r>
-        <w:rPr>
-          <w:rFonts w:ascii="Consolas" w:hAnsi="Consolas" w:cs="Consolas"/>
-          <w:color w:val="000000"/>
-          <w:sz w:val="20"/>
-          <w:szCs w:val="20"/>
-        </w:rPr>
-        <w:tab/>
-      </w:r>
-      <w:proofErr w:type="spellStart"/>
-      <w:proofErr w:type="gramStart"/>
       <w:r>
         <w:rPr>
           <w:rFonts w:ascii="Consolas" w:hAnsi="Consolas" w:cs="Consolas"/>
@@ -2855,7 +2484,6 @@
         </w:rPr>
         <w:t>assertEquals</w:t>
       </w:r>
-      <w:proofErr w:type="spellEnd"/>
       <w:r>
         <w:rPr>
           <w:rFonts w:ascii="Consolas" w:hAnsi="Consolas" w:cs="Consolas"/>
@@ -2865,8 +2493,6 @@
         </w:rPr>
         <w:t>(</w:t>
       </w:r>
-      <w:proofErr w:type="spellStart"/>
-      <w:proofErr w:type="gramEnd"/>
       <w:r>
         <w:rPr>
           <w:rFonts w:ascii="Consolas" w:hAnsi="Consolas" w:cs="Consolas"/>
@@ -2876,7 +2502,6 @@
         </w:rPr>
         <w:t>resultadoEsperado</w:t>
       </w:r>
-      <w:proofErr w:type="spellEnd"/>
       <w:r>
         <w:rPr>
           <w:rFonts w:ascii="Consolas" w:hAnsi="Consolas" w:cs="Consolas"/>
@@ -2886,7 +2511,6 @@
         </w:rPr>
         <w:t xml:space="preserve">, </w:t>
       </w:r>
-      <w:proofErr w:type="spellStart"/>
       <w:r>
         <w:rPr>
           <w:rFonts w:ascii="Consolas" w:hAnsi="Consolas" w:cs="Consolas"/>
@@ -2896,7 +2520,6 @@
         </w:rPr>
         <w:t>resultadoReal</w:t>
       </w:r>
-      <w:proofErr w:type="spellEnd"/>
       <w:r>
         <w:rPr>
           <w:rFonts w:ascii="Consolas" w:hAnsi="Consolas" w:cs="Consolas"/>
@@ -2944,6 +2567,14 @@
       </w:pPr>
     </w:p>
     <w:p>
+      <w:pPr>
+        <w:rPr>
+          <w:rFonts w:ascii="Consolas" w:hAnsi="Consolas" w:cs="Consolas"/>
+          <w:color w:val="000000"/>
+          <w:sz w:val="20"/>
+          <w:szCs w:val="20"/>
+        </w:rPr>
+      </w:pPr>
       <w:r>
         <w:rPr>
           <w:rFonts w:ascii="Consolas" w:hAnsi="Consolas" w:cs="Consolas"/>
@@ -2953,6 +2584,2404 @@
         </w:rPr>
         <w:t>}</w:t>
       </w:r>
+    </w:p>
+    <w:p>
+      <w:pPr>
+        <w:rPr>
+          <w:rFonts w:ascii="Consolas" w:hAnsi="Consolas" w:cs="Consolas"/>
+          <w:color w:val="000000"/>
+          <w:sz w:val="20"/>
+          <w:szCs w:val="20"/>
+        </w:rPr>
+      </w:pPr>
+    </w:p>
+    <w:p>
+      <w:pPr>
+        <w:rPr>
+          <w:rFonts w:ascii="Consolas" w:hAnsi="Consolas" w:cs="Consolas"/>
+          <w:color w:val="000000"/>
+          <w:sz w:val="20"/>
+          <w:szCs w:val="20"/>
+        </w:rPr>
+      </w:pPr>
+      <w:r>
+        <w:rPr>
+          <w:rFonts w:ascii="Consolas" w:hAnsi="Consolas" w:cs="Consolas"/>
+          <w:color w:val="000000"/>
+          <w:sz w:val="20"/>
+          <w:szCs w:val="20"/>
+        </w:rPr>
+        <w:lastRenderedPageBreak/>
+        <w:t>2) Mudanças feitas no código para que ficasse sem os erros aparentes e mudança e teste sucesso da primeira parte da junit.</w:t>
+      </w:r>
+    </w:p>
+    <w:p>
+      <w:pPr>
+        <w:rPr>
+          <w:rFonts w:ascii="Consolas" w:hAnsi="Consolas" w:cs="Consolas"/>
+          <w:color w:val="000000"/>
+          <w:sz w:val="20"/>
+          <w:szCs w:val="20"/>
+        </w:rPr>
+      </w:pPr>
+      <w:r>
+        <w:rPr>
+          <w:rFonts w:ascii="Consolas" w:hAnsi="Consolas" w:cs="Consolas"/>
+          <w:color w:val="000000"/>
+          <w:sz w:val="20"/>
+          <w:szCs w:val="20"/>
+        </w:rPr>
+        <w:t>-Codigo</w:t>
+      </w:r>
+    </w:p>
+    <w:p>
+      <w:pPr>
+        <w:autoSpaceDE w:val="0"/>
+        <w:autoSpaceDN w:val="0"/>
+        <w:adjustRightInd w:val="0"/>
+        <w:spacing w:after="0" w:line="240" w:lineRule="auto"/>
+        <w:rPr>
+          <w:rFonts w:ascii="Consolas" w:hAnsi="Consolas" w:cs="Consolas"/>
+          <w:sz w:val="20"/>
+          <w:szCs w:val="20"/>
+        </w:rPr>
+      </w:pPr>
+      <w:r>
+        <w:rPr>
+          <w:rFonts w:ascii="Consolas" w:hAnsi="Consolas" w:cs="Consolas"/>
+          <w:b/>
+          <w:bCs/>
+          <w:color w:val="7F0055"/>
+          <w:sz w:val="20"/>
+          <w:szCs w:val="20"/>
+        </w:rPr>
+        <w:t>public</w:t>
+      </w:r>
+      <w:r>
+        <w:rPr>
+          <w:rFonts w:ascii="Consolas" w:hAnsi="Consolas" w:cs="Consolas"/>
+          <w:color w:val="000000"/>
+          <w:sz w:val="20"/>
+          <w:szCs w:val="20"/>
+        </w:rPr>
+        <w:t xml:space="preserve"> </w:t>
+      </w:r>
+      <w:r>
+        <w:rPr>
+          <w:rFonts w:ascii="Consolas" w:hAnsi="Consolas" w:cs="Consolas"/>
+          <w:b/>
+          <w:bCs/>
+          <w:color w:val="7F0055"/>
+          <w:sz w:val="20"/>
+          <w:szCs w:val="20"/>
+        </w:rPr>
+        <w:t>class</w:t>
+      </w:r>
+      <w:r>
+        <w:rPr>
+          <w:rFonts w:ascii="Consolas" w:hAnsi="Consolas" w:cs="Consolas"/>
+          <w:color w:val="000000"/>
+          <w:sz w:val="20"/>
+          <w:szCs w:val="20"/>
+        </w:rPr>
+        <w:t xml:space="preserve"> JulgamentoPrisioneiro {</w:t>
+      </w:r>
+    </w:p>
+    <w:p>
+      <w:pPr>
+        <w:autoSpaceDE w:val="0"/>
+        <w:autoSpaceDN w:val="0"/>
+        <w:adjustRightInd w:val="0"/>
+        <w:spacing w:after="0" w:line="240" w:lineRule="auto"/>
+        <w:rPr>
+          <w:rFonts w:ascii="Consolas" w:hAnsi="Consolas" w:cs="Consolas"/>
+          <w:sz w:val="20"/>
+          <w:szCs w:val="20"/>
+        </w:rPr>
+      </w:pPr>
+      <w:r>
+        <w:rPr>
+          <w:rFonts w:ascii="Consolas" w:hAnsi="Consolas" w:cs="Consolas"/>
+          <w:color w:val="000000"/>
+          <w:sz w:val="20"/>
+          <w:szCs w:val="20"/>
+        </w:rPr>
+        <w:tab/>
+      </w:r>
+      <w:r>
+        <w:rPr>
+          <w:rFonts w:ascii="Consolas" w:hAnsi="Consolas" w:cs="Consolas"/>
+          <w:b/>
+          <w:bCs/>
+          <w:color w:val="7F0055"/>
+          <w:sz w:val="20"/>
+          <w:szCs w:val="20"/>
+        </w:rPr>
+        <w:t>private</w:t>
+      </w:r>
+      <w:r>
+        <w:rPr>
+          <w:rFonts w:ascii="Consolas" w:hAnsi="Consolas" w:cs="Consolas"/>
+          <w:color w:val="000000"/>
+          <w:sz w:val="20"/>
+          <w:szCs w:val="20"/>
+        </w:rPr>
+        <w:t xml:space="preserve"> </w:t>
+      </w:r>
+      <w:r>
+        <w:rPr>
+          <w:rFonts w:ascii="Consolas" w:hAnsi="Consolas" w:cs="Consolas"/>
+          <w:b/>
+          <w:bCs/>
+          <w:color w:val="7F0055"/>
+          <w:sz w:val="20"/>
+          <w:szCs w:val="20"/>
+        </w:rPr>
+        <w:t>int</w:t>
+      </w:r>
+      <w:r>
+        <w:rPr>
+          <w:rFonts w:ascii="Consolas" w:hAnsi="Consolas" w:cs="Consolas"/>
+          <w:color w:val="000000"/>
+          <w:sz w:val="20"/>
+          <w:szCs w:val="20"/>
+        </w:rPr>
+        <w:t xml:space="preserve"> </w:t>
+      </w:r>
+      <w:r>
+        <w:rPr>
+          <w:rFonts w:ascii="Consolas" w:hAnsi="Consolas" w:cs="Consolas"/>
+          <w:color w:val="0000C0"/>
+          <w:sz w:val="20"/>
+          <w:szCs w:val="20"/>
+        </w:rPr>
+        <w:t>PENA_INOCENCIA</w:t>
+      </w:r>
+      <w:r>
+        <w:rPr>
+          <w:rFonts w:ascii="Consolas" w:hAnsi="Consolas" w:cs="Consolas"/>
+          <w:color w:val="000000"/>
+          <w:sz w:val="20"/>
+          <w:szCs w:val="20"/>
+        </w:rPr>
+        <w:t xml:space="preserve"> = 13;</w:t>
+      </w:r>
+    </w:p>
+    <w:p>
+      <w:pPr>
+        <w:autoSpaceDE w:val="0"/>
+        <w:autoSpaceDN w:val="0"/>
+        <w:adjustRightInd w:val="0"/>
+        <w:spacing w:after="0" w:line="240" w:lineRule="auto"/>
+        <w:rPr>
+          <w:rFonts w:ascii="Consolas" w:hAnsi="Consolas" w:cs="Consolas"/>
+          <w:sz w:val="20"/>
+          <w:szCs w:val="20"/>
+        </w:rPr>
+      </w:pPr>
+      <w:r>
+        <w:rPr>
+          <w:rFonts w:ascii="Consolas" w:hAnsi="Consolas" w:cs="Consolas"/>
+          <w:color w:val="000000"/>
+          <w:sz w:val="20"/>
+          <w:szCs w:val="20"/>
+        </w:rPr>
+        <w:tab/>
+      </w:r>
+      <w:r>
+        <w:rPr>
+          <w:rFonts w:ascii="Consolas" w:hAnsi="Consolas" w:cs="Consolas"/>
+          <w:b/>
+          <w:bCs/>
+          <w:color w:val="7F0055"/>
+          <w:sz w:val="20"/>
+          <w:szCs w:val="20"/>
+        </w:rPr>
+        <w:t>private</w:t>
+      </w:r>
+      <w:r>
+        <w:rPr>
+          <w:rFonts w:ascii="Consolas" w:hAnsi="Consolas" w:cs="Consolas"/>
+          <w:color w:val="000000"/>
+          <w:sz w:val="20"/>
+          <w:szCs w:val="20"/>
+        </w:rPr>
+        <w:t xml:space="preserve"> </w:t>
+      </w:r>
+      <w:r>
+        <w:rPr>
+          <w:rFonts w:ascii="Consolas" w:hAnsi="Consolas" w:cs="Consolas"/>
+          <w:b/>
+          <w:bCs/>
+          <w:color w:val="7F0055"/>
+          <w:sz w:val="20"/>
+          <w:szCs w:val="20"/>
+        </w:rPr>
+        <w:t>int</w:t>
+      </w:r>
+      <w:r>
+        <w:rPr>
+          <w:rFonts w:ascii="Consolas" w:hAnsi="Consolas" w:cs="Consolas"/>
+          <w:color w:val="000000"/>
+          <w:sz w:val="20"/>
+          <w:szCs w:val="20"/>
+        </w:rPr>
+        <w:t xml:space="preserve"> </w:t>
+      </w:r>
+      <w:r>
+        <w:rPr>
+          <w:rFonts w:ascii="Consolas" w:hAnsi="Consolas" w:cs="Consolas"/>
+          <w:color w:val="0000C0"/>
+          <w:sz w:val="20"/>
+          <w:szCs w:val="20"/>
+        </w:rPr>
+        <w:t>PENA_CONDENACAO_MUTUA</w:t>
+      </w:r>
+      <w:r>
+        <w:rPr>
+          <w:rFonts w:ascii="Consolas" w:hAnsi="Consolas" w:cs="Consolas"/>
+          <w:color w:val="000000"/>
+          <w:sz w:val="20"/>
+          <w:szCs w:val="20"/>
+        </w:rPr>
+        <w:t xml:space="preserve"> = 15;</w:t>
+      </w:r>
+    </w:p>
+    <w:p>
+      <w:pPr>
+        <w:autoSpaceDE w:val="0"/>
+        <w:autoSpaceDN w:val="0"/>
+        <w:adjustRightInd w:val="0"/>
+        <w:spacing w:after="0" w:line="240" w:lineRule="auto"/>
+        <w:rPr>
+          <w:rFonts w:ascii="Consolas" w:hAnsi="Consolas" w:cs="Consolas"/>
+          <w:sz w:val="20"/>
+          <w:szCs w:val="20"/>
+        </w:rPr>
+      </w:pPr>
+      <w:r>
+        <w:rPr>
+          <w:rFonts w:ascii="Consolas" w:hAnsi="Consolas" w:cs="Consolas"/>
+          <w:color w:val="000000"/>
+          <w:sz w:val="20"/>
+          <w:szCs w:val="20"/>
+        </w:rPr>
+        <w:tab/>
+      </w:r>
+      <w:r>
+        <w:rPr>
+          <w:rFonts w:ascii="Consolas" w:hAnsi="Consolas" w:cs="Consolas"/>
+          <w:b/>
+          <w:bCs/>
+          <w:color w:val="7F0055"/>
+          <w:sz w:val="20"/>
+          <w:szCs w:val="20"/>
+        </w:rPr>
+        <w:t>private</w:t>
+      </w:r>
+      <w:r>
+        <w:rPr>
+          <w:rFonts w:ascii="Consolas" w:hAnsi="Consolas" w:cs="Consolas"/>
+          <w:color w:val="000000"/>
+          <w:sz w:val="20"/>
+          <w:szCs w:val="20"/>
+        </w:rPr>
+        <w:t xml:space="preserve"> </w:t>
+      </w:r>
+      <w:r>
+        <w:rPr>
+          <w:rFonts w:ascii="Consolas" w:hAnsi="Consolas" w:cs="Consolas"/>
+          <w:b/>
+          <w:bCs/>
+          <w:color w:val="7F0055"/>
+          <w:sz w:val="20"/>
+          <w:szCs w:val="20"/>
+        </w:rPr>
+        <w:t>int</w:t>
+      </w:r>
+      <w:r>
+        <w:rPr>
+          <w:rFonts w:ascii="Consolas" w:hAnsi="Consolas" w:cs="Consolas"/>
+          <w:color w:val="000000"/>
+          <w:sz w:val="20"/>
+          <w:szCs w:val="20"/>
+        </w:rPr>
+        <w:t xml:space="preserve"> </w:t>
+      </w:r>
+      <w:r>
+        <w:rPr>
+          <w:rFonts w:ascii="Consolas" w:hAnsi="Consolas" w:cs="Consolas"/>
+          <w:color w:val="0000C0"/>
+          <w:sz w:val="20"/>
+          <w:szCs w:val="20"/>
+        </w:rPr>
+        <w:t>PENA_CONDENACAO_INDIVIDUAL</w:t>
+      </w:r>
+      <w:r>
+        <w:rPr>
+          <w:rFonts w:ascii="Consolas" w:hAnsi="Consolas" w:cs="Consolas"/>
+          <w:color w:val="000000"/>
+          <w:sz w:val="20"/>
+          <w:szCs w:val="20"/>
+        </w:rPr>
+        <w:t xml:space="preserve"> = 10;</w:t>
+      </w:r>
+    </w:p>
+    <w:p>
+      <w:pPr>
+        <w:autoSpaceDE w:val="0"/>
+        <w:autoSpaceDN w:val="0"/>
+        <w:adjustRightInd w:val="0"/>
+        <w:spacing w:after="0" w:line="240" w:lineRule="auto"/>
+        <w:rPr>
+          <w:rFonts w:ascii="Consolas" w:hAnsi="Consolas" w:cs="Consolas"/>
+          <w:sz w:val="20"/>
+          <w:szCs w:val="20"/>
+        </w:rPr>
+      </w:pPr>
+      <w:r>
+        <w:rPr>
+          <w:rFonts w:ascii="Consolas" w:hAnsi="Consolas" w:cs="Consolas"/>
+          <w:color w:val="000000"/>
+          <w:sz w:val="20"/>
+          <w:szCs w:val="20"/>
+        </w:rPr>
+        <w:tab/>
+      </w:r>
+      <w:r>
+        <w:rPr>
+          <w:rFonts w:ascii="Consolas" w:hAnsi="Consolas" w:cs="Consolas"/>
+          <w:b/>
+          <w:bCs/>
+          <w:color w:val="7F0055"/>
+          <w:sz w:val="20"/>
+          <w:szCs w:val="20"/>
+        </w:rPr>
+        <w:t>private</w:t>
+      </w:r>
+      <w:r>
+        <w:rPr>
+          <w:rFonts w:ascii="Consolas" w:hAnsi="Consolas" w:cs="Consolas"/>
+          <w:color w:val="000000"/>
+          <w:sz w:val="20"/>
+          <w:szCs w:val="20"/>
+        </w:rPr>
+        <w:t xml:space="preserve"> </w:t>
+      </w:r>
+      <w:r>
+        <w:rPr>
+          <w:rFonts w:ascii="Consolas" w:hAnsi="Consolas" w:cs="Consolas"/>
+          <w:b/>
+          <w:bCs/>
+          <w:color w:val="7F0055"/>
+          <w:sz w:val="20"/>
+          <w:szCs w:val="20"/>
+        </w:rPr>
+        <w:t>int</w:t>
+      </w:r>
+      <w:r>
+        <w:rPr>
+          <w:rFonts w:ascii="Consolas" w:hAnsi="Consolas" w:cs="Consolas"/>
+          <w:color w:val="000000"/>
+          <w:sz w:val="20"/>
+          <w:szCs w:val="20"/>
+        </w:rPr>
+        <w:t xml:space="preserve"> </w:t>
+      </w:r>
+      <w:r>
+        <w:rPr>
+          <w:rFonts w:ascii="Consolas" w:hAnsi="Consolas" w:cs="Consolas"/>
+          <w:color w:val="0000C0"/>
+          <w:sz w:val="20"/>
+          <w:szCs w:val="20"/>
+        </w:rPr>
+        <w:t>PENA_CONDENACAO_CUMPLICES</w:t>
+      </w:r>
+      <w:r>
+        <w:rPr>
+          <w:rFonts w:ascii="Consolas" w:hAnsi="Consolas" w:cs="Consolas"/>
+          <w:color w:val="000000"/>
+          <w:sz w:val="20"/>
+          <w:szCs w:val="20"/>
+        </w:rPr>
+        <w:t xml:space="preserve"> = 11;</w:t>
+      </w:r>
+    </w:p>
+    <w:p>
+      <w:pPr>
+        <w:autoSpaceDE w:val="0"/>
+        <w:autoSpaceDN w:val="0"/>
+        <w:adjustRightInd w:val="0"/>
+        <w:spacing w:after="0" w:line="240" w:lineRule="auto"/>
+        <w:rPr>
+          <w:rFonts w:ascii="Consolas" w:hAnsi="Consolas" w:cs="Consolas"/>
+          <w:sz w:val="20"/>
+          <w:szCs w:val="20"/>
+        </w:rPr>
+      </w:pPr>
+    </w:p>
+    <w:p>
+      <w:pPr>
+        <w:autoSpaceDE w:val="0"/>
+        <w:autoSpaceDN w:val="0"/>
+        <w:adjustRightInd w:val="0"/>
+        <w:spacing w:after="0" w:line="240" w:lineRule="auto"/>
+        <w:rPr>
+          <w:rFonts w:ascii="Consolas" w:hAnsi="Consolas" w:cs="Consolas"/>
+          <w:sz w:val="20"/>
+          <w:szCs w:val="20"/>
+          <w:lang w:val="en-US"/>
+        </w:rPr>
+      </w:pPr>
+      <w:r>
+        <w:rPr>
+          <w:rFonts w:ascii="Consolas" w:hAnsi="Consolas" w:cs="Consolas"/>
+          <w:color w:val="000000"/>
+          <w:sz w:val="20"/>
+          <w:szCs w:val="20"/>
+        </w:rPr>
+        <w:tab/>
+      </w:r>
+      <w:r>
+        <w:rPr>
+          <w:rFonts w:ascii="Consolas" w:hAnsi="Consolas" w:cs="Consolas"/>
+          <w:b/>
+          <w:bCs/>
+          <w:color w:val="7F0055"/>
+          <w:sz w:val="20"/>
+          <w:szCs w:val="20"/>
+          <w:lang w:val="en-US"/>
+        </w:rPr>
+        <w:t>public</w:t>
+      </w:r>
+      <w:r>
+        <w:rPr>
+          <w:rFonts w:ascii="Consolas" w:hAnsi="Consolas" w:cs="Consolas"/>
+          <w:color w:val="000000"/>
+          <w:sz w:val="20"/>
+          <w:szCs w:val="20"/>
+          <w:lang w:val="en-US"/>
+        </w:rPr>
+        <w:t xml:space="preserve"> </w:t>
+      </w:r>
+      <w:r>
+        <w:rPr>
+          <w:rFonts w:ascii="Consolas" w:hAnsi="Consolas" w:cs="Consolas"/>
+          <w:b/>
+          <w:bCs/>
+          <w:color w:val="7F0055"/>
+          <w:sz w:val="20"/>
+          <w:szCs w:val="20"/>
+          <w:lang w:val="en-US"/>
+        </w:rPr>
+        <w:t>int</w:t>
+      </w:r>
+      <w:r>
+        <w:rPr>
+          <w:rFonts w:ascii="Consolas" w:hAnsi="Consolas" w:cs="Consolas"/>
+          <w:color w:val="000000"/>
+          <w:sz w:val="20"/>
+          <w:szCs w:val="20"/>
+          <w:lang w:val="en-US"/>
+        </w:rPr>
+        <w:t xml:space="preserve"> calculaPena(String </w:t>
+      </w:r>
+      <w:r>
+        <w:rPr>
+          <w:rFonts w:ascii="Consolas" w:hAnsi="Consolas" w:cs="Consolas"/>
+          <w:color w:val="6A3E3E"/>
+          <w:sz w:val="20"/>
+          <w:szCs w:val="20"/>
+          <w:lang w:val="en-US"/>
+        </w:rPr>
+        <w:t>prisioneiroA</w:t>
+      </w:r>
+      <w:r>
+        <w:rPr>
+          <w:rFonts w:ascii="Consolas" w:hAnsi="Consolas" w:cs="Consolas"/>
+          <w:color w:val="000000"/>
+          <w:sz w:val="20"/>
+          <w:szCs w:val="20"/>
+          <w:lang w:val="en-US"/>
+        </w:rPr>
+        <w:t xml:space="preserve">, String </w:t>
+      </w:r>
+      <w:r>
+        <w:rPr>
+          <w:rFonts w:ascii="Consolas" w:hAnsi="Consolas" w:cs="Consolas"/>
+          <w:color w:val="6A3E3E"/>
+          <w:sz w:val="20"/>
+          <w:szCs w:val="20"/>
+          <w:lang w:val="en-US"/>
+        </w:rPr>
+        <w:t>prisioneiroB</w:t>
+      </w:r>
+      <w:r>
+        <w:rPr>
+          <w:rFonts w:ascii="Consolas" w:hAnsi="Consolas" w:cs="Consolas"/>
+          <w:color w:val="000000"/>
+          <w:sz w:val="20"/>
+          <w:szCs w:val="20"/>
+          <w:lang w:val="en-US"/>
+        </w:rPr>
+        <w:t>) {</w:t>
+      </w:r>
+    </w:p>
+    <w:p>
+      <w:pPr>
+        <w:autoSpaceDE w:val="0"/>
+        <w:autoSpaceDN w:val="0"/>
+        <w:adjustRightInd w:val="0"/>
+        <w:spacing w:after="0" w:line="240" w:lineRule="auto"/>
+        <w:rPr>
+          <w:rFonts w:ascii="Consolas" w:hAnsi="Consolas" w:cs="Consolas"/>
+          <w:sz w:val="20"/>
+          <w:szCs w:val="20"/>
+        </w:rPr>
+      </w:pPr>
+      <w:r>
+        <w:rPr>
+          <w:rFonts w:ascii="Consolas" w:hAnsi="Consolas" w:cs="Consolas"/>
+          <w:color w:val="000000"/>
+          <w:sz w:val="20"/>
+          <w:szCs w:val="20"/>
+          <w:lang w:val="en-US"/>
+        </w:rPr>
+        <w:tab/>
+      </w:r>
+      <w:r>
+        <w:rPr>
+          <w:rFonts w:ascii="Consolas" w:hAnsi="Consolas" w:cs="Consolas"/>
+          <w:color w:val="000000"/>
+          <w:sz w:val="20"/>
+          <w:szCs w:val="20"/>
+          <w:lang w:val="en-US"/>
+        </w:rPr>
+        <w:tab/>
+      </w:r>
+      <w:r>
+        <w:rPr>
+          <w:rFonts w:ascii="Consolas" w:hAnsi="Consolas" w:cs="Consolas"/>
+          <w:b/>
+          <w:bCs/>
+          <w:color w:val="7F0055"/>
+          <w:sz w:val="20"/>
+          <w:szCs w:val="20"/>
+        </w:rPr>
+        <w:t>if</w:t>
+      </w:r>
+      <w:r>
+        <w:rPr>
+          <w:rFonts w:ascii="Consolas" w:hAnsi="Consolas" w:cs="Consolas"/>
+          <w:color w:val="000000"/>
+          <w:sz w:val="20"/>
+          <w:szCs w:val="20"/>
+        </w:rPr>
+        <w:t xml:space="preserve"> (</w:t>
+      </w:r>
+      <w:r>
+        <w:rPr>
+          <w:rFonts w:ascii="Consolas" w:hAnsi="Consolas" w:cs="Consolas"/>
+          <w:color w:val="6A3E3E"/>
+          <w:sz w:val="20"/>
+          <w:szCs w:val="20"/>
+        </w:rPr>
+        <w:t>prisioneiroA</w:t>
+      </w:r>
+      <w:r>
+        <w:rPr>
+          <w:rFonts w:ascii="Consolas" w:hAnsi="Consolas" w:cs="Consolas"/>
+          <w:color w:val="000000"/>
+          <w:sz w:val="20"/>
+          <w:szCs w:val="20"/>
+        </w:rPr>
+        <w:t xml:space="preserve"> == </w:t>
+      </w:r>
+      <w:r>
+        <w:rPr>
+          <w:rFonts w:ascii="Consolas" w:hAnsi="Consolas" w:cs="Consolas"/>
+          <w:color w:val="2A00FF"/>
+          <w:sz w:val="20"/>
+          <w:szCs w:val="20"/>
+        </w:rPr>
+        <w:t>"Culpado"</w:t>
+      </w:r>
+      <w:r>
+        <w:rPr>
+          <w:rFonts w:ascii="Consolas" w:hAnsi="Consolas" w:cs="Consolas"/>
+          <w:color w:val="000000"/>
+          <w:sz w:val="20"/>
+          <w:szCs w:val="20"/>
+        </w:rPr>
+        <w:t>) {</w:t>
+      </w:r>
+    </w:p>
+    <w:p>
+      <w:pPr>
+        <w:autoSpaceDE w:val="0"/>
+        <w:autoSpaceDN w:val="0"/>
+        <w:adjustRightInd w:val="0"/>
+        <w:spacing w:after="0" w:line="240" w:lineRule="auto"/>
+        <w:rPr>
+          <w:rFonts w:ascii="Consolas" w:hAnsi="Consolas" w:cs="Consolas"/>
+          <w:sz w:val="20"/>
+          <w:szCs w:val="20"/>
+        </w:rPr>
+      </w:pPr>
+      <w:r>
+        <w:rPr>
+          <w:rFonts w:ascii="Consolas" w:hAnsi="Consolas" w:cs="Consolas"/>
+          <w:color w:val="000000"/>
+          <w:sz w:val="20"/>
+          <w:szCs w:val="20"/>
+        </w:rPr>
+        <w:tab/>
+      </w:r>
+      <w:r>
+        <w:rPr>
+          <w:rFonts w:ascii="Consolas" w:hAnsi="Consolas" w:cs="Consolas"/>
+          <w:color w:val="000000"/>
+          <w:sz w:val="20"/>
+          <w:szCs w:val="20"/>
+        </w:rPr>
+        <w:tab/>
+      </w:r>
+      <w:r>
+        <w:rPr>
+          <w:rFonts w:ascii="Consolas" w:hAnsi="Consolas" w:cs="Consolas"/>
+          <w:color w:val="000000"/>
+          <w:sz w:val="20"/>
+          <w:szCs w:val="20"/>
+        </w:rPr>
+        <w:tab/>
+      </w:r>
+      <w:r>
+        <w:rPr>
+          <w:rFonts w:ascii="Consolas" w:hAnsi="Consolas" w:cs="Consolas"/>
+          <w:b/>
+          <w:bCs/>
+          <w:color w:val="7F0055"/>
+          <w:sz w:val="20"/>
+          <w:szCs w:val="20"/>
+        </w:rPr>
+        <w:t>if</w:t>
+      </w:r>
+      <w:r>
+        <w:rPr>
+          <w:rFonts w:ascii="Consolas" w:hAnsi="Consolas" w:cs="Consolas"/>
+          <w:color w:val="000000"/>
+          <w:sz w:val="20"/>
+          <w:szCs w:val="20"/>
+        </w:rPr>
+        <w:t xml:space="preserve"> (</w:t>
+      </w:r>
+      <w:r>
+        <w:rPr>
+          <w:rFonts w:ascii="Consolas" w:hAnsi="Consolas" w:cs="Consolas"/>
+          <w:color w:val="6A3E3E"/>
+          <w:sz w:val="20"/>
+          <w:szCs w:val="20"/>
+        </w:rPr>
+        <w:t>prisioneiroB</w:t>
+      </w:r>
+      <w:r>
+        <w:rPr>
+          <w:rFonts w:ascii="Consolas" w:hAnsi="Consolas" w:cs="Consolas"/>
+          <w:color w:val="000000"/>
+          <w:sz w:val="20"/>
+          <w:szCs w:val="20"/>
+        </w:rPr>
+        <w:t xml:space="preserve"> == </w:t>
+      </w:r>
+      <w:r>
+        <w:rPr>
+          <w:rFonts w:ascii="Consolas" w:hAnsi="Consolas" w:cs="Consolas"/>
+          <w:color w:val="2A00FF"/>
+          <w:sz w:val="20"/>
+          <w:szCs w:val="20"/>
+        </w:rPr>
+        <w:t>"Culpado"</w:t>
+      </w:r>
+      <w:r>
+        <w:rPr>
+          <w:rFonts w:ascii="Consolas" w:hAnsi="Consolas" w:cs="Consolas"/>
+          <w:color w:val="000000"/>
+          <w:sz w:val="20"/>
+          <w:szCs w:val="20"/>
+        </w:rPr>
+        <w:t>) {</w:t>
+      </w:r>
+    </w:p>
+    <w:p>
+      <w:pPr>
+        <w:autoSpaceDE w:val="0"/>
+        <w:autoSpaceDN w:val="0"/>
+        <w:adjustRightInd w:val="0"/>
+        <w:spacing w:after="0" w:line="240" w:lineRule="auto"/>
+        <w:rPr>
+          <w:rFonts w:ascii="Consolas" w:hAnsi="Consolas" w:cs="Consolas"/>
+          <w:sz w:val="20"/>
+          <w:szCs w:val="20"/>
+        </w:rPr>
+      </w:pPr>
+      <w:r>
+        <w:rPr>
+          <w:rFonts w:ascii="Consolas" w:hAnsi="Consolas" w:cs="Consolas"/>
+          <w:color w:val="000000"/>
+          <w:sz w:val="20"/>
+          <w:szCs w:val="20"/>
+        </w:rPr>
+        <w:tab/>
+      </w:r>
+      <w:r>
+        <w:rPr>
+          <w:rFonts w:ascii="Consolas" w:hAnsi="Consolas" w:cs="Consolas"/>
+          <w:color w:val="000000"/>
+          <w:sz w:val="20"/>
+          <w:szCs w:val="20"/>
+        </w:rPr>
+        <w:tab/>
+      </w:r>
+      <w:r>
+        <w:rPr>
+          <w:rFonts w:ascii="Consolas" w:hAnsi="Consolas" w:cs="Consolas"/>
+          <w:color w:val="000000"/>
+          <w:sz w:val="20"/>
+          <w:szCs w:val="20"/>
+        </w:rPr>
+        <w:tab/>
+      </w:r>
+      <w:r>
+        <w:rPr>
+          <w:rFonts w:ascii="Consolas" w:hAnsi="Consolas" w:cs="Consolas"/>
+          <w:color w:val="000000"/>
+          <w:sz w:val="20"/>
+          <w:szCs w:val="20"/>
+        </w:rPr>
+        <w:tab/>
+      </w:r>
+      <w:r>
+        <w:rPr>
+          <w:rFonts w:ascii="Consolas" w:hAnsi="Consolas" w:cs="Consolas"/>
+          <w:b/>
+          <w:bCs/>
+          <w:color w:val="7F0055"/>
+          <w:sz w:val="20"/>
+          <w:szCs w:val="20"/>
+        </w:rPr>
+        <w:t>return</w:t>
+      </w:r>
+      <w:r>
+        <w:rPr>
+          <w:rFonts w:ascii="Consolas" w:hAnsi="Consolas" w:cs="Consolas"/>
+          <w:color w:val="000000"/>
+          <w:sz w:val="20"/>
+          <w:szCs w:val="20"/>
+        </w:rPr>
+        <w:t xml:space="preserve"> </w:t>
+      </w:r>
+      <w:r>
+        <w:rPr>
+          <w:rFonts w:ascii="Consolas" w:hAnsi="Consolas" w:cs="Consolas"/>
+          <w:color w:val="0000C0"/>
+          <w:sz w:val="20"/>
+          <w:szCs w:val="20"/>
+        </w:rPr>
+        <w:t>PENA_CONDENACAO_MUTUA</w:t>
+      </w:r>
+      <w:r>
+        <w:rPr>
+          <w:rFonts w:ascii="Consolas" w:hAnsi="Consolas" w:cs="Consolas"/>
+          <w:color w:val="000000"/>
+          <w:sz w:val="20"/>
+          <w:szCs w:val="20"/>
+        </w:rPr>
+        <w:t>;</w:t>
+      </w:r>
+    </w:p>
+    <w:p>
+      <w:pPr>
+        <w:autoSpaceDE w:val="0"/>
+        <w:autoSpaceDN w:val="0"/>
+        <w:adjustRightInd w:val="0"/>
+        <w:spacing w:after="0" w:line="240" w:lineRule="auto"/>
+        <w:rPr>
+          <w:rFonts w:ascii="Consolas" w:hAnsi="Consolas" w:cs="Consolas"/>
+          <w:sz w:val="20"/>
+          <w:szCs w:val="20"/>
+        </w:rPr>
+      </w:pPr>
+      <w:r>
+        <w:rPr>
+          <w:rFonts w:ascii="Consolas" w:hAnsi="Consolas" w:cs="Consolas"/>
+          <w:color w:val="000000"/>
+          <w:sz w:val="20"/>
+          <w:szCs w:val="20"/>
+        </w:rPr>
+        <w:tab/>
+      </w:r>
+      <w:r>
+        <w:rPr>
+          <w:rFonts w:ascii="Consolas" w:hAnsi="Consolas" w:cs="Consolas"/>
+          <w:color w:val="000000"/>
+          <w:sz w:val="20"/>
+          <w:szCs w:val="20"/>
+        </w:rPr>
+        <w:tab/>
+      </w:r>
+      <w:r>
+        <w:rPr>
+          <w:rFonts w:ascii="Consolas" w:hAnsi="Consolas" w:cs="Consolas"/>
+          <w:color w:val="000000"/>
+          <w:sz w:val="20"/>
+          <w:szCs w:val="20"/>
+        </w:rPr>
+        <w:tab/>
+        <w:t xml:space="preserve">} </w:t>
+      </w:r>
+      <w:r>
+        <w:rPr>
+          <w:rFonts w:ascii="Consolas" w:hAnsi="Consolas" w:cs="Consolas"/>
+          <w:b/>
+          <w:bCs/>
+          <w:color w:val="7F0055"/>
+          <w:sz w:val="20"/>
+          <w:szCs w:val="20"/>
+        </w:rPr>
+        <w:t>else</w:t>
+      </w:r>
+      <w:r>
+        <w:rPr>
+          <w:rFonts w:ascii="Consolas" w:hAnsi="Consolas" w:cs="Consolas"/>
+          <w:color w:val="000000"/>
+          <w:sz w:val="20"/>
+          <w:szCs w:val="20"/>
+        </w:rPr>
+        <w:t xml:space="preserve"> {</w:t>
+      </w:r>
+    </w:p>
+    <w:p>
+      <w:pPr>
+        <w:autoSpaceDE w:val="0"/>
+        <w:autoSpaceDN w:val="0"/>
+        <w:adjustRightInd w:val="0"/>
+        <w:spacing w:after="0" w:line="240" w:lineRule="auto"/>
+        <w:rPr>
+          <w:rFonts w:ascii="Consolas" w:hAnsi="Consolas" w:cs="Consolas"/>
+          <w:sz w:val="20"/>
+          <w:szCs w:val="20"/>
+        </w:rPr>
+      </w:pPr>
+      <w:r>
+        <w:rPr>
+          <w:rFonts w:ascii="Consolas" w:hAnsi="Consolas" w:cs="Consolas"/>
+          <w:color w:val="000000"/>
+          <w:sz w:val="20"/>
+          <w:szCs w:val="20"/>
+        </w:rPr>
+        <w:tab/>
+      </w:r>
+      <w:r>
+        <w:rPr>
+          <w:rFonts w:ascii="Consolas" w:hAnsi="Consolas" w:cs="Consolas"/>
+          <w:color w:val="000000"/>
+          <w:sz w:val="20"/>
+          <w:szCs w:val="20"/>
+        </w:rPr>
+        <w:tab/>
+      </w:r>
+      <w:r>
+        <w:rPr>
+          <w:rFonts w:ascii="Consolas" w:hAnsi="Consolas" w:cs="Consolas"/>
+          <w:color w:val="000000"/>
+          <w:sz w:val="20"/>
+          <w:szCs w:val="20"/>
+        </w:rPr>
+        <w:tab/>
+      </w:r>
+      <w:r>
+        <w:rPr>
+          <w:rFonts w:ascii="Consolas" w:hAnsi="Consolas" w:cs="Consolas"/>
+          <w:color w:val="000000"/>
+          <w:sz w:val="20"/>
+          <w:szCs w:val="20"/>
+        </w:rPr>
+        <w:tab/>
+      </w:r>
+      <w:r>
+        <w:rPr>
+          <w:rFonts w:ascii="Consolas" w:hAnsi="Consolas" w:cs="Consolas"/>
+          <w:b/>
+          <w:bCs/>
+          <w:color w:val="7F0055"/>
+          <w:sz w:val="20"/>
+          <w:szCs w:val="20"/>
+        </w:rPr>
+        <w:t>return</w:t>
+      </w:r>
+      <w:r>
+        <w:rPr>
+          <w:rFonts w:ascii="Consolas" w:hAnsi="Consolas" w:cs="Consolas"/>
+          <w:color w:val="000000"/>
+          <w:sz w:val="20"/>
+          <w:szCs w:val="20"/>
+        </w:rPr>
+        <w:t xml:space="preserve"> </w:t>
+      </w:r>
+      <w:r>
+        <w:rPr>
+          <w:rFonts w:ascii="Consolas" w:hAnsi="Consolas" w:cs="Consolas"/>
+          <w:color w:val="0000C0"/>
+          <w:sz w:val="20"/>
+          <w:szCs w:val="20"/>
+        </w:rPr>
+        <w:t>PENA_INOCENCIA</w:t>
+      </w:r>
+      <w:r>
+        <w:rPr>
+          <w:rFonts w:ascii="Consolas" w:hAnsi="Consolas" w:cs="Consolas"/>
+          <w:color w:val="000000"/>
+          <w:sz w:val="20"/>
+          <w:szCs w:val="20"/>
+        </w:rPr>
+        <w:t>;</w:t>
+      </w:r>
+    </w:p>
+    <w:p>
+      <w:pPr>
+        <w:autoSpaceDE w:val="0"/>
+        <w:autoSpaceDN w:val="0"/>
+        <w:adjustRightInd w:val="0"/>
+        <w:spacing w:after="0" w:line="240" w:lineRule="auto"/>
+        <w:rPr>
+          <w:rFonts w:ascii="Consolas" w:hAnsi="Consolas" w:cs="Consolas"/>
+          <w:sz w:val="20"/>
+          <w:szCs w:val="20"/>
+        </w:rPr>
+      </w:pPr>
+      <w:r>
+        <w:rPr>
+          <w:rFonts w:ascii="Consolas" w:hAnsi="Consolas" w:cs="Consolas"/>
+          <w:color w:val="000000"/>
+          <w:sz w:val="20"/>
+          <w:szCs w:val="20"/>
+        </w:rPr>
+        <w:tab/>
+      </w:r>
+      <w:r>
+        <w:rPr>
+          <w:rFonts w:ascii="Consolas" w:hAnsi="Consolas" w:cs="Consolas"/>
+          <w:color w:val="000000"/>
+          <w:sz w:val="20"/>
+          <w:szCs w:val="20"/>
+        </w:rPr>
+        <w:tab/>
+      </w:r>
+      <w:r>
+        <w:rPr>
+          <w:rFonts w:ascii="Consolas" w:hAnsi="Consolas" w:cs="Consolas"/>
+          <w:color w:val="000000"/>
+          <w:sz w:val="20"/>
+          <w:szCs w:val="20"/>
+        </w:rPr>
+        <w:tab/>
+        <w:t>}</w:t>
+      </w:r>
+    </w:p>
+    <w:p>
+      <w:pPr>
+        <w:autoSpaceDE w:val="0"/>
+        <w:autoSpaceDN w:val="0"/>
+        <w:adjustRightInd w:val="0"/>
+        <w:spacing w:after="0" w:line="240" w:lineRule="auto"/>
+        <w:rPr>
+          <w:rFonts w:ascii="Consolas" w:hAnsi="Consolas" w:cs="Consolas"/>
+          <w:sz w:val="20"/>
+          <w:szCs w:val="20"/>
+        </w:rPr>
+      </w:pPr>
+      <w:r>
+        <w:rPr>
+          <w:rFonts w:ascii="Consolas" w:hAnsi="Consolas" w:cs="Consolas"/>
+          <w:color w:val="000000"/>
+          <w:sz w:val="20"/>
+          <w:szCs w:val="20"/>
+        </w:rPr>
+        <w:tab/>
+      </w:r>
+      <w:r>
+        <w:rPr>
+          <w:rFonts w:ascii="Consolas" w:hAnsi="Consolas" w:cs="Consolas"/>
+          <w:color w:val="000000"/>
+          <w:sz w:val="20"/>
+          <w:szCs w:val="20"/>
+        </w:rPr>
+        <w:tab/>
+        <w:t xml:space="preserve">} </w:t>
+      </w:r>
+      <w:r>
+        <w:rPr>
+          <w:rFonts w:ascii="Consolas" w:hAnsi="Consolas" w:cs="Consolas"/>
+          <w:b/>
+          <w:bCs/>
+          <w:color w:val="7F0055"/>
+          <w:sz w:val="20"/>
+          <w:szCs w:val="20"/>
+        </w:rPr>
+        <w:t>else</w:t>
+      </w:r>
+      <w:r>
+        <w:rPr>
+          <w:rFonts w:ascii="Consolas" w:hAnsi="Consolas" w:cs="Consolas"/>
+          <w:color w:val="000000"/>
+          <w:sz w:val="20"/>
+          <w:szCs w:val="20"/>
+        </w:rPr>
+        <w:t xml:space="preserve"> {</w:t>
+      </w:r>
+    </w:p>
+    <w:p>
+      <w:pPr>
+        <w:autoSpaceDE w:val="0"/>
+        <w:autoSpaceDN w:val="0"/>
+        <w:adjustRightInd w:val="0"/>
+        <w:spacing w:after="0" w:line="240" w:lineRule="auto"/>
+        <w:rPr>
+          <w:rFonts w:ascii="Consolas" w:hAnsi="Consolas" w:cs="Consolas"/>
+          <w:sz w:val="20"/>
+          <w:szCs w:val="20"/>
+        </w:rPr>
+      </w:pPr>
+      <w:r>
+        <w:rPr>
+          <w:rFonts w:ascii="Consolas" w:hAnsi="Consolas" w:cs="Consolas"/>
+          <w:color w:val="000000"/>
+          <w:sz w:val="20"/>
+          <w:szCs w:val="20"/>
+        </w:rPr>
+        <w:tab/>
+      </w:r>
+      <w:r>
+        <w:rPr>
+          <w:rFonts w:ascii="Consolas" w:hAnsi="Consolas" w:cs="Consolas"/>
+          <w:color w:val="000000"/>
+          <w:sz w:val="20"/>
+          <w:szCs w:val="20"/>
+        </w:rPr>
+        <w:tab/>
+      </w:r>
+      <w:r>
+        <w:rPr>
+          <w:rFonts w:ascii="Consolas" w:hAnsi="Consolas" w:cs="Consolas"/>
+          <w:color w:val="000000"/>
+          <w:sz w:val="20"/>
+          <w:szCs w:val="20"/>
+        </w:rPr>
+        <w:tab/>
+      </w:r>
+      <w:r>
+        <w:rPr>
+          <w:rFonts w:ascii="Consolas" w:hAnsi="Consolas" w:cs="Consolas"/>
+          <w:b/>
+          <w:bCs/>
+          <w:color w:val="7F0055"/>
+          <w:sz w:val="20"/>
+          <w:szCs w:val="20"/>
+        </w:rPr>
+        <w:t>if</w:t>
+      </w:r>
+      <w:r>
+        <w:rPr>
+          <w:rFonts w:ascii="Consolas" w:hAnsi="Consolas" w:cs="Consolas"/>
+          <w:color w:val="000000"/>
+          <w:sz w:val="20"/>
+          <w:szCs w:val="20"/>
+        </w:rPr>
+        <w:t xml:space="preserve"> (</w:t>
+      </w:r>
+      <w:r>
+        <w:rPr>
+          <w:rFonts w:ascii="Consolas" w:hAnsi="Consolas" w:cs="Consolas"/>
+          <w:color w:val="6A3E3E"/>
+          <w:sz w:val="20"/>
+          <w:szCs w:val="20"/>
+        </w:rPr>
+        <w:t>prisioneiroB</w:t>
+      </w:r>
+      <w:r>
+        <w:rPr>
+          <w:rFonts w:ascii="Consolas" w:hAnsi="Consolas" w:cs="Consolas"/>
+          <w:color w:val="000000"/>
+          <w:sz w:val="20"/>
+          <w:szCs w:val="20"/>
+        </w:rPr>
+        <w:t xml:space="preserve"> == </w:t>
+      </w:r>
+      <w:r>
+        <w:rPr>
+          <w:rFonts w:ascii="Consolas" w:hAnsi="Consolas" w:cs="Consolas"/>
+          <w:color w:val="2A00FF"/>
+          <w:sz w:val="20"/>
+          <w:szCs w:val="20"/>
+        </w:rPr>
+        <w:t>"Culpado"</w:t>
+      </w:r>
+      <w:r>
+        <w:rPr>
+          <w:rFonts w:ascii="Consolas" w:hAnsi="Consolas" w:cs="Consolas"/>
+          <w:color w:val="000000"/>
+          <w:sz w:val="20"/>
+          <w:szCs w:val="20"/>
+        </w:rPr>
+        <w:t>) {</w:t>
+      </w:r>
+    </w:p>
+    <w:p>
+      <w:pPr>
+        <w:autoSpaceDE w:val="0"/>
+        <w:autoSpaceDN w:val="0"/>
+        <w:adjustRightInd w:val="0"/>
+        <w:spacing w:after="0" w:line="240" w:lineRule="auto"/>
+        <w:rPr>
+          <w:rFonts w:ascii="Consolas" w:hAnsi="Consolas" w:cs="Consolas"/>
+          <w:sz w:val="20"/>
+          <w:szCs w:val="20"/>
+        </w:rPr>
+      </w:pPr>
+      <w:r>
+        <w:rPr>
+          <w:rFonts w:ascii="Consolas" w:hAnsi="Consolas" w:cs="Consolas"/>
+          <w:color w:val="000000"/>
+          <w:sz w:val="20"/>
+          <w:szCs w:val="20"/>
+        </w:rPr>
+        <w:tab/>
+      </w:r>
+      <w:r>
+        <w:rPr>
+          <w:rFonts w:ascii="Consolas" w:hAnsi="Consolas" w:cs="Consolas"/>
+          <w:color w:val="000000"/>
+          <w:sz w:val="20"/>
+          <w:szCs w:val="20"/>
+        </w:rPr>
+        <w:tab/>
+      </w:r>
+      <w:r>
+        <w:rPr>
+          <w:rFonts w:ascii="Consolas" w:hAnsi="Consolas" w:cs="Consolas"/>
+          <w:color w:val="000000"/>
+          <w:sz w:val="20"/>
+          <w:szCs w:val="20"/>
+        </w:rPr>
+        <w:tab/>
+      </w:r>
+      <w:r>
+        <w:rPr>
+          <w:rFonts w:ascii="Consolas" w:hAnsi="Consolas" w:cs="Consolas"/>
+          <w:color w:val="000000"/>
+          <w:sz w:val="20"/>
+          <w:szCs w:val="20"/>
+        </w:rPr>
+        <w:tab/>
+      </w:r>
+      <w:r>
+        <w:rPr>
+          <w:rFonts w:ascii="Consolas" w:hAnsi="Consolas" w:cs="Consolas"/>
+          <w:b/>
+          <w:bCs/>
+          <w:color w:val="7F0055"/>
+          <w:sz w:val="20"/>
+          <w:szCs w:val="20"/>
+        </w:rPr>
+        <w:t>return</w:t>
+      </w:r>
+      <w:r>
+        <w:rPr>
+          <w:rFonts w:ascii="Consolas" w:hAnsi="Consolas" w:cs="Consolas"/>
+          <w:color w:val="000000"/>
+          <w:sz w:val="20"/>
+          <w:szCs w:val="20"/>
+        </w:rPr>
+        <w:t xml:space="preserve"> </w:t>
+      </w:r>
+      <w:r>
+        <w:rPr>
+          <w:rFonts w:ascii="Consolas" w:hAnsi="Consolas" w:cs="Consolas"/>
+          <w:color w:val="0000C0"/>
+          <w:sz w:val="20"/>
+          <w:szCs w:val="20"/>
+        </w:rPr>
+        <w:t>PENA_CONDENACAO_INDIVIDUAL</w:t>
+      </w:r>
+      <w:r>
+        <w:rPr>
+          <w:rFonts w:ascii="Consolas" w:hAnsi="Consolas" w:cs="Consolas"/>
+          <w:color w:val="000000"/>
+          <w:sz w:val="20"/>
+          <w:szCs w:val="20"/>
+        </w:rPr>
+        <w:t>;</w:t>
+      </w:r>
+    </w:p>
+    <w:p>
+      <w:pPr>
+        <w:autoSpaceDE w:val="0"/>
+        <w:autoSpaceDN w:val="0"/>
+        <w:adjustRightInd w:val="0"/>
+        <w:spacing w:after="0" w:line="240" w:lineRule="auto"/>
+        <w:rPr>
+          <w:rFonts w:ascii="Consolas" w:hAnsi="Consolas" w:cs="Consolas"/>
+          <w:sz w:val="20"/>
+          <w:szCs w:val="20"/>
+        </w:rPr>
+      </w:pPr>
+      <w:r>
+        <w:rPr>
+          <w:rFonts w:ascii="Consolas" w:hAnsi="Consolas" w:cs="Consolas"/>
+          <w:color w:val="000000"/>
+          <w:sz w:val="20"/>
+          <w:szCs w:val="20"/>
+        </w:rPr>
+        <w:tab/>
+      </w:r>
+      <w:r>
+        <w:rPr>
+          <w:rFonts w:ascii="Consolas" w:hAnsi="Consolas" w:cs="Consolas"/>
+          <w:color w:val="000000"/>
+          <w:sz w:val="20"/>
+          <w:szCs w:val="20"/>
+        </w:rPr>
+        <w:tab/>
+      </w:r>
+      <w:r>
+        <w:rPr>
+          <w:rFonts w:ascii="Consolas" w:hAnsi="Consolas" w:cs="Consolas"/>
+          <w:color w:val="000000"/>
+          <w:sz w:val="20"/>
+          <w:szCs w:val="20"/>
+        </w:rPr>
+        <w:tab/>
+        <w:t xml:space="preserve">} </w:t>
+      </w:r>
+      <w:r>
+        <w:rPr>
+          <w:rFonts w:ascii="Consolas" w:hAnsi="Consolas" w:cs="Consolas"/>
+          <w:b/>
+          <w:bCs/>
+          <w:color w:val="7F0055"/>
+          <w:sz w:val="20"/>
+          <w:szCs w:val="20"/>
+        </w:rPr>
+        <w:t>else</w:t>
+      </w:r>
+      <w:r>
+        <w:rPr>
+          <w:rFonts w:ascii="Consolas" w:hAnsi="Consolas" w:cs="Consolas"/>
+          <w:color w:val="000000"/>
+          <w:sz w:val="20"/>
+          <w:szCs w:val="20"/>
+        </w:rPr>
+        <w:t xml:space="preserve"> {</w:t>
+      </w:r>
+    </w:p>
+    <w:p>
+      <w:pPr>
+        <w:autoSpaceDE w:val="0"/>
+        <w:autoSpaceDN w:val="0"/>
+        <w:adjustRightInd w:val="0"/>
+        <w:spacing w:after="0" w:line="240" w:lineRule="auto"/>
+        <w:rPr>
+          <w:rFonts w:ascii="Consolas" w:hAnsi="Consolas" w:cs="Consolas"/>
+          <w:sz w:val="20"/>
+          <w:szCs w:val="20"/>
+        </w:rPr>
+      </w:pPr>
+      <w:r>
+        <w:rPr>
+          <w:rFonts w:ascii="Consolas" w:hAnsi="Consolas" w:cs="Consolas"/>
+          <w:color w:val="000000"/>
+          <w:sz w:val="20"/>
+          <w:szCs w:val="20"/>
+        </w:rPr>
+        <w:tab/>
+      </w:r>
+      <w:r>
+        <w:rPr>
+          <w:rFonts w:ascii="Consolas" w:hAnsi="Consolas" w:cs="Consolas"/>
+          <w:color w:val="000000"/>
+          <w:sz w:val="20"/>
+          <w:szCs w:val="20"/>
+        </w:rPr>
+        <w:tab/>
+      </w:r>
+      <w:r>
+        <w:rPr>
+          <w:rFonts w:ascii="Consolas" w:hAnsi="Consolas" w:cs="Consolas"/>
+          <w:color w:val="000000"/>
+          <w:sz w:val="20"/>
+          <w:szCs w:val="20"/>
+        </w:rPr>
+        <w:tab/>
+      </w:r>
+      <w:r>
+        <w:rPr>
+          <w:rFonts w:ascii="Consolas" w:hAnsi="Consolas" w:cs="Consolas"/>
+          <w:color w:val="000000"/>
+          <w:sz w:val="20"/>
+          <w:szCs w:val="20"/>
+        </w:rPr>
+        <w:tab/>
+      </w:r>
+      <w:r>
+        <w:rPr>
+          <w:rFonts w:ascii="Consolas" w:hAnsi="Consolas" w:cs="Consolas"/>
+          <w:b/>
+          <w:bCs/>
+          <w:color w:val="7F0055"/>
+          <w:sz w:val="20"/>
+          <w:szCs w:val="20"/>
+        </w:rPr>
+        <w:t>return</w:t>
+      </w:r>
+      <w:r>
+        <w:rPr>
+          <w:rFonts w:ascii="Consolas" w:hAnsi="Consolas" w:cs="Consolas"/>
+          <w:color w:val="000000"/>
+          <w:sz w:val="20"/>
+          <w:szCs w:val="20"/>
+        </w:rPr>
+        <w:t xml:space="preserve"> </w:t>
+      </w:r>
+      <w:r>
+        <w:rPr>
+          <w:rFonts w:ascii="Consolas" w:hAnsi="Consolas" w:cs="Consolas"/>
+          <w:color w:val="0000C0"/>
+          <w:sz w:val="20"/>
+          <w:szCs w:val="20"/>
+        </w:rPr>
+        <w:t>PENA_CONDENACAO_CUMPLICES</w:t>
+      </w:r>
+      <w:r>
+        <w:rPr>
+          <w:rFonts w:ascii="Consolas" w:hAnsi="Consolas" w:cs="Consolas"/>
+          <w:color w:val="000000"/>
+          <w:sz w:val="20"/>
+          <w:szCs w:val="20"/>
+        </w:rPr>
+        <w:t>;</w:t>
+      </w:r>
+    </w:p>
+    <w:p>
+      <w:pPr>
+        <w:autoSpaceDE w:val="0"/>
+        <w:autoSpaceDN w:val="0"/>
+        <w:adjustRightInd w:val="0"/>
+        <w:spacing w:after="0" w:line="240" w:lineRule="auto"/>
+        <w:rPr>
+          <w:rFonts w:ascii="Consolas" w:hAnsi="Consolas" w:cs="Consolas"/>
+          <w:sz w:val="20"/>
+          <w:szCs w:val="20"/>
+        </w:rPr>
+      </w:pPr>
+      <w:r>
+        <w:rPr>
+          <w:rFonts w:ascii="Consolas" w:hAnsi="Consolas" w:cs="Consolas"/>
+          <w:color w:val="000000"/>
+          <w:sz w:val="20"/>
+          <w:szCs w:val="20"/>
+        </w:rPr>
+        <w:tab/>
+      </w:r>
+      <w:r>
+        <w:rPr>
+          <w:rFonts w:ascii="Consolas" w:hAnsi="Consolas" w:cs="Consolas"/>
+          <w:color w:val="000000"/>
+          <w:sz w:val="20"/>
+          <w:szCs w:val="20"/>
+        </w:rPr>
+        <w:tab/>
+      </w:r>
+      <w:r>
+        <w:rPr>
+          <w:rFonts w:ascii="Consolas" w:hAnsi="Consolas" w:cs="Consolas"/>
+          <w:color w:val="000000"/>
+          <w:sz w:val="20"/>
+          <w:szCs w:val="20"/>
+        </w:rPr>
+        <w:tab/>
+        <w:t>}</w:t>
+      </w:r>
+    </w:p>
+    <w:p>
+      <w:pPr>
+        <w:autoSpaceDE w:val="0"/>
+        <w:autoSpaceDN w:val="0"/>
+        <w:adjustRightInd w:val="0"/>
+        <w:spacing w:after="0" w:line="240" w:lineRule="auto"/>
+        <w:rPr>
+          <w:rFonts w:ascii="Consolas" w:hAnsi="Consolas" w:cs="Consolas"/>
+          <w:sz w:val="20"/>
+          <w:szCs w:val="20"/>
+        </w:rPr>
+      </w:pPr>
+      <w:r>
+        <w:rPr>
+          <w:rFonts w:ascii="Consolas" w:hAnsi="Consolas" w:cs="Consolas"/>
+          <w:color w:val="000000"/>
+          <w:sz w:val="20"/>
+          <w:szCs w:val="20"/>
+        </w:rPr>
+        <w:tab/>
+      </w:r>
+      <w:r>
+        <w:rPr>
+          <w:rFonts w:ascii="Consolas" w:hAnsi="Consolas" w:cs="Consolas"/>
+          <w:color w:val="000000"/>
+          <w:sz w:val="20"/>
+          <w:szCs w:val="20"/>
+        </w:rPr>
+        <w:tab/>
+        <w:t>}</w:t>
+      </w:r>
+    </w:p>
+    <w:p>
+      <w:pPr>
+        <w:autoSpaceDE w:val="0"/>
+        <w:autoSpaceDN w:val="0"/>
+        <w:adjustRightInd w:val="0"/>
+        <w:spacing w:after="0" w:line="240" w:lineRule="auto"/>
+        <w:rPr>
+          <w:rFonts w:ascii="Consolas" w:hAnsi="Consolas" w:cs="Consolas"/>
+          <w:sz w:val="20"/>
+          <w:szCs w:val="20"/>
+        </w:rPr>
+      </w:pPr>
+      <w:r>
+        <w:rPr>
+          <w:rFonts w:ascii="Consolas" w:hAnsi="Consolas" w:cs="Consolas"/>
+          <w:color w:val="000000"/>
+          <w:sz w:val="20"/>
+          <w:szCs w:val="20"/>
+        </w:rPr>
+        <w:tab/>
+        <w:t>}</w:t>
+      </w:r>
+    </w:p>
+    <w:p>
+      <w:pPr>
+        <w:autoSpaceDE w:val="0"/>
+        <w:autoSpaceDN w:val="0"/>
+        <w:adjustRightInd w:val="0"/>
+        <w:spacing w:after="0" w:line="240" w:lineRule="auto"/>
+        <w:rPr>
+          <w:rFonts w:ascii="Consolas" w:hAnsi="Consolas" w:cs="Consolas"/>
+          <w:sz w:val="20"/>
+          <w:szCs w:val="20"/>
+        </w:rPr>
+      </w:pPr>
+      <w:r>
+        <w:rPr>
+          <w:rFonts w:ascii="Consolas" w:hAnsi="Consolas" w:cs="Consolas"/>
+          <w:color w:val="000000"/>
+          <w:sz w:val="20"/>
+          <w:szCs w:val="20"/>
+        </w:rPr>
+        <w:t>}</w:t>
+      </w:r>
+    </w:p>
+    <w:p/>
+    <w:p>
+      <w:pPr>
+        <w:rPr>
+          <w:lang w:val="en-US"/>
+        </w:rPr>
+      </w:pPr>
+      <w:r>
+        <w:rPr>
+          <w:lang w:val="en-US"/>
+        </w:rPr>
+        <w:t>-Junit</w:t>
+      </w:r>
+    </w:p>
+    <w:p>
+      <w:pPr>
+        <w:autoSpaceDE w:val="0"/>
+        <w:autoSpaceDN w:val="0"/>
+        <w:adjustRightInd w:val="0"/>
+        <w:spacing w:after="0" w:line="240" w:lineRule="auto"/>
+        <w:rPr>
+          <w:rFonts w:ascii="Consolas" w:hAnsi="Consolas" w:cs="Consolas"/>
+          <w:sz w:val="20"/>
+          <w:szCs w:val="20"/>
+          <w:lang w:val="en-US"/>
+        </w:rPr>
+      </w:pPr>
+      <w:r>
+        <w:rPr>
+          <w:rFonts w:ascii="Consolas" w:hAnsi="Consolas" w:cs="Consolas"/>
+          <w:b/>
+          <w:bCs/>
+          <w:color w:val="7F0055"/>
+          <w:sz w:val="20"/>
+          <w:szCs w:val="20"/>
+          <w:lang w:val="en-US"/>
+        </w:rPr>
+        <w:t>import</w:t>
+      </w:r>
+      <w:r>
+        <w:rPr>
+          <w:rFonts w:ascii="Consolas" w:hAnsi="Consolas" w:cs="Consolas"/>
+          <w:color w:val="000000"/>
+          <w:sz w:val="20"/>
+          <w:szCs w:val="20"/>
+          <w:lang w:val="en-US"/>
+        </w:rPr>
+        <w:t xml:space="preserve"> </w:t>
+      </w:r>
+      <w:r>
+        <w:rPr>
+          <w:rFonts w:ascii="Consolas" w:hAnsi="Consolas" w:cs="Consolas"/>
+          <w:b/>
+          <w:bCs/>
+          <w:color w:val="7F0055"/>
+          <w:sz w:val="20"/>
+          <w:szCs w:val="20"/>
+          <w:lang w:val="en-US"/>
+        </w:rPr>
+        <w:t>static</w:t>
+      </w:r>
+      <w:r>
+        <w:rPr>
+          <w:rFonts w:ascii="Consolas" w:hAnsi="Consolas" w:cs="Consolas"/>
+          <w:color w:val="000000"/>
+          <w:sz w:val="20"/>
+          <w:szCs w:val="20"/>
+          <w:lang w:val="en-US"/>
+        </w:rPr>
+        <w:t xml:space="preserve"> org.junit.Assert.</w:t>
+      </w:r>
+      <w:r>
+        <w:rPr>
+          <w:rFonts w:ascii="Consolas" w:hAnsi="Consolas" w:cs="Consolas"/>
+          <w:i/>
+          <w:iCs/>
+          <w:color w:val="000000"/>
+          <w:sz w:val="20"/>
+          <w:szCs w:val="20"/>
+          <w:lang w:val="en-US"/>
+        </w:rPr>
+        <w:t>assertEquals</w:t>
+      </w:r>
+      <w:r>
+        <w:rPr>
+          <w:rFonts w:ascii="Consolas" w:hAnsi="Consolas" w:cs="Consolas"/>
+          <w:color w:val="000000"/>
+          <w:sz w:val="20"/>
+          <w:szCs w:val="20"/>
+          <w:lang w:val="en-US"/>
+        </w:rPr>
+        <w:t>;</w:t>
+      </w:r>
+    </w:p>
+    <w:p>
+      <w:pPr>
+        <w:autoSpaceDE w:val="0"/>
+        <w:autoSpaceDN w:val="0"/>
+        <w:adjustRightInd w:val="0"/>
+        <w:spacing w:after="0" w:line="240" w:lineRule="auto"/>
+        <w:rPr>
+          <w:rFonts w:ascii="Consolas" w:hAnsi="Consolas" w:cs="Consolas"/>
+          <w:sz w:val="20"/>
+          <w:szCs w:val="20"/>
+          <w:lang w:val="en-US"/>
+        </w:rPr>
+      </w:pPr>
+    </w:p>
+    <w:p>
+      <w:pPr>
+        <w:autoSpaceDE w:val="0"/>
+        <w:autoSpaceDN w:val="0"/>
+        <w:adjustRightInd w:val="0"/>
+        <w:spacing w:after="0" w:line="240" w:lineRule="auto"/>
+        <w:rPr>
+          <w:rFonts w:ascii="Consolas" w:hAnsi="Consolas" w:cs="Consolas"/>
+          <w:sz w:val="20"/>
+          <w:szCs w:val="20"/>
+          <w:lang w:val="en-US"/>
+        </w:rPr>
+      </w:pPr>
+      <w:r>
+        <w:rPr>
+          <w:rFonts w:ascii="Consolas" w:hAnsi="Consolas" w:cs="Consolas"/>
+          <w:b/>
+          <w:bCs/>
+          <w:color w:val="7F0055"/>
+          <w:sz w:val="20"/>
+          <w:szCs w:val="20"/>
+          <w:lang w:val="en-US"/>
+        </w:rPr>
+        <w:t>import</w:t>
+      </w:r>
+      <w:r>
+        <w:rPr>
+          <w:rFonts w:ascii="Consolas" w:hAnsi="Consolas" w:cs="Consolas"/>
+          <w:color w:val="000000"/>
+          <w:sz w:val="20"/>
+          <w:szCs w:val="20"/>
+          <w:lang w:val="en-US"/>
+        </w:rPr>
+        <w:t xml:space="preserve"> org.junit.Test;</w:t>
+      </w:r>
+    </w:p>
+    <w:p>
+      <w:pPr>
+        <w:autoSpaceDE w:val="0"/>
+        <w:autoSpaceDN w:val="0"/>
+        <w:adjustRightInd w:val="0"/>
+        <w:spacing w:after="0" w:line="240" w:lineRule="auto"/>
+        <w:rPr>
+          <w:rFonts w:ascii="Consolas" w:hAnsi="Consolas" w:cs="Consolas"/>
+          <w:sz w:val="20"/>
+          <w:szCs w:val="20"/>
+          <w:lang w:val="en-US"/>
+        </w:rPr>
+      </w:pPr>
+    </w:p>
+    <w:p>
+      <w:pPr>
+        <w:autoSpaceDE w:val="0"/>
+        <w:autoSpaceDN w:val="0"/>
+        <w:adjustRightInd w:val="0"/>
+        <w:spacing w:after="0" w:line="240" w:lineRule="auto"/>
+        <w:rPr>
+          <w:rFonts w:ascii="Consolas" w:hAnsi="Consolas" w:cs="Consolas"/>
+          <w:sz w:val="20"/>
+          <w:szCs w:val="20"/>
+          <w:lang w:val="en-US"/>
+        </w:rPr>
+      </w:pPr>
+      <w:r>
+        <w:rPr>
+          <w:rFonts w:ascii="Consolas" w:hAnsi="Consolas" w:cs="Consolas"/>
+          <w:b/>
+          <w:bCs/>
+          <w:color w:val="7F0055"/>
+          <w:sz w:val="20"/>
+          <w:szCs w:val="20"/>
+          <w:lang w:val="en-US"/>
+        </w:rPr>
+        <w:t>public</w:t>
+      </w:r>
+      <w:r>
+        <w:rPr>
+          <w:rFonts w:ascii="Consolas" w:hAnsi="Consolas" w:cs="Consolas"/>
+          <w:color w:val="000000"/>
+          <w:sz w:val="20"/>
+          <w:szCs w:val="20"/>
+          <w:lang w:val="en-US"/>
+        </w:rPr>
+        <w:t xml:space="preserve"> </w:t>
+      </w:r>
+      <w:r>
+        <w:rPr>
+          <w:rFonts w:ascii="Consolas" w:hAnsi="Consolas" w:cs="Consolas"/>
+          <w:b/>
+          <w:bCs/>
+          <w:color w:val="7F0055"/>
+          <w:sz w:val="20"/>
+          <w:szCs w:val="20"/>
+          <w:lang w:val="en-US"/>
+        </w:rPr>
+        <w:t>class</w:t>
+      </w:r>
+      <w:r>
+        <w:rPr>
+          <w:rFonts w:ascii="Consolas" w:hAnsi="Consolas" w:cs="Consolas"/>
+          <w:color w:val="000000"/>
+          <w:sz w:val="20"/>
+          <w:szCs w:val="20"/>
+          <w:lang w:val="en-US"/>
+        </w:rPr>
+        <w:t xml:space="preserve"> Resposta {</w:t>
+      </w:r>
+    </w:p>
+    <w:p>
+      <w:pPr>
+        <w:autoSpaceDE w:val="0"/>
+        <w:autoSpaceDN w:val="0"/>
+        <w:adjustRightInd w:val="0"/>
+        <w:spacing w:after="0" w:line="240" w:lineRule="auto"/>
+        <w:rPr>
+          <w:rFonts w:ascii="Consolas" w:hAnsi="Consolas" w:cs="Consolas"/>
+          <w:sz w:val="20"/>
+          <w:szCs w:val="20"/>
+          <w:lang w:val="en-US"/>
+        </w:rPr>
+      </w:pPr>
+    </w:p>
+    <w:p>
+      <w:pPr>
+        <w:autoSpaceDE w:val="0"/>
+        <w:autoSpaceDN w:val="0"/>
+        <w:adjustRightInd w:val="0"/>
+        <w:spacing w:after="0" w:line="240" w:lineRule="auto"/>
+        <w:rPr>
+          <w:rFonts w:ascii="Consolas" w:hAnsi="Consolas" w:cs="Consolas"/>
+          <w:sz w:val="20"/>
+          <w:szCs w:val="20"/>
+        </w:rPr>
+      </w:pPr>
+      <w:r>
+        <w:rPr>
+          <w:rFonts w:ascii="Consolas" w:hAnsi="Consolas" w:cs="Consolas"/>
+          <w:color w:val="000000"/>
+          <w:sz w:val="20"/>
+          <w:szCs w:val="20"/>
+          <w:lang w:val="en-US"/>
+        </w:rPr>
+        <w:tab/>
+      </w:r>
+      <w:r>
+        <w:rPr>
+          <w:rFonts w:ascii="Consolas" w:hAnsi="Consolas" w:cs="Consolas"/>
+          <w:color w:val="646464"/>
+          <w:sz w:val="20"/>
+          <w:szCs w:val="20"/>
+        </w:rPr>
+        <w:t>@Test</w:t>
+      </w:r>
+    </w:p>
+    <w:p>
+      <w:pPr>
+        <w:autoSpaceDE w:val="0"/>
+        <w:autoSpaceDN w:val="0"/>
+        <w:adjustRightInd w:val="0"/>
+        <w:spacing w:after="0" w:line="240" w:lineRule="auto"/>
+        <w:rPr>
+          <w:rFonts w:ascii="Consolas" w:hAnsi="Consolas" w:cs="Consolas"/>
+          <w:sz w:val="20"/>
+          <w:szCs w:val="20"/>
+        </w:rPr>
+      </w:pPr>
+      <w:r>
+        <w:rPr>
+          <w:rFonts w:ascii="Consolas" w:hAnsi="Consolas" w:cs="Consolas"/>
+          <w:color w:val="000000"/>
+          <w:sz w:val="20"/>
+          <w:szCs w:val="20"/>
+        </w:rPr>
+        <w:tab/>
+      </w:r>
+      <w:r>
+        <w:rPr>
+          <w:rFonts w:ascii="Consolas" w:hAnsi="Consolas" w:cs="Consolas"/>
+          <w:b/>
+          <w:bCs/>
+          <w:color w:val="7F0055"/>
+          <w:sz w:val="20"/>
+          <w:szCs w:val="20"/>
+        </w:rPr>
+        <w:t>public</w:t>
+      </w:r>
+      <w:r>
+        <w:rPr>
+          <w:rFonts w:ascii="Consolas" w:hAnsi="Consolas" w:cs="Consolas"/>
+          <w:color w:val="000000"/>
+          <w:sz w:val="20"/>
+          <w:szCs w:val="20"/>
+        </w:rPr>
+        <w:t xml:space="preserve"> </w:t>
+      </w:r>
+      <w:r>
+        <w:rPr>
+          <w:rFonts w:ascii="Consolas" w:hAnsi="Consolas" w:cs="Consolas"/>
+          <w:b/>
+          <w:bCs/>
+          <w:color w:val="7F0055"/>
+          <w:sz w:val="20"/>
+          <w:szCs w:val="20"/>
+        </w:rPr>
+        <w:t>void</w:t>
+      </w:r>
+      <w:r>
+        <w:rPr>
+          <w:rFonts w:ascii="Consolas" w:hAnsi="Consolas" w:cs="Consolas"/>
+          <w:color w:val="000000"/>
+          <w:sz w:val="20"/>
+          <w:szCs w:val="20"/>
+        </w:rPr>
+        <w:t xml:space="preserve"> testCondeMutua() {</w:t>
+      </w:r>
+    </w:p>
+    <w:p>
+      <w:pPr>
+        <w:autoSpaceDE w:val="0"/>
+        <w:autoSpaceDN w:val="0"/>
+        <w:adjustRightInd w:val="0"/>
+        <w:spacing w:after="0" w:line="240" w:lineRule="auto"/>
+        <w:rPr>
+          <w:rFonts w:ascii="Consolas" w:hAnsi="Consolas" w:cs="Consolas"/>
+          <w:sz w:val="20"/>
+          <w:szCs w:val="20"/>
+        </w:rPr>
+      </w:pPr>
+      <w:r>
+        <w:rPr>
+          <w:rFonts w:ascii="Consolas" w:hAnsi="Consolas" w:cs="Consolas"/>
+          <w:color w:val="000000"/>
+          <w:sz w:val="20"/>
+          <w:szCs w:val="20"/>
+        </w:rPr>
+        <w:tab/>
+      </w:r>
+      <w:r>
+        <w:rPr>
+          <w:rFonts w:ascii="Consolas" w:hAnsi="Consolas" w:cs="Consolas"/>
+          <w:color w:val="000000"/>
+          <w:sz w:val="20"/>
+          <w:szCs w:val="20"/>
+        </w:rPr>
+        <w:tab/>
+      </w:r>
+    </w:p>
+    <w:p>
+      <w:pPr>
+        <w:autoSpaceDE w:val="0"/>
+        <w:autoSpaceDN w:val="0"/>
+        <w:adjustRightInd w:val="0"/>
+        <w:spacing w:after="0" w:line="240" w:lineRule="auto"/>
+        <w:rPr>
+          <w:rFonts w:ascii="Consolas" w:hAnsi="Consolas" w:cs="Consolas"/>
+          <w:sz w:val="20"/>
+          <w:szCs w:val="20"/>
+        </w:rPr>
+      </w:pPr>
+      <w:r>
+        <w:rPr>
+          <w:rFonts w:ascii="Consolas" w:hAnsi="Consolas" w:cs="Consolas"/>
+          <w:color w:val="000000"/>
+          <w:sz w:val="20"/>
+          <w:szCs w:val="20"/>
+        </w:rPr>
+        <w:tab/>
+      </w:r>
+      <w:r>
+        <w:rPr>
+          <w:rFonts w:ascii="Consolas" w:hAnsi="Consolas" w:cs="Consolas"/>
+          <w:color w:val="000000"/>
+          <w:sz w:val="20"/>
+          <w:szCs w:val="20"/>
+        </w:rPr>
+        <w:tab/>
+        <w:t xml:space="preserve">String </w:t>
+      </w:r>
+      <w:r>
+        <w:rPr>
+          <w:rFonts w:ascii="Consolas" w:hAnsi="Consolas" w:cs="Consolas"/>
+          <w:color w:val="6A3E3E"/>
+          <w:sz w:val="20"/>
+          <w:szCs w:val="20"/>
+        </w:rPr>
+        <w:t>PrisioneiroA</w:t>
+      </w:r>
+      <w:r>
+        <w:rPr>
+          <w:rFonts w:ascii="Consolas" w:hAnsi="Consolas" w:cs="Consolas"/>
+          <w:color w:val="000000"/>
+          <w:sz w:val="20"/>
+          <w:szCs w:val="20"/>
+        </w:rPr>
+        <w:t xml:space="preserve"> = </w:t>
+      </w:r>
+      <w:r>
+        <w:rPr>
+          <w:rFonts w:ascii="Consolas" w:hAnsi="Consolas" w:cs="Consolas"/>
+          <w:color w:val="2A00FF"/>
+          <w:sz w:val="20"/>
+          <w:szCs w:val="20"/>
+        </w:rPr>
+        <w:t>"Culpado"</w:t>
+      </w:r>
+      <w:r>
+        <w:rPr>
+          <w:rFonts w:ascii="Consolas" w:hAnsi="Consolas" w:cs="Consolas"/>
+          <w:color w:val="000000"/>
+          <w:sz w:val="20"/>
+          <w:szCs w:val="20"/>
+        </w:rPr>
+        <w:t>;</w:t>
+      </w:r>
+    </w:p>
+    <w:p>
+      <w:pPr>
+        <w:autoSpaceDE w:val="0"/>
+        <w:autoSpaceDN w:val="0"/>
+        <w:adjustRightInd w:val="0"/>
+        <w:spacing w:after="0" w:line="240" w:lineRule="auto"/>
+        <w:rPr>
+          <w:rFonts w:ascii="Consolas" w:hAnsi="Consolas" w:cs="Consolas"/>
+          <w:sz w:val="20"/>
+          <w:szCs w:val="20"/>
+        </w:rPr>
+      </w:pPr>
+      <w:r>
+        <w:rPr>
+          <w:rFonts w:ascii="Consolas" w:hAnsi="Consolas" w:cs="Consolas"/>
+          <w:color w:val="000000"/>
+          <w:sz w:val="20"/>
+          <w:szCs w:val="20"/>
+        </w:rPr>
+        <w:tab/>
+      </w:r>
+      <w:r>
+        <w:rPr>
+          <w:rFonts w:ascii="Consolas" w:hAnsi="Consolas" w:cs="Consolas"/>
+          <w:color w:val="000000"/>
+          <w:sz w:val="20"/>
+          <w:szCs w:val="20"/>
+        </w:rPr>
+        <w:tab/>
+        <w:t xml:space="preserve">String </w:t>
+      </w:r>
+      <w:r>
+        <w:rPr>
+          <w:rFonts w:ascii="Consolas" w:hAnsi="Consolas" w:cs="Consolas"/>
+          <w:color w:val="6A3E3E"/>
+          <w:sz w:val="20"/>
+          <w:szCs w:val="20"/>
+        </w:rPr>
+        <w:t>PrisioneiroB</w:t>
+      </w:r>
+      <w:r>
+        <w:rPr>
+          <w:rFonts w:ascii="Consolas" w:hAnsi="Consolas" w:cs="Consolas"/>
+          <w:color w:val="000000"/>
+          <w:sz w:val="20"/>
+          <w:szCs w:val="20"/>
+        </w:rPr>
+        <w:t xml:space="preserve"> = </w:t>
+      </w:r>
+      <w:r>
+        <w:rPr>
+          <w:rFonts w:ascii="Consolas" w:hAnsi="Consolas" w:cs="Consolas"/>
+          <w:color w:val="2A00FF"/>
+          <w:sz w:val="20"/>
+          <w:szCs w:val="20"/>
+        </w:rPr>
+        <w:t>"Culpado"</w:t>
+      </w:r>
+      <w:r>
+        <w:rPr>
+          <w:rFonts w:ascii="Consolas" w:hAnsi="Consolas" w:cs="Consolas"/>
+          <w:color w:val="000000"/>
+          <w:sz w:val="20"/>
+          <w:szCs w:val="20"/>
+        </w:rPr>
+        <w:t>;</w:t>
+      </w:r>
+    </w:p>
+    <w:p>
+      <w:pPr>
+        <w:autoSpaceDE w:val="0"/>
+        <w:autoSpaceDN w:val="0"/>
+        <w:adjustRightInd w:val="0"/>
+        <w:spacing w:after="0" w:line="240" w:lineRule="auto"/>
+        <w:rPr>
+          <w:rFonts w:ascii="Consolas" w:hAnsi="Consolas" w:cs="Consolas"/>
+          <w:sz w:val="20"/>
+          <w:szCs w:val="20"/>
+        </w:rPr>
+      </w:pPr>
+      <w:r>
+        <w:rPr>
+          <w:rFonts w:ascii="Consolas" w:hAnsi="Consolas" w:cs="Consolas"/>
+          <w:color w:val="000000"/>
+          <w:sz w:val="20"/>
+          <w:szCs w:val="20"/>
+        </w:rPr>
+        <w:tab/>
+      </w:r>
+      <w:r>
+        <w:rPr>
+          <w:rFonts w:ascii="Consolas" w:hAnsi="Consolas" w:cs="Consolas"/>
+          <w:color w:val="000000"/>
+          <w:sz w:val="20"/>
+          <w:szCs w:val="20"/>
+        </w:rPr>
+        <w:tab/>
+        <w:t xml:space="preserve">JulgamentoPrisioneiro </w:t>
+      </w:r>
+      <w:r>
+        <w:rPr>
+          <w:rFonts w:ascii="Consolas" w:hAnsi="Consolas" w:cs="Consolas"/>
+          <w:color w:val="6A3E3E"/>
+          <w:sz w:val="20"/>
+          <w:szCs w:val="20"/>
+        </w:rPr>
+        <w:t>jp</w:t>
+      </w:r>
+      <w:r>
+        <w:rPr>
+          <w:rFonts w:ascii="Consolas" w:hAnsi="Consolas" w:cs="Consolas"/>
+          <w:color w:val="000000"/>
+          <w:sz w:val="20"/>
+          <w:szCs w:val="20"/>
+        </w:rPr>
+        <w:t xml:space="preserve"> = </w:t>
+      </w:r>
+      <w:r>
+        <w:rPr>
+          <w:rFonts w:ascii="Consolas" w:hAnsi="Consolas" w:cs="Consolas"/>
+          <w:b/>
+          <w:bCs/>
+          <w:color w:val="7F0055"/>
+          <w:sz w:val="20"/>
+          <w:szCs w:val="20"/>
+        </w:rPr>
+        <w:t>new</w:t>
+      </w:r>
+      <w:r>
+        <w:rPr>
+          <w:rFonts w:ascii="Consolas" w:hAnsi="Consolas" w:cs="Consolas"/>
+          <w:color w:val="000000"/>
+          <w:sz w:val="20"/>
+          <w:szCs w:val="20"/>
+        </w:rPr>
+        <w:t xml:space="preserve"> JulgamentoPrisioneiro();</w:t>
+      </w:r>
+    </w:p>
+    <w:p>
+      <w:pPr>
+        <w:autoSpaceDE w:val="0"/>
+        <w:autoSpaceDN w:val="0"/>
+        <w:adjustRightInd w:val="0"/>
+        <w:spacing w:after="0" w:line="240" w:lineRule="auto"/>
+        <w:rPr>
+          <w:rFonts w:ascii="Consolas" w:hAnsi="Consolas" w:cs="Consolas"/>
+          <w:sz w:val="20"/>
+          <w:szCs w:val="20"/>
+        </w:rPr>
+      </w:pPr>
+      <w:r>
+        <w:rPr>
+          <w:rFonts w:ascii="Consolas" w:hAnsi="Consolas" w:cs="Consolas"/>
+          <w:color w:val="000000"/>
+          <w:sz w:val="20"/>
+          <w:szCs w:val="20"/>
+        </w:rPr>
+        <w:tab/>
+      </w:r>
+      <w:r>
+        <w:rPr>
+          <w:rFonts w:ascii="Consolas" w:hAnsi="Consolas" w:cs="Consolas"/>
+          <w:color w:val="000000"/>
+          <w:sz w:val="20"/>
+          <w:szCs w:val="20"/>
+        </w:rPr>
+        <w:tab/>
+      </w:r>
+      <w:r>
+        <w:rPr>
+          <w:rFonts w:ascii="Consolas" w:hAnsi="Consolas" w:cs="Consolas"/>
+          <w:b/>
+          <w:bCs/>
+          <w:color w:val="7F0055"/>
+          <w:sz w:val="20"/>
+          <w:szCs w:val="20"/>
+        </w:rPr>
+        <w:t>int</w:t>
+      </w:r>
+      <w:r>
+        <w:rPr>
+          <w:rFonts w:ascii="Consolas" w:hAnsi="Consolas" w:cs="Consolas"/>
+          <w:color w:val="000000"/>
+          <w:sz w:val="20"/>
+          <w:szCs w:val="20"/>
+        </w:rPr>
+        <w:t xml:space="preserve"> </w:t>
+      </w:r>
+      <w:r>
+        <w:rPr>
+          <w:rFonts w:ascii="Consolas" w:hAnsi="Consolas" w:cs="Consolas"/>
+          <w:color w:val="6A3E3E"/>
+          <w:sz w:val="20"/>
+          <w:szCs w:val="20"/>
+        </w:rPr>
+        <w:t>resultadoEsperado</w:t>
+      </w:r>
+      <w:r>
+        <w:rPr>
+          <w:rFonts w:ascii="Consolas" w:hAnsi="Consolas" w:cs="Consolas"/>
+          <w:color w:val="000000"/>
+          <w:sz w:val="20"/>
+          <w:szCs w:val="20"/>
+        </w:rPr>
+        <w:t>= 15;</w:t>
+      </w:r>
+    </w:p>
+    <w:p>
+      <w:pPr>
+        <w:autoSpaceDE w:val="0"/>
+        <w:autoSpaceDN w:val="0"/>
+        <w:adjustRightInd w:val="0"/>
+        <w:spacing w:after="0" w:line="240" w:lineRule="auto"/>
+        <w:rPr>
+          <w:rFonts w:ascii="Consolas" w:hAnsi="Consolas" w:cs="Consolas"/>
+          <w:sz w:val="20"/>
+          <w:szCs w:val="20"/>
+        </w:rPr>
+      </w:pPr>
+      <w:r>
+        <w:rPr>
+          <w:rFonts w:ascii="Consolas" w:hAnsi="Consolas" w:cs="Consolas"/>
+          <w:color w:val="000000"/>
+          <w:sz w:val="20"/>
+          <w:szCs w:val="20"/>
+        </w:rPr>
+        <w:tab/>
+      </w:r>
+      <w:r>
+        <w:rPr>
+          <w:rFonts w:ascii="Consolas" w:hAnsi="Consolas" w:cs="Consolas"/>
+          <w:color w:val="000000"/>
+          <w:sz w:val="20"/>
+          <w:szCs w:val="20"/>
+        </w:rPr>
+        <w:tab/>
+      </w:r>
+      <w:r>
+        <w:rPr>
+          <w:rFonts w:ascii="Consolas" w:hAnsi="Consolas" w:cs="Consolas"/>
+          <w:b/>
+          <w:bCs/>
+          <w:color w:val="7F0055"/>
+          <w:sz w:val="20"/>
+          <w:szCs w:val="20"/>
+        </w:rPr>
+        <w:t>int</w:t>
+      </w:r>
+      <w:r>
+        <w:rPr>
+          <w:rFonts w:ascii="Consolas" w:hAnsi="Consolas" w:cs="Consolas"/>
+          <w:color w:val="000000"/>
+          <w:sz w:val="20"/>
+          <w:szCs w:val="20"/>
+        </w:rPr>
+        <w:t xml:space="preserve"> </w:t>
+      </w:r>
+      <w:r>
+        <w:rPr>
+          <w:rFonts w:ascii="Consolas" w:hAnsi="Consolas" w:cs="Consolas"/>
+          <w:color w:val="6A3E3E"/>
+          <w:sz w:val="20"/>
+          <w:szCs w:val="20"/>
+        </w:rPr>
+        <w:t>resultadoReal</w:t>
+      </w:r>
+      <w:r>
+        <w:rPr>
+          <w:rFonts w:ascii="Consolas" w:hAnsi="Consolas" w:cs="Consolas"/>
+          <w:color w:val="000000"/>
+          <w:sz w:val="20"/>
+          <w:szCs w:val="20"/>
+        </w:rPr>
+        <w:t xml:space="preserve">= </w:t>
+      </w:r>
+      <w:r>
+        <w:rPr>
+          <w:rFonts w:ascii="Consolas" w:hAnsi="Consolas" w:cs="Consolas"/>
+          <w:color w:val="6A3E3E"/>
+          <w:sz w:val="20"/>
+          <w:szCs w:val="20"/>
+        </w:rPr>
+        <w:t>jp</w:t>
+      </w:r>
+      <w:r>
+        <w:rPr>
+          <w:rFonts w:ascii="Consolas" w:hAnsi="Consolas" w:cs="Consolas"/>
+          <w:color w:val="000000"/>
+          <w:sz w:val="20"/>
+          <w:szCs w:val="20"/>
+        </w:rPr>
+        <w:t>.calculaPena(</w:t>
+      </w:r>
+      <w:r>
+        <w:rPr>
+          <w:rFonts w:ascii="Consolas" w:hAnsi="Consolas" w:cs="Consolas"/>
+          <w:color w:val="6A3E3E"/>
+          <w:sz w:val="20"/>
+          <w:szCs w:val="20"/>
+        </w:rPr>
+        <w:t>PrisioneiroA</w:t>
+      </w:r>
+      <w:r>
+        <w:rPr>
+          <w:rFonts w:ascii="Consolas" w:hAnsi="Consolas" w:cs="Consolas"/>
+          <w:color w:val="000000"/>
+          <w:sz w:val="20"/>
+          <w:szCs w:val="20"/>
+        </w:rPr>
+        <w:t xml:space="preserve">, </w:t>
+      </w:r>
+      <w:r>
+        <w:rPr>
+          <w:rFonts w:ascii="Consolas" w:hAnsi="Consolas" w:cs="Consolas"/>
+          <w:color w:val="6A3E3E"/>
+          <w:sz w:val="20"/>
+          <w:szCs w:val="20"/>
+        </w:rPr>
+        <w:t>PrisioneiroB</w:t>
+      </w:r>
+      <w:r>
+        <w:rPr>
+          <w:rFonts w:ascii="Consolas" w:hAnsi="Consolas" w:cs="Consolas"/>
+          <w:color w:val="000000"/>
+          <w:sz w:val="20"/>
+          <w:szCs w:val="20"/>
+        </w:rPr>
+        <w:t>);</w:t>
+      </w:r>
+    </w:p>
+    <w:p>
+      <w:pPr>
+        <w:autoSpaceDE w:val="0"/>
+        <w:autoSpaceDN w:val="0"/>
+        <w:adjustRightInd w:val="0"/>
+        <w:spacing w:after="0" w:line="240" w:lineRule="auto"/>
+        <w:rPr>
+          <w:rFonts w:ascii="Consolas" w:hAnsi="Consolas" w:cs="Consolas"/>
+          <w:sz w:val="20"/>
+          <w:szCs w:val="20"/>
+        </w:rPr>
+      </w:pPr>
+      <w:r>
+        <w:rPr>
+          <w:rFonts w:ascii="Consolas" w:hAnsi="Consolas" w:cs="Consolas"/>
+          <w:color w:val="000000"/>
+          <w:sz w:val="20"/>
+          <w:szCs w:val="20"/>
+        </w:rPr>
+        <w:tab/>
+      </w:r>
+      <w:r>
+        <w:rPr>
+          <w:rFonts w:ascii="Consolas" w:hAnsi="Consolas" w:cs="Consolas"/>
+          <w:color w:val="000000"/>
+          <w:sz w:val="20"/>
+          <w:szCs w:val="20"/>
+        </w:rPr>
+        <w:tab/>
+      </w:r>
+      <w:r>
+        <w:rPr>
+          <w:rFonts w:ascii="Consolas" w:hAnsi="Consolas" w:cs="Consolas"/>
+          <w:i/>
+          <w:iCs/>
+          <w:color w:val="000000"/>
+          <w:sz w:val="20"/>
+          <w:szCs w:val="20"/>
+        </w:rPr>
+        <w:t>assertEquals</w:t>
+      </w:r>
+      <w:r>
+        <w:rPr>
+          <w:rFonts w:ascii="Consolas" w:hAnsi="Consolas" w:cs="Consolas"/>
+          <w:color w:val="000000"/>
+          <w:sz w:val="20"/>
+          <w:szCs w:val="20"/>
+        </w:rPr>
+        <w:t>(</w:t>
+      </w:r>
+      <w:r>
+        <w:rPr>
+          <w:rFonts w:ascii="Consolas" w:hAnsi="Consolas" w:cs="Consolas"/>
+          <w:color w:val="6A3E3E"/>
+          <w:sz w:val="20"/>
+          <w:szCs w:val="20"/>
+        </w:rPr>
+        <w:t>resultadoEsperado</w:t>
+      </w:r>
+      <w:r>
+        <w:rPr>
+          <w:rFonts w:ascii="Consolas" w:hAnsi="Consolas" w:cs="Consolas"/>
+          <w:color w:val="000000"/>
+          <w:sz w:val="20"/>
+          <w:szCs w:val="20"/>
+        </w:rPr>
+        <w:t xml:space="preserve">, </w:t>
+      </w:r>
+      <w:r>
+        <w:rPr>
+          <w:rFonts w:ascii="Consolas" w:hAnsi="Consolas" w:cs="Consolas"/>
+          <w:color w:val="6A3E3E"/>
+          <w:sz w:val="20"/>
+          <w:szCs w:val="20"/>
+        </w:rPr>
+        <w:t>resultadoReal</w:t>
+      </w:r>
+      <w:r>
+        <w:rPr>
+          <w:rFonts w:ascii="Consolas" w:hAnsi="Consolas" w:cs="Consolas"/>
+          <w:color w:val="000000"/>
+          <w:sz w:val="20"/>
+          <w:szCs w:val="20"/>
+        </w:rPr>
+        <w:t>);</w:t>
+      </w:r>
+    </w:p>
+    <w:p>
+      <w:pPr>
+        <w:autoSpaceDE w:val="0"/>
+        <w:autoSpaceDN w:val="0"/>
+        <w:adjustRightInd w:val="0"/>
+        <w:spacing w:after="0" w:line="240" w:lineRule="auto"/>
+        <w:rPr>
+          <w:rFonts w:ascii="Consolas" w:hAnsi="Consolas" w:cs="Consolas"/>
+          <w:sz w:val="20"/>
+          <w:szCs w:val="20"/>
+        </w:rPr>
+      </w:pPr>
+      <w:r>
+        <w:rPr>
+          <w:rFonts w:ascii="Consolas" w:hAnsi="Consolas" w:cs="Consolas"/>
+          <w:color w:val="000000"/>
+          <w:sz w:val="20"/>
+          <w:szCs w:val="20"/>
+        </w:rPr>
+        <w:tab/>
+        <w:t>}</w:t>
+      </w:r>
+    </w:p>
+    <w:p>
+      <w:pPr>
+        <w:autoSpaceDE w:val="0"/>
+        <w:autoSpaceDN w:val="0"/>
+        <w:adjustRightInd w:val="0"/>
+        <w:spacing w:after="0" w:line="240" w:lineRule="auto"/>
+        <w:rPr>
+          <w:rFonts w:ascii="Consolas" w:hAnsi="Consolas" w:cs="Consolas"/>
+          <w:sz w:val="20"/>
+          <w:szCs w:val="20"/>
+        </w:rPr>
+      </w:pPr>
+    </w:p>
+    <w:p>
+      <w:pPr>
+        <w:rPr>
+          <w:u w:val="single"/>
+        </w:rPr>
+      </w:pPr>
+      <w:r>
+        <w:rPr>
+          <w:rFonts w:ascii="Consolas" w:hAnsi="Consolas" w:cs="Consolas"/>
+          <w:color w:val="000000"/>
+          <w:sz w:val="20"/>
+          <w:szCs w:val="20"/>
+        </w:rPr>
+        <w:t>}</w:t>
+      </w:r>
+      <w:bookmarkStart w:id="0" w:name="_GoBack"/>
+      <w:bookmarkEnd w:id="0"/>
     </w:p>
     <w:sectPr>
       <w:pgSz w:w="11906" w:h="16838"/>

</xml_diff>

<commit_message>
mudança no codigo e adição do metodo cumplice
</commit_message>
<xml_diff>
--- a/Testes/1.AdiçãoCodigos.docx
+++ b/Testes/1.AdiçãoCodigos.docx
@@ -7398,34 +7398,44 @@
           <w:rFonts w:ascii="Consolas" w:hAnsi="Consolas" w:cs="Consolas"/>
           <w:sz w:val="20"/>
           <w:szCs w:val="20"/>
-        </w:rPr>
-      </w:pPr>
-      <w:r>
-        <w:rPr>
-          <w:rFonts w:ascii="Consolas" w:hAnsi="Consolas" w:cs="Consolas"/>
-          <w:color w:val="000000"/>
-          <w:sz w:val="20"/>
-          <w:szCs w:val="20"/>
-        </w:rPr>
-        <w:tab/>
-      </w:r>
-      <w:r>
-        <w:rPr>
-          <w:rFonts w:ascii="Consolas" w:hAnsi="Consolas" w:cs="Consolas"/>
-          <w:color w:val="000000"/>
-          <w:sz w:val="20"/>
-          <w:szCs w:val="20"/>
-        </w:rPr>
-        <w:tab/>
-      </w:r>
-      <w:r>
-        <w:rPr>
-          <w:rFonts w:ascii="Consolas" w:hAnsi="Consolas" w:cs="Consolas"/>
-          <w:color w:val="000000"/>
-          <w:sz w:val="20"/>
-          <w:szCs w:val="20"/>
-        </w:rPr>
-        <w:tab/>
+          <w:lang w:val="en-US"/>
+        </w:rPr>
+      </w:pPr>
+      <w:r>
+        <w:rPr>
+          <w:rFonts w:ascii="Consolas" w:hAnsi="Consolas" w:cs="Consolas"/>
+          <w:color w:val="000000"/>
+          <w:sz w:val="20"/>
+          <w:szCs w:val="20"/>
+        </w:rPr>
+        <w:tab/>
+      </w:r>
+      <w:r>
+        <w:rPr>
+          <w:rFonts w:ascii="Consolas" w:hAnsi="Consolas" w:cs="Consolas"/>
+          <w:color w:val="000000"/>
+          <w:sz w:val="20"/>
+          <w:szCs w:val="20"/>
+        </w:rPr>
+        <w:tab/>
+      </w:r>
+      <w:r>
+        <w:rPr>
+          <w:rFonts w:ascii="Consolas" w:hAnsi="Consolas" w:cs="Consolas"/>
+          <w:color w:val="000000"/>
+          <w:sz w:val="20"/>
+          <w:szCs w:val="20"/>
+        </w:rPr>
+        <w:tab/>
+      </w:r>
+      <w:r>
+        <w:rPr>
+          <w:rFonts w:ascii="Consolas" w:hAnsi="Consolas" w:cs="Consolas"/>
+          <w:color w:val="000000"/>
+          <w:sz w:val="20"/>
+          <w:szCs w:val="20"/>
+          <w:lang w:val="en-US"/>
+        </w:rPr>
         <w:t>}</w:t>
       </w:r>
     </w:p>
@@ -7439,23 +7449,26 @@
           <w:rFonts w:ascii="Consolas" w:hAnsi="Consolas" w:cs="Consolas"/>
           <w:sz w:val="20"/>
           <w:szCs w:val="20"/>
-        </w:rPr>
-      </w:pPr>
-      <w:r>
-        <w:rPr>
-          <w:rFonts w:ascii="Consolas" w:hAnsi="Consolas" w:cs="Consolas"/>
-          <w:color w:val="000000"/>
-          <w:sz w:val="20"/>
-          <w:szCs w:val="20"/>
-        </w:rPr>
-        <w:tab/>
-      </w:r>
-      <w:r>
-        <w:rPr>
-          <w:rFonts w:ascii="Consolas" w:hAnsi="Consolas" w:cs="Consolas"/>
-          <w:color w:val="000000"/>
-          <w:sz w:val="20"/>
-          <w:szCs w:val="20"/>
+          <w:lang w:val="en-US"/>
+        </w:rPr>
+      </w:pPr>
+      <w:r>
+        <w:rPr>
+          <w:rFonts w:ascii="Consolas" w:hAnsi="Consolas" w:cs="Consolas"/>
+          <w:color w:val="000000"/>
+          <w:sz w:val="20"/>
+          <w:szCs w:val="20"/>
+          <w:lang w:val="en-US"/>
+        </w:rPr>
+        <w:tab/>
+      </w:r>
+      <w:r>
+        <w:rPr>
+          <w:rFonts w:ascii="Consolas" w:hAnsi="Consolas" w:cs="Consolas"/>
+          <w:color w:val="000000"/>
+          <w:sz w:val="20"/>
+          <w:szCs w:val="20"/>
+          <w:lang w:val="en-US"/>
         </w:rPr>
         <w:tab/>
         <w:t>}</w:t>
@@ -7471,14 +7484,16 @@
           <w:rFonts w:ascii="Consolas" w:hAnsi="Consolas" w:cs="Consolas"/>
           <w:sz w:val="20"/>
           <w:szCs w:val="20"/>
-        </w:rPr>
-      </w:pPr>
-      <w:r>
-        <w:rPr>
-          <w:rFonts w:ascii="Consolas" w:hAnsi="Consolas" w:cs="Consolas"/>
-          <w:color w:val="000000"/>
-          <w:sz w:val="20"/>
-          <w:szCs w:val="20"/>
+          <w:lang w:val="en-US"/>
+        </w:rPr>
+      </w:pPr>
+      <w:r>
+        <w:rPr>
+          <w:rFonts w:ascii="Consolas" w:hAnsi="Consolas" w:cs="Consolas"/>
+          <w:color w:val="000000"/>
+          <w:sz w:val="20"/>
+          <w:szCs w:val="20"/>
+          <w:lang w:val="en-US"/>
         </w:rPr>
         <w:tab/>
         <w:t>}</w:t>
@@ -7494,14 +7509,16 @@
           <w:rFonts w:ascii="Consolas" w:hAnsi="Consolas" w:cs="Consolas"/>
           <w:sz w:val="20"/>
           <w:szCs w:val="20"/>
-        </w:rPr>
-      </w:pPr>
-      <w:r>
-        <w:rPr>
-          <w:rFonts w:ascii="Consolas" w:hAnsi="Consolas" w:cs="Consolas"/>
-          <w:color w:val="000000"/>
-          <w:sz w:val="20"/>
-          <w:szCs w:val="20"/>
+          <w:lang w:val="en-US"/>
+        </w:rPr>
+      </w:pPr>
+      <w:r>
+        <w:rPr>
+          <w:rFonts w:ascii="Consolas" w:hAnsi="Consolas" w:cs="Consolas"/>
+          <w:color w:val="000000"/>
+          <w:sz w:val="20"/>
+          <w:szCs w:val="20"/>
+          <w:lang w:val="en-US"/>
         </w:rPr>
         <w:t>}</w:t>
       </w:r>
@@ -7513,20 +7530,12 @@
           <w:color w:val="000000"/>
           <w:sz w:val="20"/>
           <w:szCs w:val="20"/>
-        </w:rPr>
-      </w:pPr>
-    </w:p>
-    <w:p>
-      <w:pPr>
-        <w:rPr>
-          <w:rFonts w:ascii="Consolas" w:hAnsi="Consolas" w:cs="Consolas"/>
-          <w:color w:val="000000"/>
-          <w:sz w:val="20"/>
-          <w:szCs w:val="20"/>
           <w:lang w:val="en-US"/>
         </w:rPr>
       </w:pPr>
-      <w:r>
+    </w:p>
+    <w:p>
+      <w:pPr>
         <w:rPr>
           <w:rFonts w:ascii="Consolas" w:hAnsi="Consolas" w:cs="Consolas"/>
           <w:color w:val="000000"/>
@@ -7534,6 +7543,15 @@
           <w:szCs w:val="20"/>
           <w:lang w:val="en-US"/>
         </w:rPr>
+      </w:pPr>
+      <w:r>
+        <w:rPr>
+          <w:rFonts w:ascii="Consolas" w:hAnsi="Consolas" w:cs="Consolas"/>
+          <w:color w:val="000000"/>
+          <w:sz w:val="20"/>
+          <w:szCs w:val="20"/>
+          <w:lang w:val="en-US"/>
+        </w:rPr>
         <w:t>-Junit</w:t>
       </w:r>
     </w:p>
@@ -7547,9 +7565,71 @@
           <w:rFonts w:ascii="Consolas" w:hAnsi="Consolas" w:cs="Consolas"/>
           <w:sz w:val="20"/>
           <w:szCs w:val="20"/>
-          <w:lang w:val="en-US"/>
-        </w:rPr>
-      </w:pPr>
+        </w:rPr>
+      </w:pPr>
+      <w:r>
+        <w:rPr>
+          <w:rFonts w:ascii="Consolas" w:hAnsi="Consolas" w:cs="Consolas"/>
+          <w:color w:val="000000"/>
+          <w:sz w:val="20"/>
+          <w:szCs w:val="20"/>
+        </w:rPr>
+        <w:tab/>
+      </w:r>
+    </w:p>
+    <w:p>
+      <w:pPr>
+        <w:autoSpaceDE w:val="0"/>
+        <w:autoSpaceDN w:val="0"/>
+        <w:adjustRightInd w:val="0"/>
+        <w:spacing w:after="0" w:line="240" w:lineRule="auto"/>
+        <w:rPr>
+          <w:rFonts w:ascii="Consolas" w:hAnsi="Consolas" w:cs="Consolas"/>
+          <w:sz w:val="20"/>
+          <w:szCs w:val="20"/>
+        </w:rPr>
+      </w:pPr>
+      <w:r>
+        <w:rPr>
+          <w:rFonts w:ascii="Consolas" w:hAnsi="Consolas" w:cs="Consolas"/>
+          <w:color w:val="000000"/>
+          <w:sz w:val="20"/>
+          <w:szCs w:val="20"/>
+        </w:rPr>
+        <w:tab/>
+      </w:r>
+      <w:r>
+        <w:rPr>
+          <w:rFonts w:ascii="Consolas" w:hAnsi="Consolas" w:cs="Consolas"/>
+          <w:color w:val="646464"/>
+          <w:sz w:val="20"/>
+          <w:szCs w:val="20"/>
+        </w:rPr>
+        <w:t>@Test</w:t>
+      </w:r>
+    </w:p>
+    <w:p>
+      <w:pPr>
+        <w:autoSpaceDE w:val="0"/>
+        <w:autoSpaceDN w:val="0"/>
+        <w:adjustRightInd w:val="0"/>
+        <w:spacing w:after="0" w:line="240" w:lineRule="auto"/>
+        <w:rPr>
+          <w:rFonts w:ascii="Consolas" w:hAnsi="Consolas" w:cs="Consolas"/>
+          <w:sz w:val="20"/>
+          <w:szCs w:val="20"/>
+        </w:rPr>
+      </w:pPr>
+      <w:r>
+        <w:rPr>
+          <w:rFonts w:ascii="Consolas" w:hAnsi="Consolas" w:cs="Consolas"/>
+          <w:color w:val="000000"/>
+          <w:sz w:val="20"/>
+          <w:szCs w:val="20"/>
+        </w:rPr>
+        <w:tab/>
+      </w:r>
+      <w:proofErr w:type="spellStart"/>
       <w:r>
         <w:rPr>
           <w:rFonts w:ascii="Consolas" w:hAnsi="Consolas" w:cs="Consolas"/>
@@ -7558,20 +7638,20 @@
           <w:color w:val="7F0055"/>
           <w:sz w:val="20"/>
           <w:szCs w:val="20"/>
-          <w:lang w:val="en-US"/>
-        </w:rPr>
-        <w:t>import</w:t>
-      </w:r>
-      <w:r>
-        <w:rPr>
-          <w:rFonts w:ascii="Consolas" w:hAnsi="Consolas" w:cs="Consolas"/>
-          <w:color w:val="000000"/>
-          <w:sz w:val="20"/>
-          <w:szCs w:val="20"/>
-          <w:lang w:val="en-US"/>
+        </w:rPr>
+        <w:t>public</w:t>
+      </w:r>
+      <w:proofErr w:type="spellEnd"/>
+      <w:r>
+        <w:rPr>
+          <w:rFonts w:ascii="Consolas" w:hAnsi="Consolas" w:cs="Consolas"/>
+          <w:color w:val="000000"/>
+          <w:sz w:val="20"/>
+          <w:szCs w:val="20"/>
         </w:rPr>
         <w:t xml:space="preserve"> </w:t>
       </w:r>
+      <w:proofErr w:type="spellStart"/>
       <w:r>
         <w:rPr>
           <w:rFonts w:ascii="Consolas" w:hAnsi="Consolas" w:cs="Consolas"/>
@@ -7580,17 +7660,16 @@
           <w:color w:val="7F0055"/>
           <w:sz w:val="20"/>
           <w:szCs w:val="20"/>
-          <w:lang w:val="en-US"/>
-        </w:rPr>
-        <w:t>static</w:t>
-      </w:r>
-      <w:r>
-        <w:rPr>
-          <w:rFonts w:ascii="Consolas" w:hAnsi="Consolas" w:cs="Consolas"/>
-          <w:color w:val="000000"/>
-          <w:sz w:val="20"/>
-          <w:szCs w:val="20"/>
-          <w:lang w:val="en-US"/>
+        </w:rPr>
+        <w:t>void</w:t>
+      </w:r>
+      <w:proofErr w:type="spellEnd"/>
+      <w:r>
+        <w:rPr>
+          <w:rFonts w:ascii="Consolas" w:hAnsi="Consolas" w:cs="Consolas"/>
+          <w:color w:val="000000"/>
+          <w:sz w:val="20"/>
+          <w:szCs w:val="20"/>
         </w:rPr>
         <w:t xml:space="preserve"> </w:t>
       </w:r>
@@ -7602,9 +7681,18 @@
           <w:color w:val="000000"/>
           <w:sz w:val="20"/>
           <w:szCs w:val="20"/>
-          <w:lang w:val="en-US"/>
-        </w:rPr>
-        <w:t>org.junit</w:t>
+        </w:rPr>
+        <w:t>testeCondeIndiv</w:t>
+      </w:r>
+      <w:proofErr w:type="spellEnd"/>
+      <w:r>
+        <w:rPr>
+          <w:rFonts w:ascii="Consolas" w:hAnsi="Consolas" w:cs="Consolas"/>
+          <w:color w:val="000000"/>
+          <w:sz w:val="20"/>
+          <w:szCs w:val="20"/>
+        </w:rPr>
+        <w:t>(</w:t>
       </w:r>
       <w:proofErr w:type="gramEnd"/>
       <w:r>
@@ -7613,30 +7701,95 @@
           <w:color w:val="000000"/>
           <w:sz w:val="20"/>
           <w:szCs w:val="20"/>
-          <w:lang w:val="en-US"/>
-        </w:rPr>
-        <w:t>.Assert.</w:t>
-      </w:r>
-      <w:r>
-        <w:rPr>
-          <w:rFonts w:ascii="Consolas" w:hAnsi="Consolas" w:cs="Consolas"/>
-          <w:i/>
-          <w:iCs/>
-          <w:color w:val="000000"/>
-          <w:sz w:val="20"/>
-          <w:szCs w:val="20"/>
-          <w:lang w:val="en-US"/>
-        </w:rPr>
-        <w:t>assertEquals</w:t>
-      </w:r>
-      <w:proofErr w:type="spellEnd"/>
-      <w:r>
-        <w:rPr>
-          <w:rFonts w:ascii="Consolas" w:hAnsi="Consolas" w:cs="Consolas"/>
-          <w:color w:val="000000"/>
-          <w:sz w:val="20"/>
-          <w:szCs w:val="20"/>
-          <w:lang w:val="en-US"/>
+        </w:rPr>
+        <w:t>) {</w:t>
+      </w:r>
+    </w:p>
+    <w:p>
+      <w:pPr>
+        <w:autoSpaceDE w:val="0"/>
+        <w:autoSpaceDN w:val="0"/>
+        <w:adjustRightInd w:val="0"/>
+        <w:spacing w:after="0" w:line="240" w:lineRule="auto"/>
+        <w:rPr>
+          <w:rFonts w:ascii="Consolas" w:hAnsi="Consolas" w:cs="Consolas"/>
+          <w:sz w:val="20"/>
+          <w:szCs w:val="20"/>
+        </w:rPr>
+      </w:pPr>
+      <w:r>
+        <w:rPr>
+          <w:rFonts w:ascii="Consolas" w:hAnsi="Consolas" w:cs="Consolas"/>
+          <w:color w:val="000000"/>
+          <w:sz w:val="20"/>
+          <w:szCs w:val="20"/>
+        </w:rPr>
+        <w:tab/>
+      </w:r>
+      <w:r>
+        <w:rPr>
+          <w:rFonts w:ascii="Consolas" w:hAnsi="Consolas" w:cs="Consolas"/>
+          <w:color w:val="000000"/>
+          <w:sz w:val="20"/>
+          <w:szCs w:val="20"/>
+        </w:rPr>
+        <w:tab/>
+      </w:r>
+      <w:proofErr w:type="spellStart"/>
+      <w:r>
+        <w:rPr>
+          <w:rFonts w:ascii="Consolas" w:hAnsi="Consolas" w:cs="Consolas"/>
+          <w:color w:val="000000"/>
+          <w:sz w:val="20"/>
+          <w:szCs w:val="20"/>
+        </w:rPr>
+        <w:t>String</w:t>
+      </w:r>
+      <w:proofErr w:type="spellEnd"/>
+      <w:r>
+        <w:rPr>
+          <w:rFonts w:ascii="Consolas" w:hAnsi="Consolas" w:cs="Consolas"/>
+          <w:color w:val="000000"/>
+          <w:sz w:val="20"/>
+          <w:szCs w:val="20"/>
+        </w:rPr>
+        <w:t xml:space="preserve"> </w:t>
+      </w:r>
+      <w:proofErr w:type="spellStart"/>
+      <w:r>
+        <w:rPr>
+          <w:rFonts w:ascii="Consolas" w:hAnsi="Consolas" w:cs="Consolas"/>
+          <w:color w:val="6A3E3E"/>
+          <w:sz w:val="20"/>
+          <w:szCs w:val="20"/>
+        </w:rPr>
+        <w:t>PrisioneiroA</w:t>
+      </w:r>
+      <w:proofErr w:type="spellEnd"/>
+      <w:r>
+        <w:rPr>
+          <w:rFonts w:ascii="Consolas" w:hAnsi="Consolas" w:cs="Consolas"/>
+          <w:color w:val="000000"/>
+          <w:sz w:val="20"/>
+          <w:szCs w:val="20"/>
+        </w:rPr>
+        <w:t xml:space="preserve"> = </w:t>
+      </w:r>
+      <w:r>
+        <w:rPr>
+          <w:rFonts w:ascii="Consolas" w:hAnsi="Consolas" w:cs="Consolas"/>
+          <w:color w:val="2A00FF"/>
+          <w:sz w:val="20"/>
+          <w:szCs w:val="20"/>
+        </w:rPr>
+        <w:t>"Culpado"</w:t>
+      </w:r>
+      <w:r>
+        <w:rPr>
+          <w:rFonts w:ascii="Consolas" w:hAnsi="Consolas" w:cs="Consolas"/>
+          <w:color w:val="000000"/>
+          <w:sz w:val="20"/>
+          <w:szCs w:val="20"/>
         </w:rPr>
         <w:t>;</w:t>
       </w:r>
@@ -7651,23 +7804,155 @@
           <w:rFonts w:ascii="Consolas" w:hAnsi="Consolas" w:cs="Consolas"/>
           <w:sz w:val="20"/>
           <w:szCs w:val="20"/>
-          <w:lang w:val="en-US"/>
-        </w:rPr>
-      </w:pPr>
-    </w:p>
-    <w:p>
-      <w:pPr>
-        <w:autoSpaceDE w:val="0"/>
-        <w:autoSpaceDN w:val="0"/>
-        <w:adjustRightInd w:val="0"/>
-        <w:spacing w:after="0" w:line="240" w:lineRule="auto"/>
-        <w:rPr>
-          <w:rFonts w:ascii="Consolas" w:hAnsi="Consolas" w:cs="Consolas"/>
-          <w:sz w:val="20"/>
-          <w:szCs w:val="20"/>
-          <w:lang w:val="en-US"/>
-        </w:rPr>
-      </w:pPr>
+        </w:rPr>
+      </w:pPr>
+      <w:r>
+        <w:rPr>
+          <w:rFonts w:ascii="Consolas" w:hAnsi="Consolas" w:cs="Consolas"/>
+          <w:color w:val="000000"/>
+          <w:sz w:val="20"/>
+          <w:szCs w:val="20"/>
+        </w:rPr>
+        <w:tab/>
+      </w:r>
+      <w:r>
+        <w:rPr>
+          <w:rFonts w:ascii="Consolas" w:hAnsi="Consolas" w:cs="Consolas"/>
+          <w:color w:val="000000"/>
+          <w:sz w:val="20"/>
+          <w:szCs w:val="20"/>
+        </w:rPr>
+        <w:tab/>
+      </w:r>
+      <w:proofErr w:type="spellStart"/>
+      <w:r>
+        <w:rPr>
+          <w:rFonts w:ascii="Consolas" w:hAnsi="Consolas" w:cs="Consolas"/>
+          <w:color w:val="000000"/>
+          <w:sz w:val="20"/>
+          <w:szCs w:val="20"/>
+        </w:rPr>
+        <w:t>String</w:t>
+      </w:r>
+      <w:proofErr w:type="spellEnd"/>
+      <w:r>
+        <w:rPr>
+          <w:rFonts w:ascii="Consolas" w:hAnsi="Consolas" w:cs="Consolas"/>
+          <w:color w:val="000000"/>
+          <w:sz w:val="20"/>
+          <w:szCs w:val="20"/>
+        </w:rPr>
+        <w:t xml:space="preserve"> </w:t>
+      </w:r>
+      <w:proofErr w:type="spellStart"/>
+      <w:r>
+        <w:rPr>
+          <w:rFonts w:ascii="Consolas" w:hAnsi="Consolas" w:cs="Consolas"/>
+          <w:color w:val="6A3E3E"/>
+          <w:sz w:val="20"/>
+          <w:szCs w:val="20"/>
+        </w:rPr>
+        <w:t>PrisioneiroB</w:t>
+      </w:r>
+      <w:proofErr w:type="spellEnd"/>
+      <w:r>
+        <w:rPr>
+          <w:rFonts w:ascii="Consolas" w:hAnsi="Consolas" w:cs="Consolas"/>
+          <w:color w:val="000000"/>
+          <w:sz w:val="20"/>
+          <w:szCs w:val="20"/>
+        </w:rPr>
+        <w:t xml:space="preserve"> = </w:t>
+      </w:r>
+      <w:r>
+        <w:rPr>
+          <w:rFonts w:ascii="Consolas" w:hAnsi="Consolas" w:cs="Consolas"/>
+          <w:color w:val="2A00FF"/>
+          <w:sz w:val="20"/>
+          <w:szCs w:val="20"/>
+        </w:rPr>
+        <w:t>"Inocente"</w:t>
+      </w:r>
+      <w:r>
+        <w:rPr>
+          <w:rFonts w:ascii="Consolas" w:hAnsi="Consolas" w:cs="Consolas"/>
+          <w:color w:val="000000"/>
+          <w:sz w:val="20"/>
+          <w:szCs w:val="20"/>
+        </w:rPr>
+        <w:t>;</w:t>
+      </w:r>
+    </w:p>
+    <w:p>
+      <w:pPr>
+        <w:autoSpaceDE w:val="0"/>
+        <w:autoSpaceDN w:val="0"/>
+        <w:adjustRightInd w:val="0"/>
+        <w:spacing w:after="0" w:line="240" w:lineRule="auto"/>
+        <w:rPr>
+          <w:rFonts w:ascii="Consolas" w:hAnsi="Consolas" w:cs="Consolas"/>
+          <w:sz w:val="20"/>
+          <w:szCs w:val="20"/>
+        </w:rPr>
+      </w:pPr>
+      <w:r>
+        <w:rPr>
+          <w:rFonts w:ascii="Consolas" w:hAnsi="Consolas" w:cs="Consolas"/>
+          <w:color w:val="000000"/>
+          <w:sz w:val="20"/>
+          <w:szCs w:val="20"/>
+        </w:rPr>
+        <w:tab/>
+      </w:r>
+      <w:r>
+        <w:rPr>
+          <w:rFonts w:ascii="Consolas" w:hAnsi="Consolas" w:cs="Consolas"/>
+          <w:color w:val="000000"/>
+          <w:sz w:val="20"/>
+          <w:szCs w:val="20"/>
+        </w:rPr>
+        <w:tab/>
+      </w:r>
+      <w:proofErr w:type="spellStart"/>
+      <w:r>
+        <w:rPr>
+          <w:rFonts w:ascii="Consolas" w:hAnsi="Consolas" w:cs="Consolas"/>
+          <w:color w:val="000000"/>
+          <w:sz w:val="20"/>
+          <w:szCs w:val="20"/>
+        </w:rPr>
+        <w:t>JulgamentoPrisioneiro</w:t>
+      </w:r>
+      <w:proofErr w:type="spellEnd"/>
+      <w:r>
+        <w:rPr>
+          <w:rFonts w:ascii="Consolas" w:hAnsi="Consolas" w:cs="Consolas"/>
+          <w:color w:val="000000"/>
+          <w:sz w:val="20"/>
+          <w:szCs w:val="20"/>
+        </w:rPr>
+        <w:t xml:space="preserve"> </w:t>
+      </w:r>
+      <w:proofErr w:type="spellStart"/>
+      <w:r>
+        <w:rPr>
+          <w:rFonts w:ascii="Consolas" w:hAnsi="Consolas" w:cs="Consolas"/>
+          <w:color w:val="6A3E3E"/>
+          <w:sz w:val="20"/>
+          <w:szCs w:val="20"/>
+        </w:rPr>
+        <w:t>jp</w:t>
+      </w:r>
+      <w:proofErr w:type="spellEnd"/>
+      <w:r>
+        <w:rPr>
+          <w:rFonts w:ascii="Consolas" w:hAnsi="Consolas" w:cs="Consolas"/>
+          <w:color w:val="000000"/>
+          <w:sz w:val="20"/>
+          <w:szCs w:val="20"/>
+        </w:rPr>
+        <w:t xml:space="preserve"> = </w:t>
+      </w:r>
       <w:r>
         <w:rPr>
           <w:rFonts w:ascii="Consolas" w:hAnsi="Consolas" w:cs="Consolas"/>
@@ -7676,17 +7961,15 @@
           <w:color w:val="7F0055"/>
           <w:sz w:val="20"/>
           <w:szCs w:val="20"/>
-          <w:lang w:val="en-US"/>
-        </w:rPr>
-        <w:t>import</w:t>
-      </w:r>
-      <w:r>
-        <w:rPr>
-          <w:rFonts w:ascii="Consolas" w:hAnsi="Consolas" w:cs="Consolas"/>
-          <w:color w:val="000000"/>
-          <w:sz w:val="20"/>
-          <w:szCs w:val="20"/>
-          <w:lang w:val="en-US"/>
+        </w:rPr>
+        <w:t>new</w:t>
+      </w:r>
+      <w:r>
+        <w:rPr>
+          <w:rFonts w:ascii="Consolas" w:hAnsi="Consolas" w:cs="Consolas"/>
+          <w:color w:val="000000"/>
+          <w:sz w:val="20"/>
+          <w:szCs w:val="20"/>
         </w:rPr>
         <w:t xml:space="preserve"> </w:t>
       </w:r>
@@ -7698,9 +7981,18 @@
           <w:color w:val="000000"/>
           <w:sz w:val="20"/>
           <w:szCs w:val="20"/>
-          <w:lang w:val="en-US"/>
-        </w:rPr>
-        <w:t>org.junit</w:t>
+        </w:rPr>
+        <w:t>JulgamentoPrisioneiro</w:t>
+      </w:r>
+      <w:proofErr w:type="spellEnd"/>
+      <w:r>
+        <w:rPr>
+          <w:rFonts w:ascii="Consolas" w:hAnsi="Consolas" w:cs="Consolas"/>
+          <w:color w:val="000000"/>
+          <w:sz w:val="20"/>
+          <w:szCs w:val="20"/>
+        </w:rPr>
+        <w:t>(</w:t>
       </w:r>
       <w:proofErr w:type="gramEnd"/>
       <w:r>
@@ -7709,49 +8001,41 @@
           <w:color w:val="000000"/>
           <w:sz w:val="20"/>
           <w:szCs w:val="20"/>
-          <w:lang w:val="en-US"/>
-        </w:rPr>
-        <w:t>.Test</w:t>
-      </w:r>
-      <w:proofErr w:type="spellEnd"/>
-      <w:r>
-        <w:rPr>
-          <w:rFonts w:ascii="Consolas" w:hAnsi="Consolas" w:cs="Consolas"/>
-          <w:color w:val="000000"/>
-          <w:sz w:val="20"/>
-          <w:szCs w:val="20"/>
-          <w:lang w:val="en-US"/>
-        </w:rPr>
-        <w:t>;</w:t>
-      </w:r>
-    </w:p>
-    <w:p>
-      <w:pPr>
-        <w:autoSpaceDE w:val="0"/>
-        <w:autoSpaceDN w:val="0"/>
-        <w:adjustRightInd w:val="0"/>
-        <w:spacing w:after="0" w:line="240" w:lineRule="auto"/>
-        <w:rPr>
-          <w:rFonts w:ascii="Consolas" w:hAnsi="Consolas" w:cs="Consolas"/>
-          <w:sz w:val="20"/>
-          <w:szCs w:val="20"/>
-          <w:lang w:val="en-US"/>
-        </w:rPr>
-      </w:pPr>
-    </w:p>
-    <w:p>
-      <w:pPr>
-        <w:autoSpaceDE w:val="0"/>
-        <w:autoSpaceDN w:val="0"/>
-        <w:adjustRightInd w:val="0"/>
-        <w:spacing w:after="0" w:line="240" w:lineRule="auto"/>
-        <w:rPr>
-          <w:rFonts w:ascii="Consolas" w:hAnsi="Consolas" w:cs="Consolas"/>
-          <w:sz w:val="20"/>
-          <w:szCs w:val="20"/>
-          <w:lang w:val="en-US"/>
-        </w:rPr>
-      </w:pPr>
+        </w:rPr>
+        <w:t>);</w:t>
+      </w:r>
+    </w:p>
+    <w:p>
+      <w:pPr>
+        <w:autoSpaceDE w:val="0"/>
+        <w:autoSpaceDN w:val="0"/>
+        <w:adjustRightInd w:val="0"/>
+        <w:spacing w:after="0" w:line="240" w:lineRule="auto"/>
+        <w:rPr>
+          <w:rFonts w:ascii="Consolas" w:hAnsi="Consolas" w:cs="Consolas"/>
+          <w:sz w:val="20"/>
+          <w:szCs w:val="20"/>
+        </w:rPr>
+      </w:pPr>
+      <w:r>
+        <w:rPr>
+          <w:rFonts w:ascii="Consolas" w:hAnsi="Consolas" w:cs="Consolas"/>
+          <w:color w:val="000000"/>
+          <w:sz w:val="20"/>
+          <w:szCs w:val="20"/>
+        </w:rPr>
+        <w:tab/>
+      </w:r>
+      <w:r>
+        <w:rPr>
+          <w:rFonts w:ascii="Consolas" w:hAnsi="Consolas" w:cs="Consolas"/>
+          <w:color w:val="000000"/>
+          <w:sz w:val="20"/>
+          <w:szCs w:val="20"/>
+        </w:rPr>
+        <w:tab/>
+      </w:r>
+      <w:proofErr w:type="spellStart"/>
       <w:r>
         <w:rPr>
           <w:rFonts w:ascii="Consolas" w:hAnsi="Consolas" w:cs="Consolas"/>
@@ -7760,20 +8044,71 @@
           <w:color w:val="7F0055"/>
           <w:sz w:val="20"/>
           <w:szCs w:val="20"/>
-          <w:lang w:val="en-US"/>
-        </w:rPr>
-        <w:t>public</w:t>
-      </w:r>
-      <w:r>
-        <w:rPr>
-          <w:rFonts w:ascii="Consolas" w:hAnsi="Consolas" w:cs="Consolas"/>
-          <w:color w:val="000000"/>
-          <w:sz w:val="20"/>
-          <w:szCs w:val="20"/>
-          <w:lang w:val="en-US"/>
+        </w:rPr>
+        <w:t>int</w:t>
+      </w:r>
+      <w:proofErr w:type="spellEnd"/>
+      <w:r>
+        <w:rPr>
+          <w:rFonts w:ascii="Consolas" w:hAnsi="Consolas" w:cs="Consolas"/>
+          <w:color w:val="000000"/>
+          <w:sz w:val="20"/>
+          <w:szCs w:val="20"/>
         </w:rPr>
         <w:t xml:space="preserve"> </w:t>
       </w:r>
+      <w:proofErr w:type="spellStart"/>
+      <w:r>
+        <w:rPr>
+          <w:rFonts w:ascii="Consolas" w:hAnsi="Consolas" w:cs="Consolas"/>
+          <w:color w:val="6A3E3E"/>
+          <w:sz w:val="20"/>
+          <w:szCs w:val="20"/>
+        </w:rPr>
+        <w:t>resultadoEsperado</w:t>
+      </w:r>
+      <w:proofErr w:type="spellEnd"/>
+      <w:r>
+        <w:rPr>
+          <w:rFonts w:ascii="Consolas" w:hAnsi="Consolas" w:cs="Consolas"/>
+          <w:color w:val="000000"/>
+          <w:sz w:val="20"/>
+          <w:szCs w:val="20"/>
+        </w:rPr>
+        <w:t>= 10;</w:t>
+      </w:r>
+    </w:p>
+    <w:p>
+      <w:pPr>
+        <w:autoSpaceDE w:val="0"/>
+        <w:autoSpaceDN w:val="0"/>
+        <w:adjustRightInd w:val="0"/>
+        <w:spacing w:after="0" w:line="240" w:lineRule="auto"/>
+        <w:rPr>
+          <w:rFonts w:ascii="Consolas" w:hAnsi="Consolas" w:cs="Consolas"/>
+          <w:sz w:val="20"/>
+          <w:szCs w:val="20"/>
+        </w:rPr>
+      </w:pPr>
+      <w:r>
+        <w:rPr>
+          <w:rFonts w:ascii="Consolas" w:hAnsi="Consolas" w:cs="Consolas"/>
+          <w:color w:val="000000"/>
+          <w:sz w:val="20"/>
+          <w:szCs w:val="20"/>
+        </w:rPr>
+        <w:tab/>
+      </w:r>
+      <w:r>
+        <w:rPr>
+          <w:rFonts w:ascii="Consolas" w:hAnsi="Consolas" w:cs="Consolas"/>
+          <w:color w:val="000000"/>
+          <w:sz w:val="20"/>
+          <w:szCs w:val="20"/>
+        </w:rPr>
+        <w:tab/>
+      </w:r>
+      <w:proofErr w:type="spellStart"/>
       <w:r>
         <w:rPr>
           <w:rFonts w:ascii="Consolas" w:hAnsi="Consolas" w:cs="Consolas"/>
@@ -7782,17 +8117,16 @@
           <w:color w:val="7F0055"/>
           <w:sz w:val="20"/>
           <w:szCs w:val="20"/>
-          <w:lang w:val="en-US"/>
-        </w:rPr>
-        <w:t>class</w:t>
-      </w:r>
-      <w:r>
-        <w:rPr>
-          <w:rFonts w:ascii="Consolas" w:hAnsi="Consolas" w:cs="Consolas"/>
-          <w:color w:val="000000"/>
-          <w:sz w:val="20"/>
-          <w:szCs w:val="20"/>
-          <w:lang w:val="en-US"/>
+        </w:rPr>
+        <w:t>int</w:t>
+      </w:r>
+      <w:proofErr w:type="spellEnd"/>
+      <w:r>
+        <w:rPr>
+          <w:rFonts w:ascii="Consolas" w:hAnsi="Consolas" w:cs="Consolas"/>
+          <w:color w:val="000000"/>
+          <w:sz w:val="20"/>
+          <w:szCs w:val="20"/>
         </w:rPr>
         <w:t xml:space="preserve"> </w:t>
       </w:r>
@@ -7800,92 +8134,436 @@
       <w:r>
         <w:rPr>
           <w:rFonts w:ascii="Consolas" w:hAnsi="Consolas" w:cs="Consolas"/>
-          <w:color w:val="000000"/>
-          <w:sz w:val="20"/>
-          <w:szCs w:val="20"/>
-          <w:lang w:val="en-US"/>
-        </w:rPr>
-        <w:t>Resposta</w:t>
-      </w:r>
-      <w:proofErr w:type="spellEnd"/>
-      <w:r>
-        <w:rPr>
-          <w:rFonts w:ascii="Consolas" w:hAnsi="Consolas" w:cs="Consolas"/>
-          <w:color w:val="000000"/>
-          <w:sz w:val="20"/>
-          <w:szCs w:val="20"/>
-          <w:lang w:val="en-US"/>
-        </w:rPr>
-        <w:t xml:space="preserve"> {</w:t>
-      </w:r>
-    </w:p>
-    <w:p>
-      <w:pPr>
-        <w:autoSpaceDE w:val="0"/>
-        <w:autoSpaceDN w:val="0"/>
-        <w:adjustRightInd w:val="0"/>
-        <w:spacing w:after="0" w:line="240" w:lineRule="auto"/>
-        <w:rPr>
-          <w:rFonts w:ascii="Consolas" w:hAnsi="Consolas" w:cs="Consolas"/>
-          <w:sz w:val="20"/>
-          <w:szCs w:val="20"/>
-          <w:lang w:val="en-US"/>
-        </w:rPr>
-      </w:pPr>
-    </w:p>
-    <w:p>
-      <w:pPr>
-        <w:autoSpaceDE w:val="0"/>
-        <w:autoSpaceDN w:val="0"/>
-        <w:adjustRightInd w:val="0"/>
-        <w:spacing w:after="0" w:line="240" w:lineRule="auto"/>
-        <w:rPr>
-          <w:rFonts w:ascii="Consolas" w:hAnsi="Consolas" w:cs="Consolas"/>
-          <w:sz w:val="20"/>
-          <w:szCs w:val="20"/>
-        </w:rPr>
-      </w:pPr>
-      <w:r>
-        <w:rPr>
-          <w:rFonts w:ascii="Consolas" w:hAnsi="Consolas" w:cs="Consolas"/>
-          <w:color w:val="000000"/>
-          <w:sz w:val="20"/>
-          <w:szCs w:val="20"/>
-          <w:lang w:val="en-US"/>
-        </w:rPr>
-        <w:tab/>
-      </w:r>
-      <w:r>
-        <w:rPr>
-          <w:rFonts w:ascii="Consolas" w:hAnsi="Consolas" w:cs="Consolas"/>
-          <w:color w:val="646464"/>
-          <w:sz w:val="20"/>
-          <w:szCs w:val="20"/>
-        </w:rPr>
-        <w:t>@Test</w:t>
-      </w:r>
-    </w:p>
-    <w:p>
-      <w:pPr>
-        <w:autoSpaceDE w:val="0"/>
-        <w:autoSpaceDN w:val="0"/>
-        <w:adjustRightInd w:val="0"/>
-        <w:spacing w:after="0" w:line="240" w:lineRule="auto"/>
-        <w:rPr>
-          <w:rFonts w:ascii="Consolas" w:hAnsi="Consolas" w:cs="Consolas"/>
-          <w:sz w:val="20"/>
-          <w:szCs w:val="20"/>
-        </w:rPr>
-      </w:pPr>
-      <w:r>
-        <w:rPr>
-          <w:rFonts w:ascii="Consolas" w:hAnsi="Consolas" w:cs="Consolas"/>
-          <w:color w:val="000000"/>
-          <w:sz w:val="20"/>
-          <w:szCs w:val="20"/>
-        </w:rPr>
-        <w:tab/>
-      </w:r>
+          <w:color w:val="6A3E3E"/>
+          <w:sz w:val="20"/>
+          <w:szCs w:val="20"/>
+        </w:rPr>
+        <w:t>resultadoReal</w:t>
+      </w:r>
+      <w:proofErr w:type="spellEnd"/>
+      <w:r>
+        <w:rPr>
+          <w:rFonts w:ascii="Consolas" w:hAnsi="Consolas" w:cs="Consolas"/>
+          <w:color w:val="000000"/>
+          <w:sz w:val="20"/>
+          <w:szCs w:val="20"/>
+        </w:rPr>
+        <w:t xml:space="preserve">= </w:t>
+      </w:r>
+      <w:proofErr w:type="spellStart"/>
+      <w:proofErr w:type="gramStart"/>
+      <w:r>
+        <w:rPr>
+          <w:rFonts w:ascii="Consolas" w:hAnsi="Consolas" w:cs="Consolas"/>
+          <w:color w:val="6A3E3E"/>
+          <w:sz w:val="20"/>
+          <w:szCs w:val="20"/>
+        </w:rPr>
+        <w:t>jp</w:t>
+      </w:r>
+      <w:r>
+        <w:rPr>
+          <w:rFonts w:ascii="Consolas" w:hAnsi="Consolas" w:cs="Consolas"/>
+          <w:color w:val="000000"/>
+          <w:sz w:val="20"/>
+          <w:szCs w:val="20"/>
+        </w:rPr>
+        <w:t>.calculaPena</w:t>
+      </w:r>
+      <w:proofErr w:type="spellEnd"/>
+      <w:proofErr w:type="gramEnd"/>
+      <w:r>
+        <w:rPr>
+          <w:rFonts w:ascii="Consolas" w:hAnsi="Consolas" w:cs="Consolas"/>
+          <w:color w:val="000000"/>
+          <w:sz w:val="20"/>
+          <w:szCs w:val="20"/>
+        </w:rPr>
+        <w:t>(</w:t>
+      </w:r>
+      <w:proofErr w:type="spellStart"/>
+      <w:r>
+        <w:rPr>
+          <w:rFonts w:ascii="Consolas" w:hAnsi="Consolas" w:cs="Consolas"/>
+          <w:color w:val="6A3E3E"/>
+          <w:sz w:val="20"/>
+          <w:szCs w:val="20"/>
+        </w:rPr>
+        <w:t>PrisioneiroA</w:t>
+      </w:r>
+      <w:proofErr w:type="spellEnd"/>
+      <w:r>
+        <w:rPr>
+          <w:rFonts w:ascii="Consolas" w:hAnsi="Consolas" w:cs="Consolas"/>
+          <w:color w:val="000000"/>
+          <w:sz w:val="20"/>
+          <w:szCs w:val="20"/>
+        </w:rPr>
+        <w:t xml:space="preserve">, </w:t>
+      </w:r>
+      <w:proofErr w:type="spellStart"/>
+      <w:r>
+        <w:rPr>
+          <w:rFonts w:ascii="Consolas" w:hAnsi="Consolas" w:cs="Consolas"/>
+          <w:color w:val="6A3E3E"/>
+          <w:sz w:val="20"/>
+          <w:szCs w:val="20"/>
+        </w:rPr>
+        <w:t>PrisioneiroB</w:t>
+      </w:r>
+      <w:proofErr w:type="spellEnd"/>
+      <w:r>
+        <w:rPr>
+          <w:rFonts w:ascii="Consolas" w:hAnsi="Consolas" w:cs="Consolas"/>
+          <w:color w:val="000000"/>
+          <w:sz w:val="20"/>
+          <w:szCs w:val="20"/>
+        </w:rPr>
+        <w:t>);</w:t>
+      </w:r>
+    </w:p>
+    <w:p>
+      <w:pPr>
+        <w:autoSpaceDE w:val="0"/>
+        <w:autoSpaceDN w:val="0"/>
+        <w:adjustRightInd w:val="0"/>
+        <w:spacing w:after="0" w:line="240" w:lineRule="auto"/>
+        <w:rPr>
+          <w:rFonts w:ascii="Consolas" w:hAnsi="Consolas" w:cs="Consolas"/>
+          <w:sz w:val="20"/>
+          <w:szCs w:val="20"/>
+        </w:rPr>
+      </w:pPr>
+      <w:r>
+        <w:rPr>
+          <w:rFonts w:ascii="Consolas" w:hAnsi="Consolas" w:cs="Consolas"/>
+          <w:color w:val="000000"/>
+          <w:sz w:val="20"/>
+          <w:szCs w:val="20"/>
+        </w:rPr>
+        <w:tab/>
+      </w:r>
+      <w:r>
+        <w:rPr>
+          <w:rFonts w:ascii="Consolas" w:hAnsi="Consolas" w:cs="Consolas"/>
+          <w:color w:val="000000"/>
+          <w:sz w:val="20"/>
+          <w:szCs w:val="20"/>
+        </w:rPr>
+        <w:tab/>
+      </w:r>
+      <w:proofErr w:type="spellStart"/>
+      <w:proofErr w:type="gramStart"/>
+      <w:r>
+        <w:rPr>
+          <w:rFonts w:ascii="Consolas" w:hAnsi="Consolas" w:cs="Consolas"/>
+          <w:i/>
+          <w:iCs/>
+          <w:color w:val="000000"/>
+          <w:sz w:val="20"/>
+          <w:szCs w:val="20"/>
+        </w:rPr>
+        <w:t>assertEquals</w:t>
+      </w:r>
+      <w:proofErr w:type="spellEnd"/>
+      <w:r>
+        <w:rPr>
+          <w:rFonts w:ascii="Consolas" w:hAnsi="Consolas" w:cs="Consolas"/>
+          <w:color w:val="000000"/>
+          <w:sz w:val="20"/>
+          <w:szCs w:val="20"/>
+        </w:rPr>
+        <w:t>(</w:t>
+      </w:r>
+      <w:proofErr w:type="spellStart"/>
+      <w:proofErr w:type="gramEnd"/>
+      <w:r>
+        <w:rPr>
+          <w:rFonts w:ascii="Consolas" w:hAnsi="Consolas" w:cs="Consolas"/>
+          <w:color w:val="6A3E3E"/>
+          <w:sz w:val="20"/>
+          <w:szCs w:val="20"/>
+        </w:rPr>
+        <w:t>resultadoEsperado</w:t>
+      </w:r>
+      <w:proofErr w:type="spellEnd"/>
+      <w:r>
+        <w:rPr>
+          <w:rFonts w:ascii="Consolas" w:hAnsi="Consolas" w:cs="Consolas"/>
+          <w:color w:val="000000"/>
+          <w:sz w:val="20"/>
+          <w:szCs w:val="20"/>
+        </w:rPr>
+        <w:t xml:space="preserve">, </w:t>
+      </w:r>
+      <w:proofErr w:type="spellStart"/>
+      <w:r>
+        <w:rPr>
+          <w:rFonts w:ascii="Consolas" w:hAnsi="Consolas" w:cs="Consolas"/>
+          <w:color w:val="6A3E3E"/>
+          <w:sz w:val="20"/>
+          <w:szCs w:val="20"/>
+        </w:rPr>
+        <w:t>resultadoReal</w:t>
+      </w:r>
+      <w:proofErr w:type="spellEnd"/>
+      <w:r>
+        <w:rPr>
+          <w:rFonts w:ascii="Consolas" w:hAnsi="Consolas" w:cs="Consolas"/>
+          <w:color w:val="000000"/>
+          <w:sz w:val="20"/>
+          <w:szCs w:val="20"/>
+        </w:rPr>
+        <w:t>);</w:t>
+      </w:r>
+    </w:p>
+    <w:p>
+      <w:pPr>
+        <w:autoSpaceDE w:val="0"/>
+        <w:autoSpaceDN w:val="0"/>
+        <w:adjustRightInd w:val="0"/>
+        <w:spacing w:after="0" w:line="240" w:lineRule="auto"/>
+        <w:rPr>
+          <w:rFonts w:ascii="Consolas" w:hAnsi="Consolas" w:cs="Consolas"/>
+          <w:sz w:val="20"/>
+          <w:szCs w:val="20"/>
+        </w:rPr>
+      </w:pPr>
+      <w:r>
+        <w:rPr>
+          <w:rFonts w:ascii="Consolas" w:hAnsi="Consolas" w:cs="Consolas"/>
+          <w:color w:val="000000"/>
+          <w:sz w:val="20"/>
+          <w:szCs w:val="20"/>
+        </w:rPr>
+        <w:tab/>
+        <w:t>}</w:t>
+      </w:r>
+    </w:p>
+    <w:p>
+      <w:pPr>
+        <w:autoSpaceDE w:val="0"/>
+        <w:autoSpaceDN w:val="0"/>
+        <w:adjustRightInd w:val="0"/>
+        <w:spacing w:after="0" w:line="240" w:lineRule="auto"/>
+        <w:rPr>
+          <w:rFonts w:ascii="Consolas" w:hAnsi="Consolas" w:cs="Consolas"/>
+          <w:sz w:val="20"/>
+          <w:szCs w:val="20"/>
+        </w:rPr>
+      </w:pPr>
+    </w:p>
+    <w:p>
+      <w:pPr>
+        <w:rPr>
+          <w:rFonts w:ascii="Consolas" w:hAnsi="Consolas" w:cs="Consolas"/>
+          <w:color w:val="000000"/>
+          <w:sz w:val="20"/>
+          <w:szCs w:val="20"/>
+        </w:rPr>
+      </w:pPr>
+      <w:r>
+        <w:rPr>
+          <w:rFonts w:ascii="Consolas" w:hAnsi="Consolas" w:cs="Consolas"/>
+          <w:color w:val="000000"/>
+          <w:sz w:val="20"/>
+          <w:szCs w:val="20"/>
+        </w:rPr>
+        <w:t>}</w:t>
+      </w:r>
+    </w:p>
+    <w:p>
+      <w:pPr>
+        <w:rPr>
+          <w:rFonts w:ascii="Consolas" w:hAnsi="Consolas" w:cs="Consolas"/>
+          <w:color w:val="000000"/>
+          <w:sz w:val="20"/>
+          <w:szCs w:val="20"/>
+        </w:rPr>
+      </w:pPr>
+    </w:p>
+    <w:p>
+      <w:pPr>
+        <w:rPr>
+          <w:rFonts w:ascii="Consolas" w:hAnsi="Consolas" w:cs="Consolas"/>
+          <w:color w:val="000000"/>
+          <w:sz w:val="20"/>
+          <w:szCs w:val="20"/>
+        </w:rPr>
+      </w:pPr>
+    </w:p>
+    <w:p>
+      <w:pPr>
+        <w:rPr>
+          <w:rFonts w:ascii="Consolas" w:hAnsi="Consolas" w:cs="Consolas"/>
+          <w:color w:val="000000"/>
+          <w:sz w:val="20"/>
+          <w:szCs w:val="20"/>
+        </w:rPr>
+      </w:pPr>
+    </w:p>
+    <w:p>
+      <w:pPr>
+        <w:rPr>
+          <w:rFonts w:ascii="Consolas" w:hAnsi="Consolas" w:cs="Consolas"/>
+          <w:color w:val="000000"/>
+          <w:sz w:val="20"/>
+          <w:szCs w:val="20"/>
+        </w:rPr>
+      </w:pPr>
+    </w:p>
+    <w:p>
+      <w:pPr>
+        <w:rPr>
+          <w:rFonts w:ascii="Consolas" w:hAnsi="Consolas" w:cs="Consolas"/>
+          <w:color w:val="000000"/>
+          <w:sz w:val="20"/>
+          <w:szCs w:val="20"/>
+        </w:rPr>
+      </w:pPr>
+    </w:p>
+    <w:p>
+      <w:pPr>
+        <w:rPr>
+          <w:rFonts w:ascii="Consolas" w:hAnsi="Consolas" w:cs="Consolas"/>
+          <w:color w:val="000000"/>
+          <w:sz w:val="20"/>
+          <w:szCs w:val="20"/>
+        </w:rPr>
+      </w:pPr>
+    </w:p>
+    <w:p>
+      <w:pPr>
+        <w:rPr>
+          <w:rFonts w:ascii="Consolas" w:hAnsi="Consolas" w:cs="Consolas"/>
+          <w:color w:val="000000"/>
+          <w:sz w:val="20"/>
+          <w:szCs w:val="20"/>
+        </w:rPr>
+      </w:pPr>
+    </w:p>
+    <w:p>
+      <w:pPr>
+        <w:rPr>
+          <w:rFonts w:ascii="Consolas" w:hAnsi="Consolas" w:cs="Consolas"/>
+          <w:color w:val="000000"/>
+          <w:sz w:val="20"/>
+          <w:szCs w:val="20"/>
+        </w:rPr>
+      </w:pPr>
+    </w:p>
+    <w:p>
+      <w:pPr>
+        <w:rPr>
+          <w:rFonts w:ascii="Consolas" w:hAnsi="Consolas" w:cs="Consolas"/>
+          <w:color w:val="000000"/>
+          <w:sz w:val="20"/>
+          <w:szCs w:val="20"/>
+        </w:rPr>
+      </w:pPr>
+    </w:p>
+    <w:p>
+      <w:pPr>
+        <w:rPr>
+          <w:rFonts w:ascii="Consolas" w:hAnsi="Consolas" w:cs="Consolas"/>
+          <w:color w:val="000000"/>
+          <w:sz w:val="20"/>
+          <w:szCs w:val="20"/>
+        </w:rPr>
+      </w:pPr>
+      <w:r>
+        <w:rPr>
+          <w:rFonts w:ascii="Consolas" w:hAnsi="Consolas" w:cs="Consolas"/>
+          <w:color w:val="000000"/>
+          <w:sz w:val="20"/>
+          <w:szCs w:val="20"/>
+        </w:rPr>
+        <w:lastRenderedPageBreak/>
+        <w:t xml:space="preserve">4) Mudança no código e adição de mais 1 </w:t>
+      </w:r>
+      <w:proofErr w:type="spellStart"/>
+      <w:r>
+        <w:rPr>
+          <w:rFonts w:ascii="Consolas" w:hAnsi="Consolas" w:cs="Consolas"/>
+          <w:color w:val="000000"/>
+          <w:sz w:val="20"/>
+          <w:szCs w:val="20"/>
+        </w:rPr>
+        <w:t>metodo</w:t>
+      </w:r>
+      <w:proofErr w:type="spellEnd"/>
+      <w:r>
+        <w:rPr>
+          <w:rFonts w:ascii="Consolas" w:hAnsi="Consolas" w:cs="Consolas"/>
+          <w:color w:val="000000"/>
+          <w:sz w:val="20"/>
+          <w:szCs w:val="20"/>
+        </w:rPr>
+        <w:t xml:space="preserve"> na </w:t>
+      </w:r>
+      <w:proofErr w:type="spellStart"/>
+      <w:r>
+        <w:rPr>
+          <w:rFonts w:ascii="Consolas" w:hAnsi="Consolas" w:cs="Consolas"/>
+          <w:color w:val="000000"/>
+          <w:sz w:val="20"/>
+          <w:szCs w:val="20"/>
+        </w:rPr>
+        <w:t>junit</w:t>
+      </w:r>
+      <w:proofErr w:type="spellEnd"/>
+      <w:r>
+        <w:rPr>
+          <w:rFonts w:ascii="Consolas" w:hAnsi="Consolas" w:cs="Consolas"/>
+          <w:color w:val="000000"/>
+          <w:sz w:val="20"/>
+          <w:szCs w:val="20"/>
+        </w:rPr>
+        <w:t>.</w:t>
+      </w:r>
+    </w:p>
+    <w:p>
+      <w:pPr>
+        <w:rPr>
+          <w:rFonts w:ascii="Consolas" w:hAnsi="Consolas" w:cs="Consolas"/>
+          <w:color w:val="000000"/>
+          <w:sz w:val="20"/>
+          <w:szCs w:val="20"/>
+        </w:rPr>
+      </w:pPr>
+      <w:r>
+        <w:rPr>
+          <w:rFonts w:ascii="Consolas" w:hAnsi="Consolas" w:cs="Consolas"/>
+          <w:color w:val="000000"/>
+          <w:sz w:val="20"/>
+          <w:szCs w:val="20"/>
+        </w:rPr>
+        <w:t>-</w:t>
+      </w:r>
+      <w:proofErr w:type="spellStart"/>
+      <w:r>
+        <w:rPr>
+          <w:rFonts w:ascii="Consolas" w:hAnsi="Consolas" w:cs="Consolas"/>
+          <w:color w:val="000000"/>
+          <w:sz w:val="20"/>
+          <w:szCs w:val="20"/>
+        </w:rPr>
+        <w:t>Codigo</w:t>
+      </w:r>
+      <w:proofErr w:type="spellEnd"/>
+    </w:p>
+    <w:p>
+      <w:pPr>
+        <w:autoSpaceDE w:val="0"/>
+        <w:autoSpaceDN w:val="0"/>
+        <w:adjustRightInd w:val="0"/>
+        <w:spacing w:after="0" w:line="240" w:lineRule="auto"/>
+        <w:rPr>
+          <w:rFonts w:ascii="Consolas" w:hAnsi="Consolas" w:cs="Consolas"/>
+          <w:sz w:val="20"/>
+          <w:szCs w:val="20"/>
+        </w:rPr>
+      </w:pPr>
       <w:proofErr w:type="spellStart"/>
       <w:r>
         <w:rPr>
@@ -7918,7 +8596,7 @@
           <w:sz w:val="20"/>
           <w:szCs w:val="20"/>
         </w:rPr>
-        <w:t>void</w:t>
+        <w:t>class</w:t>
       </w:r>
       <w:proofErr w:type="spellEnd"/>
       <w:r>
@@ -7931,277 +8609,6 @@
         <w:t xml:space="preserve"> </w:t>
       </w:r>
       <w:proofErr w:type="spellStart"/>
-      <w:proofErr w:type="gramStart"/>
-      <w:r>
-        <w:rPr>
-          <w:rFonts w:ascii="Consolas" w:hAnsi="Consolas" w:cs="Consolas"/>
-          <w:color w:val="000000"/>
-          <w:sz w:val="20"/>
-          <w:szCs w:val="20"/>
-        </w:rPr>
-        <w:t>testCondeMutua</w:t>
-      </w:r>
-      <w:proofErr w:type="spellEnd"/>
-      <w:r>
-        <w:rPr>
-          <w:rFonts w:ascii="Consolas" w:hAnsi="Consolas" w:cs="Consolas"/>
-          <w:color w:val="000000"/>
-          <w:sz w:val="20"/>
-          <w:szCs w:val="20"/>
-        </w:rPr>
-        <w:t>(</w:t>
-      </w:r>
-      <w:proofErr w:type="gramEnd"/>
-      <w:r>
-        <w:rPr>
-          <w:rFonts w:ascii="Consolas" w:hAnsi="Consolas" w:cs="Consolas"/>
-          <w:color w:val="000000"/>
-          <w:sz w:val="20"/>
-          <w:szCs w:val="20"/>
-        </w:rPr>
-        <w:t>) {</w:t>
-      </w:r>
-    </w:p>
-    <w:p>
-      <w:pPr>
-        <w:autoSpaceDE w:val="0"/>
-        <w:autoSpaceDN w:val="0"/>
-        <w:adjustRightInd w:val="0"/>
-        <w:spacing w:after="0" w:line="240" w:lineRule="auto"/>
-        <w:rPr>
-          <w:rFonts w:ascii="Consolas" w:hAnsi="Consolas" w:cs="Consolas"/>
-          <w:sz w:val="20"/>
-          <w:szCs w:val="20"/>
-        </w:rPr>
-      </w:pPr>
-      <w:r>
-        <w:rPr>
-          <w:rFonts w:ascii="Consolas" w:hAnsi="Consolas" w:cs="Consolas"/>
-          <w:color w:val="000000"/>
-          <w:sz w:val="20"/>
-          <w:szCs w:val="20"/>
-        </w:rPr>
-        <w:tab/>
-      </w:r>
-      <w:r>
-        <w:rPr>
-          <w:rFonts w:ascii="Consolas" w:hAnsi="Consolas" w:cs="Consolas"/>
-          <w:color w:val="000000"/>
-          <w:sz w:val="20"/>
-          <w:szCs w:val="20"/>
-        </w:rPr>
-        <w:tab/>
-      </w:r>
-    </w:p>
-    <w:p>
-      <w:pPr>
-        <w:autoSpaceDE w:val="0"/>
-        <w:autoSpaceDN w:val="0"/>
-        <w:adjustRightInd w:val="0"/>
-        <w:spacing w:after="0" w:line="240" w:lineRule="auto"/>
-        <w:rPr>
-          <w:rFonts w:ascii="Consolas" w:hAnsi="Consolas" w:cs="Consolas"/>
-          <w:sz w:val="20"/>
-          <w:szCs w:val="20"/>
-        </w:rPr>
-      </w:pPr>
-      <w:r>
-        <w:rPr>
-          <w:rFonts w:ascii="Consolas" w:hAnsi="Consolas" w:cs="Consolas"/>
-          <w:color w:val="000000"/>
-          <w:sz w:val="20"/>
-          <w:szCs w:val="20"/>
-        </w:rPr>
-        <w:tab/>
-      </w:r>
-      <w:r>
-        <w:rPr>
-          <w:rFonts w:ascii="Consolas" w:hAnsi="Consolas" w:cs="Consolas"/>
-          <w:color w:val="000000"/>
-          <w:sz w:val="20"/>
-          <w:szCs w:val="20"/>
-        </w:rPr>
-        <w:tab/>
-      </w:r>
-      <w:proofErr w:type="spellStart"/>
-      <w:r>
-        <w:rPr>
-          <w:rFonts w:ascii="Consolas" w:hAnsi="Consolas" w:cs="Consolas"/>
-          <w:color w:val="000000"/>
-          <w:sz w:val="20"/>
-          <w:szCs w:val="20"/>
-        </w:rPr>
-        <w:t>String</w:t>
-      </w:r>
-      <w:proofErr w:type="spellEnd"/>
-      <w:r>
-        <w:rPr>
-          <w:rFonts w:ascii="Consolas" w:hAnsi="Consolas" w:cs="Consolas"/>
-          <w:color w:val="000000"/>
-          <w:sz w:val="20"/>
-          <w:szCs w:val="20"/>
-        </w:rPr>
-        <w:t xml:space="preserve"> </w:t>
-      </w:r>
-      <w:proofErr w:type="spellStart"/>
-      <w:r>
-        <w:rPr>
-          <w:rFonts w:ascii="Consolas" w:hAnsi="Consolas" w:cs="Consolas"/>
-          <w:color w:val="6A3E3E"/>
-          <w:sz w:val="20"/>
-          <w:szCs w:val="20"/>
-        </w:rPr>
-        <w:t>PrisioneiroA</w:t>
-      </w:r>
-      <w:proofErr w:type="spellEnd"/>
-      <w:r>
-        <w:rPr>
-          <w:rFonts w:ascii="Consolas" w:hAnsi="Consolas" w:cs="Consolas"/>
-          <w:color w:val="000000"/>
-          <w:sz w:val="20"/>
-          <w:szCs w:val="20"/>
-        </w:rPr>
-        <w:t xml:space="preserve"> = </w:t>
-      </w:r>
-      <w:r>
-        <w:rPr>
-          <w:rFonts w:ascii="Consolas" w:hAnsi="Consolas" w:cs="Consolas"/>
-          <w:color w:val="2A00FF"/>
-          <w:sz w:val="20"/>
-          <w:szCs w:val="20"/>
-        </w:rPr>
-        <w:t>"Culpado"</w:t>
-      </w:r>
-      <w:r>
-        <w:rPr>
-          <w:rFonts w:ascii="Consolas" w:hAnsi="Consolas" w:cs="Consolas"/>
-          <w:color w:val="000000"/>
-          <w:sz w:val="20"/>
-          <w:szCs w:val="20"/>
-        </w:rPr>
-        <w:t>;</w:t>
-      </w:r>
-    </w:p>
-    <w:p>
-      <w:pPr>
-        <w:autoSpaceDE w:val="0"/>
-        <w:autoSpaceDN w:val="0"/>
-        <w:adjustRightInd w:val="0"/>
-        <w:spacing w:after="0" w:line="240" w:lineRule="auto"/>
-        <w:rPr>
-          <w:rFonts w:ascii="Consolas" w:hAnsi="Consolas" w:cs="Consolas"/>
-          <w:sz w:val="20"/>
-          <w:szCs w:val="20"/>
-        </w:rPr>
-      </w:pPr>
-      <w:r>
-        <w:rPr>
-          <w:rFonts w:ascii="Consolas" w:hAnsi="Consolas" w:cs="Consolas"/>
-          <w:color w:val="000000"/>
-          <w:sz w:val="20"/>
-          <w:szCs w:val="20"/>
-        </w:rPr>
-        <w:tab/>
-      </w:r>
-      <w:r>
-        <w:rPr>
-          <w:rFonts w:ascii="Consolas" w:hAnsi="Consolas" w:cs="Consolas"/>
-          <w:color w:val="000000"/>
-          <w:sz w:val="20"/>
-          <w:szCs w:val="20"/>
-        </w:rPr>
-        <w:tab/>
-      </w:r>
-      <w:proofErr w:type="spellStart"/>
-      <w:r>
-        <w:rPr>
-          <w:rFonts w:ascii="Consolas" w:hAnsi="Consolas" w:cs="Consolas"/>
-          <w:color w:val="000000"/>
-          <w:sz w:val="20"/>
-          <w:szCs w:val="20"/>
-        </w:rPr>
-        <w:t>String</w:t>
-      </w:r>
-      <w:proofErr w:type="spellEnd"/>
-      <w:r>
-        <w:rPr>
-          <w:rFonts w:ascii="Consolas" w:hAnsi="Consolas" w:cs="Consolas"/>
-          <w:color w:val="000000"/>
-          <w:sz w:val="20"/>
-          <w:szCs w:val="20"/>
-        </w:rPr>
-        <w:t xml:space="preserve"> </w:t>
-      </w:r>
-      <w:proofErr w:type="spellStart"/>
-      <w:r>
-        <w:rPr>
-          <w:rFonts w:ascii="Consolas" w:hAnsi="Consolas" w:cs="Consolas"/>
-          <w:color w:val="6A3E3E"/>
-          <w:sz w:val="20"/>
-          <w:szCs w:val="20"/>
-        </w:rPr>
-        <w:t>PrisioneiroB</w:t>
-      </w:r>
-      <w:proofErr w:type="spellEnd"/>
-      <w:r>
-        <w:rPr>
-          <w:rFonts w:ascii="Consolas" w:hAnsi="Consolas" w:cs="Consolas"/>
-          <w:color w:val="000000"/>
-          <w:sz w:val="20"/>
-          <w:szCs w:val="20"/>
-        </w:rPr>
-        <w:t xml:space="preserve"> = </w:t>
-      </w:r>
-      <w:r>
-        <w:rPr>
-          <w:rFonts w:ascii="Consolas" w:hAnsi="Consolas" w:cs="Consolas"/>
-          <w:color w:val="2A00FF"/>
-          <w:sz w:val="20"/>
-          <w:szCs w:val="20"/>
-        </w:rPr>
-        <w:t>"Culpado"</w:t>
-      </w:r>
-      <w:r>
-        <w:rPr>
-          <w:rFonts w:ascii="Consolas" w:hAnsi="Consolas" w:cs="Consolas"/>
-          <w:color w:val="000000"/>
-          <w:sz w:val="20"/>
-          <w:szCs w:val="20"/>
-        </w:rPr>
-        <w:t>;</w:t>
-      </w:r>
-    </w:p>
-    <w:p>
-      <w:pPr>
-        <w:autoSpaceDE w:val="0"/>
-        <w:autoSpaceDN w:val="0"/>
-        <w:adjustRightInd w:val="0"/>
-        <w:spacing w:after="0" w:line="240" w:lineRule="auto"/>
-        <w:rPr>
-          <w:rFonts w:ascii="Consolas" w:hAnsi="Consolas" w:cs="Consolas"/>
-          <w:sz w:val="20"/>
-          <w:szCs w:val="20"/>
-        </w:rPr>
-      </w:pPr>
-      <w:r>
-        <w:rPr>
-          <w:rFonts w:ascii="Consolas" w:hAnsi="Consolas" w:cs="Consolas"/>
-          <w:color w:val="000000"/>
-          <w:sz w:val="20"/>
-          <w:szCs w:val="20"/>
-        </w:rPr>
-        <w:tab/>
-      </w:r>
-      <w:r>
-        <w:rPr>
-          <w:rFonts w:ascii="Consolas" w:hAnsi="Consolas" w:cs="Consolas"/>
-          <w:color w:val="000000"/>
-          <w:sz w:val="20"/>
-          <w:szCs w:val="20"/>
-        </w:rPr>
-        <w:tab/>
-      </w:r>
-      <w:proofErr w:type="spellStart"/>
       <w:r>
         <w:rPr>
           <w:rFonts w:ascii="Consolas" w:hAnsi="Consolas" w:cs="Consolas"/>
@@ -8219,28 +8626,31 @@
           <w:sz w:val="20"/>
           <w:szCs w:val="20"/>
         </w:rPr>
-        <w:t xml:space="preserve"> </w:t>
-      </w:r>
-      <w:proofErr w:type="spellStart"/>
-      <w:r>
-        <w:rPr>
-          <w:rFonts w:ascii="Consolas" w:hAnsi="Consolas" w:cs="Consolas"/>
-          <w:color w:val="6A3E3E"/>
-          <w:sz w:val="20"/>
-          <w:szCs w:val="20"/>
-        </w:rPr>
-        <w:t>jp</w:t>
-      </w:r>
-      <w:proofErr w:type="spellEnd"/>
-      <w:r>
-        <w:rPr>
-          <w:rFonts w:ascii="Consolas" w:hAnsi="Consolas" w:cs="Consolas"/>
-          <w:color w:val="000000"/>
-          <w:sz w:val="20"/>
-          <w:szCs w:val="20"/>
-        </w:rPr>
-        <w:t xml:space="preserve"> = </w:t>
-      </w:r>
+        <w:t xml:space="preserve"> {</w:t>
+      </w:r>
+    </w:p>
+    <w:p>
+      <w:pPr>
+        <w:autoSpaceDE w:val="0"/>
+        <w:autoSpaceDN w:val="0"/>
+        <w:adjustRightInd w:val="0"/>
+        <w:spacing w:after="0" w:line="240" w:lineRule="auto"/>
+        <w:rPr>
+          <w:rFonts w:ascii="Consolas" w:hAnsi="Consolas" w:cs="Consolas"/>
+          <w:sz w:val="20"/>
+          <w:szCs w:val="20"/>
+        </w:rPr>
+      </w:pPr>
+      <w:r>
+        <w:rPr>
+          <w:rFonts w:ascii="Consolas" w:hAnsi="Consolas" w:cs="Consolas"/>
+          <w:color w:val="000000"/>
+          <w:sz w:val="20"/>
+          <w:szCs w:val="20"/>
+        </w:rPr>
+        <w:tab/>
+      </w:r>
+      <w:proofErr w:type="spellStart"/>
       <w:r>
         <w:rPr>
           <w:rFonts w:ascii="Consolas" w:hAnsi="Consolas" w:cs="Consolas"/>
@@ -8250,8 +8660,9 @@
           <w:sz w:val="20"/>
           <w:szCs w:val="20"/>
         </w:rPr>
-        <w:t>new</w:t>
-      </w:r>
+        <w:t>private</w:t>
+      </w:r>
+      <w:proofErr w:type="spellEnd"/>
       <w:r>
         <w:rPr>
           <w:rFonts w:ascii="Consolas" w:hAnsi="Consolas" w:cs="Consolas"/>
@@ -8260,68 +8671,6 @@
           <w:szCs w:val="20"/>
         </w:rPr>
         <w:t xml:space="preserve"> </w:t>
-      </w:r>
-      <w:proofErr w:type="spellStart"/>
-      <w:proofErr w:type="gramStart"/>
-      <w:r>
-        <w:rPr>
-          <w:rFonts w:ascii="Consolas" w:hAnsi="Consolas" w:cs="Consolas"/>
-          <w:color w:val="000000"/>
-          <w:sz w:val="20"/>
-          <w:szCs w:val="20"/>
-        </w:rPr>
-        <w:t>JulgamentoPrisioneiro</w:t>
-      </w:r>
-      <w:proofErr w:type="spellEnd"/>
-      <w:r>
-        <w:rPr>
-          <w:rFonts w:ascii="Consolas" w:hAnsi="Consolas" w:cs="Consolas"/>
-          <w:color w:val="000000"/>
-          <w:sz w:val="20"/>
-          <w:szCs w:val="20"/>
-        </w:rPr>
-        <w:t>(</w:t>
-      </w:r>
-      <w:proofErr w:type="gramEnd"/>
-      <w:r>
-        <w:rPr>
-          <w:rFonts w:ascii="Consolas" w:hAnsi="Consolas" w:cs="Consolas"/>
-          <w:color w:val="000000"/>
-          <w:sz w:val="20"/>
-          <w:szCs w:val="20"/>
-        </w:rPr>
-        <w:t>);</w:t>
-      </w:r>
-    </w:p>
-    <w:p>
-      <w:pPr>
-        <w:autoSpaceDE w:val="0"/>
-        <w:autoSpaceDN w:val="0"/>
-        <w:adjustRightInd w:val="0"/>
-        <w:spacing w:after="0" w:line="240" w:lineRule="auto"/>
-        <w:rPr>
-          <w:rFonts w:ascii="Consolas" w:hAnsi="Consolas" w:cs="Consolas"/>
-          <w:sz w:val="20"/>
-          <w:szCs w:val="20"/>
-        </w:rPr>
-      </w:pPr>
-      <w:r>
-        <w:rPr>
-          <w:rFonts w:ascii="Consolas" w:hAnsi="Consolas" w:cs="Consolas"/>
-          <w:color w:val="000000"/>
-          <w:sz w:val="20"/>
-          <w:szCs w:val="20"/>
-        </w:rPr>
-        <w:tab/>
-      </w:r>
-      <w:r>
-        <w:rPr>
-          <w:rFonts w:ascii="Consolas" w:hAnsi="Consolas" w:cs="Consolas"/>
-          <w:color w:val="000000"/>
-          <w:sz w:val="20"/>
-          <w:szCs w:val="20"/>
-        </w:rPr>
-        <w:tab/>
       </w:r>
       <w:proofErr w:type="spellStart"/>
       <w:r>
@@ -8345,48 +8694,38 @@
         </w:rPr>
         <w:t xml:space="preserve"> </w:t>
       </w:r>
-      <w:proofErr w:type="spellStart"/>
-      <w:r>
-        <w:rPr>
-          <w:rFonts w:ascii="Consolas" w:hAnsi="Consolas" w:cs="Consolas"/>
-          <w:color w:val="6A3E3E"/>
-          <w:sz w:val="20"/>
-          <w:szCs w:val="20"/>
-        </w:rPr>
-        <w:t>resultadoEsperado</w:t>
-      </w:r>
-      <w:proofErr w:type="spellEnd"/>
-      <w:r>
-        <w:rPr>
-          <w:rFonts w:ascii="Consolas" w:hAnsi="Consolas" w:cs="Consolas"/>
-          <w:color w:val="000000"/>
-          <w:sz w:val="20"/>
-          <w:szCs w:val="20"/>
-        </w:rPr>
-        <w:t>= 15;</w:t>
-      </w:r>
-    </w:p>
-    <w:p>
-      <w:pPr>
-        <w:autoSpaceDE w:val="0"/>
-        <w:autoSpaceDN w:val="0"/>
-        <w:adjustRightInd w:val="0"/>
-        <w:spacing w:after="0" w:line="240" w:lineRule="auto"/>
-        <w:rPr>
-          <w:rFonts w:ascii="Consolas" w:hAnsi="Consolas" w:cs="Consolas"/>
-          <w:sz w:val="20"/>
-          <w:szCs w:val="20"/>
-        </w:rPr>
-      </w:pPr>
-      <w:r>
-        <w:rPr>
-          <w:rFonts w:ascii="Consolas" w:hAnsi="Consolas" w:cs="Consolas"/>
-          <w:color w:val="000000"/>
-          <w:sz w:val="20"/>
-          <w:szCs w:val="20"/>
-        </w:rPr>
-        <w:tab/>
-      </w:r>
+      <w:r>
+        <w:rPr>
+          <w:rFonts w:ascii="Consolas" w:hAnsi="Consolas" w:cs="Consolas"/>
+          <w:color w:val="0000C0"/>
+          <w:sz w:val="20"/>
+          <w:szCs w:val="20"/>
+          <w:u w:val="single"/>
+        </w:rPr>
+        <w:t>PENA_INOCENCIA</w:t>
+      </w:r>
+      <w:r>
+        <w:rPr>
+          <w:rFonts w:ascii="Consolas" w:hAnsi="Consolas" w:cs="Consolas"/>
+          <w:color w:val="000000"/>
+          <w:sz w:val="20"/>
+          <w:szCs w:val="20"/>
+        </w:rPr>
+        <w:t xml:space="preserve"> = 13;</w:t>
+      </w:r>
+    </w:p>
+    <w:p>
+      <w:pPr>
+        <w:autoSpaceDE w:val="0"/>
+        <w:autoSpaceDN w:val="0"/>
+        <w:adjustRightInd w:val="0"/>
+        <w:spacing w:after="0" w:line="240" w:lineRule="auto"/>
+        <w:rPr>
+          <w:rFonts w:ascii="Consolas" w:hAnsi="Consolas" w:cs="Consolas"/>
+          <w:sz w:val="20"/>
+          <w:szCs w:val="20"/>
+        </w:rPr>
+      </w:pPr>
       <w:r>
         <w:rPr>
           <w:rFonts w:ascii="Consolas" w:hAnsi="Consolas" w:cs="Consolas"/>
@@ -8406,7 +8745,7 @@
           <w:sz w:val="20"/>
           <w:szCs w:val="20"/>
         </w:rPr>
-        <w:t>int</w:t>
+        <w:t>private</w:t>
       </w:r>
       <w:proofErr w:type="spellEnd"/>
       <w:r>
@@ -8417,292 +8756,6 @@
           <w:szCs w:val="20"/>
         </w:rPr>
         <w:t xml:space="preserve"> </w:t>
-      </w:r>
-      <w:proofErr w:type="spellStart"/>
-      <w:r>
-        <w:rPr>
-          <w:rFonts w:ascii="Consolas" w:hAnsi="Consolas" w:cs="Consolas"/>
-          <w:color w:val="6A3E3E"/>
-          <w:sz w:val="20"/>
-          <w:szCs w:val="20"/>
-          <w:shd w:val="clear" w:color="auto" w:fill="F0D8A8"/>
-        </w:rPr>
-        <w:t>resultadoReal</w:t>
-      </w:r>
-      <w:proofErr w:type="spellEnd"/>
-      <w:r>
-        <w:rPr>
-          <w:rFonts w:ascii="Consolas" w:hAnsi="Consolas" w:cs="Consolas"/>
-          <w:color w:val="000000"/>
-          <w:sz w:val="20"/>
-          <w:szCs w:val="20"/>
-        </w:rPr>
-        <w:t xml:space="preserve">= </w:t>
-      </w:r>
-      <w:proofErr w:type="spellStart"/>
-      <w:proofErr w:type="gramStart"/>
-      <w:r>
-        <w:rPr>
-          <w:rFonts w:ascii="Consolas" w:hAnsi="Consolas" w:cs="Consolas"/>
-          <w:color w:val="6A3E3E"/>
-          <w:sz w:val="20"/>
-          <w:szCs w:val="20"/>
-        </w:rPr>
-        <w:t>jp</w:t>
-      </w:r>
-      <w:r>
-        <w:rPr>
-          <w:rFonts w:ascii="Consolas" w:hAnsi="Consolas" w:cs="Consolas"/>
-          <w:color w:val="000000"/>
-          <w:sz w:val="20"/>
-          <w:szCs w:val="20"/>
-        </w:rPr>
-        <w:t>.calculaPena</w:t>
-      </w:r>
-      <w:proofErr w:type="spellEnd"/>
-      <w:proofErr w:type="gramEnd"/>
-      <w:r>
-        <w:rPr>
-          <w:rFonts w:ascii="Consolas" w:hAnsi="Consolas" w:cs="Consolas"/>
-          <w:color w:val="000000"/>
-          <w:sz w:val="20"/>
-          <w:szCs w:val="20"/>
-        </w:rPr>
-        <w:t>(</w:t>
-      </w:r>
-      <w:proofErr w:type="spellStart"/>
-      <w:r>
-        <w:rPr>
-          <w:rFonts w:ascii="Consolas" w:hAnsi="Consolas" w:cs="Consolas"/>
-          <w:color w:val="6A3E3E"/>
-          <w:sz w:val="20"/>
-          <w:szCs w:val="20"/>
-        </w:rPr>
-        <w:t>PrisioneiroA</w:t>
-      </w:r>
-      <w:proofErr w:type="spellEnd"/>
-      <w:r>
-        <w:rPr>
-          <w:rFonts w:ascii="Consolas" w:hAnsi="Consolas" w:cs="Consolas"/>
-          <w:color w:val="000000"/>
-          <w:sz w:val="20"/>
-          <w:szCs w:val="20"/>
-        </w:rPr>
-        <w:t xml:space="preserve">, </w:t>
-      </w:r>
-      <w:proofErr w:type="spellStart"/>
-      <w:r>
-        <w:rPr>
-          <w:rFonts w:ascii="Consolas" w:hAnsi="Consolas" w:cs="Consolas"/>
-          <w:color w:val="6A3E3E"/>
-          <w:sz w:val="20"/>
-          <w:szCs w:val="20"/>
-        </w:rPr>
-        <w:t>PrisioneiroB</w:t>
-      </w:r>
-      <w:proofErr w:type="spellEnd"/>
-      <w:r>
-        <w:rPr>
-          <w:rFonts w:ascii="Consolas" w:hAnsi="Consolas" w:cs="Consolas"/>
-          <w:color w:val="000000"/>
-          <w:sz w:val="20"/>
-          <w:szCs w:val="20"/>
-        </w:rPr>
-        <w:t>);</w:t>
-      </w:r>
-    </w:p>
-    <w:p>
-      <w:pPr>
-        <w:autoSpaceDE w:val="0"/>
-        <w:autoSpaceDN w:val="0"/>
-        <w:adjustRightInd w:val="0"/>
-        <w:spacing w:after="0" w:line="240" w:lineRule="auto"/>
-        <w:rPr>
-          <w:rFonts w:ascii="Consolas" w:hAnsi="Consolas" w:cs="Consolas"/>
-          <w:sz w:val="20"/>
-          <w:szCs w:val="20"/>
-        </w:rPr>
-      </w:pPr>
-      <w:r>
-        <w:rPr>
-          <w:rFonts w:ascii="Consolas" w:hAnsi="Consolas" w:cs="Consolas"/>
-          <w:color w:val="000000"/>
-          <w:sz w:val="20"/>
-          <w:szCs w:val="20"/>
-        </w:rPr>
-        <w:tab/>
-      </w:r>
-      <w:r>
-        <w:rPr>
-          <w:rFonts w:ascii="Consolas" w:hAnsi="Consolas" w:cs="Consolas"/>
-          <w:color w:val="000000"/>
-          <w:sz w:val="20"/>
-          <w:szCs w:val="20"/>
-        </w:rPr>
-        <w:tab/>
-      </w:r>
-      <w:proofErr w:type="spellStart"/>
-      <w:proofErr w:type="gramStart"/>
-      <w:r>
-        <w:rPr>
-          <w:rFonts w:ascii="Consolas" w:hAnsi="Consolas" w:cs="Consolas"/>
-          <w:i/>
-          <w:iCs/>
-          <w:color w:val="000000"/>
-          <w:sz w:val="20"/>
-          <w:szCs w:val="20"/>
-        </w:rPr>
-        <w:t>assertEquals</w:t>
-      </w:r>
-      <w:proofErr w:type="spellEnd"/>
-      <w:r>
-        <w:rPr>
-          <w:rFonts w:ascii="Consolas" w:hAnsi="Consolas" w:cs="Consolas"/>
-          <w:color w:val="000000"/>
-          <w:sz w:val="20"/>
-          <w:szCs w:val="20"/>
-        </w:rPr>
-        <w:t>(</w:t>
-      </w:r>
-      <w:proofErr w:type="spellStart"/>
-      <w:proofErr w:type="gramEnd"/>
-      <w:r>
-        <w:rPr>
-          <w:rFonts w:ascii="Consolas" w:hAnsi="Consolas" w:cs="Consolas"/>
-          <w:color w:val="6A3E3E"/>
-          <w:sz w:val="20"/>
-          <w:szCs w:val="20"/>
-        </w:rPr>
-        <w:t>resultadoEsperado</w:t>
-      </w:r>
-      <w:proofErr w:type="spellEnd"/>
-      <w:r>
-        <w:rPr>
-          <w:rFonts w:ascii="Consolas" w:hAnsi="Consolas" w:cs="Consolas"/>
-          <w:color w:val="000000"/>
-          <w:sz w:val="20"/>
-          <w:szCs w:val="20"/>
-        </w:rPr>
-        <w:t xml:space="preserve">, </w:t>
-      </w:r>
-      <w:proofErr w:type="spellStart"/>
-      <w:r>
-        <w:rPr>
-          <w:rFonts w:ascii="Consolas" w:hAnsi="Consolas" w:cs="Consolas"/>
-          <w:color w:val="6A3E3E"/>
-          <w:sz w:val="20"/>
-          <w:szCs w:val="20"/>
-          <w:shd w:val="clear" w:color="auto" w:fill="D4D4D4"/>
-        </w:rPr>
-        <w:t>resultadoReal</w:t>
-      </w:r>
-      <w:proofErr w:type="spellEnd"/>
-      <w:r>
-        <w:rPr>
-          <w:rFonts w:ascii="Consolas" w:hAnsi="Consolas" w:cs="Consolas"/>
-          <w:color w:val="000000"/>
-          <w:sz w:val="20"/>
-          <w:szCs w:val="20"/>
-        </w:rPr>
-        <w:t>);</w:t>
-      </w:r>
-    </w:p>
-    <w:p>
-      <w:pPr>
-        <w:autoSpaceDE w:val="0"/>
-        <w:autoSpaceDN w:val="0"/>
-        <w:adjustRightInd w:val="0"/>
-        <w:spacing w:after="0" w:line="240" w:lineRule="auto"/>
-        <w:rPr>
-          <w:rFonts w:ascii="Consolas" w:hAnsi="Consolas" w:cs="Consolas"/>
-          <w:sz w:val="20"/>
-          <w:szCs w:val="20"/>
-        </w:rPr>
-      </w:pPr>
-      <w:r>
-        <w:rPr>
-          <w:rFonts w:ascii="Consolas" w:hAnsi="Consolas" w:cs="Consolas"/>
-          <w:color w:val="000000"/>
-          <w:sz w:val="20"/>
-          <w:szCs w:val="20"/>
-        </w:rPr>
-        <w:tab/>
-        <w:t>}</w:t>
-      </w:r>
-    </w:p>
-    <w:p>
-      <w:pPr>
-        <w:autoSpaceDE w:val="0"/>
-        <w:autoSpaceDN w:val="0"/>
-        <w:adjustRightInd w:val="0"/>
-        <w:spacing w:after="0" w:line="240" w:lineRule="auto"/>
-        <w:rPr>
-          <w:rFonts w:ascii="Consolas" w:hAnsi="Consolas" w:cs="Consolas"/>
-          <w:sz w:val="20"/>
-          <w:szCs w:val="20"/>
-        </w:rPr>
-      </w:pPr>
-      <w:r>
-        <w:rPr>
-          <w:rFonts w:ascii="Consolas" w:hAnsi="Consolas" w:cs="Consolas"/>
-          <w:color w:val="000000"/>
-          <w:sz w:val="20"/>
-          <w:szCs w:val="20"/>
-        </w:rPr>
-        <w:tab/>
-      </w:r>
-    </w:p>
-    <w:p>
-      <w:pPr>
-        <w:autoSpaceDE w:val="0"/>
-        <w:autoSpaceDN w:val="0"/>
-        <w:adjustRightInd w:val="0"/>
-        <w:spacing w:after="0" w:line="240" w:lineRule="auto"/>
-        <w:rPr>
-          <w:rFonts w:ascii="Consolas" w:hAnsi="Consolas" w:cs="Consolas"/>
-          <w:sz w:val="20"/>
-          <w:szCs w:val="20"/>
-        </w:rPr>
-      </w:pPr>
-      <w:r>
-        <w:rPr>
-          <w:rFonts w:ascii="Consolas" w:hAnsi="Consolas" w:cs="Consolas"/>
-          <w:color w:val="000000"/>
-          <w:sz w:val="20"/>
-          <w:szCs w:val="20"/>
-        </w:rPr>
-        <w:tab/>
-      </w:r>
-      <w:r>
-        <w:rPr>
-          <w:rFonts w:ascii="Consolas" w:hAnsi="Consolas" w:cs="Consolas"/>
-          <w:color w:val="646464"/>
-          <w:sz w:val="20"/>
-          <w:szCs w:val="20"/>
-        </w:rPr>
-        <w:t>@Test</w:t>
-      </w:r>
-    </w:p>
-    <w:p>
-      <w:pPr>
-        <w:autoSpaceDE w:val="0"/>
-        <w:autoSpaceDN w:val="0"/>
-        <w:adjustRightInd w:val="0"/>
-        <w:spacing w:after="0" w:line="240" w:lineRule="auto"/>
-        <w:rPr>
-          <w:rFonts w:ascii="Consolas" w:hAnsi="Consolas" w:cs="Consolas"/>
-          <w:sz w:val="20"/>
-          <w:szCs w:val="20"/>
-        </w:rPr>
-      </w:pPr>
-      <w:r>
-        <w:rPr>
-          <w:rFonts w:ascii="Consolas" w:hAnsi="Consolas" w:cs="Consolas"/>
-          <w:color w:val="000000"/>
-          <w:sz w:val="20"/>
-          <w:szCs w:val="20"/>
-        </w:rPr>
-        <w:tab/>
       </w:r>
       <w:proofErr w:type="spellStart"/>
       <w:r>
@@ -8714,7 +8767,7 @@
           <w:sz w:val="20"/>
           <w:szCs w:val="20"/>
         </w:rPr>
-        <w:t>public</w:t>
+        <w:t>int</w:t>
       </w:r>
       <w:proofErr w:type="spellEnd"/>
       <w:r>
@@ -8725,6 +8778,57 @@
           <w:szCs w:val="20"/>
         </w:rPr>
         <w:t xml:space="preserve"> </w:t>
+      </w:r>
+      <w:r>
+        <w:rPr>
+          <w:rFonts w:ascii="Consolas" w:hAnsi="Consolas" w:cs="Consolas"/>
+          <w:color w:val="0000C0"/>
+          <w:sz w:val="20"/>
+          <w:szCs w:val="20"/>
+        </w:rPr>
+        <w:t>PENA_CONDENACAO_</w:t>
+      </w:r>
+      <w:proofErr w:type="gramStart"/>
+      <w:r>
+        <w:rPr>
+          <w:rFonts w:ascii="Consolas" w:hAnsi="Consolas" w:cs="Consolas"/>
+          <w:color w:val="0000C0"/>
+          <w:sz w:val="20"/>
+          <w:szCs w:val="20"/>
+        </w:rPr>
+        <w:t>MUTUA</w:t>
+      </w:r>
+      <w:proofErr w:type="gramEnd"/>
+      <w:r>
+        <w:rPr>
+          <w:rFonts w:ascii="Consolas" w:hAnsi="Consolas" w:cs="Consolas"/>
+          <w:color w:val="000000"/>
+          <w:sz w:val="20"/>
+          <w:szCs w:val="20"/>
+        </w:rPr>
+        <w:t xml:space="preserve"> = 15;</w:t>
+      </w:r>
+    </w:p>
+    <w:p>
+      <w:pPr>
+        <w:autoSpaceDE w:val="0"/>
+        <w:autoSpaceDN w:val="0"/>
+        <w:adjustRightInd w:val="0"/>
+        <w:spacing w:after="0" w:line="240" w:lineRule="auto"/>
+        <w:rPr>
+          <w:rFonts w:ascii="Consolas" w:hAnsi="Consolas" w:cs="Consolas"/>
+          <w:sz w:val="20"/>
+          <w:szCs w:val="20"/>
+        </w:rPr>
+      </w:pPr>
+      <w:r>
+        <w:rPr>
+          <w:rFonts w:ascii="Consolas" w:hAnsi="Consolas" w:cs="Consolas"/>
+          <w:color w:val="000000"/>
+          <w:sz w:val="20"/>
+          <w:szCs w:val="20"/>
+        </w:rPr>
+        <w:tab/>
       </w:r>
       <w:proofErr w:type="spellStart"/>
       <w:r>
@@ -8736,7 +8840,7 @@
           <w:sz w:val="20"/>
           <w:szCs w:val="20"/>
         </w:rPr>
-        <w:t>void</w:t>
+        <w:t>private</w:t>
       </w:r>
       <w:proofErr w:type="spellEnd"/>
       <w:r>
@@ -8749,285 +8853,6 @@
         <w:t xml:space="preserve"> </w:t>
       </w:r>
       <w:proofErr w:type="spellStart"/>
-      <w:proofErr w:type="gramStart"/>
-      <w:r>
-        <w:rPr>
-          <w:rFonts w:ascii="Consolas" w:hAnsi="Consolas" w:cs="Consolas"/>
-          <w:color w:val="000000"/>
-          <w:sz w:val="20"/>
-          <w:szCs w:val="20"/>
-        </w:rPr>
-        <w:t>testeCondeIndiv</w:t>
-      </w:r>
-      <w:proofErr w:type="spellEnd"/>
-      <w:r>
-        <w:rPr>
-          <w:rFonts w:ascii="Consolas" w:hAnsi="Consolas" w:cs="Consolas"/>
-          <w:color w:val="000000"/>
-          <w:sz w:val="20"/>
-          <w:szCs w:val="20"/>
-        </w:rPr>
-        <w:t>(</w:t>
-      </w:r>
-      <w:proofErr w:type="gramEnd"/>
-      <w:r>
-        <w:rPr>
-          <w:rFonts w:ascii="Consolas" w:hAnsi="Consolas" w:cs="Consolas"/>
-          <w:color w:val="000000"/>
-          <w:sz w:val="20"/>
-          <w:szCs w:val="20"/>
-        </w:rPr>
-        <w:t>) {</w:t>
-      </w:r>
-    </w:p>
-    <w:p>
-      <w:pPr>
-        <w:autoSpaceDE w:val="0"/>
-        <w:autoSpaceDN w:val="0"/>
-        <w:adjustRightInd w:val="0"/>
-        <w:spacing w:after="0" w:line="240" w:lineRule="auto"/>
-        <w:rPr>
-          <w:rFonts w:ascii="Consolas" w:hAnsi="Consolas" w:cs="Consolas"/>
-          <w:sz w:val="20"/>
-          <w:szCs w:val="20"/>
-        </w:rPr>
-      </w:pPr>
-      <w:r>
-        <w:rPr>
-          <w:rFonts w:ascii="Consolas" w:hAnsi="Consolas" w:cs="Consolas"/>
-          <w:color w:val="000000"/>
-          <w:sz w:val="20"/>
-          <w:szCs w:val="20"/>
-        </w:rPr>
-        <w:tab/>
-      </w:r>
-      <w:r>
-        <w:rPr>
-          <w:rFonts w:ascii="Consolas" w:hAnsi="Consolas" w:cs="Consolas"/>
-          <w:color w:val="000000"/>
-          <w:sz w:val="20"/>
-          <w:szCs w:val="20"/>
-        </w:rPr>
-        <w:tab/>
-      </w:r>
-      <w:proofErr w:type="spellStart"/>
-      <w:r>
-        <w:rPr>
-          <w:rFonts w:ascii="Consolas" w:hAnsi="Consolas" w:cs="Consolas"/>
-          <w:color w:val="000000"/>
-          <w:sz w:val="20"/>
-          <w:szCs w:val="20"/>
-        </w:rPr>
-        <w:t>String</w:t>
-      </w:r>
-      <w:proofErr w:type="spellEnd"/>
-      <w:r>
-        <w:rPr>
-          <w:rFonts w:ascii="Consolas" w:hAnsi="Consolas" w:cs="Consolas"/>
-          <w:color w:val="000000"/>
-          <w:sz w:val="20"/>
-          <w:szCs w:val="20"/>
-        </w:rPr>
-        <w:t xml:space="preserve"> </w:t>
-      </w:r>
-      <w:proofErr w:type="spellStart"/>
-      <w:r>
-        <w:rPr>
-          <w:rFonts w:ascii="Consolas" w:hAnsi="Consolas" w:cs="Consolas"/>
-          <w:color w:val="6A3E3E"/>
-          <w:sz w:val="20"/>
-          <w:szCs w:val="20"/>
-        </w:rPr>
-        <w:t>PrisioneiroA</w:t>
-      </w:r>
-      <w:proofErr w:type="spellEnd"/>
-      <w:r>
-        <w:rPr>
-          <w:rFonts w:ascii="Consolas" w:hAnsi="Consolas" w:cs="Consolas"/>
-          <w:color w:val="000000"/>
-          <w:sz w:val="20"/>
-          <w:szCs w:val="20"/>
-        </w:rPr>
-        <w:t xml:space="preserve"> = </w:t>
-      </w:r>
-      <w:r>
-        <w:rPr>
-          <w:rFonts w:ascii="Consolas" w:hAnsi="Consolas" w:cs="Consolas"/>
-          <w:color w:val="2A00FF"/>
-          <w:sz w:val="20"/>
-          <w:szCs w:val="20"/>
-        </w:rPr>
-        <w:t>"Culpado"</w:t>
-      </w:r>
-      <w:r>
-        <w:rPr>
-          <w:rFonts w:ascii="Consolas" w:hAnsi="Consolas" w:cs="Consolas"/>
-          <w:color w:val="000000"/>
-          <w:sz w:val="20"/>
-          <w:szCs w:val="20"/>
-        </w:rPr>
-        <w:t>;</w:t>
-      </w:r>
-    </w:p>
-    <w:p>
-      <w:pPr>
-        <w:autoSpaceDE w:val="0"/>
-        <w:autoSpaceDN w:val="0"/>
-        <w:adjustRightInd w:val="0"/>
-        <w:spacing w:after="0" w:line="240" w:lineRule="auto"/>
-        <w:rPr>
-          <w:rFonts w:ascii="Consolas" w:hAnsi="Consolas" w:cs="Consolas"/>
-          <w:sz w:val="20"/>
-          <w:szCs w:val="20"/>
-        </w:rPr>
-      </w:pPr>
-      <w:r>
-        <w:rPr>
-          <w:rFonts w:ascii="Consolas" w:hAnsi="Consolas" w:cs="Consolas"/>
-          <w:color w:val="000000"/>
-          <w:sz w:val="20"/>
-          <w:szCs w:val="20"/>
-        </w:rPr>
-        <w:tab/>
-      </w:r>
-      <w:r>
-        <w:rPr>
-          <w:rFonts w:ascii="Consolas" w:hAnsi="Consolas" w:cs="Consolas"/>
-          <w:color w:val="000000"/>
-          <w:sz w:val="20"/>
-          <w:szCs w:val="20"/>
-        </w:rPr>
-        <w:tab/>
-      </w:r>
-      <w:proofErr w:type="spellStart"/>
-      <w:r>
-        <w:rPr>
-          <w:rFonts w:ascii="Consolas" w:hAnsi="Consolas" w:cs="Consolas"/>
-          <w:color w:val="000000"/>
-          <w:sz w:val="20"/>
-          <w:szCs w:val="20"/>
-        </w:rPr>
-        <w:t>String</w:t>
-      </w:r>
-      <w:proofErr w:type="spellEnd"/>
-      <w:r>
-        <w:rPr>
-          <w:rFonts w:ascii="Consolas" w:hAnsi="Consolas" w:cs="Consolas"/>
-          <w:color w:val="000000"/>
-          <w:sz w:val="20"/>
-          <w:szCs w:val="20"/>
-        </w:rPr>
-        <w:t xml:space="preserve"> </w:t>
-      </w:r>
-      <w:proofErr w:type="spellStart"/>
-      <w:r>
-        <w:rPr>
-          <w:rFonts w:ascii="Consolas" w:hAnsi="Consolas" w:cs="Consolas"/>
-          <w:color w:val="6A3E3E"/>
-          <w:sz w:val="20"/>
-          <w:szCs w:val="20"/>
-        </w:rPr>
-        <w:t>PrisioneiroB</w:t>
-      </w:r>
-      <w:proofErr w:type="spellEnd"/>
-      <w:r>
-        <w:rPr>
-          <w:rFonts w:ascii="Consolas" w:hAnsi="Consolas" w:cs="Consolas"/>
-          <w:color w:val="000000"/>
-          <w:sz w:val="20"/>
-          <w:szCs w:val="20"/>
-        </w:rPr>
-        <w:t xml:space="preserve"> = </w:t>
-      </w:r>
-      <w:r>
-        <w:rPr>
-          <w:rFonts w:ascii="Consolas" w:hAnsi="Consolas" w:cs="Consolas"/>
-          <w:color w:val="2A00FF"/>
-          <w:sz w:val="20"/>
-          <w:szCs w:val="20"/>
-        </w:rPr>
-        <w:t>"Inocente"</w:t>
-      </w:r>
-      <w:r>
-        <w:rPr>
-          <w:rFonts w:ascii="Consolas" w:hAnsi="Consolas" w:cs="Consolas"/>
-          <w:color w:val="000000"/>
-          <w:sz w:val="20"/>
-          <w:szCs w:val="20"/>
-        </w:rPr>
-        <w:t>;</w:t>
-      </w:r>
-    </w:p>
-    <w:p>
-      <w:pPr>
-        <w:autoSpaceDE w:val="0"/>
-        <w:autoSpaceDN w:val="0"/>
-        <w:adjustRightInd w:val="0"/>
-        <w:spacing w:after="0" w:line="240" w:lineRule="auto"/>
-        <w:rPr>
-          <w:rFonts w:ascii="Consolas" w:hAnsi="Consolas" w:cs="Consolas"/>
-          <w:sz w:val="20"/>
-          <w:szCs w:val="20"/>
-        </w:rPr>
-      </w:pPr>
-      <w:r>
-        <w:rPr>
-          <w:rFonts w:ascii="Consolas" w:hAnsi="Consolas" w:cs="Consolas"/>
-          <w:color w:val="000000"/>
-          <w:sz w:val="20"/>
-          <w:szCs w:val="20"/>
-        </w:rPr>
-        <w:tab/>
-      </w:r>
-      <w:r>
-        <w:rPr>
-          <w:rFonts w:ascii="Consolas" w:hAnsi="Consolas" w:cs="Consolas"/>
-          <w:color w:val="000000"/>
-          <w:sz w:val="20"/>
-          <w:szCs w:val="20"/>
-        </w:rPr>
-        <w:tab/>
-      </w:r>
-      <w:proofErr w:type="spellStart"/>
-      <w:r>
-        <w:rPr>
-          <w:rFonts w:ascii="Consolas" w:hAnsi="Consolas" w:cs="Consolas"/>
-          <w:color w:val="000000"/>
-          <w:sz w:val="20"/>
-          <w:szCs w:val="20"/>
-        </w:rPr>
-        <w:t>JulgamentoPrisioneiro</w:t>
-      </w:r>
-      <w:proofErr w:type="spellEnd"/>
-      <w:r>
-        <w:rPr>
-          <w:rFonts w:ascii="Consolas" w:hAnsi="Consolas" w:cs="Consolas"/>
-          <w:color w:val="000000"/>
-          <w:sz w:val="20"/>
-          <w:szCs w:val="20"/>
-        </w:rPr>
-        <w:t xml:space="preserve"> </w:t>
-      </w:r>
-      <w:proofErr w:type="spellStart"/>
-      <w:r>
-        <w:rPr>
-          <w:rFonts w:ascii="Consolas" w:hAnsi="Consolas" w:cs="Consolas"/>
-          <w:color w:val="6A3E3E"/>
-          <w:sz w:val="20"/>
-          <w:szCs w:val="20"/>
-        </w:rPr>
-        <w:t>jp</w:t>
-      </w:r>
-      <w:proofErr w:type="spellEnd"/>
-      <w:r>
-        <w:rPr>
-          <w:rFonts w:ascii="Consolas" w:hAnsi="Consolas" w:cs="Consolas"/>
-          <w:color w:val="000000"/>
-          <w:sz w:val="20"/>
-          <w:szCs w:val="20"/>
-        </w:rPr>
-        <w:t xml:space="preserve"> = </w:t>
-      </w:r>
       <w:r>
         <w:rPr>
           <w:rFonts w:ascii="Consolas" w:hAnsi="Consolas" w:cs="Consolas"/>
@@ -9037,8 +8862,9 @@
           <w:sz w:val="20"/>
           <w:szCs w:val="20"/>
         </w:rPr>
-        <w:t>new</w:t>
-      </w:r>
+        <w:t>int</w:t>
+      </w:r>
+      <w:proofErr w:type="spellEnd"/>
       <w:r>
         <w:rPr>
           <w:rFonts w:ascii="Consolas" w:hAnsi="Consolas" w:cs="Consolas"/>
@@ -9048,59 +8874,37 @@
         </w:rPr>
         <w:t xml:space="preserve"> </w:t>
       </w:r>
-      <w:proofErr w:type="spellStart"/>
-      <w:proofErr w:type="gramStart"/>
-      <w:r>
-        <w:rPr>
-          <w:rFonts w:ascii="Consolas" w:hAnsi="Consolas" w:cs="Consolas"/>
-          <w:color w:val="000000"/>
-          <w:sz w:val="20"/>
-          <w:szCs w:val="20"/>
-        </w:rPr>
-        <w:t>JulgamentoPrisioneiro</w:t>
-      </w:r>
-      <w:proofErr w:type="spellEnd"/>
-      <w:r>
-        <w:rPr>
-          <w:rFonts w:ascii="Consolas" w:hAnsi="Consolas" w:cs="Consolas"/>
-          <w:color w:val="000000"/>
-          <w:sz w:val="20"/>
-          <w:szCs w:val="20"/>
-        </w:rPr>
-        <w:t>(</w:t>
-      </w:r>
-      <w:proofErr w:type="gramEnd"/>
-      <w:r>
-        <w:rPr>
-          <w:rFonts w:ascii="Consolas" w:hAnsi="Consolas" w:cs="Consolas"/>
-          <w:color w:val="000000"/>
-          <w:sz w:val="20"/>
-          <w:szCs w:val="20"/>
-        </w:rPr>
-        <w:t>);</w:t>
-      </w:r>
-    </w:p>
-    <w:p>
-      <w:pPr>
-        <w:autoSpaceDE w:val="0"/>
-        <w:autoSpaceDN w:val="0"/>
-        <w:adjustRightInd w:val="0"/>
-        <w:spacing w:after="0" w:line="240" w:lineRule="auto"/>
-        <w:rPr>
-          <w:rFonts w:ascii="Consolas" w:hAnsi="Consolas" w:cs="Consolas"/>
-          <w:sz w:val="20"/>
-          <w:szCs w:val="20"/>
-        </w:rPr>
-      </w:pPr>
-      <w:r>
-        <w:rPr>
-          <w:rFonts w:ascii="Consolas" w:hAnsi="Consolas" w:cs="Consolas"/>
-          <w:color w:val="000000"/>
-          <w:sz w:val="20"/>
-          <w:szCs w:val="20"/>
-        </w:rPr>
-        <w:tab/>
-      </w:r>
+      <w:r>
+        <w:rPr>
+          <w:rFonts w:ascii="Consolas" w:hAnsi="Consolas" w:cs="Consolas"/>
+          <w:color w:val="0000C0"/>
+          <w:sz w:val="20"/>
+          <w:szCs w:val="20"/>
+        </w:rPr>
+        <w:t>PENA_CONDENACAO_INDIVIDUAL</w:t>
+      </w:r>
+      <w:r>
+        <w:rPr>
+          <w:rFonts w:ascii="Consolas" w:hAnsi="Consolas" w:cs="Consolas"/>
+          <w:color w:val="000000"/>
+          <w:sz w:val="20"/>
+          <w:szCs w:val="20"/>
+        </w:rPr>
+        <w:t xml:space="preserve"> = 10;</w:t>
+      </w:r>
+    </w:p>
+    <w:p>
+      <w:pPr>
+        <w:autoSpaceDE w:val="0"/>
+        <w:autoSpaceDN w:val="0"/>
+        <w:adjustRightInd w:val="0"/>
+        <w:spacing w:after="0" w:line="240" w:lineRule="auto"/>
+        <w:rPr>
+          <w:rFonts w:ascii="Consolas" w:hAnsi="Consolas" w:cs="Consolas"/>
+          <w:sz w:val="20"/>
+          <w:szCs w:val="20"/>
+        </w:rPr>
+      </w:pPr>
       <w:r>
         <w:rPr>
           <w:rFonts w:ascii="Consolas" w:hAnsi="Consolas" w:cs="Consolas"/>
@@ -9120,7 +8924,7 @@
           <w:sz w:val="20"/>
           <w:szCs w:val="20"/>
         </w:rPr>
-        <w:t>int</w:t>
+        <w:t>private</w:t>
       </w:r>
       <w:proofErr w:type="spellEnd"/>
       <w:r>
@@ -9131,57 +8935,6 @@
           <w:szCs w:val="20"/>
         </w:rPr>
         <w:t xml:space="preserve"> </w:t>
-      </w:r>
-      <w:proofErr w:type="spellStart"/>
-      <w:r>
-        <w:rPr>
-          <w:rFonts w:ascii="Consolas" w:hAnsi="Consolas" w:cs="Consolas"/>
-          <w:color w:val="6A3E3E"/>
-          <w:sz w:val="20"/>
-          <w:szCs w:val="20"/>
-        </w:rPr>
-        <w:t>resultadoEsperado</w:t>
-      </w:r>
-      <w:proofErr w:type="spellEnd"/>
-      <w:r>
-        <w:rPr>
-          <w:rFonts w:ascii="Consolas" w:hAnsi="Consolas" w:cs="Consolas"/>
-          <w:color w:val="000000"/>
-          <w:sz w:val="20"/>
-          <w:szCs w:val="20"/>
-        </w:rPr>
-        <w:t>= 10;</w:t>
-      </w:r>
-    </w:p>
-    <w:p>
-      <w:pPr>
-        <w:autoSpaceDE w:val="0"/>
-        <w:autoSpaceDN w:val="0"/>
-        <w:adjustRightInd w:val="0"/>
-        <w:spacing w:after="0" w:line="240" w:lineRule="auto"/>
-        <w:rPr>
-          <w:rFonts w:ascii="Consolas" w:hAnsi="Consolas" w:cs="Consolas"/>
-          <w:sz w:val="20"/>
-          <w:szCs w:val="20"/>
-        </w:rPr>
-      </w:pPr>
-      <w:r>
-        <w:rPr>
-          <w:rFonts w:ascii="Consolas" w:hAnsi="Consolas" w:cs="Consolas"/>
-          <w:color w:val="000000"/>
-          <w:sz w:val="20"/>
-          <w:szCs w:val="20"/>
-        </w:rPr>
-        <w:tab/>
-      </w:r>
-      <w:r>
-        <w:rPr>
-          <w:rFonts w:ascii="Consolas" w:hAnsi="Consolas" w:cs="Consolas"/>
-          <w:color w:val="000000"/>
-          <w:sz w:val="20"/>
-          <w:szCs w:val="20"/>
-        </w:rPr>
-        <w:tab/>
       </w:r>
       <w:proofErr w:type="spellStart"/>
       <w:r>
@@ -9205,6 +8958,1798 @@
         </w:rPr>
         <w:t xml:space="preserve"> </w:t>
       </w:r>
+      <w:r>
+        <w:rPr>
+          <w:rFonts w:ascii="Consolas" w:hAnsi="Consolas" w:cs="Consolas"/>
+          <w:color w:val="0000C0"/>
+          <w:sz w:val="20"/>
+          <w:szCs w:val="20"/>
+        </w:rPr>
+        <w:t>PENA_CONDENACAO_CUMPLICES</w:t>
+      </w:r>
+      <w:r>
+        <w:rPr>
+          <w:rFonts w:ascii="Consolas" w:hAnsi="Consolas" w:cs="Consolas"/>
+          <w:color w:val="000000"/>
+          <w:sz w:val="20"/>
+          <w:szCs w:val="20"/>
+        </w:rPr>
+        <w:t xml:space="preserve"> = 1;</w:t>
+      </w:r>
+    </w:p>
+    <w:p>
+      <w:pPr>
+        <w:autoSpaceDE w:val="0"/>
+        <w:autoSpaceDN w:val="0"/>
+        <w:adjustRightInd w:val="0"/>
+        <w:spacing w:after="0" w:line="240" w:lineRule="auto"/>
+        <w:rPr>
+          <w:rFonts w:ascii="Consolas" w:hAnsi="Consolas" w:cs="Consolas"/>
+          <w:sz w:val="20"/>
+          <w:szCs w:val="20"/>
+        </w:rPr>
+      </w:pPr>
+    </w:p>
+    <w:p>
+      <w:pPr>
+        <w:autoSpaceDE w:val="0"/>
+        <w:autoSpaceDN w:val="0"/>
+        <w:adjustRightInd w:val="0"/>
+        <w:spacing w:after="0" w:line="240" w:lineRule="auto"/>
+        <w:rPr>
+          <w:rFonts w:ascii="Consolas" w:hAnsi="Consolas" w:cs="Consolas"/>
+          <w:sz w:val="20"/>
+          <w:szCs w:val="20"/>
+          <w:lang w:val="en-US"/>
+        </w:rPr>
+      </w:pPr>
+      <w:r>
+        <w:rPr>
+          <w:rFonts w:ascii="Consolas" w:hAnsi="Consolas" w:cs="Consolas"/>
+          <w:color w:val="000000"/>
+          <w:sz w:val="20"/>
+          <w:szCs w:val="20"/>
+        </w:rPr>
+        <w:tab/>
+      </w:r>
+      <w:r>
+        <w:rPr>
+          <w:rFonts w:ascii="Consolas" w:hAnsi="Consolas" w:cs="Consolas"/>
+          <w:b/>
+          <w:bCs/>
+          <w:color w:val="7F0055"/>
+          <w:sz w:val="20"/>
+          <w:szCs w:val="20"/>
+          <w:lang w:val="en-US"/>
+        </w:rPr>
+        <w:t>public</w:t>
+      </w:r>
+      <w:r>
+        <w:rPr>
+          <w:rFonts w:ascii="Consolas" w:hAnsi="Consolas" w:cs="Consolas"/>
+          <w:color w:val="000000"/>
+          <w:sz w:val="20"/>
+          <w:szCs w:val="20"/>
+          <w:lang w:val="en-US"/>
+        </w:rPr>
+        <w:t xml:space="preserve"> </w:t>
+      </w:r>
+      <w:r>
+        <w:rPr>
+          <w:rFonts w:ascii="Consolas" w:hAnsi="Consolas" w:cs="Consolas"/>
+          <w:b/>
+          <w:bCs/>
+          <w:color w:val="7F0055"/>
+          <w:sz w:val="20"/>
+          <w:szCs w:val="20"/>
+          <w:lang w:val="en-US"/>
+        </w:rPr>
+        <w:t>int</w:t>
+      </w:r>
+      <w:r>
+        <w:rPr>
+          <w:rFonts w:ascii="Consolas" w:hAnsi="Consolas" w:cs="Consolas"/>
+          <w:color w:val="000000"/>
+          <w:sz w:val="20"/>
+          <w:szCs w:val="20"/>
+          <w:lang w:val="en-US"/>
+        </w:rPr>
+        <w:t xml:space="preserve"> </w:t>
+      </w:r>
+      <w:proofErr w:type="spellStart"/>
+      <w:proofErr w:type="gramStart"/>
+      <w:r>
+        <w:rPr>
+          <w:rFonts w:ascii="Consolas" w:hAnsi="Consolas" w:cs="Consolas"/>
+          <w:color w:val="000000"/>
+          <w:sz w:val="20"/>
+          <w:szCs w:val="20"/>
+          <w:lang w:val="en-US"/>
+        </w:rPr>
+        <w:t>calculaPena</w:t>
+      </w:r>
+      <w:proofErr w:type="spellEnd"/>
+      <w:r>
+        <w:rPr>
+          <w:rFonts w:ascii="Consolas" w:hAnsi="Consolas" w:cs="Consolas"/>
+          <w:color w:val="000000"/>
+          <w:sz w:val="20"/>
+          <w:szCs w:val="20"/>
+          <w:lang w:val="en-US"/>
+        </w:rPr>
+        <w:t>(</w:t>
+      </w:r>
+      <w:proofErr w:type="gramEnd"/>
+      <w:r>
+        <w:rPr>
+          <w:rFonts w:ascii="Consolas" w:hAnsi="Consolas" w:cs="Consolas"/>
+          <w:color w:val="000000"/>
+          <w:sz w:val="20"/>
+          <w:szCs w:val="20"/>
+          <w:lang w:val="en-US"/>
+        </w:rPr>
+        <w:t xml:space="preserve">String </w:t>
+      </w:r>
+      <w:proofErr w:type="spellStart"/>
+      <w:r>
+        <w:rPr>
+          <w:rFonts w:ascii="Consolas" w:hAnsi="Consolas" w:cs="Consolas"/>
+          <w:color w:val="6A3E3E"/>
+          <w:sz w:val="20"/>
+          <w:szCs w:val="20"/>
+          <w:lang w:val="en-US"/>
+        </w:rPr>
+        <w:t>prisioneiroA</w:t>
+      </w:r>
+      <w:proofErr w:type="spellEnd"/>
+      <w:r>
+        <w:rPr>
+          <w:rFonts w:ascii="Consolas" w:hAnsi="Consolas" w:cs="Consolas"/>
+          <w:color w:val="000000"/>
+          <w:sz w:val="20"/>
+          <w:szCs w:val="20"/>
+          <w:lang w:val="en-US"/>
+        </w:rPr>
+        <w:t xml:space="preserve">, String </w:t>
+      </w:r>
+      <w:proofErr w:type="spellStart"/>
+      <w:r>
+        <w:rPr>
+          <w:rFonts w:ascii="Consolas" w:hAnsi="Consolas" w:cs="Consolas"/>
+          <w:color w:val="6A3E3E"/>
+          <w:sz w:val="20"/>
+          <w:szCs w:val="20"/>
+          <w:lang w:val="en-US"/>
+        </w:rPr>
+        <w:t>prisioneiroB</w:t>
+      </w:r>
+      <w:proofErr w:type="spellEnd"/>
+      <w:r>
+        <w:rPr>
+          <w:rFonts w:ascii="Consolas" w:hAnsi="Consolas" w:cs="Consolas"/>
+          <w:color w:val="000000"/>
+          <w:sz w:val="20"/>
+          <w:szCs w:val="20"/>
+          <w:lang w:val="en-US"/>
+        </w:rPr>
+        <w:t>) {</w:t>
+      </w:r>
+    </w:p>
+    <w:p>
+      <w:pPr>
+        <w:autoSpaceDE w:val="0"/>
+        <w:autoSpaceDN w:val="0"/>
+        <w:adjustRightInd w:val="0"/>
+        <w:spacing w:after="0" w:line="240" w:lineRule="auto"/>
+        <w:rPr>
+          <w:rFonts w:ascii="Consolas" w:hAnsi="Consolas" w:cs="Consolas"/>
+          <w:sz w:val="20"/>
+          <w:szCs w:val="20"/>
+        </w:rPr>
+      </w:pPr>
+      <w:r>
+        <w:rPr>
+          <w:rFonts w:ascii="Consolas" w:hAnsi="Consolas" w:cs="Consolas"/>
+          <w:color w:val="000000"/>
+          <w:sz w:val="20"/>
+          <w:szCs w:val="20"/>
+          <w:lang w:val="en-US"/>
+        </w:rPr>
+        <w:tab/>
+      </w:r>
+      <w:r>
+        <w:rPr>
+          <w:rFonts w:ascii="Consolas" w:hAnsi="Consolas" w:cs="Consolas"/>
+          <w:color w:val="000000"/>
+          <w:sz w:val="20"/>
+          <w:szCs w:val="20"/>
+          <w:lang w:val="en-US"/>
+        </w:rPr>
+        <w:tab/>
+      </w:r>
+      <w:proofErr w:type="spellStart"/>
+      <w:r>
+        <w:rPr>
+          <w:rFonts w:ascii="Consolas" w:hAnsi="Consolas" w:cs="Consolas"/>
+          <w:b/>
+          <w:bCs/>
+          <w:color w:val="7F0055"/>
+          <w:sz w:val="20"/>
+          <w:szCs w:val="20"/>
+        </w:rPr>
+        <w:t>if</w:t>
+      </w:r>
+      <w:proofErr w:type="spellEnd"/>
+      <w:r>
+        <w:rPr>
+          <w:rFonts w:ascii="Consolas" w:hAnsi="Consolas" w:cs="Consolas"/>
+          <w:color w:val="000000"/>
+          <w:sz w:val="20"/>
+          <w:szCs w:val="20"/>
+        </w:rPr>
+        <w:t xml:space="preserve"> (</w:t>
+      </w:r>
+      <w:proofErr w:type="spellStart"/>
+      <w:r>
+        <w:rPr>
+          <w:rFonts w:ascii="Consolas" w:hAnsi="Consolas" w:cs="Consolas"/>
+          <w:color w:val="6A3E3E"/>
+          <w:sz w:val="20"/>
+          <w:szCs w:val="20"/>
+        </w:rPr>
+        <w:t>prisioneiroA</w:t>
+      </w:r>
+      <w:proofErr w:type="spellEnd"/>
+      <w:r>
+        <w:rPr>
+          <w:rFonts w:ascii="Consolas" w:hAnsi="Consolas" w:cs="Consolas"/>
+          <w:color w:val="000000"/>
+          <w:sz w:val="20"/>
+          <w:szCs w:val="20"/>
+        </w:rPr>
+        <w:t xml:space="preserve"> == </w:t>
+      </w:r>
+      <w:r>
+        <w:rPr>
+          <w:rFonts w:ascii="Consolas" w:hAnsi="Consolas" w:cs="Consolas"/>
+          <w:color w:val="2A00FF"/>
+          <w:sz w:val="20"/>
+          <w:szCs w:val="20"/>
+        </w:rPr>
+        <w:t>"Culpado"</w:t>
+      </w:r>
+      <w:r>
+        <w:rPr>
+          <w:rFonts w:ascii="Consolas" w:hAnsi="Consolas" w:cs="Consolas"/>
+          <w:color w:val="000000"/>
+          <w:sz w:val="20"/>
+          <w:szCs w:val="20"/>
+        </w:rPr>
+        <w:t>) {</w:t>
+      </w:r>
+    </w:p>
+    <w:p>
+      <w:pPr>
+        <w:autoSpaceDE w:val="0"/>
+        <w:autoSpaceDN w:val="0"/>
+        <w:adjustRightInd w:val="0"/>
+        <w:spacing w:after="0" w:line="240" w:lineRule="auto"/>
+        <w:rPr>
+          <w:rFonts w:ascii="Consolas" w:hAnsi="Consolas" w:cs="Consolas"/>
+          <w:sz w:val="20"/>
+          <w:szCs w:val="20"/>
+        </w:rPr>
+      </w:pPr>
+      <w:r>
+        <w:rPr>
+          <w:rFonts w:ascii="Consolas" w:hAnsi="Consolas" w:cs="Consolas"/>
+          <w:color w:val="000000"/>
+          <w:sz w:val="20"/>
+          <w:szCs w:val="20"/>
+        </w:rPr>
+        <w:tab/>
+      </w:r>
+      <w:r>
+        <w:rPr>
+          <w:rFonts w:ascii="Consolas" w:hAnsi="Consolas" w:cs="Consolas"/>
+          <w:color w:val="000000"/>
+          <w:sz w:val="20"/>
+          <w:szCs w:val="20"/>
+        </w:rPr>
+        <w:tab/>
+      </w:r>
+      <w:r>
+        <w:rPr>
+          <w:rFonts w:ascii="Consolas" w:hAnsi="Consolas" w:cs="Consolas"/>
+          <w:color w:val="000000"/>
+          <w:sz w:val="20"/>
+          <w:szCs w:val="20"/>
+        </w:rPr>
+        <w:tab/>
+      </w:r>
+      <w:proofErr w:type="spellStart"/>
+      <w:r>
+        <w:rPr>
+          <w:rFonts w:ascii="Consolas" w:hAnsi="Consolas" w:cs="Consolas"/>
+          <w:b/>
+          <w:bCs/>
+          <w:color w:val="7F0055"/>
+          <w:sz w:val="20"/>
+          <w:szCs w:val="20"/>
+        </w:rPr>
+        <w:t>if</w:t>
+      </w:r>
+      <w:proofErr w:type="spellEnd"/>
+      <w:r>
+        <w:rPr>
+          <w:rFonts w:ascii="Consolas" w:hAnsi="Consolas" w:cs="Consolas"/>
+          <w:color w:val="000000"/>
+          <w:sz w:val="20"/>
+          <w:szCs w:val="20"/>
+        </w:rPr>
+        <w:t xml:space="preserve"> (</w:t>
+      </w:r>
+      <w:proofErr w:type="spellStart"/>
+      <w:r>
+        <w:rPr>
+          <w:rFonts w:ascii="Consolas" w:hAnsi="Consolas" w:cs="Consolas"/>
+          <w:color w:val="6A3E3E"/>
+          <w:sz w:val="20"/>
+          <w:szCs w:val="20"/>
+        </w:rPr>
+        <w:t>prisioneiroB</w:t>
+      </w:r>
+      <w:proofErr w:type="spellEnd"/>
+      <w:r>
+        <w:rPr>
+          <w:rFonts w:ascii="Consolas" w:hAnsi="Consolas" w:cs="Consolas"/>
+          <w:color w:val="000000"/>
+          <w:sz w:val="20"/>
+          <w:szCs w:val="20"/>
+        </w:rPr>
+        <w:t xml:space="preserve"> == </w:t>
+      </w:r>
+      <w:r>
+        <w:rPr>
+          <w:rFonts w:ascii="Consolas" w:hAnsi="Consolas" w:cs="Consolas"/>
+          <w:color w:val="2A00FF"/>
+          <w:sz w:val="20"/>
+          <w:szCs w:val="20"/>
+        </w:rPr>
+        <w:t>"Culpado"</w:t>
+      </w:r>
+      <w:r>
+        <w:rPr>
+          <w:rFonts w:ascii="Consolas" w:hAnsi="Consolas" w:cs="Consolas"/>
+          <w:color w:val="000000"/>
+          <w:sz w:val="20"/>
+          <w:szCs w:val="20"/>
+        </w:rPr>
+        <w:t>) {</w:t>
+      </w:r>
+    </w:p>
+    <w:p>
+      <w:pPr>
+        <w:autoSpaceDE w:val="0"/>
+        <w:autoSpaceDN w:val="0"/>
+        <w:adjustRightInd w:val="0"/>
+        <w:spacing w:after="0" w:line="240" w:lineRule="auto"/>
+        <w:rPr>
+          <w:rFonts w:ascii="Consolas" w:hAnsi="Consolas" w:cs="Consolas"/>
+          <w:sz w:val="20"/>
+          <w:szCs w:val="20"/>
+        </w:rPr>
+      </w:pPr>
+      <w:r>
+        <w:rPr>
+          <w:rFonts w:ascii="Consolas" w:hAnsi="Consolas" w:cs="Consolas"/>
+          <w:color w:val="000000"/>
+          <w:sz w:val="20"/>
+          <w:szCs w:val="20"/>
+        </w:rPr>
+        <w:tab/>
+      </w:r>
+      <w:r>
+        <w:rPr>
+          <w:rFonts w:ascii="Consolas" w:hAnsi="Consolas" w:cs="Consolas"/>
+          <w:color w:val="000000"/>
+          <w:sz w:val="20"/>
+          <w:szCs w:val="20"/>
+        </w:rPr>
+        <w:tab/>
+      </w:r>
+      <w:r>
+        <w:rPr>
+          <w:rFonts w:ascii="Consolas" w:hAnsi="Consolas" w:cs="Consolas"/>
+          <w:color w:val="000000"/>
+          <w:sz w:val="20"/>
+          <w:szCs w:val="20"/>
+        </w:rPr>
+        <w:tab/>
+      </w:r>
+      <w:r>
+        <w:rPr>
+          <w:rFonts w:ascii="Consolas" w:hAnsi="Consolas" w:cs="Consolas"/>
+          <w:color w:val="000000"/>
+          <w:sz w:val="20"/>
+          <w:szCs w:val="20"/>
+        </w:rPr>
+        <w:tab/>
+      </w:r>
+      <w:proofErr w:type="spellStart"/>
+      <w:r>
+        <w:rPr>
+          <w:rFonts w:ascii="Consolas" w:hAnsi="Consolas" w:cs="Consolas"/>
+          <w:b/>
+          <w:bCs/>
+          <w:color w:val="7F0055"/>
+          <w:sz w:val="20"/>
+          <w:szCs w:val="20"/>
+        </w:rPr>
+        <w:t>return</w:t>
+      </w:r>
+      <w:proofErr w:type="spellEnd"/>
+      <w:r>
+        <w:rPr>
+          <w:rFonts w:ascii="Consolas" w:hAnsi="Consolas" w:cs="Consolas"/>
+          <w:color w:val="000000"/>
+          <w:sz w:val="20"/>
+          <w:szCs w:val="20"/>
+        </w:rPr>
+        <w:t xml:space="preserve"> </w:t>
+      </w:r>
+      <w:r>
+        <w:rPr>
+          <w:rFonts w:ascii="Consolas" w:hAnsi="Consolas" w:cs="Consolas"/>
+          <w:color w:val="0000C0"/>
+          <w:sz w:val="20"/>
+          <w:szCs w:val="20"/>
+        </w:rPr>
+        <w:t>PENA_CONDENACAO_</w:t>
+      </w:r>
+      <w:proofErr w:type="gramStart"/>
+      <w:r>
+        <w:rPr>
+          <w:rFonts w:ascii="Consolas" w:hAnsi="Consolas" w:cs="Consolas"/>
+          <w:color w:val="0000C0"/>
+          <w:sz w:val="20"/>
+          <w:szCs w:val="20"/>
+        </w:rPr>
+        <w:t>MUTUA</w:t>
+      </w:r>
+      <w:proofErr w:type="gramEnd"/>
+      <w:r>
+        <w:rPr>
+          <w:rFonts w:ascii="Consolas" w:hAnsi="Consolas" w:cs="Consolas"/>
+          <w:color w:val="000000"/>
+          <w:sz w:val="20"/>
+          <w:szCs w:val="20"/>
+        </w:rPr>
+        <w:t>;</w:t>
+      </w:r>
+    </w:p>
+    <w:p>
+      <w:pPr>
+        <w:autoSpaceDE w:val="0"/>
+        <w:autoSpaceDN w:val="0"/>
+        <w:adjustRightInd w:val="0"/>
+        <w:spacing w:after="0" w:line="240" w:lineRule="auto"/>
+        <w:rPr>
+          <w:rFonts w:ascii="Consolas" w:hAnsi="Consolas" w:cs="Consolas"/>
+          <w:sz w:val="20"/>
+          <w:szCs w:val="20"/>
+        </w:rPr>
+      </w:pPr>
+      <w:r>
+        <w:rPr>
+          <w:rFonts w:ascii="Consolas" w:hAnsi="Consolas" w:cs="Consolas"/>
+          <w:color w:val="000000"/>
+          <w:sz w:val="20"/>
+          <w:szCs w:val="20"/>
+        </w:rPr>
+        <w:tab/>
+      </w:r>
+      <w:r>
+        <w:rPr>
+          <w:rFonts w:ascii="Consolas" w:hAnsi="Consolas" w:cs="Consolas"/>
+          <w:color w:val="000000"/>
+          <w:sz w:val="20"/>
+          <w:szCs w:val="20"/>
+        </w:rPr>
+        <w:tab/>
+      </w:r>
+      <w:r>
+        <w:rPr>
+          <w:rFonts w:ascii="Consolas" w:hAnsi="Consolas" w:cs="Consolas"/>
+          <w:color w:val="000000"/>
+          <w:sz w:val="20"/>
+          <w:szCs w:val="20"/>
+        </w:rPr>
+        <w:tab/>
+        <w:t xml:space="preserve">} </w:t>
+      </w:r>
+      <w:proofErr w:type="spellStart"/>
+      <w:r>
+        <w:rPr>
+          <w:rFonts w:ascii="Consolas" w:hAnsi="Consolas" w:cs="Consolas"/>
+          <w:b/>
+          <w:bCs/>
+          <w:color w:val="7F0055"/>
+          <w:sz w:val="20"/>
+          <w:szCs w:val="20"/>
+        </w:rPr>
+        <w:t>else</w:t>
+      </w:r>
+      <w:proofErr w:type="spellEnd"/>
+      <w:r>
+        <w:rPr>
+          <w:rFonts w:ascii="Consolas" w:hAnsi="Consolas" w:cs="Consolas"/>
+          <w:color w:val="000000"/>
+          <w:sz w:val="20"/>
+          <w:szCs w:val="20"/>
+        </w:rPr>
+        <w:t xml:space="preserve"> {</w:t>
+      </w:r>
+    </w:p>
+    <w:p>
+      <w:pPr>
+        <w:autoSpaceDE w:val="0"/>
+        <w:autoSpaceDN w:val="0"/>
+        <w:adjustRightInd w:val="0"/>
+        <w:spacing w:after="0" w:line="240" w:lineRule="auto"/>
+        <w:rPr>
+          <w:rFonts w:ascii="Consolas" w:hAnsi="Consolas" w:cs="Consolas"/>
+          <w:sz w:val="20"/>
+          <w:szCs w:val="20"/>
+        </w:rPr>
+      </w:pPr>
+      <w:r>
+        <w:rPr>
+          <w:rFonts w:ascii="Consolas" w:hAnsi="Consolas" w:cs="Consolas"/>
+          <w:color w:val="000000"/>
+          <w:sz w:val="20"/>
+          <w:szCs w:val="20"/>
+        </w:rPr>
+        <w:tab/>
+      </w:r>
+      <w:r>
+        <w:rPr>
+          <w:rFonts w:ascii="Consolas" w:hAnsi="Consolas" w:cs="Consolas"/>
+          <w:color w:val="000000"/>
+          <w:sz w:val="20"/>
+          <w:szCs w:val="20"/>
+        </w:rPr>
+        <w:tab/>
+      </w:r>
+      <w:r>
+        <w:rPr>
+          <w:rFonts w:ascii="Consolas" w:hAnsi="Consolas" w:cs="Consolas"/>
+          <w:color w:val="000000"/>
+          <w:sz w:val="20"/>
+          <w:szCs w:val="20"/>
+        </w:rPr>
+        <w:tab/>
+      </w:r>
+      <w:r>
+        <w:rPr>
+          <w:rFonts w:ascii="Consolas" w:hAnsi="Consolas" w:cs="Consolas"/>
+          <w:color w:val="000000"/>
+          <w:sz w:val="20"/>
+          <w:szCs w:val="20"/>
+        </w:rPr>
+        <w:tab/>
+      </w:r>
+      <w:proofErr w:type="spellStart"/>
+      <w:r>
+        <w:rPr>
+          <w:rFonts w:ascii="Consolas" w:hAnsi="Consolas" w:cs="Consolas"/>
+          <w:b/>
+          <w:bCs/>
+          <w:color w:val="7F0055"/>
+          <w:sz w:val="20"/>
+          <w:szCs w:val="20"/>
+        </w:rPr>
+        <w:t>return</w:t>
+      </w:r>
+      <w:proofErr w:type="spellEnd"/>
+      <w:r>
+        <w:rPr>
+          <w:rFonts w:ascii="Consolas" w:hAnsi="Consolas" w:cs="Consolas"/>
+          <w:color w:val="000000"/>
+          <w:sz w:val="20"/>
+          <w:szCs w:val="20"/>
+        </w:rPr>
+        <w:t xml:space="preserve"> </w:t>
+      </w:r>
+      <w:r>
+        <w:rPr>
+          <w:rFonts w:ascii="Consolas" w:hAnsi="Consolas" w:cs="Consolas"/>
+          <w:color w:val="0000C0"/>
+          <w:sz w:val="20"/>
+          <w:szCs w:val="20"/>
+        </w:rPr>
+        <w:t>PENA_CONDENACAO_INDIVIDUAL</w:t>
+      </w:r>
+      <w:r>
+        <w:rPr>
+          <w:rFonts w:ascii="Consolas" w:hAnsi="Consolas" w:cs="Consolas"/>
+          <w:color w:val="000000"/>
+          <w:sz w:val="20"/>
+          <w:szCs w:val="20"/>
+        </w:rPr>
+        <w:t>;</w:t>
+      </w:r>
+    </w:p>
+    <w:p>
+      <w:pPr>
+        <w:autoSpaceDE w:val="0"/>
+        <w:autoSpaceDN w:val="0"/>
+        <w:adjustRightInd w:val="0"/>
+        <w:spacing w:after="0" w:line="240" w:lineRule="auto"/>
+        <w:rPr>
+          <w:rFonts w:ascii="Consolas" w:hAnsi="Consolas" w:cs="Consolas"/>
+          <w:sz w:val="20"/>
+          <w:szCs w:val="20"/>
+        </w:rPr>
+      </w:pPr>
+      <w:r>
+        <w:rPr>
+          <w:rFonts w:ascii="Consolas" w:hAnsi="Consolas" w:cs="Consolas"/>
+          <w:color w:val="000000"/>
+          <w:sz w:val="20"/>
+          <w:szCs w:val="20"/>
+        </w:rPr>
+        <w:tab/>
+      </w:r>
+      <w:r>
+        <w:rPr>
+          <w:rFonts w:ascii="Consolas" w:hAnsi="Consolas" w:cs="Consolas"/>
+          <w:color w:val="000000"/>
+          <w:sz w:val="20"/>
+          <w:szCs w:val="20"/>
+        </w:rPr>
+        <w:tab/>
+      </w:r>
+      <w:r>
+        <w:rPr>
+          <w:rFonts w:ascii="Consolas" w:hAnsi="Consolas" w:cs="Consolas"/>
+          <w:color w:val="000000"/>
+          <w:sz w:val="20"/>
+          <w:szCs w:val="20"/>
+        </w:rPr>
+        <w:tab/>
+        <w:t>}</w:t>
+      </w:r>
+    </w:p>
+    <w:p>
+      <w:pPr>
+        <w:autoSpaceDE w:val="0"/>
+        <w:autoSpaceDN w:val="0"/>
+        <w:adjustRightInd w:val="0"/>
+        <w:spacing w:after="0" w:line="240" w:lineRule="auto"/>
+        <w:rPr>
+          <w:rFonts w:ascii="Consolas" w:hAnsi="Consolas" w:cs="Consolas"/>
+          <w:sz w:val="20"/>
+          <w:szCs w:val="20"/>
+        </w:rPr>
+      </w:pPr>
+      <w:r>
+        <w:rPr>
+          <w:rFonts w:ascii="Consolas" w:hAnsi="Consolas" w:cs="Consolas"/>
+          <w:color w:val="000000"/>
+          <w:sz w:val="20"/>
+          <w:szCs w:val="20"/>
+        </w:rPr>
+        <w:tab/>
+      </w:r>
+      <w:r>
+        <w:rPr>
+          <w:rFonts w:ascii="Consolas" w:hAnsi="Consolas" w:cs="Consolas"/>
+          <w:color w:val="000000"/>
+          <w:sz w:val="20"/>
+          <w:szCs w:val="20"/>
+        </w:rPr>
+        <w:tab/>
+        <w:t xml:space="preserve">} </w:t>
+      </w:r>
+      <w:proofErr w:type="spellStart"/>
+      <w:r>
+        <w:rPr>
+          <w:rFonts w:ascii="Consolas" w:hAnsi="Consolas" w:cs="Consolas"/>
+          <w:b/>
+          <w:bCs/>
+          <w:color w:val="7F0055"/>
+          <w:sz w:val="20"/>
+          <w:szCs w:val="20"/>
+        </w:rPr>
+        <w:t>else</w:t>
+      </w:r>
+      <w:proofErr w:type="spellEnd"/>
+      <w:r>
+        <w:rPr>
+          <w:rFonts w:ascii="Consolas" w:hAnsi="Consolas" w:cs="Consolas"/>
+          <w:color w:val="000000"/>
+          <w:sz w:val="20"/>
+          <w:szCs w:val="20"/>
+        </w:rPr>
+        <w:t xml:space="preserve"> {</w:t>
+      </w:r>
+    </w:p>
+    <w:p>
+      <w:pPr>
+        <w:autoSpaceDE w:val="0"/>
+        <w:autoSpaceDN w:val="0"/>
+        <w:adjustRightInd w:val="0"/>
+        <w:spacing w:after="0" w:line="240" w:lineRule="auto"/>
+        <w:rPr>
+          <w:rFonts w:ascii="Consolas" w:hAnsi="Consolas" w:cs="Consolas"/>
+          <w:sz w:val="20"/>
+          <w:szCs w:val="20"/>
+        </w:rPr>
+      </w:pPr>
+      <w:r>
+        <w:rPr>
+          <w:rFonts w:ascii="Consolas" w:hAnsi="Consolas" w:cs="Consolas"/>
+          <w:color w:val="000000"/>
+          <w:sz w:val="20"/>
+          <w:szCs w:val="20"/>
+        </w:rPr>
+        <w:tab/>
+      </w:r>
+      <w:r>
+        <w:rPr>
+          <w:rFonts w:ascii="Consolas" w:hAnsi="Consolas" w:cs="Consolas"/>
+          <w:color w:val="000000"/>
+          <w:sz w:val="20"/>
+          <w:szCs w:val="20"/>
+        </w:rPr>
+        <w:tab/>
+      </w:r>
+      <w:r>
+        <w:rPr>
+          <w:rFonts w:ascii="Consolas" w:hAnsi="Consolas" w:cs="Consolas"/>
+          <w:color w:val="000000"/>
+          <w:sz w:val="20"/>
+          <w:szCs w:val="20"/>
+        </w:rPr>
+        <w:tab/>
+      </w:r>
+      <w:proofErr w:type="spellStart"/>
+      <w:r>
+        <w:rPr>
+          <w:rFonts w:ascii="Consolas" w:hAnsi="Consolas" w:cs="Consolas"/>
+          <w:b/>
+          <w:bCs/>
+          <w:color w:val="7F0055"/>
+          <w:sz w:val="20"/>
+          <w:szCs w:val="20"/>
+        </w:rPr>
+        <w:t>if</w:t>
+      </w:r>
+      <w:proofErr w:type="spellEnd"/>
+      <w:r>
+        <w:rPr>
+          <w:rFonts w:ascii="Consolas" w:hAnsi="Consolas" w:cs="Consolas"/>
+          <w:color w:val="000000"/>
+          <w:sz w:val="20"/>
+          <w:szCs w:val="20"/>
+        </w:rPr>
+        <w:t xml:space="preserve"> (</w:t>
+      </w:r>
+      <w:proofErr w:type="spellStart"/>
+      <w:r>
+        <w:rPr>
+          <w:rFonts w:ascii="Consolas" w:hAnsi="Consolas" w:cs="Consolas"/>
+          <w:color w:val="6A3E3E"/>
+          <w:sz w:val="20"/>
+          <w:szCs w:val="20"/>
+        </w:rPr>
+        <w:t>prisioneiroB</w:t>
+      </w:r>
+      <w:proofErr w:type="spellEnd"/>
+      <w:r>
+        <w:rPr>
+          <w:rFonts w:ascii="Consolas" w:hAnsi="Consolas" w:cs="Consolas"/>
+          <w:color w:val="000000"/>
+          <w:sz w:val="20"/>
+          <w:szCs w:val="20"/>
+        </w:rPr>
+        <w:t xml:space="preserve"> == </w:t>
+      </w:r>
+      <w:r>
+        <w:rPr>
+          <w:rFonts w:ascii="Consolas" w:hAnsi="Consolas" w:cs="Consolas"/>
+          <w:color w:val="2A00FF"/>
+          <w:sz w:val="20"/>
+          <w:szCs w:val="20"/>
+        </w:rPr>
+        <w:t>"Culpado"</w:t>
+      </w:r>
+      <w:r>
+        <w:rPr>
+          <w:rFonts w:ascii="Consolas" w:hAnsi="Consolas" w:cs="Consolas"/>
+          <w:color w:val="000000"/>
+          <w:sz w:val="20"/>
+          <w:szCs w:val="20"/>
+        </w:rPr>
+        <w:t>) {</w:t>
+      </w:r>
+    </w:p>
+    <w:p>
+      <w:pPr>
+        <w:autoSpaceDE w:val="0"/>
+        <w:autoSpaceDN w:val="0"/>
+        <w:adjustRightInd w:val="0"/>
+        <w:spacing w:after="0" w:line="240" w:lineRule="auto"/>
+        <w:rPr>
+          <w:rFonts w:ascii="Consolas" w:hAnsi="Consolas" w:cs="Consolas"/>
+          <w:sz w:val="20"/>
+          <w:szCs w:val="20"/>
+        </w:rPr>
+      </w:pPr>
+      <w:r>
+        <w:rPr>
+          <w:rFonts w:ascii="Consolas" w:hAnsi="Consolas" w:cs="Consolas"/>
+          <w:color w:val="000000"/>
+          <w:sz w:val="20"/>
+          <w:szCs w:val="20"/>
+        </w:rPr>
+        <w:tab/>
+      </w:r>
+      <w:r>
+        <w:rPr>
+          <w:rFonts w:ascii="Consolas" w:hAnsi="Consolas" w:cs="Consolas"/>
+          <w:color w:val="000000"/>
+          <w:sz w:val="20"/>
+          <w:szCs w:val="20"/>
+        </w:rPr>
+        <w:tab/>
+      </w:r>
+      <w:r>
+        <w:rPr>
+          <w:rFonts w:ascii="Consolas" w:hAnsi="Consolas" w:cs="Consolas"/>
+          <w:color w:val="000000"/>
+          <w:sz w:val="20"/>
+          <w:szCs w:val="20"/>
+        </w:rPr>
+        <w:tab/>
+      </w:r>
+      <w:r>
+        <w:rPr>
+          <w:rFonts w:ascii="Consolas" w:hAnsi="Consolas" w:cs="Consolas"/>
+          <w:color w:val="000000"/>
+          <w:sz w:val="20"/>
+          <w:szCs w:val="20"/>
+        </w:rPr>
+        <w:tab/>
+      </w:r>
+      <w:proofErr w:type="spellStart"/>
+      <w:r>
+        <w:rPr>
+          <w:rFonts w:ascii="Consolas" w:hAnsi="Consolas" w:cs="Consolas"/>
+          <w:b/>
+          <w:bCs/>
+          <w:color w:val="7F0055"/>
+          <w:sz w:val="20"/>
+          <w:szCs w:val="20"/>
+        </w:rPr>
+        <w:t>return</w:t>
+      </w:r>
+      <w:proofErr w:type="spellEnd"/>
+      <w:r>
+        <w:rPr>
+          <w:rFonts w:ascii="Consolas" w:hAnsi="Consolas" w:cs="Consolas"/>
+          <w:color w:val="000000"/>
+          <w:sz w:val="20"/>
+          <w:szCs w:val="20"/>
+        </w:rPr>
+        <w:t xml:space="preserve"> </w:t>
+      </w:r>
+      <w:r>
+        <w:rPr>
+          <w:rFonts w:ascii="Consolas" w:hAnsi="Consolas" w:cs="Consolas"/>
+          <w:color w:val="0000C0"/>
+          <w:sz w:val="20"/>
+          <w:szCs w:val="20"/>
+        </w:rPr>
+        <w:t>PENA_CONDENACAO_CUMPLICES</w:t>
+      </w:r>
+      <w:r>
+        <w:rPr>
+          <w:rFonts w:ascii="Consolas" w:hAnsi="Consolas" w:cs="Consolas"/>
+          <w:color w:val="000000"/>
+          <w:sz w:val="20"/>
+          <w:szCs w:val="20"/>
+        </w:rPr>
+        <w:t>;</w:t>
+      </w:r>
+    </w:p>
+    <w:p>
+      <w:pPr>
+        <w:autoSpaceDE w:val="0"/>
+        <w:autoSpaceDN w:val="0"/>
+        <w:adjustRightInd w:val="0"/>
+        <w:spacing w:after="0" w:line="240" w:lineRule="auto"/>
+        <w:rPr>
+          <w:rFonts w:ascii="Consolas" w:hAnsi="Consolas" w:cs="Consolas"/>
+          <w:sz w:val="20"/>
+          <w:szCs w:val="20"/>
+        </w:rPr>
+      </w:pPr>
+      <w:r>
+        <w:rPr>
+          <w:rFonts w:ascii="Consolas" w:hAnsi="Consolas" w:cs="Consolas"/>
+          <w:color w:val="000000"/>
+          <w:sz w:val="20"/>
+          <w:szCs w:val="20"/>
+        </w:rPr>
+        <w:tab/>
+      </w:r>
+      <w:r>
+        <w:rPr>
+          <w:rFonts w:ascii="Consolas" w:hAnsi="Consolas" w:cs="Consolas"/>
+          <w:color w:val="000000"/>
+          <w:sz w:val="20"/>
+          <w:szCs w:val="20"/>
+        </w:rPr>
+        <w:tab/>
+      </w:r>
+      <w:r>
+        <w:rPr>
+          <w:rFonts w:ascii="Consolas" w:hAnsi="Consolas" w:cs="Consolas"/>
+          <w:color w:val="000000"/>
+          <w:sz w:val="20"/>
+          <w:szCs w:val="20"/>
+        </w:rPr>
+        <w:tab/>
+        <w:t xml:space="preserve">} </w:t>
+      </w:r>
+      <w:proofErr w:type="spellStart"/>
+      <w:r>
+        <w:rPr>
+          <w:rFonts w:ascii="Consolas" w:hAnsi="Consolas" w:cs="Consolas"/>
+          <w:b/>
+          <w:bCs/>
+          <w:color w:val="7F0055"/>
+          <w:sz w:val="20"/>
+          <w:szCs w:val="20"/>
+        </w:rPr>
+        <w:t>else</w:t>
+      </w:r>
+      <w:proofErr w:type="spellEnd"/>
+      <w:r>
+        <w:rPr>
+          <w:rFonts w:ascii="Consolas" w:hAnsi="Consolas" w:cs="Consolas"/>
+          <w:color w:val="000000"/>
+          <w:sz w:val="20"/>
+          <w:szCs w:val="20"/>
+        </w:rPr>
+        <w:t xml:space="preserve"> {</w:t>
+      </w:r>
+    </w:p>
+    <w:p>
+      <w:pPr>
+        <w:autoSpaceDE w:val="0"/>
+        <w:autoSpaceDN w:val="0"/>
+        <w:adjustRightInd w:val="0"/>
+        <w:spacing w:after="0" w:line="240" w:lineRule="auto"/>
+        <w:rPr>
+          <w:rFonts w:ascii="Consolas" w:hAnsi="Consolas" w:cs="Consolas"/>
+          <w:sz w:val="20"/>
+          <w:szCs w:val="20"/>
+        </w:rPr>
+      </w:pPr>
+      <w:r>
+        <w:rPr>
+          <w:rFonts w:ascii="Consolas" w:hAnsi="Consolas" w:cs="Consolas"/>
+          <w:color w:val="000000"/>
+          <w:sz w:val="20"/>
+          <w:szCs w:val="20"/>
+        </w:rPr>
+        <w:tab/>
+      </w:r>
+      <w:r>
+        <w:rPr>
+          <w:rFonts w:ascii="Consolas" w:hAnsi="Consolas" w:cs="Consolas"/>
+          <w:color w:val="000000"/>
+          <w:sz w:val="20"/>
+          <w:szCs w:val="20"/>
+        </w:rPr>
+        <w:tab/>
+      </w:r>
+      <w:r>
+        <w:rPr>
+          <w:rFonts w:ascii="Consolas" w:hAnsi="Consolas" w:cs="Consolas"/>
+          <w:color w:val="000000"/>
+          <w:sz w:val="20"/>
+          <w:szCs w:val="20"/>
+        </w:rPr>
+        <w:tab/>
+      </w:r>
+      <w:r>
+        <w:rPr>
+          <w:rFonts w:ascii="Consolas" w:hAnsi="Consolas" w:cs="Consolas"/>
+          <w:color w:val="000000"/>
+          <w:sz w:val="20"/>
+          <w:szCs w:val="20"/>
+        </w:rPr>
+        <w:tab/>
+      </w:r>
+      <w:proofErr w:type="spellStart"/>
+      <w:r>
+        <w:rPr>
+          <w:rFonts w:ascii="Consolas" w:hAnsi="Consolas" w:cs="Consolas"/>
+          <w:b/>
+          <w:bCs/>
+          <w:color w:val="7F0055"/>
+          <w:sz w:val="20"/>
+          <w:szCs w:val="20"/>
+        </w:rPr>
+        <w:t>return</w:t>
+      </w:r>
+      <w:proofErr w:type="spellEnd"/>
+      <w:r>
+        <w:rPr>
+          <w:rFonts w:ascii="Consolas" w:hAnsi="Consolas" w:cs="Consolas"/>
+          <w:color w:val="000000"/>
+          <w:sz w:val="20"/>
+          <w:szCs w:val="20"/>
+        </w:rPr>
+        <w:t xml:space="preserve"> </w:t>
+      </w:r>
+      <w:r>
+        <w:rPr>
+          <w:rFonts w:ascii="Consolas" w:hAnsi="Consolas" w:cs="Consolas"/>
+          <w:color w:val="0000C0"/>
+          <w:sz w:val="20"/>
+          <w:szCs w:val="20"/>
+        </w:rPr>
+        <w:t>PENA_CONDENACAO_CUMPLICES</w:t>
+      </w:r>
+      <w:r>
+        <w:rPr>
+          <w:rFonts w:ascii="Consolas" w:hAnsi="Consolas" w:cs="Consolas"/>
+          <w:color w:val="000000"/>
+          <w:sz w:val="20"/>
+          <w:szCs w:val="20"/>
+        </w:rPr>
+        <w:t>;</w:t>
+      </w:r>
+    </w:p>
+    <w:p>
+      <w:pPr>
+        <w:autoSpaceDE w:val="0"/>
+        <w:autoSpaceDN w:val="0"/>
+        <w:adjustRightInd w:val="0"/>
+        <w:spacing w:after="0" w:line="240" w:lineRule="auto"/>
+        <w:rPr>
+          <w:rFonts w:ascii="Consolas" w:hAnsi="Consolas" w:cs="Consolas"/>
+          <w:sz w:val="20"/>
+          <w:szCs w:val="20"/>
+        </w:rPr>
+      </w:pPr>
+      <w:r>
+        <w:rPr>
+          <w:rFonts w:ascii="Consolas" w:hAnsi="Consolas" w:cs="Consolas"/>
+          <w:color w:val="000000"/>
+          <w:sz w:val="20"/>
+          <w:szCs w:val="20"/>
+        </w:rPr>
+        <w:tab/>
+      </w:r>
+      <w:r>
+        <w:rPr>
+          <w:rFonts w:ascii="Consolas" w:hAnsi="Consolas" w:cs="Consolas"/>
+          <w:color w:val="000000"/>
+          <w:sz w:val="20"/>
+          <w:szCs w:val="20"/>
+        </w:rPr>
+        <w:tab/>
+      </w:r>
+      <w:r>
+        <w:rPr>
+          <w:rFonts w:ascii="Consolas" w:hAnsi="Consolas" w:cs="Consolas"/>
+          <w:color w:val="000000"/>
+          <w:sz w:val="20"/>
+          <w:szCs w:val="20"/>
+        </w:rPr>
+        <w:tab/>
+        <w:t>}</w:t>
+      </w:r>
+    </w:p>
+    <w:p>
+      <w:pPr>
+        <w:autoSpaceDE w:val="0"/>
+        <w:autoSpaceDN w:val="0"/>
+        <w:adjustRightInd w:val="0"/>
+        <w:spacing w:after="0" w:line="240" w:lineRule="auto"/>
+        <w:rPr>
+          <w:rFonts w:ascii="Consolas" w:hAnsi="Consolas" w:cs="Consolas"/>
+          <w:sz w:val="20"/>
+          <w:szCs w:val="20"/>
+        </w:rPr>
+      </w:pPr>
+      <w:r>
+        <w:rPr>
+          <w:rFonts w:ascii="Consolas" w:hAnsi="Consolas" w:cs="Consolas"/>
+          <w:color w:val="000000"/>
+          <w:sz w:val="20"/>
+          <w:szCs w:val="20"/>
+        </w:rPr>
+        <w:tab/>
+      </w:r>
+      <w:r>
+        <w:rPr>
+          <w:rFonts w:ascii="Consolas" w:hAnsi="Consolas" w:cs="Consolas"/>
+          <w:color w:val="000000"/>
+          <w:sz w:val="20"/>
+          <w:szCs w:val="20"/>
+        </w:rPr>
+        <w:tab/>
+        <w:t>}</w:t>
+      </w:r>
+    </w:p>
+    <w:p>
+      <w:pPr>
+        <w:autoSpaceDE w:val="0"/>
+        <w:autoSpaceDN w:val="0"/>
+        <w:adjustRightInd w:val="0"/>
+        <w:spacing w:after="0" w:line="240" w:lineRule="auto"/>
+        <w:rPr>
+          <w:rFonts w:ascii="Consolas" w:hAnsi="Consolas" w:cs="Consolas"/>
+          <w:sz w:val="20"/>
+          <w:szCs w:val="20"/>
+        </w:rPr>
+      </w:pPr>
+      <w:r>
+        <w:rPr>
+          <w:rFonts w:ascii="Consolas" w:hAnsi="Consolas" w:cs="Consolas"/>
+          <w:color w:val="000000"/>
+          <w:sz w:val="20"/>
+          <w:szCs w:val="20"/>
+        </w:rPr>
+        <w:tab/>
+        <w:t>}</w:t>
+      </w:r>
+    </w:p>
+    <w:p>
+      <w:pPr>
+        <w:autoSpaceDE w:val="0"/>
+        <w:autoSpaceDN w:val="0"/>
+        <w:adjustRightInd w:val="0"/>
+        <w:spacing w:after="0" w:line="240" w:lineRule="auto"/>
+        <w:rPr>
+          <w:rFonts w:ascii="Consolas" w:hAnsi="Consolas" w:cs="Consolas"/>
+          <w:sz w:val="20"/>
+          <w:szCs w:val="20"/>
+        </w:rPr>
+      </w:pPr>
+      <w:r>
+        <w:rPr>
+          <w:rFonts w:ascii="Consolas" w:hAnsi="Consolas" w:cs="Consolas"/>
+          <w:color w:val="000000"/>
+          <w:sz w:val="20"/>
+          <w:szCs w:val="20"/>
+        </w:rPr>
+        <w:t>}</w:t>
+      </w:r>
+    </w:p>
+    <w:p>
+      <w:pPr>
+        <w:rPr>
+          <w:rFonts w:ascii="Consolas" w:hAnsi="Consolas" w:cs="Consolas"/>
+          <w:color w:val="000000"/>
+          <w:sz w:val="20"/>
+          <w:szCs w:val="20"/>
+        </w:rPr>
+      </w:pPr>
+    </w:p>
+    <w:p>
+      <w:pPr>
+        <w:rPr>
+          <w:rFonts w:ascii="Consolas" w:hAnsi="Consolas" w:cs="Consolas"/>
+          <w:color w:val="000000"/>
+          <w:sz w:val="20"/>
+          <w:szCs w:val="20"/>
+        </w:rPr>
+      </w:pPr>
+      <w:r>
+        <w:rPr>
+          <w:rFonts w:ascii="Consolas" w:hAnsi="Consolas" w:cs="Consolas"/>
+          <w:color w:val="000000"/>
+          <w:sz w:val="20"/>
+          <w:szCs w:val="20"/>
+        </w:rPr>
+        <w:t>-</w:t>
+      </w:r>
+      <w:proofErr w:type="spellStart"/>
+      <w:r>
+        <w:rPr>
+          <w:rFonts w:ascii="Consolas" w:hAnsi="Consolas" w:cs="Consolas"/>
+          <w:color w:val="000000"/>
+          <w:sz w:val="20"/>
+          <w:szCs w:val="20"/>
+        </w:rPr>
+        <w:t>Junit</w:t>
+      </w:r>
+      <w:proofErr w:type="spellEnd"/>
+    </w:p>
+    <w:p>
+      <w:pPr>
+        <w:autoSpaceDE w:val="0"/>
+        <w:autoSpaceDN w:val="0"/>
+        <w:adjustRightInd w:val="0"/>
+        <w:spacing w:after="0" w:line="240" w:lineRule="auto"/>
+        <w:rPr>
+          <w:rFonts w:ascii="Consolas" w:hAnsi="Consolas" w:cs="Consolas"/>
+          <w:sz w:val="20"/>
+          <w:szCs w:val="20"/>
+        </w:rPr>
+      </w:pPr>
+    </w:p>
+    <w:p>
+      <w:pPr>
+        <w:autoSpaceDE w:val="0"/>
+        <w:autoSpaceDN w:val="0"/>
+        <w:adjustRightInd w:val="0"/>
+        <w:spacing w:after="0" w:line="240" w:lineRule="auto"/>
+        <w:rPr>
+          <w:rFonts w:ascii="Consolas" w:hAnsi="Consolas" w:cs="Consolas"/>
+          <w:sz w:val="20"/>
+          <w:szCs w:val="20"/>
+        </w:rPr>
+      </w:pPr>
+      <w:r>
+        <w:rPr>
+          <w:rFonts w:ascii="Consolas" w:hAnsi="Consolas" w:cs="Consolas"/>
+          <w:color w:val="000000"/>
+          <w:sz w:val="20"/>
+          <w:szCs w:val="20"/>
+        </w:rPr>
+        <w:tab/>
+      </w:r>
+      <w:r>
+        <w:rPr>
+          <w:rFonts w:ascii="Consolas" w:hAnsi="Consolas" w:cs="Consolas"/>
+          <w:color w:val="646464"/>
+          <w:sz w:val="20"/>
+          <w:szCs w:val="20"/>
+        </w:rPr>
+        <w:t>@</w:t>
+      </w:r>
+      <w:r>
+        <w:rPr>
+          <w:rFonts w:ascii="Consolas" w:hAnsi="Consolas" w:cs="Consolas"/>
+          <w:color w:val="646464"/>
+          <w:sz w:val="20"/>
+          <w:szCs w:val="20"/>
+          <w:shd w:val="clear" w:color="auto" w:fill="D4D4D4"/>
+        </w:rPr>
+        <w:t>Test</w:t>
+      </w:r>
+    </w:p>
+    <w:p>
+      <w:pPr>
+        <w:autoSpaceDE w:val="0"/>
+        <w:autoSpaceDN w:val="0"/>
+        <w:adjustRightInd w:val="0"/>
+        <w:spacing w:after="0" w:line="240" w:lineRule="auto"/>
+        <w:rPr>
+          <w:rFonts w:ascii="Consolas" w:hAnsi="Consolas" w:cs="Consolas"/>
+          <w:sz w:val="20"/>
+          <w:szCs w:val="20"/>
+        </w:rPr>
+      </w:pPr>
+      <w:r>
+        <w:rPr>
+          <w:rFonts w:ascii="Consolas" w:hAnsi="Consolas" w:cs="Consolas"/>
+          <w:color w:val="000000"/>
+          <w:sz w:val="20"/>
+          <w:szCs w:val="20"/>
+        </w:rPr>
+        <w:tab/>
+      </w:r>
+      <w:proofErr w:type="spellStart"/>
+      <w:r>
+        <w:rPr>
+          <w:rFonts w:ascii="Consolas" w:hAnsi="Consolas" w:cs="Consolas"/>
+          <w:b/>
+          <w:bCs/>
+          <w:color w:val="7F0055"/>
+          <w:sz w:val="20"/>
+          <w:szCs w:val="20"/>
+        </w:rPr>
+        <w:t>public</w:t>
+      </w:r>
+      <w:proofErr w:type="spellEnd"/>
+      <w:r>
+        <w:rPr>
+          <w:rFonts w:ascii="Consolas" w:hAnsi="Consolas" w:cs="Consolas"/>
+          <w:color w:val="000000"/>
+          <w:sz w:val="20"/>
+          <w:szCs w:val="20"/>
+        </w:rPr>
+        <w:t xml:space="preserve"> </w:t>
+      </w:r>
+      <w:proofErr w:type="spellStart"/>
+      <w:r>
+        <w:rPr>
+          <w:rFonts w:ascii="Consolas" w:hAnsi="Consolas" w:cs="Consolas"/>
+          <w:b/>
+          <w:bCs/>
+          <w:color w:val="7F0055"/>
+          <w:sz w:val="20"/>
+          <w:szCs w:val="20"/>
+        </w:rPr>
+        <w:t>void</w:t>
+      </w:r>
+      <w:proofErr w:type="spellEnd"/>
+      <w:r>
+        <w:rPr>
+          <w:rFonts w:ascii="Consolas" w:hAnsi="Consolas" w:cs="Consolas"/>
+          <w:color w:val="000000"/>
+          <w:sz w:val="20"/>
+          <w:szCs w:val="20"/>
+        </w:rPr>
+        <w:t xml:space="preserve"> </w:t>
+      </w:r>
+      <w:proofErr w:type="spellStart"/>
+      <w:proofErr w:type="gramStart"/>
+      <w:r>
+        <w:rPr>
+          <w:rFonts w:ascii="Consolas" w:hAnsi="Consolas" w:cs="Consolas"/>
+          <w:color w:val="000000"/>
+          <w:sz w:val="20"/>
+          <w:szCs w:val="20"/>
+        </w:rPr>
+        <w:t>testeCondeCumpli</w:t>
+      </w:r>
+      <w:proofErr w:type="spellEnd"/>
+      <w:r>
+        <w:rPr>
+          <w:rFonts w:ascii="Consolas" w:hAnsi="Consolas" w:cs="Consolas"/>
+          <w:color w:val="000000"/>
+          <w:sz w:val="20"/>
+          <w:szCs w:val="20"/>
+        </w:rPr>
+        <w:t>(</w:t>
+      </w:r>
+      <w:proofErr w:type="gramEnd"/>
+      <w:r>
+        <w:rPr>
+          <w:rFonts w:ascii="Consolas" w:hAnsi="Consolas" w:cs="Consolas"/>
+          <w:color w:val="000000"/>
+          <w:sz w:val="20"/>
+          <w:szCs w:val="20"/>
+        </w:rPr>
+        <w:t>) {</w:t>
+      </w:r>
+    </w:p>
+    <w:p>
+      <w:pPr>
+        <w:autoSpaceDE w:val="0"/>
+        <w:autoSpaceDN w:val="0"/>
+        <w:adjustRightInd w:val="0"/>
+        <w:spacing w:after="0" w:line="240" w:lineRule="auto"/>
+        <w:rPr>
+          <w:rFonts w:ascii="Consolas" w:hAnsi="Consolas" w:cs="Consolas"/>
+          <w:sz w:val="20"/>
+          <w:szCs w:val="20"/>
+        </w:rPr>
+      </w:pPr>
+      <w:r>
+        <w:rPr>
+          <w:rFonts w:ascii="Consolas" w:hAnsi="Consolas" w:cs="Consolas"/>
+          <w:color w:val="000000"/>
+          <w:sz w:val="20"/>
+          <w:szCs w:val="20"/>
+        </w:rPr>
+        <w:tab/>
+      </w:r>
+      <w:r>
+        <w:rPr>
+          <w:rFonts w:ascii="Consolas" w:hAnsi="Consolas" w:cs="Consolas"/>
+          <w:color w:val="000000"/>
+          <w:sz w:val="20"/>
+          <w:szCs w:val="20"/>
+        </w:rPr>
+        <w:tab/>
+      </w:r>
+      <w:proofErr w:type="spellStart"/>
+      <w:r>
+        <w:rPr>
+          <w:rFonts w:ascii="Consolas" w:hAnsi="Consolas" w:cs="Consolas"/>
+          <w:color w:val="000000"/>
+          <w:sz w:val="20"/>
+          <w:szCs w:val="20"/>
+        </w:rPr>
+        <w:t>String</w:t>
+      </w:r>
+      <w:proofErr w:type="spellEnd"/>
+      <w:r>
+        <w:rPr>
+          <w:rFonts w:ascii="Consolas" w:hAnsi="Consolas" w:cs="Consolas"/>
+          <w:color w:val="000000"/>
+          <w:sz w:val="20"/>
+          <w:szCs w:val="20"/>
+        </w:rPr>
+        <w:t xml:space="preserve"> </w:t>
+      </w:r>
+      <w:proofErr w:type="spellStart"/>
+      <w:r>
+        <w:rPr>
+          <w:rFonts w:ascii="Consolas" w:hAnsi="Consolas" w:cs="Consolas"/>
+          <w:color w:val="6A3E3E"/>
+          <w:sz w:val="20"/>
+          <w:szCs w:val="20"/>
+        </w:rPr>
+        <w:t>PrisioneiroA</w:t>
+      </w:r>
+      <w:proofErr w:type="spellEnd"/>
+      <w:r>
+        <w:rPr>
+          <w:rFonts w:ascii="Consolas" w:hAnsi="Consolas" w:cs="Consolas"/>
+          <w:color w:val="000000"/>
+          <w:sz w:val="20"/>
+          <w:szCs w:val="20"/>
+        </w:rPr>
+        <w:t xml:space="preserve"> = </w:t>
+      </w:r>
+      <w:r>
+        <w:rPr>
+          <w:rFonts w:ascii="Consolas" w:hAnsi="Consolas" w:cs="Consolas"/>
+          <w:color w:val="2A00FF"/>
+          <w:sz w:val="20"/>
+          <w:szCs w:val="20"/>
+        </w:rPr>
+        <w:t>"Inocente"</w:t>
+      </w:r>
+      <w:r>
+        <w:rPr>
+          <w:rFonts w:ascii="Consolas" w:hAnsi="Consolas" w:cs="Consolas"/>
+          <w:color w:val="000000"/>
+          <w:sz w:val="20"/>
+          <w:szCs w:val="20"/>
+        </w:rPr>
+        <w:t>;</w:t>
+      </w:r>
+    </w:p>
+    <w:p>
+      <w:pPr>
+        <w:autoSpaceDE w:val="0"/>
+        <w:autoSpaceDN w:val="0"/>
+        <w:adjustRightInd w:val="0"/>
+        <w:spacing w:after="0" w:line="240" w:lineRule="auto"/>
+        <w:rPr>
+          <w:rFonts w:ascii="Consolas" w:hAnsi="Consolas" w:cs="Consolas"/>
+          <w:sz w:val="20"/>
+          <w:szCs w:val="20"/>
+        </w:rPr>
+      </w:pPr>
+      <w:r>
+        <w:rPr>
+          <w:rFonts w:ascii="Consolas" w:hAnsi="Consolas" w:cs="Consolas"/>
+          <w:color w:val="000000"/>
+          <w:sz w:val="20"/>
+          <w:szCs w:val="20"/>
+        </w:rPr>
+        <w:tab/>
+      </w:r>
+      <w:r>
+        <w:rPr>
+          <w:rFonts w:ascii="Consolas" w:hAnsi="Consolas" w:cs="Consolas"/>
+          <w:color w:val="000000"/>
+          <w:sz w:val="20"/>
+          <w:szCs w:val="20"/>
+        </w:rPr>
+        <w:tab/>
+      </w:r>
+      <w:proofErr w:type="spellStart"/>
+      <w:r>
+        <w:rPr>
+          <w:rFonts w:ascii="Consolas" w:hAnsi="Consolas" w:cs="Consolas"/>
+          <w:color w:val="000000"/>
+          <w:sz w:val="20"/>
+          <w:szCs w:val="20"/>
+        </w:rPr>
+        <w:t>String</w:t>
+      </w:r>
+      <w:proofErr w:type="spellEnd"/>
+      <w:r>
+        <w:rPr>
+          <w:rFonts w:ascii="Consolas" w:hAnsi="Consolas" w:cs="Consolas"/>
+          <w:color w:val="000000"/>
+          <w:sz w:val="20"/>
+          <w:szCs w:val="20"/>
+        </w:rPr>
+        <w:t xml:space="preserve"> </w:t>
+      </w:r>
+      <w:proofErr w:type="spellStart"/>
+      <w:r>
+        <w:rPr>
+          <w:rFonts w:ascii="Consolas" w:hAnsi="Consolas" w:cs="Consolas"/>
+          <w:color w:val="6A3E3E"/>
+          <w:sz w:val="20"/>
+          <w:szCs w:val="20"/>
+        </w:rPr>
+        <w:t>PrisioneiroB</w:t>
+      </w:r>
+      <w:proofErr w:type="spellEnd"/>
+      <w:r>
+        <w:rPr>
+          <w:rFonts w:ascii="Consolas" w:hAnsi="Consolas" w:cs="Consolas"/>
+          <w:color w:val="000000"/>
+          <w:sz w:val="20"/>
+          <w:szCs w:val="20"/>
+        </w:rPr>
+        <w:t xml:space="preserve"> = </w:t>
+      </w:r>
+      <w:r>
+        <w:rPr>
+          <w:rFonts w:ascii="Consolas" w:hAnsi="Consolas" w:cs="Consolas"/>
+          <w:color w:val="2A00FF"/>
+          <w:sz w:val="20"/>
+          <w:szCs w:val="20"/>
+        </w:rPr>
+        <w:t>"Culpado"</w:t>
+      </w:r>
+      <w:r>
+        <w:rPr>
+          <w:rFonts w:ascii="Consolas" w:hAnsi="Consolas" w:cs="Consolas"/>
+          <w:color w:val="000000"/>
+          <w:sz w:val="20"/>
+          <w:szCs w:val="20"/>
+        </w:rPr>
+        <w:t>;</w:t>
+      </w:r>
+    </w:p>
+    <w:p>
+      <w:pPr>
+        <w:autoSpaceDE w:val="0"/>
+        <w:autoSpaceDN w:val="0"/>
+        <w:adjustRightInd w:val="0"/>
+        <w:spacing w:after="0" w:line="240" w:lineRule="auto"/>
+        <w:rPr>
+          <w:rFonts w:ascii="Consolas" w:hAnsi="Consolas" w:cs="Consolas"/>
+          <w:sz w:val="20"/>
+          <w:szCs w:val="20"/>
+        </w:rPr>
+      </w:pPr>
+      <w:r>
+        <w:rPr>
+          <w:rFonts w:ascii="Consolas" w:hAnsi="Consolas" w:cs="Consolas"/>
+          <w:color w:val="000000"/>
+          <w:sz w:val="20"/>
+          <w:szCs w:val="20"/>
+        </w:rPr>
+        <w:tab/>
+      </w:r>
+      <w:r>
+        <w:rPr>
+          <w:rFonts w:ascii="Consolas" w:hAnsi="Consolas" w:cs="Consolas"/>
+          <w:color w:val="000000"/>
+          <w:sz w:val="20"/>
+          <w:szCs w:val="20"/>
+        </w:rPr>
+        <w:tab/>
+      </w:r>
+      <w:proofErr w:type="spellStart"/>
+      <w:r>
+        <w:rPr>
+          <w:rFonts w:ascii="Consolas" w:hAnsi="Consolas" w:cs="Consolas"/>
+          <w:color w:val="000000"/>
+          <w:sz w:val="20"/>
+          <w:szCs w:val="20"/>
+        </w:rPr>
+        <w:t>JulgamentoPrisioneiro</w:t>
+      </w:r>
+      <w:proofErr w:type="spellEnd"/>
+      <w:r>
+        <w:rPr>
+          <w:rFonts w:ascii="Consolas" w:hAnsi="Consolas" w:cs="Consolas"/>
+          <w:color w:val="000000"/>
+          <w:sz w:val="20"/>
+          <w:szCs w:val="20"/>
+        </w:rPr>
+        <w:t xml:space="preserve"> </w:t>
+      </w:r>
+      <w:proofErr w:type="spellStart"/>
+      <w:r>
+        <w:rPr>
+          <w:rFonts w:ascii="Consolas" w:hAnsi="Consolas" w:cs="Consolas"/>
+          <w:color w:val="6A3E3E"/>
+          <w:sz w:val="20"/>
+          <w:szCs w:val="20"/>
+        </w:rPr>
+        <w:t>jp</w:t>
+      </w:r>
+      <w:proofErr w:type="spellEnd"/>
+      <w:r>
+        <w:rPr>
+          <w:rFonts w:ascii="Consolas" w:hAnsi="Consolas" w:cs="Consolas"/>
+          <w:color w:val="000000"/>
+          <w:sz w:val="20"/>
+          <w:szCs w:val="20"/>
+        </w:rPr>
+        <w:t xml:space="preserve"> = </w:t>
+      </w:r>
+      <w:r>
+        <w:rPr>
+          <w:rFonts w:ascii="Consolas" w:hAnsi="Consolas" w:cs="Consolas"/>
+          <w:b/>
+          <w:bCs/>
+          <w:color w:val="7F0055"/>
+          <w:sz w:val="20"/>
+          <w:szCs w:val="20"/>
+        </w:rPr>
+        <w:t>new</w:t>
+      </w:r>
+      <w:r>
+        <w:rPr>
+          <w:rFonts w:ascii="Consolas" w:hAnsi="Consolas" w:cs="Consolas"/>
+          <w:color w:val="000000"/>
+          <w:sz w:val="20"/>
+          <w:szCs w:val="20"/>
+        </w:rPr>
+        <w:t xml:space="preserve"> </w:t>
+      </w:r>
+      <w:proofErr w:type="spellStart"/>
+      <w:proofErr w:type="gramStart"/>
+      <w:r>
+        <w:rPr>
+          <w:rFonts w:ascii="Consolas" w:hAnsi="Consolas" w:cs="Consolas"/>
+          <w:color w:val="000000"/>
+          <w:sz w:val="20"/>
+          <w:szCs w:val="20"/>
+        </w:rPr>
+        <w:t>JulgamentoPrisioneiro</w:t>
+      </w:r>
+      <w:proofErr w:type="spellEnd"/>
+      <w:r>
+        <w:rPr>
+          <w:rFonts w:ascii="Consolas" w:hAnsi="Consolas" w:cs="Consolas"/>
+          <w:color w:val="000000"/>
+          <w:sz w:val="20"/>
+          <w:szCs w:val="20"/>
+        </w:rPr>
+        <w:t>(</w:t>
+      </w:r>
+      <w:proofErr w:type="gramEnd"/>
+      <w:r>
+        <w:rPr>
+          <w:rFonts w:ascii="Consolas" w:hAnsi="Consolas" w:cs="Consolas"/>
+          <w:color w:val="000000"/>
+          <w:sz w:val="20"/>
+          <w:szCs w:val="20"/>
+        </w:rPr>
+        <w:t>);</w:t>
+      </w:r>
+    </w:p>
+    <w:p>
+      <w:pPr>
+        <w:autoSpaceDE w:val="0"/>
+        <w:autoSpaceDN w:val="0"/>
+        <w:adjustRightInd w:val="0"/>
+        <w:spacing w:after="0" w:line="240" w:lineRule="auto"/>
+        <w:rPr>
+          <w:rFonts w:ascii="Consolas" w:hAnsi="Consolas" w:cs="Consolas"/>
+          <w:sz w:val="20"/>
+          <w:szCs w:val="20"/>
+        </w:rPr>
+      </w:pPr>
+      <w:r>
+        <w:rPr>
+          <w:rFonts w:ascii="Consolas" w:hAnsi="Consolas" w:cs="Consolas"/>
+          <w:color w:val="000000"/>
+          <w:sz w:val="20"/>
+          <w:szCs w:val="20"/>
+        </w:rPr>
+        <w:tab/>
+      </w:r>
+      <w:r>
+        <w:rPr>
+          <w:rFonts w:ascii="Consolas" w:hAnsi="Consolas" w:cs="Consolas"/>
+          <w:color w:val="000000"/>
+          <w:sz w:val="20"/>
+          <w:szCs w:val="20"/>
+        </w:rPr>
+        <w:tab/>
+      </w:r>
+      <w:proofErr w:type="spellStart"/>
+      <w:r>
+        <w:rPr>
+          <w:rFonts w:ascii="Consolas" w:hAnsi="Consolas" w:cs="Consolas"/>
+          <w:b/>
+          <w:bCs/>
+          <w:color w:val="7F0055"/>
+          <w:sz w:val="20"/>
+          <w:szCs w:val="20"/>
+        </w:rPr>
+        <w:t>int</w:t>
+      </w:r>
+      <w:proofErr w:type="spellEnd"/>
+      <w:r>
+        <w:rPr>
+          <w:rFonts w:ascii="Consolas" w:hAnsi="Consolas" w:cs="Consolas"/>
+          <w:color w:val="000000"/>
+          <w:sz w:val="20"/>
+          <w:szCs w:val="20"/>
+        </w:rPr>
+        <w:t xml:space="preserve"> </w:t>
+      </w:r>
+      <w:proofErr w:type="spellStart"/>
+      <w:r>
+        <w:rPr>
+          <w:rFonts w:ascii="Consolas" w:hAnsi="Consolas" w:cs="Consolas"/>
+          <w:color w:val="6A3E3E"/>
+          <w:sz w:val="20"/>
+          <w:szCs w:val="20"/>
+        </w:rPr>
+        <w:t>resultadoEsperado</w:t>
+      </w:r>
+      <w:proofErr w:type="spellEnd"/>
+      <w:r>
+        <w:rPr>
+          <w:rFonts w:ascii="Consolas" w:hAnsi="Consolas" w:cs="Consolas"/>
+          <w:color w:val="000000"/>
+          <w:sz w:val="20"/>
+          <w:szCs w:val="20"/>
+        </w:rPr>
+        <w:t>= 1;</w:t>
+      </w:r>
+    </w:p>
+    <w:p>
+      <w:pPr>
+        <w:autoSpaceDE w:val="0"/>
+        <w:autoSpaceDN w:val="0"/>
+        <w:adjustRightInd w:val="0"/>
+        <w:spacing w:after="0" w:line="240" w:lineRule="auto"/>
+        <w:rPr>
+          <w:rFonts w:ascii="Consolas" w:hAnsi="Consolas" w:cs="Consolas"/>
+          <w:sz w:val="20"/>
+          <w:szCs w:val="20"/>
+        </w:rPr>
+      </w:pPr>
+      <w:r>
+        <w:rPr>
+          <w:rFonts w:ascii="Consolas" w:hAnsi="Consolas" w:cs="Consolas"/>
+          <w:color w:val="000000"/>
+          <w:sz w:val="20"/>
+          <w:szCs w:val="20"/>
+        </w:rPr>
+        <w:tab/>
+      </w:r>
+      <w:r>
+        <w:rPr>
+          <w:rFonts w:ascii="Consolas" w:hAnsi="Consolas" w:cs="Consolas"/>
+          <w:color w:val="000000"/>
+          <w:sz w:val="20"/>
+          <w:szCs w:val="20"/>
+        </w:rPr>
+        <w:tab/>
+      </w:r>
+      <w:proofErr w:type="spellStart"/>
+      <w:r>
+        <w:rPr>
+          <w:rFonts w:ascii="Consolas" w:hAnsi="Consolas" w:cs="Consolas"/>
+          <w:b/>
+          <w:bCs/>
+          <w:color w:val="7F0055"/>
+          <w:sz w:val="20"/>
+          <w:szCs w:val="20"/>
+        </w:rPr>
+        <w:t>int</w:t>
+      </w:r>
+      <w:proofErr w:type="spellEnd"/>
+      <w:r>
+        <w:rPr>
+          <w:rFonts w:ascii="Consolas" w:hAnsi="Consolas" w:cs="Consolas"/>
+          <w:color w:val="000000"/>
+          <w:sz w:val="20"/>
+          <w:szCs w:val="20"/>
+        </w:rPr>
+        <w:t xml:space="preserve"> </w:t>
+      </w:r>
       <w:proofErr w:type="spellStart"/>
       <w:r>
         <w:rPr>
@@ -9427,16 +10972,6 @@
           <w:szCs w:val="20"/>
         </w:rPr>
       </w:pPr>
-    </w:p>
-    <w:p>
-      <w:pPr>
-        <w:rPr>
-          <w:rFonts w:ascii="Consolas" w:hAnsi="Consolas" w:cs="Consolas"/>
-          <w:color w:val="000000"/>
-          <w:sz w:val="20"/>
-          <w:szCs w:val="20"/>
-        </w:rPr>
-      </w:pPr>
       <w:r>
         <w:rPr>
           <w:rFonts w:ascii="Consolas" w:hAnsi="Consolas" w:cs="Consolas"/>
@@ -9446,15 +10981,18 @@
         </w:rPr>
         <w:t>}</w:t>
       </w:r>
+    </w:p>
+    <w:p>
+      <w:pPr>
+        <w:rPr>
+          <w:rFonts w:ascii="Consolas" w:hAnsi="Consolas" w:cs="Consolas"/>
+          <w:color w:val="000000"/>
+          <w:sz w:val="20"/>
+          <w:szCs w:val="20"/>
+        </w:rPr>
+      </w:pPr>
       <w:bookmarkStart w:id="0" w:name="_GoBack"/>
       <w:bookmarkEnd w:id="0"/>
-    </w:p>
-    <w:p>
-      <w:pPr>
-        <w:rPr>
-          <w:u w:val="single"/>
-        </w:rPr>
-      </w:pPr>
     </w:p>
     <w:sectPr>
       <w:pgSz w:w="11906" w:h="16838"/>

</xml_diff>

<commit_message>
Mudanças no codigo e criação do metodo inocente
mudanças no metodo testeCondeMutua e criaçao do metodo inocente
</commit_message>
<xml_diff>
--- a/Testes/1.AdiçãoCodigos.docx
+++ b/Testes/1.AdiçãoCodigos.docx
@@ -7398,43 +7398,41 @@
           <w:rFonts w:ascii="Consolas" w:hAnsi="Consolas" w:cs="Consolas"/>
           <w:sz w:val="20"/>
           <w:szCs w:val="20"/>
-          <w:lang w:val="en-US"/>
-        </w:rPr>
-      </w:pPr>
-      <w:r>
-        <w:rPr>
-          <w:rFonts w:ascii="Consolas" w:hAnsi="Consolas" w:cs="Consolas"/>
-          <w:color w:val="000000"/>
-          <w:sz w:val="20"/>
-          <w:szCs w:val="20"/>
-        </w:rPr>
-        <w:tab/>
-      </w:r>
-      <w:r>
-        <w:rPr>
-          <w:rFonts w:ascii="Consolas" w:hAnsi="Consolas" w:cs="Consolas"/>
-          <w:color w:val="000000"/>
-          <w:sz w:val="20"/>
-          <w:szCs w:val="20"/>
-        </w:rPr>
-        <w:tab/>
-      </w:r>
-      <w:r>
-        <w:rPr>
-          <w:rFonts w:ascii="Consolas" w:hAnsi="Consolas" w:cs="Consolas"/>
-          <w:color w:val="000000"/>
-          <w:sz w:val="20"/>
-          <w:szCs w:val="20"/>
-        </w:rPr>
-        <w:tab/>
-      </w:r>
-      <w:r>
-        <w:rPr>
-          <w:rFonts w:ascii="Consolas" w:hAnsi="Consolas" w:cs="Consolas"/>
-          <w:color w:val="000000"/>
-          <w:sz w:val="20"/>
-          <w:szCs w:val="20"/>
-          <w:lang w:val="en-US"/>
+        </w:rPr>
+      </w:pPr>
+      <w:r>
+        <w:rPr>
+          <w:rFonts w:ascii="Consolas" w:hAnsi="Consolas" w:cs="Consolas"/>
+          <w:color w:val="000000"/>
+          <w:sz w:val="20"/>
+          <w:szCs w:val="20"/>
+        </w:rPr>
+        <w:tab/>
+      </w:r>
+      <w:r>
+        <w:rPr>
+          <w:rFonts w:ascii="Consolas" w:hAnsi="Consolas" w:cs="Consolas"/>
+          <w:color w:val="000000"/>
+          <w:sz w:val="20"/>
+          <w:szCs w:val="20"/>
+        </w:rPr>
+        <w:tab/>
+      </w:r>
+      <w:r>
+        <w:rPr>
+          <w:rFonts w:ascii="Consolas" w:hAnsi="Consolas" w:cs="Consolas"/>
+          <w:color w:val="000000"/>
+          <w:sz w:val="20"/>
+          <w:szCs w:val="20"/>
+        </w:rPr>
+        <w:tab/>
+      </w:r>
+      <w:r>
+        <w:rPr>
+          <w:rFonts w:ascii="Consolas" w:hAnsi="Consolas" w:cs="Consolas"/>
+          <w:color w:val="000000"/>
+          <w:sz w:val="20"/>
+          <w:szCs w:val="20"/>
         </w:rPr>
         <w:t>}</w:t>
       </w:r>
@@ -7449,26 +7447,23 @@
           <w:rFonts w:ascii="Consolas" w:hAnsi="Consolas" w:cs="Consolas"/>
           <w:sz w:val="20"/>
           <w:szCs w:val="20"/>
-          <w:lang w:val="en-US"/>
-        </w:rPr>
-      </w:pPr>
-      <w:r>
-        <w:rPr>
-          <w:rFonts w:ascii="Consolas" w:hAnsi="Consolas" w:cs="Consolas"/>
-          <w:color w:val="000000"/>
-          <w:sz w:val="20"/>
-          <w:szCs w:val="20"/>
-          <w:lang w:val="en-US"/>
-        </w:rPr>
-        <w:tab/>
-      </w:r>
-      <w:r>
-        <w:rPr>
-          <w:rFonts w:ascii="Consolas" w:hAnsi="Consolas" w:cs="Consolas"/>
-          <w:color w:val="000000"/>
-          <w:sz w:val="20"/>
-          <w:szCs w:val="20"/>
-          <w:lang w:val="en-US"/>
+        </w:rPr>
+      </w:pPr>
+      <w:r>
+        <w:rPr>
+          <w:rFonts w:ascii="Consolas" w:hAnsi="Consolas" w:cs="Consolas"/>
+          <w:color w:val="000000"/>
+          <w:sz w:val="20"/>
+          <w:szCs w:val="20"/>
+        </w:rPr>
+        <w:tab/>
+      </w:r>
+      <w:r>
+        <w:rPr>
+          <w:rFonts w:ascii="Consolas" w:hAnsi="Consolas" w:cs="Consolas"/>
+          <w:color w:val="000000"/>
+          <w:sz w:val="20"/>
+          <w:szCs w:val="20"/>
         </w:rPr>
         <w:tab/>
         <w:t>}</w:t>
@@ -7484,16 +7479,14 @@
           <w:rFonts w:ascii="Consolas" w:hAnsi="Consolas" w:cs="Consolas"/>
           <w:sz w:val="20"/>
           <w:szCs w:val="20"/>
-          <w:lang w:val="en-US"/>
-        </w:rPr>
-      </w:pPr>
-      <w:r>
-        <w:rPr>
-          <w:rFonts w:ascii="Consolas" w:hAnsi="Consolas" w:cs="Consolas"/>
-          <w:color w:val="000000"/>
-          <w:sz w:val="20"/>
-          <w:szCs w:val="20"/>
-          <w:lang w:val="en-US"/>
+        </w:rPr>
+      </w:pPr>
+      <w:r>
+        <w:rPr>
+          <w:rFonts w:ascii="Consolas" w:hAnsi="Consolas" w:cs="Consolas"/>
+          <w:color w:val="000000"/>
+          <w:sz w:val="20"/>
+          <w:szCs w:val="20"/>
         </w:rPr>
         <w:tab/>
         <w:t>}</w:t>
@@ -7509,16 +7502,14 @@
           <w:rFonts w:ascii="Consolas" w:hAnsi="Consolas" w:cs="Consolas"/>
           <w:sz w:val="20"/>
           <w:szCs w:val="20"/>
-          <w:lang w:val="en-US"/>
-        </w:rPr>
-      </w:pPr>
-      <w:r>
-        <w:rPr>
-          <w:rFonts w:ascii="Consolas" w:hAnsi="Consolas" w:cs="Consolas"/>
-          <w:color w:val="000000"/>
-          <w:sz w:val="20"/>
-          <w:szCs w:val="20"/>
-          <w:lang w:val="en-US"/>
+        </w:rPr>
+      </w:pPr>
+      <w:r>
+        <w:rPr>
+          <w:rFonts w:ascii="Consolas" w:hAnsi="Consolas" w:cs="Consolas"/>
+          <w:color w:val="000000"/>
+          <w:sz w:val="20"/>
+          <w:szCs w:val="20"/>
         </w:rPr>
         <w:t>}</w:t>
       </w:r>
@@ -7530,30 +7521,38 @@
           <w:color w:val="000000"/>
           <w:sz w:val="20"/>
           <w:szCs w:val="20"/>
-          <w:lang w:val="en-US"/>
-        </w:rPr>
-      </w:pPr>
-    </w:p>
-    <w:p>
-      <w:pPr>
-        <w:rPr>
-          <w:rFonts w:ascii="Consolas" w:hAnsi="Consolas" w:cs="Consolas"/>
-          <w:color w:val="000000"/>
-          <w:sz w:val="20"/>
-          <w:szCs w:val="20"/>
-          <w:lang w:val="en-US"/>
-        </w:rPr>
-      </w:pPr>
-      <w:r>
-        <w:rPr>
-          <w:rFonts w:ascii="Consolas" w:hAnsi="Consolas" w:cs="Consolas"/>
-          <w:color w:val="000000"/>
-          <w:sz w:val="20"/>
-          <w:szCs w:val="20"/>
-          <w:lang w:val="en-US"/>
-        </w:rPr>
-        <w:t>-Junit</w:t>
-      </w:r>
+        </w:rPr>
+      </w:pPr>
+    </w:p>
+    <w:p>
+      <w:pPr>
+        <w:rPr>
+          <w:rFonts w:ascii="Consolas" w:hAnsi="Consolas" w:cs="Consolas"/>
+          <w:color w:val="000000"/>
+          <w:sz w:val="20"/>
+          <w:szCs w:val="20"/>
+        </w:rPr>
+      </w:pPr>
+      <w:r>
+        <w:rPr>
+          <w:rFonts w:ascii="Consolas" w:hAnsi="Consolas" w:cs="Consolas"/>
+          <w:color w:val="000000"/>
+          <w:sz w:val="20"/>
+          <w:szCs w:val="20"/>
+        </w:rPr>
+        <w:t>-</w:t>
+      </w:r>
+      <w:proofErr w:type="spellStart"/>
+      <w:r>
+        <w:rPr>
+          <w:rFonts w:ascii="Consolas" w:hAnsi="Consolas" w:cs="Consolas"/>
+          <w:color w:val="000000"/>
+          <w:sz w:val="20"/>
+          <w:szCs w:val="20"/>
+        </w:rPr>
+        <w:t>Junit</w:t>
+      </w:r>
+      <w:proofErr w:type="spellEnd"/>
     </w:p>
     <w:p>
       <w:pPr>
@@ -10981,6 +10980,2676 @@
         </w:rPr>
         <w:t>}</w:t>
       </w:r>
+    </w:p>
+    <w:p>
+      <w:pPr>
+        <w:rPr>
+          <w:rFonts w:ascii="Consolas" w:hAnsi="Consolas" w:cs="Consolas"/>
+          <w:color w:val="000000"/>
+          <w:sz w:val="20"/>
+          <w:szCs w:val="20"/>
+        </w:rPr>
+      </w:pPr>
+    </w:p>
+    <w:p>
+      <w:pPr>
+        <w:rPr>
+          <w:rFonts w:ascii="Consolas" w:hAnsi="Consolas" w:cs="Consolas"/>
+          <w:color w:val="000000"/>
+          <w:sz w:val="20"/>
+          <w:szCs w:val="20"/>
+        </w:rPr>
+      </w:pPr>
+    </w:p>
+    <w:p>
+      <w:pPr>
+        <w:rPr>
+          <w:rFonts w:ascii="Consolas" w:hAnsi="Consolas" w:cs="Consolas"/>
+          <w:color w:val="000000"/>
+          <w:sz w:val="20"/>
+          <w:szCs w:val="20"/>
+        </w:rPr>
+      </w:pPr>
+    </w:p>
+    <w:p>
+      <w:pPr>
+        <w:rPr>
+          <w:rFonts w:ascii="Consolas" w:hAnsi="Consolas" w:cs="Consolas"/>
+          <w:color w:val="000000"/>
+          <w:sz w:val="20"/>
+          <w:szCs w:val="20"/>
+        </w:rPr>
+      </w:pPr>
+    </w:p>
+    <w:p>
+      <w:pPr>
+        <w:rPr>
+          <w:rFonts w:ascii="Consolas" w:hAnsi="Consolas" w:cs="Consolas"/>
+          <w:color w:val="000000"/>
+          <w:sz w:val="20"/>
+          <w:szCs w:val="20"/>
+        </w:rPr>
+      </w:pPr>
+    </w:p>
+    <w:p>
+      <w:pPr>
+        <w:rPr>
+          <w:rFonts w:ascii="Consolas" w:hAnsi="Consolas" w:cs="Consolas"/>
+          <w:color w:val="000000"/>
+          <w:sz w:val="20"/>
+          <w:szCs w:val="20"/>
+        </w:rPr>
+      </w:pPr>
+    </w:p>
+    <w:p>
+      <w:pPr>
+        <w:rPr>
+          <w:rFonts w:ascii="Consolas" w:hAnsi="Consolas" w:cs="Consolas"/>
+          <w:color w:val="000000"/>
+          <w:sz w:val="20"/>
+          <w:szCs w:val="20"/>
+        </w:rPr>
+      </w:pPr>
+    </w:p>
+    <w:p>
+      <w:pPr>
+        <w:rPr>
+          <w:rFonts w:ascii="Consolas" w:hAnsi="Consolas" w:cs="Consolas"/>
+          <w:color w:val="000000"/>
+          <w:sz w:val="20"/>
+          <w:szCs w:val="20"/>
+        </w:rPr>
+      </w:pPr>
+    </w:p>
+    <w:p>
+      <w:pPr>
+        <w:rPr>
+          <w:rFonts w:ascii="Consolas" w:hAnsi="Consolas" w:cs="Consolas"/>
+          <w:color w:val="000000"/>
+          <w:sz w:val="20"/>
+          <w:szCs w:val="20"/>
+        </w:rPr>
+      </w:pPr>
+    </w:p>
+    <w:p>
+      <w:pPr>
+        <w:rPr>
+          <w:rFonts w:ascii="Consolas" w:hAnsi="Consolas" w:cs="Consolas"/>
+          <w:color w:val="000000"/>
+          <w:sz w:val="20"/>
+          <w:szCs w:val="20"/>
+        </w:rPr>
+      </w:pPr>
+    </w:p>
+    <w:p>
+      <w:pPr>
+        <w:rPr>
+          <w:rFonts w:ascii="Consolas" w:hAnsi="Consolas" w:cs="Consolas"/>
+          <w:color w:val="000000"/>
+          <w:sz w:val="20"/>
+          <w:szCs w:val="20"/>
+        </w:rPr>
+      </w:pPr>
+    </w:p>
+    <w:p>
+      <w:pPr>
+        <w:rPr>
+          <w:rFonts w:ascii="Consolas" w:hAnsi="Consolas" w:cs="Consolas"/>
+          <w:color w:val="000000"/>
+          <w:sz w:val="20"/>
+          <w:szCs w:val="20"/>
+          <w:shd w:val="clear" w:color="auto" w:fill="D4D4D4"/>
+        </w:rPr>
+      </w:pPr>
+      <w:r>
+        <w:rPr>
+          <w:rFonts w:ascii="Consolas" w:hAnsi="Consolas" w:cs="Consolas"/>
+          <w:color w:val="000000"/>
+          <w:sz w:val="20"/>
+          <w:szCs w:val="20"/>
+        </w:rPr>
+        <w:lastRenderedPageBreak/>
+        <w:t xml:space="preserve">5) Mudança não vista no método </w:t>
+      </w:r>
+      <w:proofErr w:type="spellStart"/>
+      <w:r>
+        <w:rPr>
+          <w:rFonts w:ascii="Consolas" w:hAnsi="Consolas" w:cs="Consolas"/>
+          <w:color w:val="000000"/>
+          <w:sz w:val="20"/>
+          <w:szCs w:val="20"/>
+          <w:shd w:val="clear" w:color="auto" w:fill="D4D4D4"/>
+        </w:rPr>
+        <w:t>testCondeMutua</w:t>
+      </w:r>
+      <w:proofErr w:type="spellEnd"/>
+      <w:r>
+        <w:rPr>
+          <w:rFonts w:ascii="Consolas" w:hAnsi="Consolas" w:cs="Consolas"/>
+          <w:color w:val="000000"/>
+          <w:sz w:val="20"/>
+          <w:szCs w:val="20"/>
+          <w:shd w:val="clear" w:color="auto" w:fill="D4D4D4"/>
+        </w:rPr>
+        <w:t xml:space="preserve">, criação do método de inocente na </w:t>
+      </w:r>
+      <w:proofErr w:type="spellStart"/>
+      <w:r>
+        <w:rPr>
+          <w:rFonts w:ascii="Consolas" w:hAnsi="Consolas" w:cs="Consolas"/>
+          <w:color w:val="000000"/>
+          <w:sz w:val="20"/>
+          <w:szCs w:val="20"/>
+          <w:shd w:val="clear" w:color="auto" w:fill="D4D4D4"/>
+        </w:rPr>
+        <w:t>junit</w:t>
+      </w:r>
+      <w:proofErr w:type="spellEnd"/>
+      <w:r>
+        <w:rPr>
+          <w:rFonts w:ascii="Consolas" w:hAnsi="Consolas" w:cs="Consolas"/>
+          <w:color w:val="000000"/>
+          <w:sz w:val="20"/>
+          <w:szCs w:val="20"/>
+          <w:shd w:val="clear" w:color="auto" w:fill="D4D4D4"/>
+        </w:rPr>
+        <w:t xml:space="preserve"> e últimos reparos no código.</w:t>
+      </w:r>
+    </w:p>
+    <w:p>
+      <w:pPr>
+        <w:rPr>
+          <w:rFonts w:ascii="Consolas" w:hAnsi="Consolas" w:cs="Consolas"/>
+          <w:color w:val="000000"/>
+          <w:sz w:val="20"/>
+          <w:szCs w:val="20"/>
+          <w:shd w:val="clear" w:color="auto" w:fill="D4D4D4"/>
+        </w:rPr>
+      </w:pPr>
+    </w:p>
+    <w:p>
+      <w:pPr>
+        <w:rPr>
+          <w:rFonts w:ascii="Consolas" w:hAnsi="Consolas" w:cs="Consolas"/>
+          <w:color w:val="000000"/>
+          <w:sz w:val="20"/>
+          <w:szCs w:val="20"/>
+          <w:shd w:val="clear" w:color="auto" w:fill="D4D4D4"/>
+        </w:rPr>
+      </w:pPr>
+      <w:r>
+        <w:rPr>
+          <w:rFonts w:ascii="Consolas" w:hAnsi="Consolas" w:cs="Consolas"/>
+          <w:color w:val="000000"/>
+          <w:sz w:val="20"/>
+          <w:szCs w:val="20"/>
+          <w:shd w:val="clear" w:color="auto" w:fill="D4D4D4"/>
+        </w:rPr>
+        <w:t>-</w:t>
+      </w:r>
+      <w:proofErr w:type="spellStart"/>
+      <w:r>
+        <w:rPr>
+          <w:rFonts w:ascii="Consolas" w:hAnsi="Consolas" w:cs="Consolas"/>
+          <w:color w:val="000000"/>
+          <w:sz w:val="20"/>
+          <w:szCs w:val="20"/>
+          <w:shd w:val="clear" w:color="auto" w:fill="D4D4D4"/>
+        </w:rPr>
+        <w:t>Codigo</w:t>
+      </w:r>
+      <w:proofErr w:type="spellEnd"/>
+    </w:p>
+    <w:p>
+      <w:pPr>
+        <w:autoSpaceDE w:val="0"/>
+        <w:autoSpaceDN w:val="0"/>
+        <w:adjustRightInd w:val="0"/>
+        <w:spacing w:after="0" w:line="240" w:lineRule="auto"/>
+        <w:rPr>
+          <w:rFonts w:ascii="Consolas" w:hAnsi="Consolas" w:cs="Consolas"/>
+          <w:sz w:val="20"/>
+          <w:szCs w:val="20"/>
+        </w:rPr>
+      </w:pPr>
+      <w:proofErr w:type="spellStart"/>
+      <w:r>
+        <w:rPr>
+          <w:rFonts w:ascii="Consolas" w:hAnsi="Consolas" w:cs="Consolas"/>
+          <w:b/>
+          <w:bCs/>
+          <w:color w:val="7F0055"/>
+          <w:sz w:val="20"/>
+          <w:szCs w:val="20"/>
+        </w:rPr>
+        <w:t>public</w:t>
+      </w:r>
+      <w:proofErr w:type="spellEnd"/>
+      <w:r>
+        <w:rPr>
+          <w:rFonts w:ascii="Consolas" w:hAnsi="Consolas" w:cs="Consolas"/>
+          <w:color w:val="000000"/>
+          <w:sz w:val="20"/>
+          <w:szCs w:val="20"/>
+        </w:rPr>
+        <w:t xml:space="preserve"> </w:t>
+      </w:r>
+      <w:proofErr w:type="spellStart"/>
+      <w:r>
+        <w:rPr>
+          <w:rFonts w:ascii="Consolas" w:hAnsi="Consolas" w:cs="Consolas"/>
+          <w:b/>
+          <w:bCs/>
+          <w:color w:val="7F0055"/>
+          <w:sz w:val="20"/>
+          <w:szCs w:val="20"/>
+        </w:rPr>
+        <w:t>class</w:t>
+      </w:r>
+      <w:proofErr w:type="spellEnd"/>
+      <w:r>
+        <w:rPr>
+          <w:rFonts w:ascii="Consolas" w:hAnsi="Consolas" w:cs="Consolas"/>
+          <w:color w:val="000000"/>
+          <w:sz w:val="20"/>
+          <w:szCs w:val="20"/>
+        </w:rPr>
+        <w:t xml:space="preserve"> </w:t>
+      </w:r>
+      <w:proofErr w:type="spellStart"/>
+      <w:r>
+        <w:rPr>
+          <w:rFonts w:ascii="Consolas" w:hAnsi="Consolas" w:cs="Consolas"/>
+          <w:color w:val="000000"/>
+          <w:sz w:val="20"/>
+          <w:szCs w:val="20"/>
+        </w:rPr>
+        <w:t>JulgamentoPrisioneiro</w:t>
+      </w:r>
+      <w:proofErr w:type="spellEnd"/>
+      <w:r>
+        <w:rPr>
+          <w:rFonts w:ascii="Consolas" w:hAnsi="Consolas" w:cs="Consolas"/>
+          <w:color w:val="000000"/>
+          <w:sz w:val="20"/>
+          <w:szCs w:val="20"/>
+        </w:rPr>
+        <w:t xml:space="preserve"> {</w:t>
+      </w:r>
+    </w:p>
+    <w:p>
+      <w:pPr>
+        <w:autoSpaceDE w:val="0"/>
+        <w:autoSpaceDN w:val="0"/>
+        <w:adjustRightInd w:val="0"/>
+        <w:spacing w:after="0" w:line="240" w:lineRule="auto"/>
+        <w:rPr>
+          <w:rFonts w:ascii="Consolas" w:hAnsi="Consolas" w:cs="Consolas"/>
+          <w:sz w:val="20"/>
+          <w:szCs w:val="20"/>
+        </w:rPr>
+      </w:pPr>
+      <w:r>
+        <w:rPr>
+          <w:rFonts w:ascii="Consolas" w:hAnsi="Consolas" w:cs="Consolas"/>
+          <w:color w:val="000000"/>
+          <w:sz w:val="20"/>
+          <w:szCs w:val="20"/>
+        </w:rPr>
+        <w:tab/>
+      </w:r>
+      <w:proofErr w:type="spellStart"/>
+      <w:r>
+        <w:rPr>
+          <w:rFonts w:ascii="Consolas" w:hAnsi="Consolas" w:cs="Consolas"/>
+          <w:b/>
+          <w:bCs/>
+          <w:color w:val="7F0055"/>
+          <w:sz w:val="20"/>
+          <w:szCs w:val="20"/>
+        </w:rPr>
+        <w:t>private</w:t>
+      </w:r>
+      <w:proofErr w:type="spellEnd"/>
+      <w:r>
+        <w:rPr>
+          <w:rFonts w:ascii="Consolas" w:hAnsi="Consolas" w:cs="Consolas"/>
+          <w:color w:val="000000"/>
+          <w:sz w:val="20"/>
+          <w:szCs w:val="20"/>
+        </w:rPr>
+        <w:t xml:space="preserve"> </w:t>
+      </w:r>
+      <w:proofErr w:type="spellStart"/>
+      <w:r>
+        <w:rPr>
+          <w:rFonts w:ascii="Consolas" w:hAnsi="Consolas" w:cs="Consolas"/>
+          <w:b/>
+          <w:bCs/>
+          <w:color w:val="7F0055"/>
+          <w:sz w:val="20"/>
+          <w:szCs w:val="20"/>
+        </w:rPr>
+        <w:t>int</w:t>
+      </w:r>
+      <w:proofErr w:type="spellEnd"/>
+      <w:r>
+        <w:rPr>
+          <w:rFonts w:ascii="Consolas" w:hAnsi="Consolas" w:cs="Consolas"/>
+          <w:color w:val="000000"/>
+          <w:sz w:val="20"/>
+          <w:szCs w:val="20"/>
+        </w:rPr>
+        <w:t xml:space="preserve"> </w:t>
+      </w:r>
+      <w:r>
+        <w:rPr>
+          <w:rFonts w:ascii="Consolas" w:hAnsi="Consolas" w:cs="Consolas"/>
+          <w:color w:val="0000C0"/>
+          <w:sz w:val="20"/>
+          <w:szCs w:val="20"/>
+        </w:rPr>
+        <w:t>PENA_INOCENCIA</w:t>
+      </w:r>
+      <w:r>
+        <w:rPr>
+          <w:rFonts w:ascii="Consolas" w:hAnsi="Consolas" w:cs="Consolas"/>
+          <w:color w:val="000000"/>
+          <w:sz w:val="20"/>
+          <w:szCs w:val="20"/>
+        </w:rPr>
+        <w:t xml:space="preserve"> = 0;</w:t>
+      </w:r>
+    </w:p>
+    <w:p>
+      <w:pPr>
+        <w:autoSpaceDE w:val="0"/>
+        <w:autoSpaceDN w:val="0"/>
+        <w:adjustRightInd w:val="0"/>
+        <w:spacing w:after="0" w:line="240" w:lineRule="auto"/>
+        <w:rPr>
+          <w:rFonts w:ascii="Consolas" w:hAnsi="Consolas" w:cs="Consolas"/>
+          <w:sz w:val="20"/>
+          <w:szCs w:val="20"/>
+        </w:rPr>
+      </w:pPr>
+      <w:r>
+        <w:rPr>
+          <w:rFonts w:ascii="Consolas" w:hAnsi="Consolas" w:cs="Consolas"/>
+          <w:color w:val="000000"/>
+          <w:sz w:val="20"/>
+          <w:szCs w:val="20"/>
+        </w:rPr>
+        <w:tab/>
+      </w:r>
+      <w:proofErr w:type="spellStart"/>
+      <w:r>
+        <w:rPr>
+          <w:rFonts w:ascii="Consolas" w:hAnsi="Consolas" w:cs="Consolas"/>
+          <w:b/>
+          <w:bCs/>
+          <w:color w:val="7F0055"/>
+          <w:sz w:val="20"/>
+          <w:szCs w:val="20"/>
+        </w:rPr>
+        <w:t>private</w:t>
+      </w:r>
+      <w:proofErr w:type="spellEnd"/>
+      <w:r>
+        <w:rPr>
+          <w:rFonts w:ascii="Consolas" w:hAnsi="Consolas" w:cs="Consolas"/>
+          <w:color w:val="000000"/>
+          <w:sz w:val="20"/>
+          <w:szCs w:val="20"/>
+        </w:rPr>
+        <w:t xml:space="preserve"> </w:t>
+      </w:r>
+      <w:proofErr w:type="spellStart"/>
+      <w:r>
+        <w:rPr>
+          <w:rFonts w:ascii="Consolas" w:hAnsi="Consolas" w:cs="Consolas"/>
+          <w:b/>
+          <w:bCs/>
+          <w:color w:val="7F0055"/>
+          <w:sz w:val="20"/>
+          <w:szCs w:val="20"/>
+        </w:rPr>
+        <w:t>int</w:t>
+      </w:r>
+      <w:proofErr w:type="spellEnd"/>
+      <w:r>
+        <w:rPr>
+          <w:rFonts w:ascii="Consolas" w:hAnsi="Consolas" w:cs="Consolas"/>
+          <w:color w:val="000000"/>
+          <w:sz w:val="20"/>
+          <w:szCs w:val="20"/>
+        </w:rPr>
+        <w:t xml:space="preserve"> </w:t>
+      </w:r>
+      <w:r>
+        <w:rPr>
+          <w:rFonts w:ascii="Consolas" w:hAnsi="Consolas" w:cs="Consolas"/>
+          <w:color w:val="0000C0"/>
+          <w:sz w:val="20"/>
+          <w:szCs w:val="20"/>
+        </w:rPr>
+        <w:t>PENA_CONDENACAO_</w:t>
+      </w:r>
+      <w:proofErr w:type="gramStart"/>
+      <w:r>
+        <w:rPr>
+          <w:rFonts w:ascii="Consolas" w:hAnsi="Consolas" w:cs="Consolas"/>
+          <w:color w:val="0000C0"/>
+          <w:sz w:val="20"/>
+          <w:szCs w:val="20"/>
+        </w:rPr>
+        <w:t>MUTUA</w:t>
+      </w:r>
+      <w:proofErr w:type="gramEnd"/>
+      <w:r>
+        <w:rPr>
+          <w:rFonts w:ascii="Consolas" w:hAnsi="Consolas" w:cs="Consolas"/>
+          <w:color w:val="000000"/>
+          <w:sz w:val="20"/>
+          <w:szCs w:val="20"/>
+        </w:rPr>
+        <w:t xml:space="preserve"> = 5;</w:t>
+      </w:r>
+    </w:p>
+    <w:p>
+      <w:pPr>
+        <w:autoSpaceDE w:val="0"/>
+        <w:autoSpaceDN w:val="0"/>
+        <w:adjustRightInd w:val="0"/>
+        <w:spacing w:after="0" w:line="240" w:lineRule="auto"/>
+        <w:rPr>
+          <w:rFonts w:ascii="Consolas" w:hAnsi="Consolas" w:cs="Consolas"/>
+          <w:sz w:val="20"/>
+          <w:szCs w:val="20"/>
+        </w:rPr>
+      </w:pPr>
+      <w:r>
+        <w:rPr>
+          <w:rFonts w:ascii="Consolas" w:hAnsi="Consolas" w:cs="Consolas"/>
+          <w:color w:val="000000"/>
+          <w:sz w:val="20"/>
+          <w:szCs w:val="20"/>
+        </w:rPr>
+        <w:tab/>
+      </w:r>
+      <w:proofErr w:type="spellStart"/>
+      <w:r>
+        <w:rPr>
+          <w:rFonts w:ascii="Consolas" w:hAnsi="Consolas" w:cs="Consolas"/>
+          <w:b/>
+          <w:bCs/>
+          <w:color w:val="7F0055"/>
+          <w:sz w:val="20"/>
+          <w:szCs w:val="20"/>
+        </w:rPr>
+        <w:t>private</w:t>
+      </w:r>
+      <w:proofErr w:type="spellEnd"/>
+      <w:r>
+        <w:rPr>
+          <w:rFonts w:ascii="Consolas" w:hAnsi="Consolas" w:cs="Consolas"/>
+          <w:color w:val="000000"/>
+          <w:sz w:val="20"/>
+          <w:szCs w:val="20"/>
+        </w:rPr>
+        <w:t xml:space="preserve"> </w:t>
+      </w:r>
+      <w:proofErr w:type="spellStart"/>
+      <w:r>
+        <w:rPr>
+          <w:rFonts w:ascii="Consolas" w:hAnsi="Consolas" w:cs="Consolas"/>
+          <w:b/>
+          <w:bCs/>
+          <w:color w:val="7F0055"/>
+          <w:sz w:val="20"/>
+          <w:szCs w:val="20"/>
+        </w:rPr>
+        <w:t>int</w:t>
+      </w:r>
+      <w:proofErr w:type="spellEnd"/>
+      <w:r>
+        <w:rPr>
+          <w:rFonts w:ascii="Consolas" w:hAnsi="Consolas" w:cs="Consolas"/>
+          <w:color w:val="000000"/>
+          <w:sz w:val="20"/>
+          <w:szCs w:val="20"/>
+        </w:rPr>
+        <w:t xml:space="preserve"> </w:t>
+      </w:r>
+      <w:r>
+        <w:rPr>
+          <w:rFonts w:ascii="Consolas" w:hAnsi="Consolas" w:cs="Consolas"/>
+          <w:color w:val="0000C0"/>
+          <w:sz w:val="20"/>
+          <w:szCs w:val="20"/>
+        </w:rPr>
+        <w:t>PENA_CONDENACAO_INDIVIDUAL</w:t>
+      </w:r>
+      <w:r>
+        <w:rPr>
+          <w:rFonts w:ascii="Consolas" w:hAnsi="Consolas" w:cs="Consolas"/>
+          <w:color w:val="000000"/>
+          <w:sz w:val="20"/>
+          <w:szCs w:val="20"/>
+        </w:rPr>
+        <w:t xml:space="preserve"> = 10;</w:t>
+      </w:r>
+    </w:p>
+    <w:p>
+      <w:pPr>
+        <w:autoSpaceDE w:val="0"/>
+        <w:autoSpaceDN w:val="0"/>
+        <w:adjustRightInd w:val="0"/>
+        <w:spacing w:after="0" w:line="240" w:lineRule="auto"/>
+        <w:rPr>
+          <w:rFonts w:ascii="Consolas" w:hAnsi="Consolas" w:cs="Consolas"/>
+          <w:sz w:val="20"/>
+          <w:szCs w:val="20"/>
+        </w:rPr>
+      </w:pPr>
+      <w:r>
+        <w:rPr>
+          <w:rFonts w:ascii="Consolas" w:hAnsi="Consolas" w:cs="Consolas"/>
+          <w:color w:val="000000"/>
+          <w:sz w:val="20"/>
+          <w:szCs w:val="20"/>
+        </w:rPr>
+        <w:tab/>
+      </w:r>
+      <w:proofErr w:type="spellStart"/>
+      <w:r>
+        <w:rPr>
+          <w:rFonts w:ascii="Consolas" w:hAnsi="Consolas" w:cs="Consolas"/>
+          <w:b/>
+          <w:bCs/>
+          <w:color w:val="7F0055"/>
+          <w:sz w:val="20"/>
+          <w:szCs w:val="20"/>
+        </w:rPr>
+        <w:t>private</w:t>
+      </w:r>
+      <w:proofErr w:type="spellEnd"/>
+      <w:r>
+        <w:rPr>
+          <w:rFonts w:ascii="Consolas" w:hAnsi="Consolas" w:cs="Consolas"/>
+          <w:color w:val="000000"/>
+          <w:sz w:val="20"/>
+          <w:szCs w:val="20"/>
+        </w:rPr>
+        <w:t xml:space="preserve"> </w:t>
+      </w:r>
+      <w:proofErr w:type="spellStart"/>
+      <w:r>
+        <w:rPr>
+          <w:rFonts w:ascii="Consolas" w:hAnsi="Consolas" w:cs="Consolas"/>
+          <w:b/>
+          <w:bCs/>
+          <w:color w:val="7F0055"/>
+          <w:sz w:val="20"/>
+          <w:szCs w:val="20"/>
+        </w:rPr>
+        <w:t>int</w:t>
+      </w:r>
+      <w:proofErr w:type="spellEnd"/>
+      <w:r>
+        <w:rPr>
+          <w:rFonts w:ascii="Consolas" w:hAnsi="Consolas" w:cs="Consolas"/>
+          <w:color w:val="000000"/>
+          <w:sz w:val="20"/>
+          <w:szCs w:val="20"/>
+        </w:rPr>
+        <w:t xml:space="preserve"> </w:t>
+      </w:r>
+      <w:r>
+        <w:rPr>
+          <w:rFonts w:ascii="Consolas" w:hAnsi="Consolas" w:cs="Consolas"/>
+          <w:color w:val="0000C0"/>
+          <w:sz w:val="20"/>
+          <w:szCs w:val="20"/>
+        </w:rPr>
+        <w:t>PENA_CONDENACAO_CUMPLICES</w:t>
+      </w:r>
+      <w:r>
+        <w:rPr>
+          <w:rFonts w:ascii="Consolas" w:hAnsi="Consolas" w:cs="Consolas"/>
+          <w:color w:val="000000"/>
+          <w:sz w:val="20"/>
+          <w:szCs w:val="20"/>
+        </w:rPr>
+        <w:t xml:space="preserve"> = 1;</w:t>
+      </w:r>
+    </w:p>
+    <w:p>
+      <w:pPr>
+        <w:autoSpaceDE w:val="0"/>
+        <w:autoSpaceDN w:val="0"/>
+        <w:adjustRightInd w:val="0"/>
+        <w:spacing w:after="0" w:line="240" w:lineRule="auto"/>
+        <w:rPr>
+          <w:rFonts w:ascii="Consolas" w:hAnsi="Consolas" w:cs="Consolas"/>
+          <w:sz w:val="20"/>
+          <w:szCs w:val="20"/>
+        </w:rPr>
+      </w:pPr>
+    </w:p>
+    <w:p>
+      <w:pPr>
+        <w:autoSpaceDE w:val="0"/>
+        <w:autoSpaceDN w:val="0"/>
+        <w:adjustRightInd w:val="0"/>
+        <w:spacing w:after="0" w:line="240" w:lineRule="auto"/>
+        <w:rPr>
+          <w:rFonts w:ascii="Consolas" w:hAnsi="Consolas" w:cs="Consolas"/>
+          <w:sz w:val="20"/>
+          <w:szCs w:val="20"/>
+          <w:lang w:val="en-US"/>
+        </w:rPr>
+      </w:pPr>
+      <w:r>
+        <w:rPr>
+          <w:rFonts w:ascii="Consolas" w:hAnsi="Consolas" w:cs="Consolas"/>
+          <w:color w:val="000000"/>
+          <w:sz w:val="20"/>
+          <w:szCs w:val="20"/>
+        </w:rPr>
+        <w:tab/>
+      </w:r>
+      <w:r>
+        <w:rPr>
+          <w:rFonts w:ascii="Consolas" w:hAnsi="Consolas" w:cs="Consolas"/>
+          <w:b/>
+          <w:bCs/>
+          <w:color w:val="7F0055"/>
+          <w:sz w:val="20"/>
+          <w:szCs w:val="20"/>
+          <w:lang w:val="en-US"/>
+        </w:rPr>
+        <w:t>public</w:t>
+      </w:r>
+      <w:r>
+        <w:rPr>
+          <w:rFonts w:ascii="Consolas" w:hAnsi="Consolas" w:cs="Consolas"/>
+          <w:color w:val="000000"/>
+          <w:sz w:val="20"/>
+          <w:szCs w:val="20"/>
+          <w:lang w:val="en-US"/>
+        </w:rPr>
+        <w:t xml:space="preserve"> </w:t>
+      </w:r>
+      <w:r>
+        <w:rPr>
+          <w:rFonts w:ascii="Consolas" w:hAnsi="Consolas" w:cs="Consolas"/>
+          <w:b/>
+          <w:bCs/>
+          <w:color w:val="7F0055"/>
+          <w:sz w:val="20"/>
+          <w:szCs w:val="20"/>
+          <w:lang w:val="en-US"/>
+        </w:rPr>
+        <w:t>int</w:t>
+      </w:r>
+      <w:r>
+        <w:rPr>
+          <w:rFonts w:ascii="Consolas" w:hAnsi="Consolas" w:cs="Consolas"/>
+          <w:color w:val="000000"/>
+          <w:sz w:val="20"/>
+          <w:szCs w:val="20"/>
+          <w:lang w:val="en-US"/>
+        </w:rPr>
+        <w:t xml:space="preserve"> </w:t>
+      </w:r>
+      <w:proofErr w:type="spellStart"/>
+      <w:proofErr w:type="gramStart"/>
+      <w:r>
+        <w:rPr>
+          <w:rFonts w:ascii="Consolas" w:hAnsi="Consolas" w:cs="Consolas"/>
+          <w:color w:val="000000"/>
+          <w:sz w:val="20"/>
+          <w:szCs w:val="20"/>
+          <w:lang w:val="en-US"/>
+        </w:rPr>
+        <w:t>calculaPena</w:t>
+      </w:r>
+      <w:proofErr w:type="spellEnd"/>
+      <w:r>
+        <w:rPr>
+          <w:rFonts w:ascii="Consolas" w:hAnsi="Consolas" w:cs="Consolas"/>
+          <w:color w:val="000000"/>
+          <w:sz w:val="20"/>
+          <w:szCs w:val="20"/>
+          <w:lang w:val="en-US"/>
+        </w:rPr>
+        <w:t>(</w:t>
+      </w:r>
+      <w:proofErr w:type="gramEnd"/>
+      <w:r>
+        <w:rPr>
+          <w:rFonts w:ascii="Consolas" w:hAnsi="Consolas" w:cs="Consolas"/>
+          <w:color w:val="000000"/>
+          <w:sz w:val="20"/>
+          <w:szCs w:val="20"/>
+          <w:lang w:val="en-US"/>
+        </w:rPr>
+        <w:t xml:space="preserve">String </w:t>
+      </w:r>
+      <w:proofErr w:type="spellStart"/>
+      <w:r>
+        <w:rPr>
+          <w:rFonts w:ascii="Consolas" w:hAnsi="Consolas" w:cs="Consolas"/>
+          <w:color w:val="6A3E3E"/>
+          <w:sz w:val="20"/>
+          <w:szCs w:val="20"/>
+          <w:lang w:val="en-US"/>
+        </w:rPr>
+        <w:t>prisioneiroA</w:t>
+      </w:r>
+      <w:proofErr w:type="spellEnd"/>
+      <w:r>
+        <w:rPr>
+          <w:rFonts w:ascii="Consolas" w:hAnsi="Consolas" w:cs="Consolas"/>
+          <w:color w:val="000000"/>
+          <w:sz w:val="20"/>
+          <w:szCs w:val="20"/>
+          <w:lang w:val="en-US"/>
+        </w:rPr>
+        <w:t xml:space="preserve">, String </w:t>
+      </w:r>
+      <w:proofErr w:type="spellStart"/>
+      <w:r>
+        <w:rPr>
+          <w:rFonts w:ascii="Consolas" w:hAnsi="Consolas" w:cs="Consolas"/>
+          <w:color w:val="6A3E3E"/>
+          <w:sz w:val="20"/>
+          <w:szCs w:val="20"/>
+          <w:lang w:val="en-US"/>
+        </w:rPr>
+        <w:t>prisioneiroB</w:t>
+      </w:r>
+      <w:proofErr w:type="spellEnd"/>
+      <w:r>
+        <w:rPr>
+          <w:rFonts w:ascii="Consolas" w:hAnsi="Consolas" w:cs="Consolas"/>
+          <w:color w:val="000000"/>
+          <w:sz w:val="20"/>
+          <w:szCs w:val="20"/>
+          <w:lang w:val="en-US"/>
+        </w:rPr>
+        <w:t>) {</w:t>
+      </w:r>
+    </w:p>
+    <w:p>
+      <w:pPr>
+        <w:autoSpaceDE w:val="0"/>
+        <w:autoSpaceDN w:val="0"/>
+        <w:adjustRightInd w:val="0"/>
+        <w:spacing w:after="0" w:line="240" w:lineRule="auto"/>
+        <w:rPr>
+          <w:rFonts w:ascii="Consolas" w:hAnsi="Consolas" w:cs="Consolas"/>
+          <w:sz w:val="20"/>
+          <w:szCs w:val="20"/>
+        </w:rPr>
+      </w:pPr>
+      <w:r>
+        <w:rPr>
+          <w:rFonts w:ascii="Consolas" w:hAnsi="Consolas" w:cs="Consolas"/>
+          <w:color w:val="000000"/>
+          <w:sz w:val="20"/>
+          <w:szCs w:val="20"/>
+          <w:lang w:val="en-US"/>
+        </w:rPr>
+        <w:tab/>
+      </w:r>
+      <w:r>
+        <w:rPr>
+          <w:rFonts w:ascii="Consolas" w:hAnsi="Consolas" w:cs="Consolas"/>
+          <w:color w:val="000000"/>
+          <w:sz w:val="20"/>
+          <w:szCs w:val="20"/>
+          <w:lang w:val="en-US"/>
+        </w:rPr>
+        <w:tab/>
+      </w:r>
+      <w:proofErr w:type="spellStart"/>
+      <w:r>
+        <w:rPr>
+          <w:rFonts w:ascii="Consolas" w:hAnsi="Consolas" w:cs="Consolas"/>
+          <w:b/>
+          <w:bCs/>
+          <w:color w:val="7F0055"/>
+          <w:sz w:val="20"/>
+          <w:szCs w:val="20"/>
+        </w:rPr>
+        <w:t>if</w:t>
+      </w:r>
+      <w:proofErr w:type="spellEnd"/>
+      <w:r>
+        <w:rPr>
+          <w:rFonts w:ascii="Consolas" w:hAnsi="Consolas" w:cs="Consolas"/>
+          <w:color w:val="000000"/>
+          <w:sz w:val="20"/>
+          <w:szCs w:val="20"/>
+        </w:rPr>
+        <w:t xml:space="preserve"> (</w:t>
+      </w:r>
+      <w:proofErr w:type="spellStart"/>
+      <w:r>
+        <w:rPr>
+          <w:rFonts w:ascii="Consolas" w:hAnsi="Consolas" w:cs="Consolas"/>
+          <w:color w:val="6A3E3E"/>
+          <w:sz w:val="20"/>
+          <w:szCs w:val="20"/>
+        </w:rPr>
+        <w:t>prisioneiroA</w:t>
+      </w:r>
+      <w:proofErr w:type="spellEnd"/>
+      <w:r>
+        <w:rPr>
+          <w:rFonts w:ascii="Consolas" w:hAnsi="Consolas" w:cs="Consolas"/>
+          <w:color w:val="000000"/>
+          <w:sz w:val="20"/>
+          <w:szCs w:val="20"/>
+        </w:rPr>
+        <w:t xml:space="preserve"> == </w:t>
+      </w:r>
+      <w:r>
+        <w:rPr>
+          <w:rFonts w:ascii="Consolas" w:hAnsi="Consolas" w:cs="Consolas"/>
+          <w:color w:val="2A00FF"/>
+          <w:sz w:val="20"/>
+          <w:szCs w:val="20"/>
+        </w:rPr>
+        <w:t>"Culpado"</w:t>
+      </w:r>
+      <w:r>
+        <w:rPr>
+          <w:rFonts w:ascii="Consolas" w:hAnsi="Consolas" w:cs="Consolas"/>
+          <w:color w:val="000000"/>
+          <w:sz w:val="20"/>
+          <w:szCs w:val="20"/>
+        </w:rPr>
+        <w:t>) {</w:t>
+      </w:r>
+    </w:p>
+    <w:p>
+      <w:pPr>
+        <w:autoSpaceDE w:val="0"/>
+        <w:autoSpaceDN w:val="0"/>
+        <w:adjustRightInd w:val="0"/>
+        <w:spacing w:after="0" w:line="240" w:lineRule="auto"/>
+        <w:rPr>
+          <w:rFonts w:ascii="Consolas" w:hAnsi="Consolas" w:cs="Consolas"/>
+          <w:sz w:val="20"/>
+          <w:szCs w:val="20"/>
+        </w:rPr>
+      </w:pPr>
+      <w:r>
+        <w:rPr>
+          <w:rFonts w:ascii="Consolas" w:hAnsi="Consolas" w:cs="Consolas"/>
+          <w:color w:val="000000"/>
+          <w:sz w:val="20"/>
+          <w:szCs w:val="20"/>
+        </w:rPr>
+        <w:tab/>
+      </w:r>
+      <w:r>
+        <w:rPr>
+          <w:rFonts w:ascii="Consolas" w:hAnsi="Consolas" w:cs="Consolas"/>
+          <w:color w:val="000000"/>
+          <w:sz w:val="20"/>
+          <w:szCs w:val="20"/>
+        </w:rPr>
+        <w:tab/>
+      </w:r>
+      <w:r>
+        <w:rPr>
+          <w:rFonts w:ascii="Consolas" w:hAnsi="Consolas" w:cs="Consolas"/>
+          <w:color w:val="000000"/>
+          <w:sz w:val="20"/>
+          <w:szCs w:val="20"/>
+        </w:rPr>
+        <w:tab/>
+      </w:r>
+      <w:proofErr w:type="spellStart"/>
+      <w:r>
+        <w:rPr>
+          <w:rFonts w:ascii="Consolas" w:hAnsi="Consolas" w:cs="Consolas"/>
+          <w:b/>
+          <w:bCs/>
+          <w:color w:val="7F0055"/>
+          <w:sz w:val="20"/>
+          <w:szCs w:val="20"/>
+        </w:rPr>
+        <w:t>if</w:t>
+      </w:r>
+      <w:proofErr w:type="spellEnd"/>
+      <w:r>
+        <w:rPr>
+          <w:rFonts w:ascii="Consolas" w:hAnsi="Consolas" w:cs="Consolas"/>
+          <w:color w:val="000000"/>
+          <w:sz w:val="20"/>
+          <w:szCs w:val="20"/>
+        </w:rPr>
+        <w:t xml:space="preserve"> (</w:t>
+      </w:r>
+      <w:proofErr w:type="spellStart"/>
+      <w:r>
+        <w:rPr>
+          <w:rFonts w:ascii="Consolas" w:hAnsi="Consolas" w:cs="Consolas"/>
+          <w:color w:val="6A3E3E"/>
+          <w:sz w:val="20"/>
+          <w:szCs w:val="20"/>
+        </w:rPr>
+        <w:t>prisioneiroB</w:t>
+      </w:r>
+      <w:proofErr w:type="spellEnd"/>
+      <w:r>
+        <w:rPr>
+          <w:rFonts w:ascii="Consolas" w:hAnsi="Consolas" w:cs="Consolas"/>
+          <w:color w:val="000000"/>
+          <w:sz w:val="20"/>
+          <w:szCs w:val="20"/>
+        </w:rPr>
+        <w:t xml:space="preserve"> == </w:t>
+      </w:r>
+      <w:r>
+        <w:rPr>
+          <w:rFonts w:ascii="Consolas" w:hAnsi="Consolas" w:cs="Consolas"/>
+          <w:color w:val="2A00FF"/>
+          <w:sz w:val="20"/>
+          <w:szCs w:val="20"/>
+        </w:rPr>
+        <w:t>"Culpado"</w:t>
+      </w:r>
+      <w:r>
+        <w:rPr>
+          <w:rFonts w:ascii="Consolas" w:hAnsi="Consolas" w:cs="Consolas"/>
+          <w:color w:val="000000"/>
+          <w:sz w:val="20"/>
+          <w:szCs w:val="20"/>
+        </w:rPr>
+        <w:t>) {</w:t>
+      </w:r>
+    </w:p>
+    <w:p>
+      <w:pPr>
+        <w:autoSpaceDE w:val="0"/>
+        <w:autoSpaceDN w:val="0"/>
+        <w:adjustRightInd w:val="0"/>
+        <w:spacing w:after="0" w:line="240" w:lineRule="auto"/>
+        <w:rPr>
+          <w:rFonts w:ascii="Consolas" w:hAnsi="Consolas" w:cs="Consolas"/>
+          <w:sz w:val="20"/>
+          <w:szCs w:val="20"/>
+        </w:rPr>
+      </w:pPr>
+      <w:r>
+        <w:rPr>
+          <w:rFonts w:ascii="Consolas" w:hAnsi="Consolas" w:cs="Consolas"/>
+          <w:color w:val="000000"/>
+          <w:sz w:val="20"/>
+          <w:szCs w:val="20"/>
+        </w:rPr>
+        <w:tab/>
+      </w:r>
+      <w:r>
+        <w:rPr>
+          <w:rFonts w:ascii="Consolas" w:hAnsi="Consolas" w:cs="Consolas"/>
+          <w:color w:val="000000"/>
+          <w:sz w:val="20"/>
+          <w:szCs w:val="20"/>
+        </w:rPr>
+        <w:tab/>
+      </w:r>
+      <w:r>
+        <w:rPr>
+          <w:rFonts w:ascii="Consolas" w:hAnsi="Consolas" w:cs="Consolas"/>
+          <w:color w:val="000000"/>
+          <w:sz w:val="20"/>
+          <w:szCs w:val="20"/>
+        </w:rPr>
+        <w:tab/>
+      </w:r>
+      <w:r>
+        <w:rPr>
+          <w:rFonts w:ascii="Consolas" w:hAnsi="Consolas" w:cs="Consolas"/>
+          <w:color w:val="000000"/>
+          <w:sz w:val="20"/>
+          <w:szCs w:val="20"/>
+        </w:rPr>
+        <w:tab/>
+      </w:r>
+      <w:proofErr w:type="spellStart"/>
+      <w:r>
+        <w:rPr>
+          <w:rFonts w:ascii="Consolas" w:hAnsi="Consolas" w:cs="Consolas"/>
+          <w:b/>
+          <w:bCs/>
+          <w:color w:val="7F0055"/>
+          <w:sz w:val="20"/>
+          <w:szCs w:val="20"/>
+        </w:rPr>
+        <w:t>return</w:t>
+      </w:r>
+      <w:proofErr w:type="spellEnd"/>
+      <w:r>
+        <w:rPr>
+          <w:rFonts w:ascii="Consolas" w:hAnsi="Consolas" w:cs="Consolas"/>
+          <w:color w:val="000000"/>
+          <w:sz w:val="20"/>
+          <w:szCs w:val="20"/>
+        </w:rPr>
+        <w:t xml:space="preserve"> </w:t>
+      </w:r>
+      <w:r>
+        <w:rPr>
+          <w:rFonts w:ascii="Consolas" w:hAnsi="Consolas" w:cs="Consolas"/>
+          <w:color w:val="0000C0"/>
+          <w:sz w:val="20"/>
+          <w:szCs w:val="20"/>
+        </w:rPr>
+        <w:t>PENA_CONDENACAO_</w:t>
+      </w:r>
+      <w:proofErr w:type="gramStart"/>
+      <w:r>
+        <w:rPr>
+          <w:rFonts w:ascii="Consolas" w:hAnsi="Consolas" w:cs="Consolas"/>
+          <w:color w:val="0000C0"/>
+          <w:sz w:val="20"/>
+          <w:szCs w:val="20"/>
+        </w:rPr>
+        <w:t>MUTUA</w:t>
+      </w:r>
+      <w:proofErr w:type="gramEnd"/>
+      <w:r>
+        <w:rPr>
+          <w:rFonts w:ascii="Consolas" w:hAnsi="Consolas" w:cs="Consolas"/>
+          <w:color w:val="000000"/>
+          <w:sz w:val="20"/>
+          <w:szCs w:val="20"/>
+        </w:rPr>
+        <w:t>;</w:t>
+      </w:r>
+    </w:p>
+    <w:p>
+      <w:pPr>
+        <w:autoSpaceDE w:val="0"/>
+        <w:autoSpaceDN w:val="0"/>
+        <w:adjustRightInd w:val="0"/>
+        <w:spacing w:after="0" w:line="240" w:lineRule="auto"/>
+        <w:rPr>
+          <w:rFonts w:ascii="Consolas" w:hAnsi="Consolas" w:cs="Consolas"/>
+          <w:sz w:val="20"/>
+          <w:szCs w:val="20"/>
+        </w:rPr>
+      </w:pPr>
+      <w:r>
+        <w:rPr>
+          <w:rFonts w:ascii="Consolas" w:hAnsi="Consolas" w:cs="Consolas"/>
+          <w:color w:val="000000"/>
+          <w:sz w:val="20"/>
+          <w:szCs w:val="20"/>
+        </w:rPr>
+        <w:tab/>
+      </w:r>
+      <w:r>
+        <w:rPr>
+          <w:rFonts w:ascii="Consolas" w:hAnsi="Consolas" w:cs="Consolas"/>
+          <w:color w:val="000000"/>
+          <w:sz w:val="20"/>
+          <w:szCs w:val="20"/>
+        </w:rPr>
+        <w:tab/>
+      </w:r>
+      <w:r>
+        <w:rPr>
+          <w:rFonts w:ascii="Consolas" w:hAnsi="Consolas" w:cs="Consolas"/>
+          <w:color w:val="000000"/>
+          <w:sz w:val="20"/>
+          <w:szCs w:val="20"/>
+        </w:rPr>
+        <w:tab/>
+        <w:t xml:space="preserve">} </w:t>
+      </w:r>
+      <w:proofErr w:type="spellStart"/>
+      <w:r>
+        <w:rPr>
+          <w:rFonts w:ascii="Consolas" w:hAnsi="Consolas" w:cs="Consolas"/>
+          <w:b/>
+          <w:bCs/>
+          <w:color w:val="7F0055"/>
+          <w:sz w:val="20"/>
+          <w:szCs w:val="20"/>
+        </w:rPr>
+        <w:t>else</w:t>
+      </w:r>
+      <w:proofErr w:type="spellEnd"/>
+      <w:r>
+        <w:rPr>
+          <w:rFonts w:ascii="Consolas" w:hAnsi="Consolas" w:cs="Consolas"/>
+          <w:color w:val="000000"/>
+          <w:sz w:val="20"/>
+          <w:szCs w:val="20"/>
+        </w:rPr>
+        <w:t xml:space="preserve"> {</w:t>
+      </w:r>
+    </w:p>
+    <w:p>
+      <w:pPr>
+        <w:autoSpaceDE w:val="0"/>
+        <w:autoSpaceDN w:val="0"/>
+        <w:adjustRightInd w:val="0"/>
+        <w:spacing w:after="0" w:line="240" w:lineRule="auto"/>
+        <w:rPr>
+          <w:rFonts w:ascii="Consolas" w:hAnsi="Consolas" w:cs="Consolas"/>
+          <w:sz w:val="20"/>
+          <w:szCs w:val="20"/>
+        </w:rPr>
+      </w:pPr>
+      <w:r>
+        <w:rPr>
+          <w:rFonts w:ascii="Consolas" w:hAnsi="Consolas" w:cs="Consolas"/>
+          <w:color w:val="000000"/>
+          <w:sz w:val="20"/>
+          <w:szCs w:val="20"/>
+        </w:rPr>
+        <w:tab/>
+      </w:r>
+      <w:r>
+        <w:rPr>
+          <w:rFonts w:ascii="Consolas" w:hAnsi="Consolas" w:cs="Consolas"/>
+          <w:color w:val="000000"/>
+          <w:sz w:val="20"/>
+          <w:szCs w:val="20"/>
+        </w:rPr>
+        <w:tab/>
+      </w:r>
+      <w:r>
+        <w:rPr>
+          <w:rFonts w:ascii="Consolas" w:hAnsi="Consolas" w:cs="Consolas"/>
+          <w:color w:val="000000"/>
+          <w:sz w:val="20"/>
+          <w:szCs w:val="20"/>
+        </w:rPr>
+        <w:tab/>
+      </w:r>
+      <w:r>
+        <w:rPr>
+          <w:rFonts w:ascii="Consolas" w:hAnsi="Consolas" w:cs="Consolas"/>
+          <w:color w:val="000000"/>
+          <w:sz w:val="20"/>
+          <w:szCs w:val="20"/>
+        </w:rPr>
+        <w:tab/>
+      </w:r>
+      <w:proofErr w:type="spellStart"/>
+      <w:r>
+        <w:rPr>
+          <w:rFonts w:ascii="Consolas" w:hAnsi="Consolas" w:cs="Consolas"/>
+          <w:b/>
+          <w:bCs/>
+          <w:color w:val="7F0055"/>
+          <w:sz w:val="20"/>
+          <w:szCs w:val="20"/>
+        </w:rPr>
+        <w:t>return</w:t>
+      </w:r>
+      <w:proofErr w:type="spellEnd"/>
+      <w:r>
+        <w:rPr>
+          <w:rFonts w:ascii="Consolas" w:hAnsi="Consolas" w:cs="Consolas"/>
+          <w:color w:val="000000"/>
+          <w:sz w:val="20"/>
+          <w:szCs w:val="20"/>
+        </w:rPr>
+        <w:t xml:space="preserve"> </w:t>
+      </w:r>
+      <w:r>
+        <w:rPr>
+          <w:rFonts w:ascii="Consolas" w:hAnsi="Consolas" w:cs="Consolas"/>
+          <w:color w:val="0000C0"/>
+          <w:sz w:val="20"/>
+          <w:szCs w:val="20"/>
+        </w:rPr>
+        <w:t>PENA_CONDENACAO_INDIVIDUAL</w:t>
+      </w:r>
+      <w:r>
+        <w:rPr>
+          <w:rFonts w:ascii="Consolas" w:hAnsi="Consolas" w:cs="Consolas"/>
+          <w:color w:val="000000"/>
+          <w:sz w:val="20"/>
+          <w:szCs w:val="20"/>
+        </w:rPr>
+        <w:t>;</w:t>
+      </w:r>
+    </w:p>
+    <w:p>
+      <w:pPr>
+        <w:autoSpaceDE w:val="0"/>
+        <w:autoSpaceDN w:val="0"/>
+        <w:adjustRightInd w:val="0"/>
+        <w:spacing w:after="0" w:line="240" w:lineRule="auto"/>
+        <w:rPr>
+          <w:rFonts w:ascii="Consolas" w:hAnsi="Consolas" w:cs="Consolas"/>
+          <w:sz w:val="20"/>
+          <w:szCs w:val="20"/>
+        </w:rPr>
+      </w:pPr>
+      <w:r>
+        <w:rPr>
+          <w:rFonts w:ascii="Consolas" w:hAnsi="Consolas" w:cs="Consolas"/>
+          <w:color w:val="000000"/>
+          <w:sz w:val="20"/>
+          <w:szCs w:val="20"/>
+        </w:rPr>
+        <w:tab/>
+      </w:r>
+      <w:r>
+        <w:rPr>
+          <w:rFonts w:ascii="Consolas" w:hAnsi="Consolas" w:cs="Consolas"/>
+          <w:color w:val="000000"/>
+          <w:sz w:val="20"/>
+          <w:szCs w:val="20"/>
+        </w:rPr>
+        <w:tab/>
+      </w:r>
+      <w:r>
+        <w:rPr>
+          <w:rFonts w:ascii="Consolas" w:hAnsi="Consolas" w:cs="Consolas"/>
+          <w:color w:val="000000"/>
+          <w:sz w:val="20"/>
+          <w:szCs w:val="20"/>
+        </w:rPr>
+        <w:tab/>
+        <w:t>}</w:t>
+      </w:r>
+    </w:p>
+    <w:p>
+      <w:pPr>
+        <w:autoSpaceDE w:val="0"/>
+        <w:autoSpaceDN w:val="0"/>
+        <w:adjustRightInd w:val="0"/>
+        <w:spacing w:after="0" w:line="240" w:lineRule="auto"/>
+        <w:rPr>
+          <w:rFonts w:ascii="Consolas" w:hAnsi="Consolas" w:cs="Consolas"/>
+          <w:sz w:val="20"/>
+          <w:szCs w:val="20"/>
+        </w:rPr>
+      </w:pPr>
+      <w:r>
+        <w:rPr>
+          <w:rFonts w:ascii="Consolas" w:hAnsi="Consolas" w:cs="Consolas"/>
+          <w:color w:val="000000"/>
+          <w:sz w:val="20"/>
+          <w:szCs w:val="20"/>
+        </w:rPr>
+        <w:tab/>
+      </w:r>
+      <w:r>
+        <w:rPr>
+          <w:rFonts w:ascii="Consolas" w:hAnsi="Consolas" w:cs="Consolas"/>
+          <w:color w:val="000000"/>
+          <w:sz w:val="20"/>
+          <w:szCs w:val="20"/>
+        </w:rPr>
+        <w:tab/>
+        <w:t xml:space="preserve">} </w:t>
+      </w:r>
+      <w:proofErr w:type="spellStart"/>
+      <w:r>
+        <w:rPr>
+          <w:rFonts w:ascii="Consolas" w:hAnsi="Consolas" w:cs="Consolas"/>
+          <w:b/>
+          <w:bCs/>
+          <w:color w:val="7F0055"/>
+          <w:sz w:val="20"/>
+          <w:szCs w:val="20"/>
+        </w:rPr>
+        <w:t>else</w:t>
+      </w:r>
+      <w:proofErr w:type="spellEnd"/>
+      <w:r>
+        <w:rPr>
+          <w:rFonts w:ascii="Consolas" w:hAnsi="Consolas" w:cs="Consolas"/>
+          <w:color w:val="000000"/>
+          <w:sz w:val="20"/>
+          <w:szCs w:val="20"/>
+        </w:rPr>
+        <w:t xml:space="preserve"> {</w:t>
+      </w:r>
+    </w:p>
+    <w:p>
+      <w:pPr>
+        <w:autoSpaceDE w:val="0"/>
+        <w:autoSpaceDN w:val="0"/>
+        <w:adjustRightInd w:val="0"/>
+        <w:spacing w:after="0" w:line="240" w:lineRule="auto"/>
+        <w:rPr>
+          <w:rFonts w:ascii="Consolas" w:hAnsi="Consolas" w:cs="Consolas"/>
+          <w:sz w:val="20"/>
+          <w:szCs w:val="20"/>
+        </w:rPr>
+      </w:pPr>
+      <w:r>
+        <w:rPr>
+          <w:rFonts w:ascii="Consolas" w:hAnsi="Consolas" w:cs="Consolas"/>
+          <w:color w:val="000000"/>
+          <w:sz w:val="20"/>
+          <w:szCs w:val="20"/>
+        </w:rPr>
+        <w:tab/>
+      </w:r>
+      <w:r>
+        <w:rPr>
+          <w:rFonts w:ascii="Consolas" w:hAnsi="Consolas" w:cs="Consolas"/>
+          <w:color w:val="000000"/>
+          <w:sz w:val="20"/>
+          <w:szCs w:val="20"/>
+        </w:rPr>
+        <w:tab/>
+      </w:r>
+      <w:r>
+        <w:rPr>
+          <w:rFonts w:ascii="Consolas" w:hAnsi="Consolas" w:cs="Consolas"/>
+          <w:color w:val="000000"/>
+          <w:sz w:val="20"/>
+          <w:szCs w:val="20"/>
+        </w:rPr>
+        <w:tab/>
+      </w:r>
+      <w:proofErr w:type="spellStart"/>
+      <w:r>
+        <w:rPr>
+          <w:rFonts w:ascii="Consolas" w:hAnsi="Consolas" w:cs="Consolas"/>
+          <w:b/>
+          <w:bCs/>
+          <w:color w:val="7F0055"/>
+          <w:sz w:val="20"/>
+          <w:szCs w:val="20"/>
+        </w:rPr>
+        <w:t>if</w:t>
+      </w:r>
+      <w:proofErr w:type="spellEnd"/>
+      <w:r>
+        <w:rPr>
+          <w:rFonts w:ascii="Consolas" w:hAnsi="Consolas" w:cs="Consolas"/>
+          <w:color w:val="000000"/>
+          <w:sz w:val="20"/>
+          <w:szCs w:val="20"/>
+        </w:rPr>
+        <w:t xml:space="preserve"> (</w:t>
+      </w:r>
+      <w:proofErr w:type="spellStart"/>
+      <w:r>
+        <w:rPr>
+          <w:rFonts w:ascii="Consolas" w:hAnsi="Consolas" w:cs="Consolas"/>
+          <w:color w:val="6A3E3E"/>
+          <w:sz w:val="20"/>
+          <w:szCs w:val="20"/>
+        </w:rPr>
+        <w:t>prisioneiroB</w:t>
+      </w:r>
+      <w:proofErr w:type="spellEnd"/>
+      <w:r>
+        <w:rPr>
+          <w:rFonts w:ascii="Consolas" w:hAnsi="Consolas" w:cs="Consolas"/>
+          <w:color w:val="000000"/>
+          <w:sz w:val="20"/>
+          <w:szCs w:val="20"/>
+        </w:rPr>
+        <w:t xml:space="preserve"> == </w:t>
+      </w:r>
+      <w:r>
+        <w:rPr>
+          <w:rFonts w:ascii="Consolas" w:hAnsi="Consolas" w:cs="Consolas"/>
+          <w:color w:val="2A00FF"/>
+          <w:sz w:val="20"/>
+          <w:szCs w:val="20"/>
+        </w:rPr>
+        <w:t>"Culpado"</w:t>
+      </w:r>
+      <w:r>
+        <w:rPr>
+          <w:rFonts w:ascii="Consolas" w:hAnsi="Consolas" w:cs="Consolas"/>
+          <w:color w:val="000000"/>
+          <w:sz w:val="20"/>
+          <w:szCs w:val="20"/>
+        </w:rPr>
+        <w:t>) {</w:t>
+      </w:r>
+    </w:p>
+    <w:p>
+      <w:pPr>
+        <w:autoSpaceDE w:val="0"/>
+        <w:autoSpaceDN w:val="0"/>
+        <w:adjustRightInd w:val="0"/>
+        <w:spacing w:after="0" w:line="240" w:lineRule="auto"/>
+        <w:rPr>
+          <w:rFonts w:ascii="Consolas" w:hAnsi="Consolas" w:cs="Consolas"/>
+          <w:sz w:val="20"/>
+          <w:szCs w:val="20"/>
+        </w:rPr>
+      </w:pPr>
+      <w:r>
+        <w:rPr>
+          <w:rFonts w:ascii="Consolas" w:hAnsi="Consolas" w:cs="Consolas"/>
+          <w:color w:val="000000"/>
+          <w:sz w:val="20"/>
+          <w:szCs w:val="20"/>
+        </w:rPr>
+        <w:tab/>
+      </w:r>
+      <w:r>
+        <w:rPr>
+          <w:rFonts w:ascii="Consolas" w:hAnsi="Consolas" w:cs="Consolas"/>
+          <w:color w:val="000000"/>
+          <w:sz w:val="20"/>
+          <w:szCs w:val="20"/>
+        </w:rPr>
+        <w:tab/>
+      </w:r>
+      <w:r>
+        <w:rPr>
+          <w:rFonts w:ascii="Consolas" w:hAnsi="Consolas" w:cs="Consolas"/>
+          <w:color w:val="000000"/>
+          <w:sz w:val="20"/>
+          <w:szCs w:val="20"/>
+        </w:rPr>
+        <w:tab/>
+      </w:r>
+      <w:r>
+        <w:rPr>
+          <w:rFonts w:ascii="Consolas" w:hAnsi="Consolas" w:cs="Consolas"/>
+          <w:color w:val="000000"/>
+          <w:sz w:val="20"/>
+          <w:szCs w:val="20"/>
+        </w:rPr>
+        <w:tab/>
+      </w:r>
+      <w:proofErr w:type="spellStart"/>
+      <w:r>
+        <w:rPr>
+          <w:rFonts w:ascii="Consolas" w:hAnsi="Consolas" w:cs="Consolas"/>
+          <w:b/>
+          <w:bCs/>
+          <w:color w:val="7F0055"/>
+          <w:sz w:val="20"/>
+          <w:szCs w:val="20"/>
+        </w:rPr>
+        <w:t>return</w:t>
+      </w:r>
+      <w:proofErr w:type="spellEnd"/>
+      <w:r>
+        <w:rPr>
+          <w:rFonts w:ascii="Consolas" w:hAnsi="Consolas" w:cs="Consolas"/>
+          <w:color w:val="000000"/>
+          <w:sz w:val="20"/>
+          <w:szCs w:val="20"/>
+        </w:rPr>
+        <w:t xml:space="preserve"> </w:t>
+      </w:r>
+      <w:r>
+        <w:rPr>
+          <w:rFonts w:ascii="Consolas" w:hAnsi="Consolas" w:cs="Consolas"/>
+          <w:color w:val="0000C0"/>
+          <w:sz w:val="20"/>
+          <w:szCs w:val="20"/>
+        </w:rPr>
+        <w:t>PENA_CONDENACAO_CUMPLICES</w:t>
+      </w:r>
+      <w:r>
+        <w:rPr>
+          <w:rFonts w:ascii="Consolas" w:hAnsi="Consolas" w:cs="Consolas"/>
+          <w:color w:val="000000"/>
+          <w:sz w:val="20"/>
+          <w:szCs w:val="20"/>
+        </w:rPr>
+        <w:t>;</w:t>
+      </w:r>
+    </w:p>
+    <w:p>
+      <w:pPr>
+        <w:autoSpaceDE w:val="0"/>
+        <w:autoSpaceDN w:val="0"/>
+        <w:adjustRightInd w:val="0"/>
+        <w:spacing w:after="0" w:line="240" w:lineRule="auto"/>
+        <w:rPr>
+          <w:rFonts w:ascii="Consolas" w:hAnsi="Consolas" w:cs="Consolas"/>
+          <w:sz w:val="20"/>
+          <w:szCs w:val="20"/>
+        </w:rPr>
+      </w:pPr>
+      <w:r>
+        <w:rPr>
+          <w:rFonts w:ascii="Consolas" w:hAnsi="Consolas" w:cs="Consolas"/>
+          <w:color w:val="000000"/>
+          <w:sz w:val="20"/>
+          <w:szCs w:val="20"/>
+        </w:rPr>
+        <w:tab/>
+      </w:r>
+      <w:r>
+        <w:rPr>
+          <w:rFonts w:ascii="Consolas" w:hAnsi="Consolas" w:cs="Consolas"/>
+          <w:color w:val="000000"/>
+          <w:sz w:val="20"/>
+          <w:szCs w:val="20"/>
+        </w:rPr>
+        <w:tab/>
+      </w:r>
+      <w:r>
+        <w:rPr>
+          <w:rFonts w:ascii="Consolas" w:hAnsi="Consolas" w:cs="Consolas"/>
+          <w:color w:val="000000"/>
+          <w:sz w:val="20"/>
+          <w:szCs w:val="20"/>
+        </w:rPr>
+        <w:tab/>
+        <w:t xml:space="preserve">} </w:t>
+      </w:r>
+      <w:proofErr w:type="spellStart"/>
+      <w:r>
+        <w:rPr>
+          <w:rFonts w:ascii="Consolas" w:hAnsi="Consolas" w:cs="Consolas"/>
+          <w:b/>
+          <w:bCs/>
+          <w:color w:val="7F0055"/>
+          <w:sz w:val="20"/>
+          <w:szCs w:val="20"/>
+        </w:rPr>
+        <w:t>else</w:t>
+      </w:r>
+      <w:proofErr w:type="spellEnd"/>
+      <w:r>
+        <w:rPr>
+          <w:rFonts w:ascii="Consolas" w:hAnsi="Consolas" w:cs="Consolas"/>
+          <w:color w:val="000000"/>
+          <w:sz w:val="20"/>
+          <w:szCs w:val="20"/>
+        </w:rPr>
+        <w:t xml:space="preserve"> {</w:t>
+      </w:r>
+    </w:p>
+    <w:p>
+      <w:pPr>
+        <w:autoSpaceDE w:val="0"/>
+        <w:autoSpaceDN w:val="0"/>
+        <w:adjustRightInd w:val="0"/>
+        <w:spacing w:after="0" w:line="240" w:lineRule="auto"/>
+        <w:rPr>
+          <w:rFonts w:ascii="Consolas" w:hAnsi="Consolas" w:cs="Consolas"/>
+          <w:sz w:val="20"/>
+          <w:szCs w:val="20"/>
+        </w:rPr>
+      </w:pPr>
+      <w:r>
+        <w:rPr>
+          <w:rFonts w:ascii="Consolas" w:hAnsi="Consolas" w:cs="Consolas"/>
+          <w:color w:val="000000"/>
+          <w:sz w:val="20"/>
+          <w:szCs w:val="20"/>
+        </w:rPr>
+        <w:tab/>
+      </w:r>
+      <w:r>
+        <w:rPr>
+          <w:rFonts w:ascii="Consolas" w:hAnsi="Consolas" w:cs="Consolas"/>
+          <w:color w:val="000000"/>
+          <w:sz w:val="20"/>
+          <w:szCs w:val="20"/>
+        </w:rPr>
+        <w:tab/>
+      </w:r>
+      <w:r>
+        <w:rPr>
+          <w:rFonts w:ascii="Consolas" w:hAnsi="Consolas" w:cs="Consolas"/>
+          <w:color w:val="000000"/>
+          <w:sz w:val="20"/>
+          <w:szCs w:val="20"/>
+        </w:rPr>
+        <w:tab/>
+      </w:r>
+      <w:r>
+        <w:rPr>
+          <w:rFonts w:ascii="Consolas" w:hAnsi="Consolas" w:cs="Consolas"/>
+          <w:color w:val="000000"/>
+          <w:sz w:val="20"/>
+          <w:szCs w:val="20"/>
+        </w:rPr>
+        <w:tab/>
+      </w:r>
+      <w:proofErr w:type="spellStart"/>
+      <w:r>
+        <w:rPr>
+          <w:rFonts w:ascii="Consolas" w:hAnsi="Consolas" w:cs="Consolas"/>
+          <w:b/>
+          <w:bCs/>
+          <w:color w:val="7F0055"/>
+          <w:sz w:val="20"/>
+          <w:szCs w:val="20"/>
+        </w:rPr>
+        <w:t>return</w:t>
+      </w:r>
+      <w:proofErr w:type="spellEnd"/>
+      <w:r>
+        <w:rPr>
+          <w:rFonts w:ascii="Consolas" w:hAnsi="Consolas" w:cs="Consolas"/>
+          <w:color w:val="000000"/>
+          <w:sz w:val="20"/>
+          <w:szCs w:val="20"/>
+        </w:rPr>
+        <w:t xml:space="preserve"> </w:t>
+      </w:r>
+      <w:r>
+        <w:rPr>
+          <w:rFonts w:ascii="Consolas" w:hAnsi="Consolas" w:cs="Consolas"/>
+          <w:color w:val="0000C0"/>
+          <w:sz w:val="20"/>
+          <w:szCs w:val="20"/>
+        </w:rPr>
+        <w:t>PENA_INOCENCIA</w:t>
+      </w:r>
+      <w:r>
+        <w:rPr>
+          <w:rFonts w:ascii="Consolas" w:hAnsi="Consolas" w:cs="Consolas"/>
+          <w:color w:val="000000"/>
+          <w:sz w:val="20"/>
+          <w:szCs w:val="20"/>
+        </w:rPr>
+        <w:t>;</w:t>
+      </w:r>
+    </w:p>
+    <w:p>
+      <w:pPr>
+        <w:autoSpaceDE w:val="0"/>
+        <w:autoSpaceDN w:val="0"/>
+        <w:adjustRightInd w:val="0"/>
+        <w:spacing w:after="0" w:line="240" w:lineRule="auto"/>
+        <w:rPr>
+          <w:rFonts w:ascii="Consolas" w:hAnsi="Consolas" w:cs="Consolas"/>
+          <w:sz w:val="20"/>
+          <w:szCs w:val="20"/>
+        </w:rPr>
+      </w:pPr>
+      <w:r>
+        <w:rPr>
+          <w:rFonts w:ascii="Consolas" w:hAnsi="Consolas" w:cs="Consolas"/>
+          <w:color w:val="000000"/>
+          <w:sz w:val="20"/>
+          <w:szCs w:val="20"/>
+        </w:rPr>
+        <w:tab/>
+      </w:r>
+      <w:r>
+        <w:rPr>
+          <w:rFonts w:ascii="Consolas" w:hAnsi="Consolas" w:cs="Consolas"/>
+          <w:color w:val="000000"/>
+          <w:sz w:val="20"/>
+          <w:szCs w:val="20"/>
+        </w:rPr>
+        <w:tab/>
+      </w:r>
+      <w:r>
+        <w:rPr>
+          <w:rFonts w:ascii="Consolas" w:hAnsi="Consolas" w:cs="Consolas"/>
+          <w:color w:val="000000"/>
+          <w:sz w:val="20"/>
+          <w:szCs w:val="20"/>
+        </w:rPr>
+        <w:tab/>
+        <w:t>}</w:t>
+      </w:r>
+    </w:p>
+    <w:p>
+      <w:pPr>
+        <w:autoSpaceDE w:val="0"/>
+        <w:autoSpaceDN w:val="0"/>
+        <w:adjustRightInd w:val="0"/>
+        <w:spacing w:after="0" w:line="240" w:lineRule="auto"/>
+        <w:rPr>
+          <w:rFonts w:ascii="Consolas" w:hAnsi="Consolas" w:cs="Consolas"/>
+          <w:sz w:val="20"/>
+          <w:szCs w:val="20"/>
+        </w:rPr>
+      </w:pPr>
+      <w:r>
+        <w:rPr>
+          <w:rFonts w:ascii="Consolas" w:hAnsi="Consolas" w:cs="Consolas"/>
+          <w:color w:val="000000"/>
+          <w:sz w:val="20"/>
+          <w:szCs w:val="20"/>
+        </w:rPr>
+        <w:tab/>
+      </w:r>
+      <w:r>
+        <w:rPr>
+          <w:rFonts w:ascii="Consolas" w:hAnsi="Consolas" w:cs="Consolas"/>
+          <w:color w:val="000000"/>
+          <w:sz w:val="20"/>
+          <w:szCs w:val="20"/>
+        </w:rPr>
+        <w:tab/>
+        <w:t>}</w:t>
+      </w:r>
+    </w:p>
+    <w:p>
+      <w:pPr>
+        <w:autoSpaceDE w:val="0"/>
+        <w:autoSpaceDN w:val="0"/>
+        <w:adjustRightInd w:val="0"/>
+        <w:spacing w:after="0" w:line="240" w:lineRule="auto"/>
+        <w:rPr>
+          <w:rFonts w:ascii="Consolas" w:hAnsi="Consolas" w:cs="Consolas"/>
+          <w:sz w:val="20"/>
+          <w:szCs w:val="20"/>
+        </w:rPr>
+      </w:pPr>
+      <w:r>
+        <w:rPr>
+          <w:rFonts w:ascii="Consolas" w:hAnsi="Consolas" w:cs="Consolas"/>
+          <w:color w:val="000000"/>
+          <w:sz w:val="20"/>
+          <w:szCs w:val="20"/>
+        </w:rPr>
+        <w:tab/>
+        <w:t>}</w:t>
+      </w:r>
+    </w:p>
+    <w:p>
+      <w:pPr>
+        <w:autoSpaceDE w:val="0"/>
+        <w:autoSpaceDN w:val="0"/>
+        <w:adjustRightInd w:val="0"/>
+        <w:spacing w:after="0" w:line="240" w:lineRule="auto"/>
+        <w:rPr>
+          <w:rFonts w:ascii="Consolas" w:hAnsi="Consolas" w:cs="Consolas"/>
+          <w:sz w:val="20"/>
+          <w:szCs w:val="20"/>
+        </w:rPr>
+      </w:pPr>
+      <w:r>
+        <w:rPr>
+          <w:rFonts w:ascii="Consolas" w:hAnsi="Consolas" w:cs="Consolas"/>
+          <w:color w:val="000000"/>
+          <w:sz w:val="20"/>
+          <w:szCs w:val="20"/>
+        </w:rPr>
+        <w:t>}</w:t>
+      </w:r>
+    </w:p>
+    <w:p>
+      <w:pPr>
+        <w:rPr>
+          <w:rFonts w:ascii="Consolas" w:hAnsi="Consolas" w:cs="Consolas"/>
+          <w:color w:val="000000"/>
+          <w:sz w:val="20"/>
+          <w:szCs w:val="20"/>
+        </w:rPr>
+      </w:pPr>
+    </w:p>
+    <w:p>
+      <w:pPr>
+        <w:rPr>
+          <w:rFonts w:ascii="Consolas" w:hAnsi="Consolas" w:cs="Consolas"/>
+          <w:color w:val="000000"/>
+          <w:sz w:val="20"/>
+          <w:szCs w:val="20"/>
+        </w:rPr>
+      </w:pPr>
+      <w:r>
+        <w:rPr>
+          <w:rFonts w:ascii="Consolas" w:hAnsi="Consolas" w:cs="Consolas"/>
+          <w:color w:val="000000"/>
+          <w:sz w:val="20"/>
+          <w:szCs w:val="20"/>
+        </w:rPr>
+        <w:t>-</w:t>
+      </w:r>
+      <w:proofErr w:type="spellStart"/>
+      <w:r>
+        <w:rPr>
+          <w:rFonts w:ascii="Consolas" w:hAnsi="Consolas" w:cs="Consolas"/>
+          <w:color w:val="000000"/>
+          <w:sz w:val="20"/>
+          <w:szCs w:val="20"/>
+        </w:rPr>
+        <w:t>Junit</w:t>
+      </w:r>
+      <w:proofErr w:type="spellEnd"/>
+    </w:p>
+    <w:p>
+      <w:pPr>
+        <w:autoSpaceDE w:val="0"/>
+        <w:autoSpaceDN w:val="0"/>
+        <w:adjustRightInd w:val="0"/>
+        <w:spacing w:after="0" w:line="240" w:lineRule="auto"/>
+        <w:rPr>
+          <w:rFonts w:ascii="Consolas" w:hAnsi="Consolas" w:cs="Consolas"/>
+          <w:sz w:val="20"/>
+          <w:szCs w:val="20"/>
+        </w:rPr>
+      </w:pPr>
+      <w:r>
+        <w:rPr>
+          <w:rFonts w:ascii="Consolas" w:hAnsi="Consolas" w:cs="Consolas"/>
+          <w:color w:val="000000"/>
+          <w:sz w:val="20"/>
+          <w:szCs w:val="20"/>
+        </w:rPr>
+        <w:tab/>
+      </w:r>
+      <w:r>
+        <w:rPr>
+          <w:rFonts w:ascii="Consolas" w:hAnsi="Consolas" w:cs="Consolas"/>
+          <w:color w:val="646464"/>
+          <w:sz w:val="20"/>
+          <w:szCs w:val="20"/>
+        </w:rPr>
+        <w:t>@Test</w:t>
+      </w:r>
+    </w:p>
+    <w:p>
+      <w:pPr>
+        <w:autoSpaceDE w:val="0"/>
+        <w:autoSpaceDN w:val="0"/>
+        <w:adjustRightInd w:val="0"/>
+        <w:spacing w:after="0" w:line="240" w:lineRule="auto"/>
+        <w:rPr>
+          <w:rFonts w:ascii="Consolas" w:hAnsi="Consolas" w:cs="Consolas"/>
+          <w:sz w:val="20"/>
+          <w:szCs w:val="20"/>
+        </w:rPr>
+      </w:pPr>
+      <w:r>
+        <w:rPr>
+          <w:rFonts w:ascii="Consolas" w:hAnsi="Consolas" w:cs="Consolas"/>
+          <w:color w:val="000000"/>
+          <w:sz w:val="20"/>
+          <w:szCs w:val="20"/>
+        </w:rPr>
+        <w:tab/>
+      </w:r>
+      <w:proofErr w:type="spellStart"/>
+      <w:r>
+        <w:rPr>
+          <w:rFonts w:ascii="Consolas" w:hAnsi="Consolas" w:cs="Consolas"/>
+          <w:b/>
+          <w:bCs/>
+          <w:color w:val="7F0055"/>
+          <w:sz w:val="20"/>
+          <w:szCs w:val="20"/>
+        </w:rPr>
+        <w:t>public</w:t>
+      </w:r>
+      <w:proofErr w:type="spellEnd"/>
+      <w:r>
+        <w:rPr>
+          <w:rFonts w:ascii="Consolas" w:hAnsi="Consolas" w:cs="Consolas"/>
+          <w:color w:val="000000"/>
+          <w:sz w:val="20"/>
+          <w:szCs w:val="20"/>
+        </w:rPr>
+        <w:t xml:space="preserve"> </w:t>
+      </w:r>
+      <w:proofErr w:type="spellStart"/>
+      <w:r>
+        <w:rPr>
+          <w:rFonts w:ascii="Consolas" w:hAnsi="Consolas" w:cs="Consolas"/>
+          <w:b/>
+          <w:bCs/>
+          <w:color w:val="7F0055"/>
+          <w:sz w:val="20"/>
+          <w:szCs w:val="20"/>
+        </w:rPr>
+        <w:t>void</w:t>
+      </w:r>
+      <w:proofErr w:type="spellEnd"/>
+      <w:r>
+        <w:rPr>
+          <w:rFonts w:ascii="Consolas" w:hAnsi="Consolas" w:cs="Consolas"/>
+          <w:color w:val="000000"/>
+          <w:sz w:val="20"/>
+          <w:szCs w:val="20"/>
+        </w:rPr>
+        <w:t xml:space="preserve"> </w:t>
+      </w:r>
+      <w:proofErr w:type="spellStart"/>
+      <w:proofErr w:type="gramStart"/>
+      <w:r>
+        <w:rPr>
+          <w:rFonts w:ascii="Consolas" w:hAnsi="Consolas" w:cs="Consolas"/>
+          <w:color w:val="000000"/>
+          <w:sz w:val="20"/>
+          <w:szCs w:val="20"/>
+        </w:rPr>
+        <w:t>testeCondeInocente</w:t>
+      </w:r>
+      <w:proofErr w:type="spellEnd"/>
+      <w:r>
+        <w:rPr>
+          <w:rFonts w:ascii="Consolas" w:hAnsi="Consolas" w:cs="Consolas"/>
+          <w:color w:val="000000"/>
+          <w:sz w:val="20"/>
+          <w:szCs w:val="20"/>
+        </w:rPr>
+        <w:t>(</w:t>
+      </w:r>
+      <w:proofErr w:type="gramEnd"/>
+      <w:r>
+        <w:rPr>
+          <w:rFonts w:ascii="Consolas" w:hAnsi="Consolas" w:cs="Consolas"/>
+          <w:color w:val="000000"/>
+          <w:sz w:val="20"/>
+          <w:szCs w:val="20"/>
+        </w:rPr>
+        <w:t>) {</w:t>
+      </w:r>
+    </w:p>
+    <w:p>
+      <w:pPr>
+        <w:autoSpaceDE w:val="0"/>
+        <w:autoSpaceDN w:val="0"/>
+        <w:adjustRightInd w:val="0"/>
+        <w:spacing w:after="0" w:line="240" w:lineRule="auto"/>
+        <w:rPr>
+          <w:rFonts w:ascii="Consolas" w:hAnsi="Consolas" w:cs="Consolas"/>
+          <w:sz w:val="20"/>
+          <w:szCs w:val="20"/>
+        </w:rPr>
+      </w:pPr>
+      <w:r>
+        <w:rPr>
+          <w:rFonts w:ascii="Consolas" w:hAnsi="Consolas" w:cs="Consolas"/>
+          <w:color w:val="000000"/>
+          <w:sz w:val="20"/>
+          <w:szCs w:val="20"/>
+        </w:rPr>
+        <w:tab/>
+      </w:r>
+      <w:r>
+        <w:rPr>
+          <w:rFonts w:ascii="Consolas" w:hAnsi="Consolas" w:cs="Consolas"/>
+          <w:color w:val="000000"/>
+          <w:sz w:val="20"/>
+          <w:szCs w:val="20"/>
+        </w:rPr>
+        <w:tab/>
+      </w:r>
+      <w:proofErr w:type="spellStart"/>
+      <w:r>
+        <w:rPr>
+          <w:rFonts w:ascii="Consolas" w:hAnsi="Consolas" w:cs="Consolas"/>
+          <w:color w:val="000000"/>
+          <w:sz w:val="20"/>
+          <w:szCs w:val="20"/>
+        </w:rPr>
+        <w:t>String</w:t>
+      </w:r>
+      <w:proofErr w:type="spellEnd"/>
+      <w:r>
+        <w:rPr>
+          <w:rFonts w:ascii="Consolas" w:hAnsi="Consolas" w:cs="Consolas"/>
+          <w:color w:val="000000"/>
+          <w:sz w:val="20"/>
+          <w:szCs w:val="20"/>
+        </w:rPr>
+        <w:t xml:space="preserve"> </w:t>
+      </w:r>
+      <w:proofErr w:type="spellStart"/>
+      <w:r>
+        <w:rPr>
+          <w:rFonts w:ascii="Consolas" w:hAnsi="Consolas" w:cs="Consolas"/>
+          <w:color w:val="6A3E3E"/>
+          <w:sz w:val="20"/>
+          <w:szCs w:val="20"/>
+        </w:rPr>
+        <w:t>PrisioneiroA</w:t>
+      </w:r>
+      <w:proofErr w:type="spellEnd"/>
+      <w:r>
+        <w:rPr>
+          <w:rFonts w:ascii="Consolas" w:hAnsi="Consolas" w:cs="Consolas"/>
+          <w:color w:val="000000"/>
+          <w:sz w:val="20"/>
+          <w:szCs w:val="20"/>
+        </w:rPr>
+        <w:t xml:space="preserve"> = </w:t>
+      </w:r>
+      <w:r>
+        <w:rPr>
+          <w:rFonts w:ascii="Consolas" w:hAnsi="Consolas" w:cs="Consolas"/>
+          <w:color w:val="2A00FF"/>
+          <w:sz w:val="20"/>
+          <w:szCs w:val="20"/>
+        </w:rPr>
+        <w:t>"Inocente"</w:t>
+      </w:r>
+      <w:r>
+        <w:rPr>
+          <w:rFonts w:ascii="Consolas" w:hAnsi="Consolas" w:cs="Consolas"/>
+          <w:color w:val="000000"/>
+          <w:sz w:val="20"/>
+          <w:szCs w:val="20"/>
+        </w:rPr>
+        <w:t>;</w:t>
+      </w:r>
+    </w:p>
+    <w:p>
+      <w:pPr>
+        <w:autoSpaceDE w:val="0"/>
+        <w:autoSpaceDN w:val="0"/>
+        <w:adjustRightInd w:val="0"/>
+        <w:spacing w:after="0" w:line="240" w:lineRule="auto"/>
+        <w:rPr>
+          <w:rFonts w:ascii="Consolas" w:hAnsi="Consolas" w:cs="Consolas"/>
+          <w:sz w:val="20"/>
+          <w:szCs w:val="20"/>
+        </w:rPr>
+      </w:pPr>
+      <w:r>
+        <w:rPr>
+          <w:rFonts w:ascii="Consolas" w:hAnsi="Consolas" w:cs="Consolas"/>
+          <w:color w:val="000000"/>
+          <w:sz w:val="20"/>
+          <w:szCs w:val="20"/>
+        </w:rPr>
+        <w:tab/>
+      </w:r>
+      <w:r>
+        <w:rPr>
+          <w:rFonts w:ascii="Consolas" w:hAnsi="Consolas" w:cs="Consolas"/>
+          <w:color w:val="000000"/>
+          <w:sz w:val="20"/>
+          <w:szCs w:val="20"/>
+        </w:rPr>
+        <w:tab/>
+      </w:r>
+      <w:proofErr w:type="spellStart"/>
+      <w:r>
+        <w:rPr>
+          <w:rFonts w:ascii="Consolas" w:hAnsi="Consolas" w:cs="Consolas"/>
+          <w:color w:val="000000"/>
+          <w:sz w:val="20"/>
+          <w:szCs w:val="20"/>
+        </w:rPr>
+        <w:t>String</w:t>
+      </w:r>
+      <w:proofErr w:type="spellEnd"/>
+      <w:r>
+        <w:rPr>
+          <w:rFonts w:ascii="Consolas" w:hAnsi="Consolas" w:cs="Consolas"/>
+          <w:color w:val="000000"/>
+          <w:sz w:val="20"/>
+          <w:szCs w:val="20"/>
+        </w:rPr>
+        <w:t xml:space="preserve"> </w:t>
+      </w:r>
+      <w:proofErr w:type="spellStart"/>
+      <w:r>
+        <w:rPr>
+          <w:rFonts w:ascii="Consolas" w:hAnsi="Consolas" w:cs="Consolas"/>
+          <w:color w:val="6A3E3E"/>
+          <w:sz w:val="20"/>
+          <w:szCs w:val="20"/>
+        </w:rPr>
+        <w:t>PrisioneiroB</w:t>
+      </w:r>
+      <w:proofErr w:type="spellEnd"/>
+      <w:r>
+        <w:rPr>
+          <w:rFonts w:ascii="Consolas" w:hAnsi="Consolas" w:cs="Consolas"/>
+          <w:color w:val="000000"/>
+          <w:sz w:val="20"/>
+          <w:szCs w:val="20"/>
+        </w:rPr>
+        <w:t xml:space="preserve"> = </w:t>
+      </w:r>
+      <w:r>
+        <w:rPr>
+          <w:rFonts w:ascii="Consolas" w:hAnsi="Consolas" w:cs="Consolas"/>
+          <w:color w:val="2A00FF"/>
+          <w:sz w:val="20"/>
+          <w:szCs w:val="20"/>
+        </w:rPr>
+        <w:t>"Inocente"</w:t>
+      </w:r>
+      <w:r>
+        <w:rPr>
+          <w:rFonts w:ascii="Consolas" w:hAnsi="Consolas" w:cs="Consolas"/>
+          <w:color w:val="000000"/>
+          <w:sz w:val="20"/>
+          <w:szCs w:val="20"/>
+        </w:rPr>
+        <w:t>;</w:t>
+      </w:r>
+    </w:p>
+    <w:p>
+      <w:pPr>
+        <w:autoSpaceDE w:val="0"/>
+        <w:autoSpaceDN w:val="0"/>
+        <w:adjustRightInd w:val="0"/>
+        <w:spacing w:after="0" w:line="240" w:lineRule="auto"/>
+        <w:rPr>
+          <w:rFonts w:ascii="Consolas" w:hAnsi="Consolas" w:cs="Consolas"/>
+          <w:sz w:val="20"/>
+          <w:szCs w:val="20"/>
+        </w:rPr>
+      </w:pPr>
+      <w:r>
+        <w:rPr>
+          <w:rFonts w:ascii="Consolas" w:hAnsi="Consolas" w:cs="Consolas"/>
+          <w:color w:val="000000"/>
+          <w:sz w:val="20"/>
+          <w:szCs w:val="20"/>
+        </w:rPr>
+        <w:tab/>
+      </w:r>
+      <w:r>
+        <w:rPr>
+          <w:rFonts w:ascii="Consolas" w:hAnsi="Consolas" w:cs="Consolas"/>
+          <w:color w:val="000000"/>
+          <w:sz w:val="20"/>
+          <w:szCs w:val="20"/>
+        </w:rPr>
+        <w:tab/>
+      </w:r>
+      <w:proofErr w:type="spellStart"/>
+      <w:r>
+        <w:rPr>
+          <w:rFonts w:ascii="Consolas" w:hAnsi="Consolas" w:cs="Consolas"/>
+          <w:color w:val="000000"/>
+          <w:sz w:val="20"/>
+          <w:szCs w:val="20"/>
+        </w:rPr>
+        <w:t>JulgamentoPrisioneiro</w:t>
+      </w:r>
+      <w:proofErr w:type="spellEnd"/>
+      <w:r>
+        <w:rPr>
+          <w:rFonts w:ascii="Consolas" w:hAnsi="Consolas" w:cs="Consolas"/>
+          <w:color w:val="000000"/>
+          <w:sz w:val="20"/>
+          <w:szCs w:val="20"/>
+        </w:rPr>
+        <w:t xml:space="preserve"> </w:t>
+      </w:r>
+      <w:proofErr w:type="spellStart"/>
+      <w:r>
+        <w:rPr>
+          <w:rFonts w:ascii="Consolas" w:hAnsi="Consolas" w:cs="Consolas"/>
+          <w:color w:val="6A3E3E"/>
+          <w:sz w:val="20"/>
+          <w:szCs w:val="20"/>
+        </w:rPr>
+        <w:t>jp</w:t>
+      </w:r>
+      <w:proofErr w:type="spellEnd"/>
+      <w:r>
+        <w:rPr>
+          <w:rFonts w:ascii="Consolas" w:hAnsi="Consolas" w:cs="Consolas"/>
+          <w:color w:val="000000"/>
+          <w:sz w:val="20"/>
+          <w:szCs w:val="20"/>
+        </w:rPr>
+        <w:t xml:space="preserve"> = </w:t>
+      </w:r>
+      <w:r>
+        <w:rPr>
+          <w:rFonts w:ascii="Consolas" w:hAnsi="Consolas" w:cs="Consolas"/>
+          <w:b/>
+          <w:bCs/>
+          <w:color w:val="7F0055"/>
+          <w:sz w:val="20"/>
+          <w:szCs w:val="20"/>
+        </w:rPr>
+        <w:t>new</w:t>
+      </w:r>
+      <w:r>
+        <w:rPr>
+          <w:rFonts w:ascii="Consolas" w:hAnsi="Consolas" w:cs="Consolas"/>
+          <w:color w:val="000000"/>
+          <w:sz w:val="20"/>
+          <w:szCs w:val="20"/>
+        </w:rPr>
+        <w:t xml:space="preserve"> </w:t>
+      </w:r>
+      <w:proofErr w:type="spellStart"/>
+      <w:proofErr w:type="gramStart"/>
+      <w:r>
+        <w:rPr>
+          <w:rFonts w:ascii="Consolas" w:hAnsi="Consolas" w:cs="Consolas"/>
+          <w:color w:val="000000"/>
+          <w:sz w:val="20"/>
+          <w:szCs w:val="20"/>
+        </w:rPr>
+        <w:t>JulgamentoPrisioneiro</w:t>
+      </w:r>
+      <w:proofErr w:type="spellEnd"/>
+      <w:r>
+        <w:rPr>
+          <w:rFonts w:ascii="Consolas" w:hAnsi="Consolas" w:cs="Consolas"/>
+          <w:color w:val="000000"/>
+          <w:sz w:val="20"/>
+          <w:szCs w:val="20"/>
+        </w:rPr>
+        <w:t>(</w:t>
+      </w:r>
+      <w:proofErr w:type="gramEnd"/>
+      <w:r>
+        <w:rPr>
+          <w:rFonts w:ascii="Consolas" w:hAnsi="Consolas" w:cs="Consolas"/>
+          <w:color w:val="000000"/>
+          <w:sz w:val="20"/>
+          <w:szCs w:val="20"/>
+        </w:rPr>
+        <w:t>);</w:t>
+      </w:r>
+    </w:p>
+    <w:p>
+      <w:pPr>
+        <w:autoSpaceDE w:val="0"/>
+        <w:autoSpaceDN w:val="0"/>
+        <w:adjustRightInd w:val="0"/>
+        <w:spacing w:after="0" w:line="240" w:lineRule="auto"/>
+        <w:rPr>
+          <w:rFonts w:ascii="Consolas" w:hAnsi="Consolas" w:cs="Consolas"/>
+          <w:sz w:val="20"/>
+          <w:szCs w:val="20"/>
+        </w:rPr>
+      </w:pPr>
+      <w:r>
+        <w:rPr>
+          <w:rFonts w:ascii="Consolas" w:hAnsi="Consolas" w:cs="Consolas"/>
+          <w:color w:val="000000"/>
+          <w:sz w:val="20"/>
+          <w:szCs w:val="20"/>
+        </w:rPr>
+        <w:tab/>
+      </w:r>
+      <w:r>
+        <w:rPr>
+          <w:rFonts w:ascii="Consolas" w:hAnsi="Consolas" w:cs="Consolas"/>
+          <w:color w:val="000000"/>
+          <w:sz w:val="20"/>
+          <w:szCs w:val="20"/>
+        </w:rPr>
+        <w:tab/>
+      </w:r>
+      <w:proofErr w:type="spellStart"/>
+      <w:r>
+        <w:rPr>
+          <w:rFonts w:ascii="Consolas" w:hAnsi="Consolas" w:cs="Consolas"/>
+          <w:b/>
+          <w:bCs/>
+          <w:color w:val="7F0055"/>
+          <w:sz w:val="20"/>
+          <w:szCs w:val="20"/>
+        </w:rPr>
+        <w:t>int</w:t>
+      </w:r>
+      <w:proofErr w:type="spellEnd"/>
+      <w:r>
+        <w:rPr>
+          <w:rFonts w:ascii="Consolas" w:hAnsi="Consolas" w:cs="Consolas"/>
+          <w:color w:val="000000"/>
+          <w:sz w:val="20"/>
+          <w:szCs w:val="20"/>
+        </w:rPr>
+        <w:t xml:space="preserve"> </w:t>
+      </w:r>
+      <w:proofErr w:type="spellStart"/>
+      <w:r>
+        <w:rPr>
+          <w:rFonts w:ascii="Consolas" w:hAnsi="Consolas" w:cs="Consolas"/>
+          <w:color w:val="6A3E3E"/>
+          <w:sz w:val="20"/>
+          <w:szCs w:val="20"/>
+        </w:rPr>
+        <w:t>resultadoEsperado</w:t>
+      </w:r>
+      <w:proofErr w:type="spellEnd"/>
+      <w:r>
+        <w:rPr>
+          <w:rFonts w:ascii="Consolas" w:hAnsi="Consolas" w:cs="Consolas"/>
+          <w:color w:val="000000"/>
+          <w:sz w:val="20"/>
+          <w:szCs w:val="20"/>
+        </w:rPr>
+        <w:t>= 0;</w:t>
+      </w:r>
+    </w:p>
+    <w:p>
+      <w:pPr>
+        <w:autoSpaceDE w:val="0"/>
+        <w:autoSpaceDN w:val="0"/>
+        <w:adjustRightInd w:val="0"/>
+        <w:spacing w:after="0" w:line="240" w:lineRule="auto"/>
+        <w:rPr>
+          <w:rFonts w:ascii="Consolas" w:hAnsi="Consolas" w:cs="Consolas"/>
+          <w:sz w:val="20"/>
+          <w:szCs w:val="20"/>
+        </w:rPr>
+      </w:pPr>
+      <w:r>
+        <w:rPr>
+          <w:rFonts w:ascii="Consolas" w:hAnsi="Consolas" w:cs="Consolas"/>
+          <w:color w:val="000000"/>
+          <w:sz w:val="20"/>
+          <w:szCs w:val="20"/>
+        </w:rPr>
+        <w:tab/>
+      </w:r>
+      <w:r>
+        <w:rPr>
+          <w:rFonts w:ascii="Consolas" w:hAnsi="Consolas" w:cs="Consolas"/>
+          <w:color w:val="000000"/>
+          <w:sz w:val="20"/>
+          <w:szCs w:val="20"/>
+        </w:rPr>
+        <w:tab/>
+      </w:r>
+      <w:proofErr w:type="spellStart"/>
+      <w:r>
+        <w:rPr>
+          <w:rFonts w:ascii="Consolas" w:hAnsi="Consolas" w:cs="Consolas"/>
+          <w:b/>
+          <w:bCs/>
+          <w:color w:val="7F0055"/>
+          <w:sz w:val="20"/>
+          <w:szCs w:val="20"/>
+        </w:rPr>
+        <w:t>int</w:t>
+      </w:r>
+      <w:proofErr w:type="spellEnd"/>
+      <w:r>
+        <w:rPr>
+          <w:rFonts w:ascii="Consolas" w:hAnsi="Consolas" w:cs="Consolas"/>
+          <w:color w:val="000000"/>
+          <w:sz w:val="20"/>
+          <w:szCs w:val="20"/>
+        </w:rPr>
+        <w:t xml:space="preserve"> </w:t>
+      </w:r>
+      <w:proofErr w:type="spellStart"/>
+      <w:r>
+        <w:rPr>
+          <w:rFonts w:ascii="Consolas" w:hAnsi="Consolas" w:cs="Consolas"/>
+          <w:color w:val="6A3E3E"/>
+          <w:sz w:val="20"/>
+          <w:szCs w:val="20"/>
+        </w:rPr>
+        <w:t>resultadoReal</w:t>
+      </w:r>
+      <w:proofErr w:type="spellEnd"/>
+      <w:r>
+        <w:rPr>
+          <w:rFonts w:ascii="Consolas" w:hAnsi="Consolas" w:cs="Consolas"/>
+          <w:color w:val="000000"/>
+          <w:sz w:val="20"/>
+          <w:szCs w:val="20"/>
+        </w:rPr>
+        <w:t xml:space="preserve">= </w:t>
+      </w:r>
+      <w:proofErr w:type="spellStart"/>
+      <w:proofErr w:type="gramStart"/>
+      <w:r>
+        <w:rPr>
+          <w:rFonts w:ascii="Consolas" w:hAnsi="Consolas" w:cs="Consolas"/>
+          <w:color w:val="6A3E3E"/>
+          <w:sz w:val="20"/>
+          <w:szCs w:val="20"/>
+        </w:rPr>
+        <w:t>jp</w:t>
+      </w:r>
+      <w:r>
+        <w:rPr>
+          <w:rFonts w:ascii="Consolas" w:hAnsi="Consolas" w:cs="Consolas"/>
+          <w:color w:val="000000"/>
+          <w:sz w:val="20"/>
+          <w:szCs w:val="20"/>
+        </w:rPr>
+        <w:t>.calculaPena</w:t>
+      </w:r>
+      <w:proofErr w:type="spellEnd"/>
+      <w:proofErr w:type="gramEnd"/>
+      <w:r>
+        <w:rPr>
+          <w:rFonts w:ascii="Consolas" w:hAnsi="Consolas" w:cs="Consolas"/>
+          <w:color w:val="000000"/>
+          <w:sz w:val="20"/>
+          <w:szCs w:val="20"/>
+        </w:rPr>
+        <w:t>(</w:t>
+      </w:r>
+      <w:proofErr w:type="spellStart"/>
+      <w:r>
+        <w:rPr>
+          <w:rFonts w:ascii="Consolas" w:hAnsi="Consolas" w:cs="Consolas"/>
+          <w:color w:val="6A3E3E"/>
+          <w:sz w:val="20"/>
+          <w:szCs w:val="20"/>
+        </w:rPr>
+        <w:t>PrisioneiroA</w:t>
+      </w:r>
+      <w:proofErr w:type="spellEnd"/>
+      <w:r>
+        <w:rPr>
+          <w:rFonts w:ascii="Consolas" w:hAnsi="Consolas" w:cs="Consolas"/>
+          <w:color w:val="000000"/>
+          <w:sz w:val="20"/>
+          <w:szCs w:val="20"/>
+        </w:rPr>
+        <w:t xml:space="preserve">, </w:t>
+      </w:r>
+      <w:proofErr w:type="spellStart"/>
+      <w:r>
+        <w:rPr>
+          <w:rFonts w:ascii="Consolas" w:hAnsi="Consolas" w:cs="Consolas"/>
+          <w:color w:val="6A3E3E"/>
+          <w:sz w:val="20"/>
+          <w:szCs w:val="20"/>
+        </w:rPr>
+        <w:t>PrisioneiroB</w:t>
+      </w:r>
+      <w:proofErr w:type="spellEnd"/>
+      <w:r>
+        <w:rPr>
+          <w:rFonts w:ascii="Consolas" w:hAnsi="Consolas" w:cs="Consolas"/>
+          <w:color w:val="000000"/>
+          <w:sz w:val="20"/>
+          <w:szCs w:val="20"/>
+        </w:rPr>
+        <w:t>);</w:t>
+      </w:r>
+    </w:p>
+    <w:p>
+      <w:pPr>
+        <w:autoSpaceDE w:val="0"/>
+        <w:autoSpaceDN w:val="0"/>
+        <w:adjustRightInd w:val="0"/>
+        <w:spacing w:after="0" w:line="240" w:lineRule="auto"/>
+        <w:rPr>
+          <w:rFonts w:ascii="Consolas" w:hAnsi="Consolas" w:cs="Consolas"/>
+          <w:sz w:val="20"/>
+          <w:szCs w:val="20"/>
+        </w:rPr>
+      </w:pPr>
+      <w:r>
+        <w:rPr>
+          <w:rFonts w:ascii="Consolas" w:hAnsi="Consolas" w:cs="Consolas"/>
+          <w:color w:val="000000"/>
+          <w:sz w:val="20"/>
+          <w:szCs w:val="20"/>
+        </w:rPr>
+        <w:tab/>
+      </w:r>
+      <w:r>
+        <w:rPr>
+          <w:rFonts w:ascii="Consolas" w:hAnsi="Consolas" w:cs="Consolas"/>
+          <w:color w:val="000000"/>
+          <w:sz w:val="20"/>
+          <w:szCs w:val="20"/>
+        </w:rPr>
+        <w:tab/>
+      </w:r>
+      <w:proofErr w:type="spellStart"/>
+      <w:proofErr w:type="gramStart"/>
+      <w:r>
+        <w:rPr>
+          <w:rFonts w:ascii="Consolas" w:hAnsi="Consolas" w:cs="Consolas"/>
+          <w:i/>
+          <w:iCs/>
+          <w:color w:val="000000"/>
+          <w:sz w:val="20"/>
+          <w:szCs w:val="20"/>
+        </w:rPr>
+        <w:t>assertEquals</w:t>
+      </w:r>
+      <w:proofErr w:type="spellEnd"/>
+      <w:r>
+        <w:rPr>
+          <w:rFonts w:ascii="Consolas" w:hAnsi="Consolas" w:cs="Consolas"/>
+          <w:color w:val="000000"/>
+          <w:sz w:val="20"/>
+          <w:szCs w:val="20"/>
+        </w:rPr>
+        <w:t>(</w:t>
+      </w:r>
+      <w:proofErr w:type="spellStart"/>
+      <w:proofErr w:type="gramEnd"/>
+      <w:r>
+        <w:rPr>
+          <w:rFonts w:ascii="Consolas" w:hAnsi="Consolas" w:cs="Consolas"/>
+          <w:color w:val="6A3E3E"/>
+          <w:sz w:val="20"/>
+          <w:szCs w:val="20"/>
+        </w:rPr>
+        <w:t>resultadoEsperado</w:t>
+      </w:r>
+      <w:proofErr w:type="spellEnd"/>
+      <w:r>
+        <w:rPr>
+          <w:rFonts w:ascii="Consolas" w:hAnsi="Consolas" w:cs="Consolas"/>
+          <w:color w:val="000000"/>
+          <w:sz w:val="20"/>
+          <w:szCs w:val="20"/>
+        </w:rPr>
+        <w:t xml:space="preserve">, </w:t>
+      </w:r>
+      <w:proofErr w:type="spellStart"/>
+      <w:r>
+        <w:rPr>
+          <w:rFonts w:ascii="Consolas" w:hAnsi="Consolas" w:cs="Consolas"/>
+          <w:color w:val="6A3E3E"/>
+          <w:sz w:val="20"/>
+          <w:szCs w:val="20"/>
+        </w:rPr>
+        <w:t>resultadoReal</w:t>
+      </w:r>
+      <w:proofErr w:type="spellEnd"/>
+      <w:r>
+        <w:rPr>
+          <w:rFonts w:ascii="Consolas" w:hAnsi="Consolas" w:cs="Consolas"/>
+          <w:color w:val="000000"/>
+          <w:sz w:val="20"/>
+          <w:szCs w:val="20"/>
+        </w:rPr>
+        <w:t>);</w:t>
+      </w:r>
+    </w:p>
+    <w:p>
+      <w:pPr>
+        <w:rPr>
+          <w:rFonts w:ascii="Consolas" w:hAnsi="Consolas" w:cs="Consolas"/>
+          <w:color w:val="000000"/>
+          <w:sz w:val="20"/>
+          <w:szCs w:val="20"/>
+        </w:rPr>
+      </w:pPr>
+      <w:r>
+        <w:rPr>
+          <w:rFonts w:ascii="Consolas" w:hAnsi="Consolas" w:cs="Consolas"/>
+          <w:color w:val="000000"/>
+          <w:sz w:val="20"/>
+          <w:szCs w:val="20"/>
+        </w:rPr>
+        <w:tab/>
+        <w:t>}</w:t>
+      </w:r>
+    </w:p>
+    <w:p>
+      <w:pPr>
+        <w:rPr>
+          <w:rFonts w:ascii="Consolas" w:hAnsi="Consolas" w:cs="Consolas"/>
+          <w:color w:val="000000"/>
+          <w:sz w:val="20"/>
+          <w:szCs w:val="20"/>
+        </w:rPr>
+      </w:pPr>
+    </w:p>
+    <w:p>
+      <w:pPr>
+        <w:rPr>
+          <w:rFonts w:ascii="Consolas" w:hAnsi="Consolas" w:cs="Consolas"/>
+          <w:color w:val="000000"/>
+          <w:sz w:val="20"/>
+          <w:szCs w:val="20"/>
+        </w:rPr>
+      </w:pPr>
+    </w:p>
+    <w:p>
+      <w:pPr>
+        <w:rPr>
+          <w:rFonts w:ascii="Consolas" w:hAnsi="Consolas" w:cs="Consolas"/>
+          <w:color w:val="000000"/>
+          <w:sz w:val="20"/>
+          <w:szCs w:val="20"/>
+        </w:rPr>
+      </w:pPr>
+    </w:p>
+    <w:p>
+      <w:pPr>
+        <w:rPr>
+          <w:rFonts w:ascii="Consolas" w:hAnsi="Consolas" w:cs="Consolas"/>
+          <w:color w:val="000000"/>
+          <w:sz w:val="20"/>
+          <w:szCs w:val="20"/>
+        </w:rPr>
+      </w:pPr>
+    </w:p>
+    <w:p>
+      <w:pPr>
+        <w:rPr>
+          <w:rFonts w:ascii="Consolas" w:hAnsi="Consolas" w:cs="Consolas"/>
+          <w:color w:val="000000"/>
+          <w:sz w:val="20"/>
+          <w:szCs w:val="20"/>
+        </w:rPr>
+      </w:pPr>
+    </w:p>
+    <w:p>
+      <w:pPr>
+        <w:rPr>
+          <w:rFonts w:ascii="Consolas" w:hAnsi="Consolas" w:cs="Consolas"/>
+          <w:color w:val="000000"/>
+          <w:sz w:val="20"/>
+          <w:szCs w:val="20"/>
+        </w:rPr>
+      </w:pPr>
+    </w:p>
+    <w:p>
+      <w:pPr>
+        <w:rPr>
+          <w:rFonts w:ascii="Consolas" w:hAnsi="Consolas" w:cs="Consolas"/>
+          <w:color w:val="000000"/>
+          <w:sz w:val="20"/>
+          <w:szCs w:val="20"/>
+        </w:rPr>
+      </w:pPr>
     </w:p>
     <w:p>
       <w:pPr>

</xml_diff>